<commit_message>
Adding changes for 1.7.3
</commit_message>
<xml_diff>
--- a/EWSEditor/docs/ReleaseNotes.docx
+++ b/EWSEditor/docs/ReleaseNotes.docx
@@ -1,6 +1,6 @@
 
 <file path=word/document.xml><?xml version="1.0" encoding="utf-8"?>
-<w:document xmlns:wpc="http://schemas.microsoft.com/office/word/2010/wordprocessingCanvas" xmlns:mc="http://schemas.openxmlformats.org/markup-compatibility/2006" xmlns:o="urn:schemas-microsoft-com:office:office" xmlns:r="http://schemas.openxmlformats.org/officeDocument/2006/relationships" xmlns:m="http://schemas.openxmlformats.org/officeDocument/2006/math" xmlns:v="urn:schemas-microsoft-com:vml" xmlns:wp14="http://schemas.microsoft.com/office/word/2010/wordprocessingDrawing" xmlns:wp="http://schemas.openxmlformats.org/drawingml/2006/wordprocessingDrawing" xmlns:w10="urn:schemas-microsoft-com:office:word" xmlns:w="http://schemas.openxmlformats.org/wordprocessingml/2006/main" xmlns:w14="http://schemas.microsoft.com/office/word/2010/wordml" xmlns:wpg="http://schemas.microsoft.com/office/word/2010/wordprocessingGroup" xmlns:wpi="http://schemas.microsoft.com/office/word/2010/wordprocessingInk" xmlns:wne="http://schemas.microsoft.com/office/word/2006/wordml" xmlns:wps="http://schemas.microsoft.com/office/word/2010/wordprocessingShape" mc:Ignorable="w14 wp14">
+<w:document xmlns:wpc="http://schemas.microsoft.com/office/word/2010/wordprocessingCanvas" xmlns:mc="http://schemas.openxmlformats.org/markup-compatibility/2006" xmlns:o="urn:schemas-microsoft-com:office:office" xmlns:r="http://schemas.openxmlformats.org/officeDocument/2006/relationships" xmlns:m="http://schemas.openxmlformats.org/officeDocument/2006/math" xmlns:v="urn:schemas-microsoft-com:vml" xmlns:wp14="http://schemas.microsoft.com/office/word/2010/wordprocessingDrawing" xmlns:wp="http://schemas.openxmlformats.org/drawingml/2006/wordprocessingDrawing" xmlns:w10="urn:schemas-microsoft-com:office:word" xmlns:w="http://schemas.openxmlformats.org/wordprocessingml/2006/main" xmlns:w14="http://schemas.microsoft.com/office/word/2010/wordml" xmlns:w15="http://schemas.microsoft.com/office/word/2012/wordml" xmlns:wpg="http://schemas.microsoft.com/office/word/2010/wordprocessingGroup" xmlns:wpi="http://schemas.microsoft.com/office/word/2010/wordprocessingInk" xmlns:wne="http://schemas.microsoft.com/office/word/2006/wordml" xmlns:wps="http://schemas.microsoft.com/office/word/2010/wordprocessingShape" mc:Ignorable="w14 w15 wp14">
   <w:body>
     <w:p>
       <w:pPr>
@@ -97,7 +97,7 @@
         </w:rPr>
         <w:t xml:space="preserve">Demonstrate the </w:t>
       </w:r>
-      <w:hyperlink r:id="rId8" w:history="1">
+      <w:hyperlink r:id="rId7" w:history="1">
         <w:r>
           <w:rPr>
             <w:rStyle w:val="Hyperlink"/>
@@ -224,7 +224,7 @@
         </w:rPr>
         <w:t xml:space="preserve"> </w:t>
       </w:r>
-      <w:hyperlink r:id="rId9" w:history="1">
+      <w:hyperlink r:id="rId8" w:history="1">
         <w:r>
           <w:rPr>
             <w:rStyle w:val="Hyperlink"/>
@@ -458,30 +458,14 @@
           <w:rFonts w:cs="Arial"/>
           <w:szCs w:val="20"/>
         </w:rPr>
-        <w:t xml:space="preserve">The first public release of </w:t>
-      </w:r>
-      <w:proofErr w:type="spellStart"/>
-      <w:r>
-        <w:rPr>
-          <w:rFonts w:cs="Arial"/>
-          <w:szCs w:val="20"/>
-        </w:rPr>
-        <w:t>EWS</w:t>
-      </w:r>
-      <w:r>
-        <w:rPr>
-          <w:rFonts w:cs="Arial"/>
-          <w:szCs w:val="20"/>
-        </w:rPr>
-        <w:t>Editor</w:t>
-      </w:r>
-      <w:proofErr w:type="spellEnd"/>
-      <w:r>
-        <w:rPr>
-          <w:rFonts w:cs="Arial"/>
-          <w:szCs w:val="20"/>
-        </w:rPr>
-        <w:t xml:space="preserve">!  </w:t>
+        <w:t>The first public release of EWS</w:t>
+      </w:r>
+      <w:r>
+        <w:rPr>
+          <w:rFonts w:cs="Arial"/>
+          <w:szCs w:val="20"/>
+        </w:rPr>
+        <w:t xml:space="preserve">Editor!  </w:t>
       </w:r>
       <w:r>
         <w:rPr>
@@ -495,30 +479,14 @@
           <w:rFonts w:cs="Arial"/>
           <w:szCs w:val="20"/>
         </w:rPr>
-        <w:t xml:space="preserve"> are three feature areas of </w:t>
-      </w:r>
-      <w:proofErr w:type="spellStart"/>
-      <w:r>
-        <w:rPr>
-          <w:rFonts w:cs="Arial"/>
-          <w:szCs w:val="20"/>
-        </w:rPr>
-        <w:t>EWS</w:t>
-      </w:r>
-      <w:r>
-        <w:rPr>
-          <w:rFonts w:cs="Arial"/>
-          <w:szCs w:val="20"/>
-        </w:rPr>
-        <w:t>Editor</w:t>
-      </w:r>
-      <w:proofErr w:type="spellEnd"/>
-      <w:r>
-        <w:rPr>
-          <w:rFonts w:cs="Arial"/>
-          <w:szCs w:val="20"/>
-        </w:rPr>
-        <w:t>: General UI, Support Tools, and API Coverage.  The focus of this release was to establish the UI design and flow of the application, solidify some useful support tools, and illustrate the direction of the application.</w:t>
+        <w:t xml:space="preserve"> are three feature areas of EWS</w:t>
+      </w:r>
+      <w:r>
+        <w:rPr>
+          <w:rFonts w:cs="Arial"/>
+          <w:szCs w:val="20"/>
+        </w:rPr>
+        <w:t>Editor: General UI, Support Tools, and API Coverage.  The focus of this release was to establish the UI design and flow of the application, solidify some useful support tools, and illustrate the direction of the application.</w:t>
       </w:r>
     </w:p>
     <w:p>
@@ -633,23 +601,7 @@
           <w:rFonts w:cs="Arial"/>
           <w:szCs w:val="20"/>
         </w:rPr>
-        <w:t xml:space="preserve">API coverage is a major focus of the 1.6.* releases of </w:t>
-      </w:r>
-      <w:proofErr w:type="spellStart"/>
-      <w:r>
-        <w:rPr>
-          <w:rFonts w:cs="Arial"/>
-          <w:szCs w:val="20"/>
-        </w:rPr>
-        <w:t>EWSEditor</w:t>
-      </w:r>
-      <w:proofErr w:type="spellEnd"/>
-      <w:r>
-        <w:rPr>
-          <w:rFonts w:cs="Arial"/>
-          <w:szCs w:val="20"/>
-        </w:rPr>
-        <w:t>.</w:t>
+        <w:t>API coverage is a major focus of the 1.6.* releases of EWSEditor.</w:t>
       </w:r>
       <w:r>
         <w:rPr>
@@ -670,23 +622,7 @@
           <w:rFonts w:cs="Arial"/>
           <w:szCs w:val="20"/>
         </w:rPr>
-        <w:t xml:space="preserve"> changes will make the information displayed and logged by </w:t>
-      </w:r>
-      <w:proofErr w:type="spellStart"/>
-      <w:r>
-        <w:rPr>
-          <w:rFonts w:cs="Arial"/>
-          <w:szCs w:val="20"/>
-        </w:rPr>
-        <w:t>EWSEditor</w:t>
-      </w:r>
-      <w:proofErr w:type="spellEnd"/>
-      <w:r>
-        <w:rPr>
-          <w:rFonts w:cs="Arial"/>
-          <w:szCs w:val="20"/>
-        </w:rPr>
-        <w:t xml:space="preserve"> more useful.</w:t>
+        <w:t xml:space="preserve"> changes will make the information displayed and logged by EWSEditor more useful.</w:t>
       </w:r>
     </w:p>
     <w:p>
@@ -749,38 +685,26 @@
       </w:r>
     </w:p>
     <w:p>
-      <w:proofErr w:type="gramStart"/>
       <w:r>
         <w:t>Converted project to Visual Studio 2010.</w:t>
       </w:r>
-      <w:proofErr w:type="gramEnd"/>
-    </w:p>
-    <w:p>
-      <w:proofErr w:type="gramStart"/>
+    </w:p>
+    <w:p>
       <w:r>
         <w:t>Reference Exchange Managed API 1.1 instead of 1.0.</w:t>
       </w:r>
-      <w:proofErr w:type="gramEnd"/>
-    </w:p>
-    <w:p>
+    </w:p>
+    <w:p>
+      <w:bookmarkStart w:id="0" w:name="_GoBack"/>
       <w:r>
         <w:t>Code changes to support Exchange 2010 SP1.</w:t>
       </w:r>
     </w:p>
-    <w:p>
-      <w:proofErr w:type="gramStart"/>
-      <w:r>
-        <w:t xml:space="preserve">Finished </w:t>
-      </w:r>
-      <w:proofErr w:type="spellStart"/>
-      <w:r>
-        <w:t>Autodiscover</w:t>
-      </w:r>
-      <w:proofErr w:type="spellEnd"/>
-      <w:r>
-        <w:t xml:space="preserve"> dialog.</w:t>
-      </w:r>
-      <w:proofErr w:type="gramEnd"/>
+    <w:bookmarkEnd w:id="0"/>
+    <w:p>
+      <w:r>
+        <w:t>Finished Autodiscover dialog.</w:t>
+      </w:r>
     </w:p>
     <w:p>
       <w:r>
@@ -801,17 +725,84 @@
     </w:p>
     <w:p>
       <w:r>
-        <w:t xml:space="preserve">Added wait cursor to </w:t>
-      </w:r>
-      <w:proofErr w:type="spellStart"/>
-      <w:r>
-        <w:t>Autodiscover</w:t>
-      </w:r>
-      <w:proofErr w:type="spellEnd"/>
-      <w:r>
-        <w:t xml:space="preserve"> dialog.</w:t>
-      </w:r>
-    </w:p>
+        <w:t>Added wait cursor to Autodiscover dialog.</w:t>
+      </w:r>
+    </w:p>
+    <w:p/>
+    <w:p>
+      <w:pPr>
+        <w:pStyle w:val="Heading2"/>
+        <w:spacing w:before="0"/>
+        <w:rPr>
+          <w:rFonts w:cs="Arial"/>
+          <w:color w:val="auto"/>
+          <w:sz w:val="20"/>
+          <w:szCs w:val="20"/>
+        </w:rPr>
+      </w:pPr>
+      <w:r>
+        <w:rPr>
+          <w:rFonts w:cs="Arial"/>
+          <w:color w:val="auto"/>
+          <w:sz w:val="20"/>
+          <w:szCs w:val="20"/>
+        </w:rPr>
+        <w:t>1.</w:t>
+      </w:r>
+      <w:r>
+        <w:rPr>
+          <w:rFonts w:cs="Arial"/>
+          <w:color w:val="auto"/>
+          <w:sz w:val="20"/>
+          <w:szCs w:val="20"/>
+        </w:rPr>
+        <w:t>7.3</w:t>
+      </w:r>
+      <w:r>
+        <w:rPr>
+          <w:rFonts w:cs="Arial"/>
+          <w:color w:val="auto"/>
+          <w:sz w:val="20"/>
+          <w:szCs w:val="20"/>
+        </w:rPr>
+        <w:t xml:space="preserve"> </w:t>
+      </w:r>
+      <w:r>
+        <w:rPr>
+          <w:rFonts w:cs="Arial"/>
+          <w:color w:val="auto"/>
+          <w:sz w:val="20"/>
+          <w:szCs w:val="20"/>
+        </w:rPr>
+        <w:t>Updates – 5/16/2013 currently working on</w:t>
+      </w:r>
+    </w:p>
+    <w:p>
+      <w:r>
+        <w:t>Updated to latest Managed API released</w:t>
+      </w:r>
+    </w:p>
+    <w:p>
+      <w:r>
+        <w:t>Can specify versions up to 2013 now.</w:t>
+      </w:r>
+    </w:p>
+    <w:p>
+      <w:r>
+        <w:t>Added ability to set options when loading an item which was exported prior.</w:t>
+      </w:r>
+    </w:p>
+    <w:p>
+      <w:r>
+        <w:t>Generated proxies have been updated to 2013 RTM.</w:t>
+      </w:r>
+    </w:p>
+    <w:p>
+      <w:r>
+        <w:t>Status: No build released.</w:t>
+      </w:r>
+    </w:p>
+    <w:p/>
     <w:p>
       <w:pPr>
         <w:spacing w:after="200" w:line="276" w:lineRule="auto"/>
@@ -831,8 +822,6 @@
         </w:rPr>
         <w:br w:type="page"/>
       </w:r>
-      <w:bookmarkStart w:id="0" w:name="_GoBack"/>
-      <w:bookmarkEnd w:id="0"/>
     </w:p>
     <w:p>
       <w:pPr>
@@ -887,8 +876,7 @@
         </w:rPr>
         <w:t xml:space="preserve"> describe not only the connection information for calls specified in the </w:t>
       </w:r>
-      <w:hyperlink r:id="rId10" w:history="1">
-        <w:proofErr w:type="spellStart"/>
+      <w:hyperlink r:id="rId9" w:history="1">
         <w:r>
           <w:rPr>
             <w:rStyle w:val="Hyperlink"/>
@@ -897,7 +885,6 @@
           </w:rPr>
           <w:t>ExchangeService</w:t>
         </w:r>
-        <w:proofErr w:type="spellEnd"/>
       </w:hyperlink>
       <w:r>
         <w:rPr>
@@ -911,23 +898,7 @@
           <w:rFonts w:cs="Arial"/>
           <w:szCs w:val="20"/>
         </w:rPr>
-        <w:t xml:space="preserve">Multiple </w:t>
-      </w:r>
-      <w:proofErr w:type="spellStart"/>
-      <w:r>
-        <w:rPr>
-          <w:rFonts w:cs="Arial"/>
-          <w:szCs w:val="20"/>
-        </w:rPr>
-        <w:t>ExchangeService</w:t>
-      </w:r>
-      <w:proofErr w:type="spellEnd"/>
-      <w:r>
-        <w:rPr>
-          <w:rFonts w:cs="Arial"/>
-          <w:szCs w:val="20"/>
-        </w:rPr>
-        <w:t xml:space="preserve"> objects</w:t>
+        <w:t>Multiple ExchangeService objects</w:t>
       </w:r>
       <w:r>
         <w:rPr>
@@ -1052,7 +1023,7 @@
                     <pic:cNvPicPr/>
                   </pic:nvPicPr>
                   <pic:blipFill>
-                    <a:blip r:embed="rId11">
+                    <a:blip r:embed="rId10">
                       <a:extLst>
                         <a:ext uri="{28A0092B-C50C-407E-A947-70E740481C1C}">
                           <a14:useLocalDpi xmlns:a14="http://schemas.microsoft.com/office/drawing/2010/main" val="0"/>
@@ -1111,7 +1082,7 @@
                     <pic:cNvPicPr/>
                   </pic:nvPicPr>
                   <pic:blipFill>
-                    <a:blip r:embed="rId12"/>
+                    <a:blip r:embed="rId11"/>
                     <a:stretch>
                       <a:fillRect/>
                     </a:stretch>
@@ -1156,38 +1127,22 @@
       </w:pPr>
       <w:r>
         <w:lastRenderedPageBreak/>
-        <w:t xml:space="preserve">View properties of </w:t>
-      </w:r>
-      <w:proofErr w:type="spellStart"/>
-      <w:r>
-        <w:t>ExchangeServices</w:t>
-      </w:r>
-      <w:proofErr w:type="spellEnd"/>
-      <w:r>
-        <w:t>, Folders, and Items</w:t>
-      </w:r>
-    </w:p>
-    <w:p>
-      <w:pPr>
-        <w:rPr>
-          <w:rFonts w:cs="Arial"/>
-          <w:szCs w:val="20"/>
-        </w:rPr>
-      </w:pPr>
-      <w:r>
-        <w:rPr>
-          <w:rFonts w:cs="Arial"/>
-          <w:szCs w:val="20"/>
-        </w:rPr>
-        <w:t xml:space="preserve">The </w:t>
-      </w:r>
-      <w:proofErr w:type="spellStart"/>
-      <w:r>
-        <w:rPr>
-          <w:rFonts w:cs="Arial"/>
-          <w:szCs w:val="20"/>
-        </w:rPr>
-        <w:t>Property</w:t>
+        <w:t>View properties of ExchangeServices, Folders, and Items</w:t>
+      </w:r>
+    </w:p>
+    <w:p>
+      <w:pPr>
+        <w:rPr>
+          <w:rFonts w:cs="Arial"/>
+          <w:szCs w:val="20"/>
+        </w:rPr>
+      </w:pPr>
+      <w:r>
+        <w:rPr>
+          <w:rFonts w:cs="Arial"/>
+          <w:szCs w:val="20"/>
+        </w:rPr>
+        <w:t>The Property</w:t>
       </w:r>
       <w:r>
         <w:rPr>
@@ -1201,31 +1156,7 @@
           <w:rFonts w:cs="Arial"/>
           <w:szCs w:val="20"/>
         </w:rPr>
-        <w:t>Grid</w:t>
-      </w:r>
-      <w:proofErr w:type="spellEnd"/>
-      <w:r>
-        <w:rPr>
-          <w:rFonts w:cs="Arial"/>
-          <w:szCs w:val="20"/>
-        </w:rPr>
-        <w:t xml:space="preserve"> display first class properties for all nodes of the tree view starting with the root, </w:t>
-      </w:r>
-      <w:proofErr w:type="spellStart"/>
-      <w:r>
-        <w:rPr>
-          <w:rFonts w:cs="Arial"/>
-          <w:szCs w:val="20"/>
-        </w:rPr>
-        <w:t>ExchangeService</w:t>
-      </w:r>
-      <w:proofErr w:type="spellEnd"/>
-      <w:r>
-        <w:rPr>
-          <w:rFonts w:cs="Arial"/>
-          <w:szCs w:val="20"/>
-        </w:rPr>
-        <w:t xml:space="preserve"> node and all the way to the folder contents form, displaying first class properties for Items in a folder.  </w:t>
+        <w:t xml:space="preserve">Grid display first class properties for all nodes of the tree view starting with the root, ExchangeService node and all the way to the folder contents form, displaying first class properties for Items in a folder.  </w:t>
       </w:r>
       <w:r>
         <w:rPr>
@@ -1262,8 +1193,7 @@
         </w:rPr>
         <w:t xml:space="preserve">the </w:t>
       </w:r>
-      <w:hyperlink r:id="rId13" w:history="1">
-        <w:proofErr w:type="spellStart"/>
+      <w:hyperlink r:id="rId12" w:history="1">
         <w:r>
           <w:rPr>
             <w:rStyle w:val="Hyperlink"/>
@@ -1272,30 +1202,13 @@
           </w:rPr>
           <w:t>PropertySet</w:t>
         </w:r>
-        <w:proofErr w:type="spellEnd"/>
       </w:hyperlink>
       <w:r>
         <w:rPr>
           <w:rFonts w:cs="Arial"/>
           <w:szCs w:val="20"/>
         </w:rPr>
-        <w:t xml:space="preserve"> used to retrieve item or folder data can be configured to customize which schema properties and extended properties are displayed in the </w:t>
-      </w:r>
-      <w:proofErr w:type="spellStart"/>
-      <w:r>
-        <w:rPr>
-          <w:rFonts w:cs="Arial"/>
-          <w:szCs w:val="20"/>
-        </w:rPr>
-        <w:t>PropertyDetailsGrid</w:t>
-      </w:r>
-      <w:proofErr w:type="spellEnd"/>
-      <w:r>
-        <w:rPr>
-          <w:rFonts w:cs="Arial"/>
-          <w:szCs w:val="20"/>
-        </w:rPr>
-        <w:t>.</w:t>
+        <w:t xml:space="preserve"> used to retrieve item or folder data can be configured to customize which schema properties and extended properties are displayed in the PropertyDetailsGrid.</w:t>
       </w:r>
     </w:p>
     <w:p>
@@ -1335,7 +1248,7 @@
                     <pic:cNvPicPr/>
                   </pic:nvPicPr>
                   <pic:blipFill>
-                    <a:blip r:embed="rId14">
+                    <a:blip r:embed="rId13">
                       <a:extLst>
                         <a:ext uri="{28A0092B-C50C-407E-A947-70E740481C1C}">
                           <a14:useLocalDpi xmlns:a14="http://schemas.microsoft.com/office/drawing/2010/main" val="0"/>
@@ -1394,7 +1307,7 @@
                     <pic:cNvPicPr/>
                   </pic:nvPicPr>
                   <pic:blipFill>
-                    <a:blip r:embed="rId15"/>
+                    <a:blip r:embed="rId14"/>
                     <a:stretch>
                       <a:fillRect/>
                     </a:stretch>
@@ -1471,39 +1384,7 @@
           <w:rFonts w:cs="Arial"/>
           <w:szCs w:val="20"/>
         </w:rPr>
-        <w:t xml:space="preserve">indexed in EWS Editor.  Extended properties can be added to the </w:t>
-      </w:r>
-      <w:proofErr w:type="spellStart"/>
-      <w:r>
-        <w:rPr>
-          <w:rFonts w:cs="Arial"/>
-          <w:szCs w:val="20"/>
-        </w:rPr>
-        <w:t>PropertyDetailsGrid</w:t>
-      </w:r>
-      <w:proofErr w:type="spellEnd"/>
-      <w:r>
-        <w:rPr>
-          <w:rFonts w:cs="Arial"/>
-          <w:szCs w:val="20"/>
-        </w:rPr>
-        <w:t xml:space="preserve"> through a look up using a known constant name for the property such as PR_SUBJECT, </w:t>
-      </w:r>
-      <w:proofErr w:type="spellStart"/>
-      <w:r>
-        <w:rPr>
-          <w:rFonts w:cs="Arial"/>
-          <w:szCs w:val="20"/>
-        </w:rPr>
-        <w:t>PidTagSubject</w:t>
-      </w:r>
-      <w:proofErr w:type="spellEnd"/>
-      <w:r>
-        <w:rPr>
-          <w:rFonts w:cs="Arial"/>
-          <w:szCs w:val="20"/>
-        </w:rPr>
-        <w:t>, etc.  An Extended Property Lookup tool provides a way to quickly get the property information for a known constant.</w:t>
+        <w:t>indexed in EWS Editor.  Extended properties can be added to the PropertyDetailsGrid through a look up using a known constant name for the property such as PR_SUBJECT, PidTagSubject, etc.  An Extended Property Lookup tool provides a way to quickly get the property information for a known constant.</w:t>
       </w:r>
     </w:p>
     <w:p>
@@ -1530,6 +1411,112 @@
             <wp:extent cx="3200400" cy="4054876"/>
             <wp:effectExtent l="0" t="0" r="0" b="0"/>
             <wp:docPr id="6" name=" 0"/>
+            <wp:cNvGraphicFramePr>
+              <a:graphicFrameLocks xmlns:a="http://schemas.openxmlformats.org/drawingml/2006/main" noChangeAspect="1"/>
+            </wp:cNvGraphicFramePr>
+            <a:graphic xmlns:a="http://schemas.openxmlformats.org/drawingml/2006/main">
+              <a:graphicData uri="http://schemas.openxmlformats.org/drawingml/2006/picture">
+                <pic:pic xmlns:pic="http://schemas.openxmlformats.org/drawingml/2006/picture">
+                  <pic:nvPicPr>
+                    <pic:cNvPr id="0" name=""/>
+                    <pic:cNvPicPr/>
+                  </pic:nvPicPr>
+                  <pic:blipFill>
+                    <a:blip r:embed="rId15"/>
+                    <a:stretch>
+                      <a:fillRect/>
+                    </a:stretch>
+                  </pic:blipFill>
+                  <pic:spPr>
+                    <a:xfrm>
+                      <a:off x="0" y="0"/>
+                      <a:ext cx="3200400" cy="4054876"/>
+                    </a:xfrm>
+                    <a:prstGeom prst="rect">
+                      <a:avLst/>
+                    </a:prstGeom>
+                  </pic:spPr>
+                </pic:pic>
+              </a:graphicData>
+            </a:graphic>
+          </wp:inline>
+        </w:drawing>
+      </w:r>
+    </w:p>
+    <w:p>
+      <w:pPr>
+        <w:rPr>
+          <w:rFonts w:cs="Arial"/>
+          <w:szCs w:val="20"/>
+        </w:rPr>
+      </w:pPr>
+    </w:p>
+    <w:p>
+      <w:pPr>
+        <w:spacing w:after="200" w:line="276" w:lineRule="auto"/>
+        <w:rPr>
+          <w:rFonts w:eastAsiaTheme="majorEastAsia" w:cs="Arial"/>
+          <w:b/>
+          <w:bCs/>
+          <w:szCs w:val="20"/>
+        </w:rPr>
+      </w:pPr>
+      <w:r>
+        <w:rPr>
+          <w:rFonts w:cs="Arial"/>
+          <w:szCs w:val="20"/>
+        </w:rPr>
+        <w:br w:type="page"/>
+      </w:r>
+    </w:p>
+    <w:p>
+      <w:pPr>
+        <w:pStyle w:val="Heading3"/>
+      </w:pPr>
+      <w:r>
+        <w:lastRenderedPageBreak/>
+        <w:t>Request and response logging</w:t>
+      </w:r>
+    </w:p>
+    <w:p>
+      <w:pPr>
+        <w:rPr>
+          <w:rFonts w:cs="Arial"/>
+          <w:szCs w:val="20"/>
+        </w:rPr>
+      </w:pPr>
+      <w:r>
+        <w:rPr>
+          <w:rFonts w:cs="Arial"/>
+          <w:szCs w:val="20"/>
+        </w:rPr>
+        <w:t>While EWS Editor is running, all requests and responses are logged to a file.  The Chatter Log tool is used to view the history of requests and responses.</w:t>
+      </w:r>
+    </w:p>
+    <w:p>
+      <w:pPr>
+        <w:rPr>
+          <w:rFonts w:cs="Arial"/>
+          <w:szCs w:val="20"/>
+        </w:rPr>
+      </w:pPr>
+    </w:p>
+    <w:p>
+      <w:pPr>
+        <w:rPr>
+          <w:rFonts w:cs="Arial"/>
+          <w:szCs w:val="20"/>
+        </w:rPr>
+      </w:pPr>
+      <w:r>
+        <w:rPr>
+          <w:noProof/>
+        </w:rPr>
+        <w:drawing>
+          <wp:inline distT="0" distB="0" distL="0" distR="0" wp14:anchorId="6803B29C" wp14:editId="70E80A7F">
+            <wp:extent cx="5027433" cy="3752850"/>
+            <wp:effectExtent l="0" t="0" r="0" b="0"/>
+            <wp:docPr id="7" name=" 0"/>
             <wp:cNvGraphicFramePr>
               <a:graphicFrameLocks xmlns:a="http://schemas.openxmlformats.org/drawingml/2006/main" noChangeAspect="1"/>
             </wp:cNvGraphicFramePr>
@@ -1549,112 +1536,6 @@
                   <pic:spPr>
                     <a:xfrm>
                       <a:off x="0" y="0"/>
-                      <a:ext cx="3200400" cy="4054876"/>
-                    </a:xfrm>
-                    <a:prstGeom prst="rect">
-                      <a:avLst/>
-                    </a:prstGeom>
-                  </pic:spPr>
-                </pic:pic>
-              </a:graphicData>
-            </a:graphic>
-          </wp:inline>
-        </w:drawing>
-      </w:r>
-    </w:p>
-    <w:p>
-      <w:pPr>
-        <w:rPr>
-          <w:rFonts w:cs="Arial"/>
-          <w:szCs w:val="20"/>
-        </w:rPr>
-      </w:pPr>
-    </w:p>
-    <w:p>
-      <w:pPr>
-        <w:spacing w:after="200" w:line="276" w:lineRule="auto"/>
-        <w:rPr>
-          <w:rFonts w:eastAsiaTheme="majorEastAsia" w:cs="Arial"/>
-          <w:b/>
-          <w:bCs/>
-          <w:szCs w:val="20"/>
-        </w:rPr>
-      </w:pPr>
-      <w:r>
-        <w:rPr>
-          <w:rFonts w:cs="Arial"/>
-          <w:szCs w:val="20"/>
-        </w:rPr>
-        <w:br w:type="page"/>
-      </w:r>
-    </w:p>
-    <w:p>
-      <w:pPr>
-        <w:pStyle w:val="Heading3"/>
-      </w:pPr>
-      <w:r>
-        <w:lastRenderedPageBreak/>
-        <w:t>Request and response logging</w:t>
-      </w:r>
-    </w:p>
-    <w:p>
-      <w:pPr>
-        <w:rPr>
-          <w:rFonts w:cs="Arial"/>
-          <w:szCs w:val="20"/>
-        </w:rPr>
-      </w:pPr>
-      <w:r>
-        <w:rPr>
-          <w:rFonts w:cs="Arial"/>
-          <w:szCs w:val="20"/>
-        </w:rPr>
-        <w:t>While EWS Editor is running, all requests and responses are logged to a file.  The Chatter Log tool is used to view the history of requests and responses.</w:t>
-      </w:r>
-    </w:p>
-    <w:p>
-      <w:pPr>
-        <w:rPr>
-          <w:rFonts w:cs="Arial"/>
-          <w:szCs w:val="20"/>
-        </w:rPr>
-      </w:pPr>
-    </w:p>
-    <w:p>
-      <w:pPr>
-        <w:rPr>
-          <w:rFonts w:cs="Arial"/>
-          <w:szCs w:val="20"/>
-        </w:rPr>
-      </w:pPr>
-      <w:r>
-        <w:rPr>
-          <w:noProof/>
-        </w:rPr>
-        <w:drawing>
-          <wp:inline distT="0" distB="0" distL="0" distR="0" wp14:anchorId="6803B29C" wp14:editId="70E80A7F">
-            <wp:extent cx="5027433" cy="3752850"/>
-            <wp:effectExtent l="0" t="0" r="0" b="0"/>
-            <wp:docPr id="7" name=" 0"/>
-            <wp:cNvGraphicFramePr>
-              <a:graphicFrameLocks xmlns:a="http://schemas.openxmlformats.org/drawingml/2006/main" noChangeAspect="1"/>
-            </wp:cNvGraphicFramePr>
-            <a:graphic xmlns:a="http://schemas.openxmlformats.org/drawingml/2006/main">
-              <a:graphicData uri="http://schemas.openxmlformats.org/drawingml/2006/picture">
-                <pic:pic xmlns:pic="http://schemas.openxmlformats.org/drawingml/2006/picture">
-                  <pic:nvPicPr>
-                    <pic:cNvPr id="0" name=""/>
-                    <pic:cNvPicPr/>
-                  </pic:nvPicPr>
-                  <pic:blipFill>
-                    <a:blip r:embed="rId17"/>
-                    <a:stretch>
-                      <a:fillRect/>
-                    </a:stretch>
-                  </pic:blipFill>
-                  <pic:spPr>
-                    <a:xfrm>
-                      <a:off x="0" y="0"/>
                       <a:ext cx="5027433" cy="3752850"/>
                     </a:xfrm>
                     <a:prstGeom prst="rect">
@@ -1705,62 +1586,40 @@
       <w:r>
         <w:t xml:space="preserve">Understanding the </w:t>
       </w:r>
-      <w:proofErr w:type="spellStart"/>
-      <w:r>
-        <w:t>PropertyInformation</w:t>
-      </w:r>
-      <w:proofErr w:type="spellEnd"/>
-      <w:r>
-        <w:t xml:space="preserve"> Namespace</w:t>
-      </w:r>
-    </w:p>
-    <w:p>
-      <w:pPr>
-        <w:rPr>
-          <w:rFonts w:cs="Arial"/>
-          <w:szCs w:val="20"/>
-        </w:rPr>
-      </w:pPr>
-      <w:r>
-        <w:rPr>
-          <w:rFonts w:cs="Arial"/>
-          <w:szCs w:val="20"/>
-        </w:rPr>
-        <w:t xml:space="preserve">The </w:t>
-      </w:r>
-      <w:proofErr w:type="spellStart"/>
-      <w:r>
-        <w:rPr>
-          <w:rFonts w:cs="Arial"/>
-          <w:szCs w:val="20"/>
-        </w:rPr>
-        <w:t>PropertyInformation</w:t>
-      </w:r>
-      <w:proofErr w:type="spellEnd"/>
-      <w:r>
-        <w:rPr>
-          <w:rFonts w:cs="Arial"/>
-          <w:szCs w:val="20"/>
-        </w:rPr>
-        <w:t xml:space="preserve"> namespace’s main purpose is to standardize the textual representation of object values in EWS Editor.  This is done through the </w:t>
-      </w:r>
-      <w:proofErr w:type="spellStart"/>
-      <w:r>
-        <w:rPr>
-          <w:rFonts w:cs="Arial"/>
-          <w:szCs w:val="20"/>
-        </w:rPr>
-        <w:t>PropertyInterpretation</w:t>
-      </w:r>
-      <w:proofErr w:type="spellEnd"/>
-      <w:r>
-        <w:rPr>
-          <w:rFonts w:cs="Arial"/>
-          <w:szCs w:val="20"/>
-        </w:rPr>
-        <w:t xml:space="preserve"> class which uses </w:t>
-      </w:r>
-      <w:proofErr w:type="spellStart"/>
+      <w:r>
+        <w:t>PropertyInformation Namespace</w:t>
+      </w:r>
+    </w:p>
+    <w:p>
+      <w:pPr>
+        <w:rPr>
+          <w:rFonts w:cs="Arial"/>
+          <w:szCs w:val="20"/>
+        </w:rPr>
+      </w:pPr>
+      <w:r>
+        <w:rPr>
+          <w:rFonts w:cs="Arial"/>
+          <w:szCs w:val="20"/>
+        </w:rPr>
+        <w:t xml:space="preserve">The PropertyInformation namespace’s main purpose is to standardize the textual representation of object values in EWS Editor.  This is done through the PropertyInterpretation class which uses TypeValues, SmartViews, and KnownExtendedProperties to return text data describing a given object property.  </w:t>
+      </w:r>
+    </w:p>
+    <w:p>
+      <w:pPr>
+        <w:rPr>
+          <w:rFonts w:cs="Arial"/>
+          <w:szCs w:val="20"/>
+        </w:rPr>
+      </w:pPr>
+    </w:p>
+    <w:p>
+      <w:pPr>
+        <w:rPr>
+          <w:rFonts w:cs="Arial"/>
+          <w:szCs w:val="20"/>
+        </w:rPr>
+      </w:pPr>
       <w:r>
         <w:rPr>
           <w:rFonts w:cs="Arial"/>
@@ -1768,15 +1627,13 @@
         </w:rPr>
         <w:t>TypeValues</w:t>
       </w:r>
-      <w:proofErr w:type="spellEnd"/>
-      <w:r>
-        <w:rPr>
-          <w:rFonts w:cs="Arial"/>
-          <w:szCs w:val="20"/>
-        </w:rPr>
-        <w:t xml:space="preserve">, </w:t>
-      </w:r>
-      <w:proofErr w:type="spellStart"/>
+      <w:r>
+        <w:rPr>
+          <w:rFonts w:cs="Arial"/>
+          <w:szCs w:val="20"/>
+        </w:rPr>
+        <w:t xml:space="preserve"> standardize the text to display for the value of specific object types. </w:t>
+      </w:r>
       <w:r>
         <w:rPr>
           <w:rFonts w:cs="Arial"/>
@@ -1784,15 +1641,13 @@
         </w:rPr>
         <w:t>SmartViews</w:t>
       </w:r>
-      <w:proofErr w:type="spellEnd"/>
-      <w:r>
-        <w:rPr>
-          <w:rFonts w:cs="Arial"/>
-          <w:szCs w:val="20"/>
-        </w:rPr>
-        <w:t xml:space="preserve">, and </w:t>
-      </w:r>
-      <w:proofErr w:type="spellStart"/>
+      <w:r>
+        <w:rPr>
+          <w:rFonts w:cs="Arial"/>
+          <w:szCs w:val="20"/>
+        </w:rPr>
+        <w:t xml:space="preserve"> apply Exchange/Outlook business logic to property values to translate the raw value into a more meaningful one.  The </w:t>
+      </w:r>
       <w:r>
         <w:rPr>
           <w:rFonts w:cs="Arial"/>
@@ -1800,340 +1655,42 @@
         </w:rPr>
         <w:t>KnownExtendedProperties</w:t>
       </w:r>
-      <w:proofErr w:type="spellEnd"/>
-      <w:r>
-        <w:rPr>
-          <w:rFonts w:cs="Arial"/>
-          <w:szCs w:val="20"/>
-        </w:rPr>
-        <w:t xml:space="preserve"> to return text data describing a given object property.  </w:t>
-      </w:r>
-    </w:p>
-    <w:p>
-      <w:pPr>
-        <w:rPr>
-          <w:rFonts w:cs="Arial"/>
-          <w:szCs w:val="20"/>
-        </w:rPr>
-      </w:pPr>
-    </w:p>
-    <w:p>
-      <w:pPr>
-        <w:rPr>
-          <w:rFonts w:cs="Arial"/>
-          <w:szCs w:val="20"/>
-        </w:rPr>
-      </w:pPr>
-      <w:proofErr w:type="spellStart"/>
-      <w:r>
-        <w:rPr>
-          <w:rFonts w:cs="Arial"/>
-          <w:szCs w:val="20"/>
-        </w:rPr>
-        <w:t>TypeValues</w:t>
-      </w:r>
-      <w:proofErr w:type="spellEnd"/>
-      <w:r>
-        <w:rPr>
-          <w:rFonts w:cs="Arial"/>
-          <w:szCs w:val="20"/>
-        </w:rPr>
-        <w:t xml:space="preserve"> standardize the text to display for the value of specific object types. </w:t>
-      </w:r>
-      <w:proofErr w:type="spellStart"/>
-      <w:r>
-        <w:rPr>
-          <w:rFonts w:cs="Arial"/>
-          <w:szCs w:val="20"/>
-        </w:rPr>
-        <w:t>SmartViews</w:t>
-      </w:r>
-      <w:proofErr w:type="spellEnd"/>
-      <w:r>
-        <w:rPr>
-          <w:rFonts w:cs="Arial"/>
-          <w:szCs w:val="20"/>
-        </w:rPr>
-        <w:t xml:space="preserve"> apply Exchange/Outlook business logic to property values to translate the raw value into a more meaningful one.  The </w:t>
-      </w:r>
-      <w:proofErr w:type="spellStart"/>
-      <w:r>
-        <w:rPr>
-          <w:rFonts w:cs="Arial"/>
-          <w:szCs w:val="20"/>
-        </w:rPr>
-        <w:t>KnownExtendedProperties</w:t>
-      </w:r>
-      <w:proofErr w:type="spellEnd"/>
-      <w:r>
-        <w:rPr>
-          <w:rFonts w:cs="Arial"/>
-          <w:szCs w:val="20"/>
-        </w:rPr>
-        <w:t xml:space="preserve"> class contains lookup methods and data related to </w:t>
-      </w:r>
-      <w:proofErr w:type="gramStart"/>
-      <w:r>
-        <w:rPr>
-          <w:rFonts w:cs="Arial"/>
-          <w:szCs w:val="20"/>
-        </w:rPr>
-        <w:t>documented</w:t>
-      </w:r>
-      <w:proofErr w:type="gramEnd"/>
-      <w:r>
-        <w:rPr>
-          <w:rFonts w:cs="Arial"/>
-          <w:szCs w:val="20"/>
-        </w:rPr>
-        <w:t xml:space="preserve"> extended properties.</w:t>
-      </w:r>
-    </w:p>
-    <w:p>
-      <w:pPr>
-        <w:rPr>
-          <w:rFonts w:cs="Arial"/>
-          <w:szCs w:val="20"/>
-        </w:rPr>
-      </w:pPr>
-    </w:p>
-    <w:p>
-      <w:pPr>
-        <w:rPr>
-          <w:rFonts w:cs="Arial"/>
-          <w:szCs w:val="20"/>
-        </w:rPr>
-      </w:pPr>
-      <w:proofErr w:type="spellStart"/>
-      <w:r>
-        <w:rPr>
-          <w:rFonts w:cs="Arial"/>
-          <w:szCs w:val="20"/>
-        </w:rPr>
-        <w:t>TypeValues</w:t>
-      </w:r>
-      <w:proofErr w:type="spellEnd"/>
-      <w:r>
-        <w:rPr>
-          <w:rFonts w:cs="Arial"/>
-          <w:szCs w:val="20"/>
-        </w:rPr>
-        <w:t xml:space="preserve"> and </w:t>
-      </w:r>
-      <w:proofErr w:type="spellStart"/>
-      <w:r>
-        <w:rPr>
-          <w:rFonts w:cs="Arial"/>
-          <w:szCs w:val="20"/>
-        </w:rPr>
-        <w:t>SmartViews</w:t>
-      </w:r>
-      <w:proofErr w:type="spellEnd"/>
-      <w:r>
-        <w:rPr>
-          <w:rFonts w:cs="Arial"/>
-          <w:szCs w:val="20"/>
-        </w:rPr>
-        <w:t xml:space="preserve"> conform to a simple interface which associated the logic implemented in a specific </w:t>
-      </w:r>
-      <w:proofErr w:type="spellStart"/>
-      <w:r>
-        <w:rPr>
-          <w:rFonts w:cs="Arial"/>
-          <w:szCs w:val="20"/>
-        </w:rPr>
-        <w:t>TypeValue</w:t>
-      </w:r>
-      <w:proofErr w:type="spellEnd"/>
-      <w:r>
-        <w:rPr>
-          <w:rFonts w:cs="Arial"/>
-          <w:szCs w:val="20"/>
-        </w:rPr>
-        <w:t xml:space="preserve"> or </w:t>
-      </w:r>
-      <w:proofErr w:type="spellStart"/>
-      <w:r>
-        <w:rPr>
-          <w:rFonts w:cs="Arial"/>
-          <w:szCs w:val="20"/>
-        </w:rPr>
-        <w:t>SmartView</w:t>
-      </w:r>
-      <w:proofErr w:type="spellEnd"/>
-      <w:r>
-        <w:rPr>
-          <w:rFonts w:cs="Arial"/>
-          <w:szCs w:val="20"/>
-        </w:rPr>
-        <w:t xml:space="preserve"> with specific types (</w:t>
-      </w:r>
-      <w:proofErr w:type="spellStart"/>
-      <w:r>
-        <w:rPr>
-          <w:rFonts w:cs="Arial"/>
-          <w:szCs w:val="20"/>
-        </w:rPr>
-        <w:t>ITypeValue</w:t>
-      </w:r>
-      <w:proofErr w:type="spellEnd"/>
-      <w:r>
-        <w:rPr>
-          <w:rFonts w:cs="Arial"/>
-          <w:szCs w:val="20"/>
-        </w:rPr>
-        <w:t>) or known properties (</w:t>
-      </w:r>
-      <w:proofErr w:type="spellStart"/>
-      <w:r>
-        <w:rPr>
-          <w:rFonts w:cs="Arial"/>
-          <w:szCs w:val="20"/>
-        </w:rPr>
-        <w:t>ISmartView</w:t>
-      </w:r>
-      <w:proofErr w:type="spellEnd"/>
-      <w:r>
-        <w:rPr>
-          <w:rFonts w:cs="Arial"/>
-          <w:szCs w:val="20"/>
-        </w:rPr>
-        <w:t xml:space="preserve">).  A </w:t>
-      </w:r>
-      <w:proofErr w:type="spellStart"/>
-      <w:r>
-        <w:rPr>
-          <w:rFonts w:cs="Arial"/>
-          <w:szCs w:val="20"/>
-        </w:rPr>
-        <w:t>TypeValueFinder</w:t>
-      </w:r>
-      <w:proofErr w:type="spellEnd"/>
-      <w:r>
-        <w:rPr>
-          <w:rFonts w:cs="Arial"/>
-          <w:szCs w:val="20"/>
-        </w:rPr>
-        <w:t xml:space="preserve"> class and </w:t>
-      </w:r>
-      <w:proofErr w:type="spellStart"/>
-      <w:r>
-        <w:rPr>
-          <w:rFonts w:cs="Arial"/>
-          <w:szCs w:val="20"/>
-        </w:rPr>
-        <w:t>SmartViewFinder</w:t>
-      </w:r>
-      <w:proofErr w:type="spellEnd"/>
-      <w:r>
-        <w:rPr>
-          <w:rFonts w:cs="Arial"/>
-          <w:szCs w:val="20"/>
-        </w:rPr>
-        <w:t xml:space="preserve"> class retrieve the appropriate class based on an input type or property.  To add new </w:t>
-      </w:r>
-      <w:proofErr w:type="spellStart"/>
-      <w:r>
-        <w:rPr>
-          <w:rFonts w:cs="Arial"/>
-          <w:szCs w:val="20"/>
-        </w:rPr>
-        <w:t>ITypeValue</w:t>
-      </w:r>
-      <w:proofErr w:type="spellEnd"/>
-      <w:r>
-        <w:rPr>
-          <w:rFonts w:cs="Arial"/>
-          <w:szCs w:val="20"/>
-        </w:rPr>
-        <w:t xml:space="preserve"> or </w:t>
-      </w:r>
-      <w:proofErr w:type="spellStart"/>
-      <w:r>
-        <w:rPr>
-          <w:rFonts w:cs="Arial"/>
-          <w:szCs w:val="20"/>
-        </w:rPr>
-        <w:t>ISmartView</w:t>
-      </w:r>
-      <w:proofErr w:type="spellEnd"/>
-      <w:r>
-        <w:rPr>
-          <w:rFonts w:cs="Arial"/>
-          <w:szCs w:val="20"/>
-        </w:rPr>
-        <w:t xml:space="preserve"> implementations to the project simply implement the interface and add the new class to the </w:t>
-      </w:r>
-      <w:proofErr w:type="spellStart"/>
-      <w:r>
-        <w:rPr>
-          <w:rFonts w:cs="Arial"/>
-          <w:szCs w:val="20"/>
-        </w:rPr>
-        <w:t>TypeValueFinder</w:t>
-      </w:r>
-      <w:proofErr w:type="spellEnd"/>
-      <w:r>
-        <w:rPr>
-          <w:rFonts w:cs="Arial"/>
-          <w:szCs w:val="20"/>
-        </w:rPr>
-        <w:t xml:space="preserve"> or </w:t>
-      </w:r>
-      <w:proofErr w:type="spellStart"/>
-      <w:r>
-        <w:rPr>
-          <w:rFonts w:cs="Arial"/>
-          <w:szCs w:val="20"/>
-        </w:rPr>
-        <w:t>SmartViewFinder’s</w:t>
-      </w:r>
-      <w:proofErr w:type="spellEnd"/>
-      <w:r>
-        <w:rPr>
-          <w:rFonts w:cs="Arial"/>
-          <w:szCs w:val="20"/>
-        </w:rPr>
-        <w:t xml:space="preserve"> Initialize() method.</w:t>
-      </w:r>
-      <w:r>
-        <w:rPr>
-          <w:rFonts w:cs="Arial"/>
-          <w:szCs w:val="20"/>
-        </w:rPr>
-        <w:t xml:space="preserve">  Then anytime the </w:t>
-      </w:r>
-      <w:proofErr w:type="spellStart"/>
-      <w:r>
-        <w:rPr>
-          <w:rFonts w:cs="Arial"/>
-          <w:szCs w:val="20"/>
-        </w:rPr>
-        <w:t>PropertyDetailsGrid</w:t>
-      </w:r>
-      <w:proofErr w:type="spellEnd"/>
-      <w:r>
-        <w:rPr>
-          <w:rFonts w:cs="Arial"/>
-          <w:szCs w:val="20"/>
-        </w:rPr>
-        <w:t xml:space="preserve"> or other controls which already use the </w:t>
-      </w:r>
-      <w:proofErr w:type="spellStart"/>
-      <w:r>
-        <w:rPr>
-          <w:rFonts w:cs="Arial"/>
-          <w:szCs w:val="20"/>
-        </w:rPr>
-        <w:t>PropertyInterpretation</w:t>
-      </w:r>
-      <w:proofErr w:type="spellEnd"/>
-      <w:r>
-        <w:rPr>
-          <w:rFonts w:cs="Arial"/>
-          <w:szCs w:val="20"/>
-        </w:rPr>
-        <w:t xml:space="preserve"> class will automatically benefit from the translation logic for the type or property referenced.</w:t>
+      <w:r>
+        <w:rPr>
+          <w:rFonts w:cs="Arial"/>
+          <w:szCs w:val="20"/>
+        </w:rPr>
+        <w:t xml:space="preserve"> class contains lookup methods and data related to documented extended properties.</w:t>
+      </w:r>
+    </w:p>
+    <w:p>
+      <w:pPr>
+        <w:rPr>
+          <w:rFonts w:cs="Arial"/>
+          <w:szCs w:val="20"/>
+        </w:rPr>
+      </w:pPr>
+    </w:p>
+    <w:p>
+      <w:pPr>
+        <w:rPr>
+          <w:rFonts w:cs="Arial"/>
+          <w:szCs w:val="20"/>
+        </w:rPr>
+      </w:pPr>
+      <w:r>
+        <w:rPr>
+          <w:rFonts w:cs="Arial"/>
+          <w:szCs w:val="20"/>
+        </w:rPr>
+        <w:t>TypeValues and SmartViews conform to a simple interface which associated the logic implemented in a specific TypeValue or SmartView with specific types (ITypeValue) or known properties (ISmartView).  A TypeValueFinder class and SmartViewFinder class retrieve the appropriate class based on an input type or property.  To add new ITypeValue or ISmartView implementations to the project simply implement the interface and add the new class to the TypeValueFinder or SmartViewFinder’s Initialize() method.</w:t>
+      </w:r>
+      <w:r>
+        <w:rPr>
+          <w:rFonts w:cs="Arial"/>
+          <w:szCs w:val="20"/>
+        </w:rPr>
+        <w:t xml:space="preserve">  Then anytime the PropertyDetailsGrid or other controls which already use the PropertyInterpretation class will automatically benefit from the translation logic for the type or property referenced.</w:t>
       </w:r>
     </w:p>
     <w:sectPr>
@@ -2147,7 +1704,7 @@
 </file>
 
 <file path=word/endnotes.xml><?xml version="1.0" encoding="utf-8"?>
-<w:endnotes xmlns:wpc="http://schemas.microsoft.com/office/word/2010/wordprocessingCanvas" xmlns:mc="http://schemas.openxmlformats.org/markup-compatibility/2006" xmlns:o="urn:schemas-microsoft-com:office:office" xmlns:r="http://schemas.openxmlformats.org/officeDocument/2006/relationships" xmlns:m="http://schemas.openxmlformats.org/officeDocument/2006/math" xmlns:v="urn:schemas-microsoft-com:vml" xmlns:wp14="http://schemas.microsoft.com/office/word/2010/wordprocessingDrawing" xmlns:wp="http://schemas.openxmlformats.org/drawingml/2006/wordprocessingDrawing" xmlns:w10="urn:schemas-microsoft-com:office:word" xmlns:w="http://schemas.openxmlformats.org/wordprocessingml/2006/main" xmlns:w14="http://schemas.microsoft.com/office/word/2010/wordml" xmlns:wpg="http://schemas.microsoft.com/office/word/2010/wordprocessingGroup" xmlns:wpi="http://schemas.microsoft.com/office/word/2010/wordprocessingInk" xmlns:wne="http://schemas.microsoft.com/office/word/2006/wordml" xmlns:wps="http://schemas.microsoft.com/office/word/2010/wordprocessingShape" mc:Ignorable="w14 wp14">
+<w:endnotes xmlns:wpc="http://schemas.microsoft.com/office/word/2010/wordprocessingCanvas" xmlns:mc="http://schemas.openxmlformats.org/markup-compatibility/2006" xmlns:o="urn:schemas-microsoft-com:office:office" xmlns:r="http://schemas.openxmlformats.org/officeDocument/2006/relationships" xmlns:m="http://schemas.openxmlformats.org/officeDocument/2006/math" xmlns:v="urn:schemas-microsoft-com:vml" xmlns:wp14="http://schemas.microsoft.com/office/word/2010/wordprocessingDrawing" xmlns:wp="http://schemas.openxmlformats.org/drawingml/2006/wordprocessingDrawing" xmlns:w10="urn:schemas-microsoft-com:office:word" xmlns:w="http://schemas.openxmlformats.org/wordprocessingml/2006/main" xmlns:w14="http://schemas.microsoft.com/office/word/2010/wordml" xmlns:w15="http://schemas.microsoft.com/office/word/2012/wordml" xmlns:wpg="http://schemas.microsoft.com/office/word/2010/wordprocessingGroup" xmlns:wpi="http://schemas.microsoft.com/office/word/2010/wordprocessingInk" xmlns:wne="http://schemas.microsoft.com/office/word/2006/wordml" xmlns:wps="http://schemas.microsoft.com/office/word/2010/wordprocessingShape" mc:Ignorable="w14 w15 wp14">
   <w:endnote w:type="separator" w:id="-1">
     <w:p>
       <w:r>
@@ -2166,7 +1723,7 @@
 </file>
 
 <file path=word/footnotes.xml><?xml version="1.0" encoding="utf-8"?>
-<w:footnotes xmlns:wpc="http://schemas.microsoft.com/office/word/2010/wordprocessingCanvas" xmlns:mc="http://schemas.openxmlformats.org/markup-compatibility/2006" xmlns:o="urn:schemas-microsoft-com:office:office" xmlns:r="http://schemas.openxmlformats.org/officeDocument/2006/relationships" xmlns:m="http://schemas.openxmlformats.org/officeDocument/2006/math" xmlns:v="urn:schemas-microsoft-com:vml" xmlns:wp14="http://schemas.microsoft.com/office/word/2010/wordprocessingDrawing" xmlns:wp="http://schemas.openxmlformats.org/drawingml/2006/wordprocessingDrawing" xmlns:w10="urn:schemas-microsoft-com:office:word" xmlns:w="http://schemas.openxmlformats.org/wordprocessingml/2006/main" xmlns:w14="http://schemas.microsoft.com/office/word/2010/wordml" xmlns:wpg="http://schemas.microsoft.com/office/word/2010/wordprocessingGroup" xmlns:wpi="http://schemas.microsoft.com/office/word/2010/wordprocessingInk" xmlns:wne="http://schemas.microsoft.com/office/word/2006/wordml" xmlns:wps="http://schemas.microsoft.com/office/word/2010/wordprocessingShape" mc:Ignorable="w14 wp14">
+<w:footnotes xmlns:wpc="http://schemas.microsoft.com/office/word/2010/wordprocessingCanvas" xmlns:mc="http://schemas.openxmlformats.org/markup-compatibility/2006" xmlns:o="urn:schemas-microsoft-com:office:office" xmlns:r="http://schemas.openxmlformats.org/officeDocument/2006/relationships" xmlns:m="http://schemas.openxmlformats.org/officeDocument/2006/math" xmlns:v="urn:schemas-microsoft-com:vml" xmlns:wp14="http://schemas.microsoft.com/office/word/2010/wordprocessingDrawing" xmlns:wp="http://schemas.openxmlformats.org/drawingml/2006/wordprocessingDrawing" xmlns:w10="urn:schemas-microsoft-com:office:word" xmlns:w="http://schemas.openxmlformats.org/wordprocessingml/2006/main" xmlns:w14="http://schemas.microsoft.com/office/word/2010/wordml" xmlns:w15="http://schemas.microsoft.com/office/word/2012/wordml" xmlns:wpg="http://schemas.microsoft.com/office/word/2010/wordprocessingGroup" xmlns:wpi="http://schemas.microsoft.com/office/word/2010/wordprocessingInk" xmlns:wne="http://schemas.microsoft.com/office/word/2006/wordml" xmlns:wps="http://schemas.microsoft.com/office/word/2010/wordprocessingShape" mc:Ignorable="w14 w15 wp14">
   <w:footnote w:type="separator" w:id="-1">
     <w:p>
       <w:r>
@@ -2185,7 +1742,7 @@
 </file>
 
 <file path=word/numbering.xml><?xml version="1.0" encoding="utf-8"?>
-<w:numbering xmlns:wpc="http://schemas.microsoft.com/office/word/2010/wordprocessingCanvas" xmlns:mc="http://schemas.openxmlformats.org/markup-compatibility/2006" xmlns:o="urn:schemas-microsoft-com:office:office" xmlns:r="http://schemas.openxmlformats.org/officeDocument/2006/relationships" xmlns:m="http://schemas.openxmlformats.org/officeDocument/2006/math" xmlns:v="urn:schemas-microsoft-com:vml" xmlns:wp14="http://schemas.microsoft.com/office/word/2010/wordprocessingDrawing" xmlns:wp="http://schemas.openxmlformats.org/drawingml/2006/wordprocessingDrawing" xmlns:w10="urn:schemas-microsoft-com:office:word" xmlns:w="http://schemas.openxmlformats.org/wordprocessingml/2006/main" xmlns:w14="http://schemas.microsoft.com/office/word/2010/wordml" xmlns:wpg="http://schemas.microsoft.com/office/word/2010/wordprocessingGroup" xmlns:wpi="http://schemas.microsoft.com/office/word/2010/wordprocessingInk" xmlns:wne="http://schemas.microsoft.com/office/word/2006/wordml" xmlns:wps="http://schemas.microsoft.com/office/word/2010/wordprocessingShape" mc:Ignorable="w14 wp14">
+<w:numbering xmlns:wpc="http://schemas.microsoft.com/office/word/2010/wordprocessingCanvas" xmlns:mc="http://schemas.openxmlformats.org/markup-compatibility/2006" xmlns:o="urn:schemas-microsoft-com:office:office" xmlns:r="http://schemas.openxmlformats.org/officeDocument/2006/relationships" xmlns:m="http://schemas.openxmlformats.org/officeDocument/2006/math" xmlns:v="urn:schemas-microsoft-com:vml" xmlns:wp14="http://schemas.microsoft.com/office/word/2010/wordprocessingDrawing" xmlns:wp="http://schemas.openxmlformats.org/drawingml/2006/wordprocessingDrawing" xmlns:w10="urn:schemas-microsoft-com:office:word" xmlns:w="http://schemas.openxmlformats.org/wordprocessingml/2006/main" xmlns:w14="http://schemas.microsoft.com/office/word/2010/wordml" xmlns:w15="http://schemas.microsoft.com/office/word/2012/wordml" xmlns:wpg="http://schemas.microsoft.com/office/word/2010/wordprocessingGroup" xmlns:wpi="http://schemas.microsoft.com/office/word/2010/wordprocessingInk" xmlns:wne="http://schemas.microsoft.com/office/word/2006/wordml" xmlns:wps="http://schemas.microsoft.com/office/word/2010/wordprocessingShape" mc:Ignorable="w14 w15 wp14">
   <w:abstractNum w:abstractNumId="0">
     <w:nsid w:val="096C2159"/>
     <w:multiLevelType w:val="multilevel"/>
@@ -3214,7 +2771,7 @@
 </file>
 
 <file path=word/styles.xml><?xml version="1.0" encoding="utf-8"?>
-<w:styles xmlns:mc="http://schemas.openxmlformats.org/markup-compatibility/2006" xmlns:r="http://schemas.openxmlformats.org/officeDocument/2006/relationships" xmlns:w="http://schemas.openxmlformats.org/wordprocessingml/2006/main" xmlns:w14="http://schemas.microsoft.com/office/word/2010/wordml" mc:Ignorable="w14">
+<w:styles xmlns:mc="http://schemas.openxmlformats.org/markup-compatibility/2006" xmlns:r="http://schemas.openxmlformats.org/officeDocument/2006/relationships" xmlns:w="http://schemas.openxmlformats.org/wordprocessingml/2006/main" xmlns:w14="http://schemas.microsoft.com/office/word/2010/wordml" xmlns:w15="http://schemas.microsoft.com/office/word/2012/wordml" mc:Ignorable="w14 w15">
   <w:docDefaults>
     <w:rPrDefault>
       <w:rPr>
@@ -3230,144 +2787,378 @@
       </w:pPr>
     </w:pPrDefault>
   </w:docDefaults>
-  <w:latentStyles w:defLockedState="0" w:defUIPriority="99" w:defSemiHidden="1" w:defUnhideWhenUsed="1" w:defQFormat="0" w:count="267">
-    <w:lsdException w:name="Normal" w:semiHidden="0" w:uiPriority="0" w:unhideWhenUsed="0" w:qFormat="1"/>
-    <w:lsdException w:name="heading 1" w:semiHidden="0" w:uiPriority="9" w:unhideWhenUsed="0" w:qFormat="1"/>
-    <w:lsdException w:name="heading 2" w:uiPriority="9" w:qFormat="1"/>
-    <w:lsdException w:name="heading 3" w:uiPriority="9" w:qFormat="1"/>
-    <w:lsdException w:name="heading 4" w:uiPriority="9" w:qFormat="1"/>
-    <w:lsdException w:name="heading 5" w:uiPriority="9" w:qFormat="1"/>
-    <w:lsdException w:name="heading 6" w:uiPriority="9" w:qFormat="1"/>
-    <w:lsdException w:name="heading 7" w:uiPriority="9" w:qFormat="1"/>
-    <w:lsdException w:name="heading 8" w:uiPriority="9" w:qFormat="1"/>
-    <w:lsdException w:name="heading 9" w:uiPriority="9" w:qFormat="1"/>
-    <w:lsdException w:name="toc 1" w:uiPriority="39"/>
-    <w:lsdException w:name="toc 2" w:uiPriority="39"/>
-    <w:lsdException w:name="toc 3" w:uiPriority="39"/>
-    <w:lsdException w:name="toc 4" w:uiPriority="39"/>
-    <w:lsdException w:name="toc 5" w:uiPriority="39"/>
-    <w:lsdException w:name="toc 6" w:uiPriority="39"/>
-    <w:lsdException w:name="toc 7" w:uiPriority="39"/>
-    <w:lsdException w:name="toc 8" w:uiPriority="39"/>
-    <w:lsdException w:name="toc 9" w:uiPriority="39"/>
-    <w:lsdException w:name="caption" w:uiPriority="35" w:qFormat="1"/>
-    <w:lsdException w:name="Title" w:semiHidden="0" w:uiPriority="10" w:unhideWhenUsed="0" w:qFormat="1"/>
-    <w:lsdException w:name="Default Paragraph Font" w:uiPriority="1"/>
-    <w:lsdException w:name="Subtitle" w:semiHidden="0" w:uiPriority="11" w:unhideWhenUsed="0" w:qFormat="1"/>
-    <w:lsdException w:name="Strong" w:semiHidden="0" w:uiPriority="22" w:unhideWhenUsed="0" w:qFormat="1"/>
-    <w:lsdException w:name="Emphasis" w:semiHidden="0" w:uiPriority="20" w:unhideWhenUsed="0" w:qFormat="1"/>
-    <w:lsdException w:name="Table Grid" w:semiHidden="0" w:uiPriority="59" w:unhideWhenUsed="0"/>
-    <w:lsdException w:name="Placeholder Text" w:unhideWhenUsed="0"/>
-    <w:lsdException w:name="No Spacing" w:semiHidden="0" w:uiPriority="1" w:unhideWhenUsed="0" w:qFormat="1"/>
-    <w:lsdException w:name="Light Shading" w:semiHidden="0" w:uiPriority="60" w:unhideWhenUsed="0"/>
-    <w:lsdException w:name="Light List" w:semiHidden="0" w:uiPriority="61" w:unhideWhenUsed="0"/>
-    <w:lsdException w:name="Light Grid" w:semiHidden="0" w:uiPriority="62" w:unhideWhenUsed="0"/>
-    <w:lsdException w:name="Medium Shading 1" w:semiHidden="0" w:uiPriority="63" w:unhideWhenUsed="0"/>
-    <w:lsdException w:name="Medium Shading 2" w:semiHidden="0" w:uiPriority="64" w:unhideWhenUsed="0"/>
-    <w:lsdException w:name="Medium List 1" w:semiHidden="0" w:uiPriority="65" w:unhideWhenUsed="0"/>
-    <w:lsdException w:name="Medium List 2" w:semiHidden="0" w:uiPriority="66" w:unhideWhenUsed="0"/>
-    <w:lsdException w:name="Medium Grid 1" w:semiHidden="0" w:uiPriority="67" w:unhideWhenUsed="0"/>
-    <w:lsdException w:name="Medium Grid 2" w:semiHidden="0" w:uiPriority="68" w:unhideWhenUsed="0"/>
-    <w:lsdException w:name="Medium Grid 3" w:semiHidden="0" w:uiPriority="69" w:unhideWhenUsed="0"/>
-    <w:lsdException w:name="Dark List" w:semiHidden="0" w:uiPriority="70" w:unhideWhenUsed="0"/>
-    <w:lsdException w:name="Colorful Shading" w:semiHidden="0" w:uiPriority="71" w:unhideWhenUsed="0"/>
-    <w:lsdException w:name="Colorful List" w:semiHidden="0" w:uiPriority="72" w:unhideWhenUsed="0"/>
-    <w:lsdException w:name="Colorful Grid" w:semiHidden="0" w:uiPriority="73" w:unhideWhenUsed="0"/>
-    <w:lsdException w:name="Light Shading Accent 1" w:semiHidden="0" w:uiPriority="60" w:unhideWhenUsed="0"/>
-    <w:lsdException w:name="Light List Accent 1" w:semiHidden="0" w:uiPriority="61" w:unhideWhenUsed="0"/>
-    <w:lsdException w:name="Light Grid Accent 1" w:semiHidden="0" w:uiPriority="62" w:unhideWhenUsed="0"/>
-    <w:lsdException w:name="Medium Shading 1 Accent 1" w:semiHidden="0" w:uiPriority="63" w:unhideWhenUsed="0"/>
-    <w:lsdException w:name="Medium Shading 2 Accent 1" w:semiHidden="0" w:uiPriority="64" w:unhideWhenUsed="0"/>
-    <w:lsdException w:name="Medium List 1 Accent 1" w:semiHidden="0" w:uiPriority="65" w:unhideWhenUsed="0"/>
-    <w:lsdException w:name="Revision" w:unhideWhenUsed="0"/>
-    <w:lsdException w:name="List Paragraph" w:semiHidden="0" w:uiPriority="34" w:unhideWhenUsed="0" w:qFormat="1"/>
-    <w:lsdException w:name="Quote" w:semiHidden="0" w:uiPriority="29" w:unhideWhenUsed="0" w:qFormat="1"/>
-    <w:lsdException w:name="Intense Quote" w:semiHidden="0" w:uiPriority="30" w:unhideWhenUsed="0" w:qFormat="1"/>
-    <w:lsdException w:name="Medium List 2 Accent 1" w:semiHidden="0" w:uiPriority="66" w:unhideWhenUsed="0"/>
-    <w:lsdException w:name="Medium Grid 1 Accent 1" w:semiHidden="0" w:uiPriority="67" w:unhideWhenUsed="0"/>
-    <w:lsdException w:name="Medium Grid 2 Accent 1" w:semiHidden="0" w:uiPriority="68" w:unhideWhenUsed="0"/>
-    <w:lsdException w:name="Medium Grid 3 Accent 1" w:semiHidden="0" w:uiPriority="69" w:unhideWhenUsed="0"/>
-    <w:lsdException w:name="Dark List Accent 1" w:semiHidden="0" w:uiPriority="70" w:unhideWhenUsed="0"/>
-    <w:lsdException w:name="Colorful Shading Accent 1" w:semiHidden="0" w:uiPriority="71" w:unhideWhenUsed="0"/>
-    <w:lsdException w:name="Colorful List Accent 1" w:semiHidden="0" w:uiPriority="72" w:unhideWhenUsed="0"/>
-    <w:lsdException w:name="Colorful Grid Accent 1" w:semiHidden="0" w:uiPriority="73" w:unhideWhenUsed="0"/>
-    <w:lsdException w:name="Light Shading Accent 2" w:semiHidden="0" w:uiPriority="60" w:unhideWhenUsed="0"/>
-    <w:lsdException w:name="Light List Accent 2" w:semiHidden="0" w:uiPriority="61" w:unhideWhenUsed="0"/>
-    <w:lsdException w:name="Light Grid Accent 2" w:semiHidden="0" w:uiPriority="62" w:unhideWhenUsed="0"/>
-    <w:lsdException w:name="Medium Shading 1 Accent 2" w:semiHidden="0" w:uiPriority="63" w:unhideWhenUsed="0"/>
-    <w:lsdException w:name="Medium Shading 2 Accent 2" w:semiHidden="0" w:uiPriority="64" w:unhideWhenUsed="0"/>
-    <w:lsdException w:name="Medium List 1 Accent 2" w:semiHidden="0" w:uiPriority="65" w:unhideWhenUsed="0"/>
-    <w:lsdException w:name="Medium List 2 Accent 2" w:semiHidden="0" w:uiPriority="66" w:unhideWhenUsed="0"/>
-    <w:lsdException w:name="Medium Grid 1 Accent 2" w:semiHidden="0" w:uiPriority="67" w:unhideWhenUsed="0"/>
-    <w:lsdException w:name="Medium Grid 2 Accent 2" w:semiHidden="0" w:uiPriority="68" w:unhideWhenUsed="0"/>
-    <w:lsdException w:name="Medium Grid 3 Accent 2" w:semiHidden="0" w:uiPriority="69" w:unhideWhenUsed="0"/>
-    <w:lsdException w:name="Dark List Accent 2" w:semiHidden="0" w:uiPriority="70" w:unhideWhenUsed="0"/>
-    <w:lsdException w:name="Colorful Shading Accent 2" w:semiHidden="0" w:uiPriority="71" w:unhideWhenUsed="0"/>
-    <w:lsdException w:name="Colorful List Accent 2" w:semiHidden="0" w:uiPriority="72" w:unhideWhenUsed="0"/>
-    <w:lsdException w:name="Colorful Grid Accent 2" w:semiHidden="0" w:uiPriority="73" w:unhideWhenUsed="0"/>
-    <w:lsdException w:name="Light Shading Accent 3" w:semiHidden="0" w:uiPriority="60" w:unhideWhenUsed="0"/>
-    <w:lsdException w:name="Light List Accent 3" w:semiHidden="0" w:uiPriority="61" w:unhideWhenUsed="0"/>
-    <w:lsdException w:name="Light Grid Accent 3" w:semiHidden="0" w:uiPriority="62" w:unhideWhenUsed="0"/>
-    <w:lsdException w:name="Medium Shading 1 Accent 3" w:semiHidden="0" w:uiPriority="63" w:unhideWhenUsed="0"/>
-    <w:lsdException w:name="Medium Shading 2 Accent 3" w:semiHidden="0" w:uiPriority="64" w:unhideWhenUsed="0"/>
-    <w:lsdException w:name="Medium List 1 Accent 3" w:semiHidden="0" w:uiPriority="65" w:unhideWhenUsed="0"/>
-    <w:lsdException w:name="Medium List 2 Accent 3" w:semiHidden="0" w:uiPriority="66" w:unhideWhenUsed="0"/>
-    <w:lsdException w:name="Medium Grid 1 Accent 3" w:semiHidden="0" w:uiPriority="67" w:unhideWhenUsed="0"/>
-    <w:lsdException w:name="Medium Grid 2 Accent 3" w:semiHidden="0" w:uiPriority="68" w:unhideWhenUsed="0"/>
-    <w:lsdException w:name="Medium Grid 3 Accent 3" w:semiHidden="0" w:uiPriority="69" w:unhideWhenUsed="0"/>
-    <w:lsdException w:name="Dark List Accent 3" w:semiHidden="0" w:uiPriority="70" w:unhideWhenUsed="0"/>
-    <w:lsdException w:name="Colorful Shading Accent 3" w:semiHidden="0" w:uiPriority="71" w:unhideWhenUsed="0"/>
-    <w:lsdException w:name="Colorful List Accent 3" w:semiHidden="0" w:uiPriority="72" w:unhideWhenUsed="0"/>
-    <w:lsdException w:name="Colorful Grid Accent 3" w:semiHidden="0" w:uiPriority="73" w:unhideWhenUsed="0"/>
-    <w:lsdException w:name="Light Shading Accent 4" w:semiHidden="0" w:uiPriority="60" w:unhideWhenUsed="0"/>
-    <w:lsdException w:name="Light List Accent 4" w:semiHidden="0" w:uiPriority="61" w:unhideWhenUsed="0"/>
-    <w:lsdException w:name="Light Grid Accent 4" w:semiHidden="0" w:uiPriority="62" w:unhideWhenUsed="0"/>
-    <w:lsdException w:name="Medium Shading 1 Accent 4" w:semiHidden="0" w:uiPriority="63" w:unhideWhenUsed="0"/>
-    <w:lsdException w:name="Medium Shading 2 Accent 4" w:semiHidden="0" w:uiPriority="64" w:unhideWhenUsed="0"/>
-    <w:lsdException w:name="Medium List 1 Accent 4" w:semiHidden="0" w:uiPriority="65" w:unhideWhenUsed="0"/>
-    <w:lsdException w:name="Medium List 2 Accent 4" w:semiHidden="0" w:uiPriority="66" w:unhideWhenUsed="0"/>
-    <w:lsdException w:name="Medium Grid 1 Accent 4" w:semiHidden="0" w:uiPriority="67" w:unhideWhenUsed="0"/>
-    <w:lsdException w:name="Medium Grid 2 Accent 4" w:semiHidden="0" w:uiPriority="68" w:unhideWhenUsed="0"/>
-    <w:lsdException w:name="Medium Grid 3 Accent 4" w:semiHidden="0" w:uiPriority="69" w:unhideWhenUsed="0"/>
-    <w:lsdException w:name="Dark List Accent 4" w:semiHidden="0" w:uiPriority="70" w:unhideWhenUsed="0"/>
-    <w:lsdException w:name="Colorful Shading Accent 4" w:semiHidden="0" w:uiPriority="71" w:unhideWhenUsed="0"/>
-    <w:lsdException w:name="Colorful List Accent 4" w:semiHidden="0" w:uiPriority="72" w:unhideWhenUsed="0"/>
-    <w:lsdException w:name="Colorful Grid Accent 4" w:semiHidden="0" w:uiPriority="73" w:unhideWhenUsed="0"/>
-    <w:lsdException w:name="Light Shading Accent 5" w:semiHidden="0" w:uiPriority="60" w:unhideWhenUsed="0"/>
-    <w:lsdException w:name="Light List Accent 5" w:semiHidden="0" w:uiPriority="61" w:unhideWhenUsed="0"/>
-    <w:lsdException w:name="Light Grid Accent 5" w:semiHidden="0" w:uiPriority="62" w:unhideWhenUsed="0"/>
-    <w:lsdException w:name="Medium Shading 1 Accent 5" w:semiHidden="0" w:uiPriority="63" w:unhideWhenUsed="0"/>
-    <w:lsdException w:name="Medium Shading 2 Accent 5" w:semiHidden="0" w:uiPriority="64" w:unhideWhenUsed="0"/>
-    <w:lsdException w:name="Medium List 1 Accent 5" w:semiHidden="0" w:uiPriority="65" w:unhideWhenUsed="0"/>
-    <w:lsdException w:name="Medium List 2 Accent 5" w:semiHidden="0" w:uiPriority="66" w:unhideWhenUsed="0"/>
-    <w:lsdException w:name="Medium Grid 1 Accent 5" w:semiHidden="0" w:uiPriority="67" w:unhideWhenUsed="0"/>
-    <w:lsdException w:name="Medium Grid 2 Accent 5" w:semiHidden="0" w:uiPriority="68" w:unhideWhenUsed="0"/>
-    <w:lsdException w:name="Medium Grid 3 Accent 5" w:semiHidden="0" w:uiPriority="69" w:unhideWhenUsed="0"/>
-    <w:lsdException w:name="Dark List Accent 5" w:semiHidden="0" w:uiPriority="70" w:unhideWhenUsed="0"/>
-    <w:lsdException w:name="Colorful Shading Accent 5" w:semiHidden="0" w:uiPriority="71" w:unhideWhenUsed="0"/>
-    <w:lsdException w:name="Colorful List Accent 5" w:semiHidden="0" w:uiPriority="72" w:unhideWhenUsed="0"/>
-    <w:lsdException w:name="Colorful Grid Accent 5" w:semiHidden="0" w:uiPriority="73" w:unhideWhenUsed="0"/>
-    <w:lsdException w:name="Light Shading Accent 6" w:semiHidden="0" w:uiPriority="60" w:unhideWhenUsed="0"/>
-    <w:lsdException w:name="Light List Accent 6" w:semiHidden="0" w:uiPriority="61" w:unhideWhenUsed="0"/>
-    <w:lsdException w:name="Light Grid Accent 6" w:semiHidden="0" w:uiPriority="62" w:unhideWhenUsed="0"/>
-    <w:lsdException w:name="Medium Shading 1 Accent 6" w:semiHidden="0" w:uiPriority="63" w:unhideWhenUsed="0"/>
-    <w:lsdException w:name="Medium Shading 2 Accent 6" w:semiHidden="0" w:uiPriority="64" w:unhideWhenUsed="0"/>
-    <w:lsdException w:name="Medium List 1 Accent 6" w:semiHidden="0" w:uiPriority="65" w:unhideWhenUsed="0"/>
-    <w:lsdException w:name="Medium List 2 Accent 6" w:semiHidden="0" w:uiPriority="66" w:unhideWhenUsed="0"/>
-    <w:lsdException w:name="Medium Grid 1 Accent 6" w:semiHidden="0" w:uiPriority="67" w:unhideWhenUsed="0"/>
-    <w:lsdException w:name="Medium Grid 2 Accent 6" w:semiHidden="0" w:uiPriority="68" w:unhideWhenUsed="0"/>
-    <w:lsdException w:name="Medium Grid 3 Accent 6" w:semiHidden="0" w:uiPriority="69" w:unhideWhenUsed="0"/>
-    <w:lsdException w:name="Dark List Accent 6" w:semiHidden="0" w:uiPriority="70" w:unhideWhenUsed="0"/>
-    <w:lsdException w:name="Colorful Shading Accent 6" w:semiHidden="0" w:uiPriority="71" w:unhideWhenUsed="0"/>
-    <w:lsdException w:name="Colorful List Accent 6" w:semiHidden="0" w:uiPriority="72" w:unhideWhenUsed="0"/>
-    <w:lsdException w:name="Colorful Grid Accent 6" w:semiHidden="0" w:uiPriority="73" w:unhideWhenUsed="0"/>
-    <w:lsdException w:name="Subtle Emphasis" w:semiHidden="0" w:uiPriority="19" w:unhideWhenUsed="0" w:qFormat="1"/>
-    <w:lsdException w:name="Intense Emphasis" w:semiHidden="0" w:uiPriority="21" w:unhideWhenUsed="0" w:qFormat="1"/>
-    <w:lsdException w:name="Subtle Reference" w:semiHidden="0" w:uiPriority="31" w:unhideWhenUsed="0" w:qFormat="1"/>
-    <w:lsdException w:name="Intense Reference" w:semiHidden="0" w:uiPriority="32" w:unhideWhenUsed="0" w:qFormat="1"/>
-    <w:lsdException w:name="Book Title" w:semiHidden="0" w:uiPriority="33" w:unhideWhenUsed="0" w:qFormat="1"/>
-    <w:lsdException w:name="Bibliography" w:uiPriority="37"/>
-    <w:lsdException w:name="TOC Heading" w:uiPriority="39" w:qFormat="1"/>
+  <w:latentStyles w:defLockedState="0" w:defUIPriority="99" w:defSemiHidden="0" w:defUnhideWhenUsed="0" w:defQFormat="0" w:count="371">
+    <w:lsdException w:name="Normal" w:uiPriority="0" w:qFormat="1"/>
+    <w:lsdException w:name="heading 1" w:uiPriority="9" w:qFormat="1"/>
+    <w:lsdException w:name="heading 2" w:semiHidden="1" w:uiPriority="9" w:unhideWhenUsed="1" w:qFormat="1"/>
+    <w:lsdException w:name="heading 3" w:semiHidden="1" w:uiPriority="9" w:unhideWhenUsed="1" w:qFormat="1"/>
+    <w:lsdException w:name="heading 4" w:semiHidden="1" w:uiPriority="9" w:unhideWhenUsed="1" w:qFormat="1"/>
+    <w:lsdException w:name="heading 5" w:semiHidden="1" w:uiPriority="9" w:unhideWhenUsed="1" w:qFormat="1"/>
+    <w:lsdException w:name="heading 6" w:semiHidden="1" w:uiPriority="9" w:unhideWhenUsed="1" w:qFormat="1"/>
+    <w:lsdException w:name="heading 7" w:semiHidden="1" w:uiPriority="9" w:unhideWhenUsed="1" w:qFormat="1"/>
+    <w:lsdException w:name="heading 8" w:semiHidden="1" w:uiPriority="9" w:unhideWhenUsed="1" w:qFormat="1"/>
+    <w:lsdException w:name="heading 9" w:semiHidden="1" w:uiPriority="9" w:unhideWhenUsed="1" w:qFormat="1"/>
+    <w:lsdException w:name="index 1" w:semiHidden="1" w:unhideWhenUsed="1"/>
+    <w:lsdException w:name="index 2" w:semiHidden="1" w:unhideWhenUsed="1"/>
+    <w:lsdException w:name="index 3" w:semiHidden="1" w:unhideWhenUsed="1"/>
+    <w:lsdException w:name="index 4" w:semiHidden="1" w:unhideWhenUsed="1"/>
+    <w:lsdException w:name="index 5" w:semiHidden="1" w:unhideWhenUsed="1"/>
+    <w:lsdException w:name="index 6" w:semiHidden="1" w:unhideWhenUsed="1"/>
+    <w:lsdException w:name="index 7" w:semiHidden="1" w:unhideWhenUsed="1"/>
+    <w:lsdException w:name="index 8" w:semiHidden="1" w:unhideWhenUsed="1"/>
+    <w:lsdException w:name="index 9" w:semiHidden="1" w:unhideWhenUsed="1"/>
+    <w:lsdException w:name="toc 1" w:semiHidden="1" w:uiPriority="39" w:unhideWhenUsed="1"/>
+    <w:lsdException w:name="toc 2" w:semiHidden="1" w:uiPriority="39" w:unhideWhenUsed="1"/>
+    <w:lsdException w:name="toc 3" w:semiHidden="1" w:uiPriority="39" w:unhideWhenUsed="1"/>
+    <w:lsdException w:name="toc 4" w:semiHidden="1" w:uiPriority="39" w:unhideWhenUsed="1"/>
+    <w:lsdException w:name="toc 5" w:semiHidden="1" w:uiPriority="39" w:unhideWhenUsed="1"/>
+    <w:lsdException w:name="toc 6" w:semiHidden="1" w:uiPriority="39" w:unhideWhenUsed="1"/>
+    <w:lsdException w:name="toc 7" w:semiHidden="1" w:uiPriority="39" w:unhideWhenUsed="1"/>
+    <w:lsdException w:name="toc 8" w:semiHidden="1" w:uiPriority="39" w:unhideWhenUsed="1"/>
+    <w:lsdException w:name="toc 9" w:semiHidden="1" w:uiPriority="39" w:unhideWhenUsed="1"/>
+    <w:lsdException w:name="Normal Indent" w:semiHidden="1" w:unhideWhenUsed="1"/>
+    <w:lsdException w:name="footnote text" w:semiHidden="1" w:unhideWhenUsed="1"/>
+    <w:lsdException w:name="annotation text" w:semiHidden="1" w:unhideWhenUsed="1"/>
+    <w:lsdException w:name="header" w:semiHidden="1" w:unhideWhenUsed="1"/>
+    <w:lsdException w:name="footer" w:semiHidden="1" w:unhideWhenUsed="1"/>
+    <w:lsdException w:name="index heading" w:semiHidden="1" w:unhideWhenUsed="1"/>
+    <w:lsdException w:name="caption" w:semiHidden="1" w:uiPriority="35" w:unhideWhenUsed="1" w:qFormat="1"/>
+    <w:lsdException w:name="table of figures" w:semiHidden="1" w:unhideWhenUsed="1"/>
+    <w:lsdException w:name="envelope address" w:semiHidden="1" w:unhideWhenUsed="1"/>
+    <w:lsdException w:name="envelope return" w:semiHidden="1" w:unhideWhenUsed="1"/>
+    <w:lsdException w:name="footnote reference" w:semiHidden="1" w:unhideWhenUsed="1"/>
+    <w:lsdException w:name="annotation reference" w:semiHidden="1" w:unhideWhenUsed="1"/>
+    <w:lsdException w:name="line number" w:semiHidden="1" w:unhideWhenUsed="1"/>
+    <w:lsdException w:name="page number" w:semiHidden="1" w:unhideWhenUsed="1"/>
+    <w:lsdException w:name="endnote reference" w:semiHidden="1" w:unhideWhenUsed="1"/>
+    <w:lsdException w:name="endnote text" w:semiHidden="1" w:unhideWhenUsed="1"/>
+    <w:lsdException w:name="table of authorities" w:semiHidden="1" w:unhideWhenUsed="1"/>
+    <w:lsdException w:name="macro" w:semiHidden="1" w:unhideWhenUsed="1"/>
+    <w:lsdException w:name="toa heading" w:semiHidden="1" w:unhideWhenUsed="1"/>
+    <w:lsdException w:name="List" w:semiHidden="1" w:unhideWhenUsed="1"/>
+    <w:lsdException w:name="List Bullet" w:semiHidden="1" w:unhideWhenUsed="1"/>
+    <w:lsdException w:name="List Number" w:semiHidden="1" w:unhideWhenUsed="1"/>
+    <w:lsdException w:name="List 2" w:semiHidden="1" w:unhideWhenUsed="1"/>
+    <w:lsdException w:name="List 3" w:semiHidden="1" w:unhideWhenUsed="1"/>
+    <w:lsdException w:name="List 4" w:semiHidden="1" w:unhideWhenUsed="1"/>
+    <w:lsdException w:name="List 5" w:semiHidden="1" w:unhideWhenUsed="1"/>
+    <w:lsdException w:name="List Bullet 2" w:semiHidden="1" w:unhideWhenUsed="1"/>
+    <w:lsdException w:name="List Bullet 3" w:semiHidden="1" w:unhideWhenUsed="1"/>
+    <w:lsdException w:name="List Bullet 4" w:semiHidden="1" w:unhideWhenUsed="1"/>
+    <w:lsdException w:name="List Bullet 5" w:semiHidden="1" w:unhideWhenUsed="1"/>
+    <w:lsdException w:name="List Number 2" w:semiHidden="1" w:unhideWhenUsed="1"/>
+    <w:lsdException w:name="List Number 3" w:semiHidden="1" w:unhideWhenUsed="1"/>
+    <w:lsdException w:name="List Number 4" w:semiHidden="1" w:unhideWhenUsed="1"/>
+    <w:lsdException w:name="List Number 5" w:semiHidden="1" w:unhideWhenUsed="1"/>
+    <w:lsdException w:name="Title" w:uiPriority="10" w:qFormat="1"/>
+    <w:lsdException w:name="Closing" w:semiHidden="1" w:unhideWhenUsed="1"/>
+    <w:lsdException w:name="Signature" w:semiHidden="1" w:unhideWhenUsed="1"/>
+    <w:lsdException w:name="Default Paragraph Font" w:semiHidden="1" w:uiPriority="1" w:unhideWhenUsed="1"/>
+    <w:lsdException w:name="Body Text" w:semiHidden="1" w:unhideWhenUsed="1"/>
+    <w:lsdException w:name="Body Text Indent" w:semiHidden="1" w:unhideWhenUsed="1"/>
+    <w:lsdException w:name="List Continue" w:semiHidden="1" w:unhideWhenUsed="1"/>
+    <w:lsdException w:name="List Continue 2" w:semiHidden="1" w:unhideWhenUsed="1"/>
+    <w:lsdException w:name="List Continue 3" w:semiHidden="1" w:unhideWhenUsed="1"/>
+    <w:lsdException w:name="List Continue 4" w:semiHidden="1" w:unhideWhenUsed="1"/>
+    <w:lsdException w:name="List Continue 5" w:semiHidden="1" w:unhideWhenUsed="1"/>
+    <w:lsdException w:name="Message Header" w:semiHidden="1" w:unhideWhenUsed="1"/>
+    <w:lsdException w:name="Subtitle" w:uiPriority="11" w:qFormat="1"/>
+    <w:lsdException w:name="Salutation" w:semiHidden="1" w:unhideWhenUsed="1"/>
+    <w:lsdException w:name="Date" w:semiHidden="1" w:unhideWhenUsed="1"/>
+    <w:lsdException w:name="Body Text First Indent" w:semiHidden="1" w:unhideWhenUsed="1"/>
+    <w:lsdException w:name="Body Text First Indent 2" w:semiHidden="1" w:unhideWhenUsed="1"/>
+    <w:lsdException w:name="Note Heading" w:semiHidden="1" w:unhideWhenUsed="1"/>
+    <w:lsdException w:name="Body Text 2" w:semiHidden="1" w:unhideWhenUsed="1"/>
+    <w:lsdException w:name="Body Text 3" w:semiHidden="1" w:unhideWhenUsed="1"/>
+    <w:lsdException w:name="Body Text Indent 2" w:semiHidden="1" w:unhideWhenUsed="1"/>
+    <w:lsdException w:name="Body Text Indent 3" w:semiHidden="1" w:unhideWhenUsed="1"/>
+    <w:lsdException w:name="Block Text" w:semiHidden="1" w:unhideWhenUsed="1"/>
+    <w:lsdException w:name="Hyperlink" w:semiHidden="1" w:unhideWhenUsed="1"/>
+    <w:lsdException w:name="FollowedHyperlink" w:semiHidden="1" w:unhideWhenUsed="1"/>
+    <w:lsdException w:name="Strong" w:uiPriority="22" w:qFormat="1"/>
+    <w:lsdException w:name="Emphasis" w:uiPriority="20" w:qFormat="1"/>
+    <w:lsdException w:name="Document Map" w:semiHidden="1" w:unhideWhenUsed="1"/>
+    <w:lsdException w:name="Plain Text" w:semiHidden="1" w:unhideWhenUsed="1"/>
+    <w:lsdException w:name="E-mail Signature" w:semiHidden="1" w:unhideWhenUsed="1"/>
+    <w:lsdException w:name="HTML Top of Form" w:semiHidden="1" w:unhideWhenUsed="1"/>
+    <w:lsdException w:name="HTML Bottom of Form" w:semiHidden="1" w:unhideWhenUsed="1"/>
+    <w:lsdException w:name="Normal (Web)" w:semiHidden="1" w:unhideWhenUsed="1"/>
+    <w:lsdException w:name="HTML Acronym" w:semiHidden="1" w:unhideWhenUsed="1"/>
+    <w:lsdException w:name="HTML Address" w:semiHidden="1" w:unhideWhenUsed="1"/>
+    <w:lsdException w:name="HTML Cite" w:semiHidden="1" w:unhideWhenUsed="1"/>
+    <w:lsdException w:name="HTML Code" w:semiHidden="1" w:unhideWhenUsed="1"/>
+    <w:lsdException w:name="HTML Definition" w:semiHidden="1" w:unhideWhenUsed="1"/>
+    <w:lsdException w:name="HTML Keyboard" w:semiHidden="1" w:unhideWhenUsed="1"/>
+    <w:lsdException w:name="HTML Preformatted" w:semiHidden="1" w:unhideWhenUsed="1"/>
+    <w:lsdException w:name="HTML Sample" w:semiHidden="1" w:unhideWhenUsed="1"/>
+    <w:lsdException w:name="HTML Typewriter" w:semiHidden="1" w:unhideWhenUsed="1"/>
+    <w:lsdException w:name="HTML Variable" w:semiHidden="1" w:unhideWhenUsed="1"/>
+    <w:lsdException w:name="Normal Table" w:semiHidden="1" w:unhideWhenUsed="1"/>
+    <w:lsdException w:name="annotation subject" w:semiHidden="1" w:unhideWhenUsed="1"/>
+    <w:lsdException w:name="No List" w:semiHidden="1" w:unhideWhenUsed="1"/>
+    <w:lsdException w:name="Outline List 1" w:semiHidden="1" w:unhideWhenUsed="1"/>
+    <w:lsdException w:name="Outline List 2" w:semiHidden="1" w:unhideWhenUsed="1"/>
+    <w:lsdException w:name="Outline List 3" w:semiHidden="1" w:unhideWhenUsed="1"/>
+    <w:lsdException w:name="Table Simple 1" w:semiHidden="1" w:unhideWhenUsed="1"/>
+    <w:lsdException w:name="Table Simple 2" w:semiHidden="1" w:unhideWhenUsed="1"/>
+    <w:lsdException w:name="Table Simple 3" w:semiHidden="1" w:unhideWhenUsed="1"/>
+    <w:lsdException w:name="Table Classic 1" w:semiHidden="1" w:unhideWhenUsed="1"/>
+    <w:lsdException w:name="Table Classic 2" w:semiHidden="1" w:unhideWhenUsed="1"/>
+    <w:lsdException w:name="Table Classic 3" w:semiHidden="1" w:unhideWhenUsed="1"/>
+    <w:lsdException w:name="Table Classic 4" w:semiHidden="1" w:unhideWhenUsed="1"/>
+    <w:lsdException w:name="Table Colorful 1" w:semiHidden="1" w:unhideWhenUsed="1"/>
+    <w:lsdException w:name="Table Colorful 2" w:semiHidden="1" w:unhideWhenUsed="1"/>
+    <w:lsdException w:name="Table Colorful 3" w:semiHidden="1" w:unhideWhenUsed="1"/>
+    <w:lsdException w:name="Table Columns 1" w:semiHidden="1" w:unhideWhenUsed="1"/>
+    <w:lsdException w:name="Table Columns 2" w:semiHidden="1" w:unhideWhenUsed="1"/>
+    <w:lsdException w:name="Table Columns 3" w:semiHidden="1" w:unhideWhenUsed="1"/>
+    <w:lsdException w:name="Table Columns 4" w:semiHidden="1" w:unhideWhenUsed="1"/>
+    <w:lsdException w:name="Table Columns 5" w:semiHidden="1" w:unhideWhenUsed="1"/>
+    <w:lsdException w:name="Table Grid 1" w:semiHidden="1" w:unhideWhenUsed="1"/>
+    <w:lsdException w:name="Table Grid 2" w:semiHidden="1" w:unhideWhenUsed="1"/>
+    <w:lsdException w:name="Table Grid 3" w:semiHidden="1" w:unhideWhenUsed="1"/>
+    <w:lsdException w:name="Table Grid 4" w:semiHidden="1" w:unhideWhenUsed="1"/>
+    <w:lsdException w:name="Table Grid 5" w:semiHidden="1" w:unhideWhenUsed="1"/>
+    <w:lsdException w:name="Table Grid 6" w:semiHidden="1" w:unhideWhenUsed="1"/>
+    <w:lsdException w:name="Table Grid 7" w:semiHidden="1" w:unhideWhenUsed="1"/>
+    <w:lsdException w:name="Table Grid 8" w:semiHidden="1" w:unhideWhenUsed="1"/>
+    <w:lsdException w:name="Table List 1" w:semiHidden="1" w:unhideWhenUsed="1"/>
+    <w:lsdException w:name="Table List 2" w:semiHidden="1" w:unhideWhenUsed="1"/>
+    <w:lsdException w:name="Table List 3" w:semiHidden="1" w:unhideWhenUsed="1"/>
+    <w:lsdException w:name="Table List 4" w:semiHidden="1" w:unhideWhenUsed="1"/>
+    <w:lsdException w:name="Table List 5" w:semiHidden="1" w:unhideWhenUsed="1"/>
+    <w:lsdException w:name="Table List 6" w:semiHidden="1" w:unhideWhenUsed="1"/>
+    <w:lsdException w:name="Table List 7" w:semiHidden="1" w:unhideWhenUsed="1"/>
+    <w:lsdException w:name="Table List 8" w:semiHidden="1" w:unhideWhenUsed="1"/>
+    <w:lsdException w:name="Table 3D effects 1" w:semiHidden="1" w:unhideWhenUsed="1"/>
+    <w:lsdException w:name="Table 3D effects 2" w:semiHidden="1" w:unhideWhenUsed="1"/>
+    <w:lsdException w:name="Table 3D effects 3" w:semiHidden="1" w:unhideWhenUsed="1"/>
+    <w:lsdException w:name="Table Contemporary" w:semiHidden="1" w:unhideWhenUsed="1"/>
+    <w:lsdException w:name="Table Elegant" w:semiHidden="1" w:unhideWhenUsed="1"/>
+    <w:lsdException w:name="Table Professional" w:semiHidden="1" w:unhideWhenUsed="1"/>
+    <w:lsdException w:name="Table Subtle 1" w:semiHidden="1" w:unhideWhenUsed="1"/>
+    <w:lsdException w:name="Table Subtle 2" w:semiHidden="1" w:unhideWhenUsed="1"/>
+    <w:lsdException w:name="Table Web 1" w:semiHidden="1" w:unhideWhenUsed="1"/>
+    <w:lsdException w:name="Table Web 2" w:semiHidden="1" w:unhideWhenUsed="1"/>
+    <w:lsdException w:name="Table Web 3" w:semiHidden="1" w:unhideWhenUsed="1"/>
+    <w:lsdException w:name="Balloon Text" w:semiHidden="1" w:unhideWhenUsed="1"/>
+    <w:lsdException w:name="Table Grid" w:uiPriority="59"/>
+    <w:lsdException w:name="Table Theme" w:semiHidden="1" w:unhideWhenUsed="1"/>
+    <w:lsdException w:name="Placeholder Text" w:semiHidden="1"/>
+    <w:lsdException w:name="No Spacing" w:uiPriority="1" w:qFormat="1"/>
+    <w:lsdException w:name="Light Shading" w:uiPriority="60"/>
+    <w:lsdException w:name="Light List" w:uiPriority="61"/>
+    <w:lsdException w:name="Light Grid" w:uiPriority="62"/>
+    <w:lsdException w:name="Medium Shading 1" w:uiPriority="63"/>
+    <w:lsdException w:name="Medium Shading 2" w:uiPriority="64"/>
+    <w:lsdException w:name="Medium List 1" w:uiPriority="65"/>
+    <w:lsdException w:name="Medium List 2" w:uiPriority="66"/>
+    <w:lsdException w:name="Medium Grid 1" w:uiPriority="67"/>
+    <w:lsdException w:name="Medium Grid 2" w:uiPriority="68"/>
+    <w:lsdException w:name="Medium Grid 3" w:uiPriority="69"/>
+    <w:lsdException w:name="Dark List" w:uiPriority="70"/>
+    <w:lsdException w:name="Colorful Shading" w:uiPriority="71"/>
+    <w:lsdException w:name="Colorful List" w:uiPriority="72"/>
+    <w:lsdException w:name="Colorful Grid" w:uiPriority="73"/>
+    <w:lsdException w:name="Light Shading Accent 1" w:uiPriority="60"/>
+    <w:lsdException w:name="Light List Accent 1" w:uiPriority="61"/>
+    <w:lsdException w:name="Light Grid Accent 1" w:uiPriority="62"/>
+    <w:lsdException w:name="Medium Shading 1 Accent 1" w:uiPriority="63"/>
+    <w:lsdException w:name="Medium Shading 2 Accent 1" w:uiPriority="64"/>
+    <w:lsdException w:name="Medium List 1 Accent 1" w:uiPriority="65"/>
+    <w:lsdException w:name="Revision" w:semiHidden="1"/>
+    <w:lsdException w:name="List Paragraph" w:uiPriority="34" w:qFormat="1"/>
+    <w:lsdException w:name="Quote" w:uiPriority="29" w:qFormat="1"/>
+    <w:lsdException w:name="Intense Quote" w:uiPriority="30" w:qFormat="1"/>
+    <w:lsdException w:name="Medium List 2 Accent 1" w:uiPriority="66"/>
+    <w:lsdException w:name="Medium Grid 1 Accent 1" w:uiPriority="67"/>
+    <w:lsdException w:name="Medium Grid 2 Accent 1" w:uiPriority="68"/>
+    <w:lsdException w:name="Medium Grid 3 Accent 1" w:uiPriority="69"/>
+    <w:lsdException w:name="Dark List Accent 1" w:uiPriority="70"/>
+    <w:lsdException w:name="Colorful Shading Accent 1" w:uiPriority="71"/>
+    <w:lsdException w:name="Colorful List Accent 1" w:uiPriority="72"/>
+    <w:lsdException w:name="Colorful Grid Accent 1" w:uiPriority="73"/>
+    <w:lsdException w:name="Light Shading Accent 2" w:uiPriority="60"/>
+    <w:lsdException w:name="Light List Accent 2" w:uiPriority="61"/>
+    <w:lsdException w:name="Light Grid Accent 2" w:uiPriority="62"/>
+    <w:lsdException w:name="Medium Shading 1 Accent 2" w:uiPriority="63"/>
+    <w:lsdException w:name="Medium Shading 2 Accent 2" w:uiPriority="64"/>
+    <w:lsdException w:name="Medium List 1 Accent 2" w:uiPriority="65"/>
+    <w:lsdException w:name="Medium List 2 Accent 2" w:uiPriority="66"/>
+    <w:lsdException w:name="Medium Grid 1 Accent 2" w:uiPriority="67"/>
+    <w:lsdException w:name="Medium Grid 2 Accent 2" w:uiPriority="68"/>
+    <w:lsdException w:name="Medium Grid 3 Accent 2" w:uiPriority="69"/>
+    <w:lsdException w:name="Dark List Accent 2" w:uiPriority="70"/>
+    <w:lsdException w:name="Colorful Shading Accent 2" w:uiPriority="71"/>
+    <w:lsdException w:name="Colorful List Accent 2" w:uiPriority="72"/>
+    <w:lsdException w:name="Colorful Grid Accent 2" w:uiPriority="73"/>
+    <w:lsdException w:name="Light Shading Accent 3" w:uiPriority="60"/>
+    <w:lsdException w:name="Light List Accent 3" w:uiPriority="61"/>
+    <w:lsdException w:name="Light Grid Accent 3" w:uiPriority="62"/>
+    <w:lsdException w:name="Medium Shading 1 Accent 3" w:uiPriority="63"/>
+    <w:lsdException w:name="Medium Shading 2 Accent 3" w:uiPriority="64"/>
+    <w:lsdException w:name="Medium List 1 Accent 3" w:uiPriority="65"/>
+    <w:lsdException w:name="Medium List 2 Accent 3" w:uiPriority="66"/>
+    <w:lsdException w:name="Medium Grid 1 Accent 3" w:uiPriority="67"/>
+    <w:lsdException w:name="Medium Grid 2 Accent 3" w:uiPriority="68"/>
+    <w:lsdException w:name="Medium Grid 3 Accent 3" w:uiPriority="69"/>
+    <w:lsdException w:name="Dark List Accent 3" w:uiPriority="70"/>
+    <w:lsdException w:name="Colorful Shading Accent 3" w:uiPriority="71"/>
+    <w:lsdException w:name="Colorful List Accent 3" w:uiPriority="72"/>
+    <w:lsdException w:name="Colorful Grid Accent 3" w:uiPriority="73"/>
+    <w:lsdException w:name="Light Shading Accent 4" w:uiPriority="60"/>
+    <w:lsdException w:name="Light List Accent 4" w:uiPriority="61"/>
+    <w:lsdException w:name="Light Grid Accent 4" w:uiPriority="62"/>
+    <w:lsdException w:name="Medium Shading 1 Accent 4" w:uiPriority="63"/>
+    <w:lsdException w:name="Medium Shading 2 Accent 4" w:uiPriority="64"/>
+    <w:lsdException w:name="Medium List 1 Accent 4" w:uiPriority="65"/>
+    <w:lsdException w:name="Medium List 2 Accent 4" w:uiPriority="66"/>
+    <w:lsdException w:name="Medium Grid 1 Accent 4" w:uiPriority="67"/>
+    <w:lsdException w:name="Medium Grid 2 Accent 4" w:uiPriority="68"/>
+    <w:lsdException w:name="Medium Grid 3 Accent 4" w:uiPriority="69"/>
+    <w:lsdException w:name="Dark List Accent 4" w:uiPriority="70"/>
+    <w:lsdException w:name="Colorful Shading Accent 4" w:uiPriority="71"/>
+    <w:lsdException w:name="Colorful List Accent 4" w:uiPriority="72"/>
+    <w:lsdException w:name="Colorful Grid Accent 4" w:uiPriority="73"/>
+    <w:lsdException w:name="Light Shading Accent 5" w:uiPriority="60"/>
+    <w:lsdException w:name="Light List Accent 5" w:uiPriority="61"/>
+    <w:lsdException w:name="Light Grid Accent 5" w:uiPriority="62"/>
+    <w:lsdException w:name="Medium Shading 1 Accent 5" w:uiPriority="63"/>
+    <w:lsdException w:name="Medium Shading 2 Accent 5" w:uiPriority="64"/>
+    <w:lsdException w:name="Medium List 1 Accent 5" w:uiPriority="65"/>
+    <w:lsdException w:name="Medium List 2 Accent 5" w:uiPriority="66"/>
+    <w:lsdException w:name="Medium Grid 1 Accent 5" w:uiPriority="67"/>
+    <w:lsdException w:name="Medium Grid 2 Accent 5" w:uiPriority="68"/>
+    <w:lsdException w:name="Medium Grid 3 Accent 5" w:uiPriority="69"/>
+    <w:lsdException w:name="Dark List Accent 5" w:uiPriority="70"/>
+    <w:lsdException w:name="Colorful Shading Accent 5" w:uiPriority="71"/>
+    <w:lsdException w:name="Colorful List Accent 5" w:uiPriority="72"/>
+    <w:lsdException w:name="Colorful Grid Accent 5" w:uiPriority="73"/>
+    <w:lsdException w:name="Light Shading Accent 6" w:uiPriority="60"/>
+    <w:lsdException w:name="Light List Accent 6" w:uiPriority="61"/>
+    <w:lsdException w:name="Light Grid Accent 6" w:uiPriority="62"/>
+    <w:lsdException w:name="Medium Shading 1 Accent 6" w:uiPriority="63"/>
+    <w:lsdException w:name="Medium Shading 2 Accent 6" w:uiPriority="64"/>
+    <w:lsdException w:name="Medium List 1 Accent 6" w:uiPriority="65"/>
+    <w:lsdException w:name="Medium List 2 Accent 6" w:uiPriority="66"/>
+    <w:lsdException w:name="Medium Grid 1 Accent 6" w:uiPriority="67"/>
+    <w:lsdException w:name="Medium Grid 2 Accent 6" w:uiPriority="68"/>
+    <w:lsdException w:name="Medium Grid 3 Accent 6" w:uiPriority="69"/>
+    <w:lsdException w:name="Dark List Accent 6" w:uiPriority="70"/>
+    <w:lsdException w:name="Colorful Shading Accent 6" w:uiPriority="71"/>
+    <w:lsdException w:name="Colorful List Accent 6" w:uiPriority="72"/>
+    <w:lsdException w:name="Colorful Grid Accent 6" w:uiPriority="73"/>
+    <w:lsdException w:name="Subtle Emphasis" w:uiPriority="19" w:qFormat="1"/>
+    <w:lsdException w:name="Intense Emphasis" w:uiPriority="21" w:qFormat="1"/>
+    <w:lsdException w:name="Subtle Reference" w:uiPriority="31" w:qFormat="1"/>
+    <w:lsdException w:name="Intense Reference" w:uiPriority="32" w:qFormat="1"/>
+    <w:lsdException w:name="Book Title" w:uiPriority="33" w:qFormat="1"/>
+    <w:lsdException w:name="Bibliography" w:semiHidden="1" w:uiPriority="37" w:unhideWhenUsed="1"/>
+    <w:lsdException w:name="TOC Heading" w:semiHidden="1" w:uiPriority="39" w:unhideWhenUsed="1" w:qFormat="1"/>
+    <w:lsdException w:name="Plain Table 1" w:uiPriority="41"/>
+    <w:lsdException w:name="Plain Table 2" w:uiPriority="42"/>
+    <w:lsdException w:name="Plain Table 3" w:uiPriority="43"/>
+    <w:lsdException w:name="Plain Table 4" w:uiPriority="44"/>
+    <w:lsdException w:name="Plain Table 5" w:uiPriority="45"/>
+    <w:lsdException w:name="Grid Table Light" w:uiPriority="40"/>
+    <w:lsdException w:name="Grid Table 1 Light" w:uiPriority="46"/>
+    <w:lsdException w:name="Grid Table 2" w:uiPriority="47"/>
+    <w:lsdException w:name="Grid Table 3" w:uiPriority="48"/>
+    <w:lsdException w:name="Grid Table 4" w:uiPriority="49"/>
+    <w:lsdException w:name="Grid Table 5 Dark" w:uiPriority="50"/>
+    <w:lsdException w:name="Grid Table 6 Colorful" w:uiPriority="51"/>
+    <w:lsdException w:name="Grid Table 7 Colorful" w:uiPriority="52"/>
+    <w:lsdException w:name="Grid Table 1 Light Accent 1" w:uiPriority="46"/>
+    <w:lsdException w:name="Grid Table 2 Accent 1" w:uiPriority="47"/>
+    <w:lsdException w:name="Grid Table 3 Accent 1" w:uiPriority="48"/>
+    <w:lsdException w:name="Grid Table 4 Accent 1" w:uiPriority="49"/>
+    <w:lsdException w:name="Grid Table 5 Dark Accent 1" w:uiPriority="50"/>
+    <w:lsdException w:name="Grid Table 6 Colorful Accent 1" w:uiPriority="51"/>
+    <w:lsdException w:name="Grid Table 7 Colorful Accent 1" w:uiPriority="52"/>
+    <w:lsdException w:name="Grid Table 1 Light Accent 2" w:uiPriority="46"/>
+    <w:lsdException w:name="Grid Table 2 Accent 2" w:uiPriority="47"/>
+    <w:lsdException w:name="Grid Table 3 Accent 2" w:uiPriority="48"/>
+    <w:lsdException w:name="Grid Table 4 Accent 2" w:uiPriority="49"/>
+    <w:lsdException w:name="Grid Table 5 Dark Accent 2" w:uiPriority="50"/>
+    <w:lsdException w:name="Grid Table 6 Colorful Accent 2" w:uiPriority="51"/>
+    <w:lsdException w:name="Grid Table 7 Colorful Accent 2" w:uiPriority="52"/>
+    <w:lsdException w:name="Grid Table 1 Light Accent 3" w:uiPriority="46"/>
+    <w:lsdException w:name="Grid Table 2 Accent 3" w:uiPriority="47"/>
+    <w:lsdException w:name="Grid Table 3 Accent 3" w:uiPriority="48"/>
+    <w:lsdException w:name="Grid Table 4 Accent 3" w:uiPriority="49"/>
+    <w:lsdException w:name="Grid Table 5 Dark Accent 3" w:uiPriority="50"/>
+    <w:lsdException w:name="Grid Table 6 Colorful Accent 3" w:uiPriority="51"/>
+    <w:lsdException w:name="Grid Table 7 Colorful Accent 3" w:uiPriority="52"/>
+    <w:lsdException w:name="Grid Table 1 Light Accent 4" w:uiPriority="46"/>
+    <w:lsdException w:name="Grid Table 2 Accent 4" w:uiPriority="47"/>
+    <w:lsdException w:name="Grid Table 3 Accent 4" w:uiPriority="48"/>
+    <w:lsdException w:name="Grid Table 4 Accent 4" w:uiPriority="49"/>
+    <w:lsdException w:name="Grid Table 5 Dark Accent 4" w:uiPriority="50"/>
+    <w:lsdException w:name="Grid Table 6 Colorful Accent 4" w:uiPriority="51"/>
+    <w:lsdException w:name="Grid Table 7 Colorful Accent 4" w:uiPriority="52"/>
+    <w:lsdException w:name="Grid Table 1 Light Accent 5" w:uiPriority="46"/>
+    <w:lsdException w:name="Grid Table 2 Accent 5" w:uiPriority="47"/>
+    <w:lsdException w:name="Grid Table 3 Accent 5" w:uiPriority="48"/>
+    <w:lsdException w:name="Grid Table 4 Accent 5" w:uiPriority="49"/>
+    <w:lsdException w:name="Grid Table 5 Dark Accent 5" w:uiPriority="50"/>
+    <w:lsdException w:name="Grid Table 6 Colorful Accent 5" w:uiPriority="51"/>
+    <w:lsdException w:name="Grid Table 7 Colorful Accent 5" w:uiPriority="52"/>
+    <w:lsdException w:name="Grid Table 1 Light Accent 6" w:uiPriority="46"/>
+    <w:lsdException w:name="Grid Table 2 Accent 6" w:uiPriority="47"/>
+    <w:lsdException w:name="Grid Table 3 Accent 6" w:uiPriority="48"/>
+    <w:lsdException w:name="Grid Table 4 Accent 6" w:uiPriority="49"/>
+    <w:lsdException w:name="Grid Table 5 Dark Accent 6" w:uiPriority="50"/>
+    <w:lsdException w:name="Grid Table 6 Colorful Accent 6" w:uiPriority="51"/>
+    <w:lsdException w:name="Grid Table 7 Colorful Accent 6" w:uiPriority="52"/>
+    <w:lsdException w:name="List Table 1 Light" w:uiPriority="46"/>
+    <w:lsdException w:name="List Table 2" w:uiPriority="47"/>
+    <w:lsdException w:name="List Table 3" w:uiPriority="48"/>
+    <w:lsdException w:name="List Table 4" w:uiPriority="49"/>
+    <w:lsdException w:name="List Table 5 Dark" w:uiPriority="50"/>
+    <w:lsdException w:name="List Table 6 Colorful" w:uiPriority="51"/>
+    <w:lsdException w:name="List Table 7 Colorful" w:uiPriority="52"/>
+    <w:lsdException w:name="List Table 1 Light Accent 1" w:uiPriority="46"/>
+    <w:lsdException w:name="List Table 2 Accent 1" w:uiPriority="47"/>
+    <w:lsdException w:name="List Table 3 Accent 1" w:uiPriority="48"/>
+    <w:lsdException w:name="List Table 4 Accent 1" w:uiPriority="49"/>
+    <w:lsdException w:name="List Table 5 Dark Accent 1" w:uiPriority="50"/>
+    <w:lsdException w:name="List Table 6 Colorful Accent 1" w:uiPriority="51"/>
+    <w:lsdException w:name="List Table 7 Colorful Accent 1" w:uiPriority="52"/>
+    <w:lsdException w:name="List Table 1 Light Accent 2" w:uiPriority="46"/>
+    <w:lsdException w:name="List Table 2 Accent 2" w:uiPriority="47"/>
+    <w:lsdException w:name="List Table 3 Accent 2" w:uiPriority="48"/>
+    <w:lsdException w:name="List Table 4 Accent 2" w:uiPriority="49"/>
+    <w:lsdException w:name="List Table 5 Dark Accent 2" w:uiPriority="50"/>
+    <w:lsdException w:name="List Table 6 Colorful Accent 2" w:uiPriority="51"/>
+    <w:lsdException w:name="List Table 7 Colorful Accent 2" w:uiPriority="52"/>
+    <w:lsdException w:name="List Table 1 Light Accent 3" w:uiPriority="46"/>
+    <w:lsdException w:name="List Table 2 Accent 3" w:uiPriority="47"/>
+    <w:lsdException w:name="List Table 3 Accent 3" w:uiPriority="48"/>
+    <w:lsdException w:name="List Table 4 Accent 3" w:uiPriority="49"/>
+    <w:lsdException w:name="List Table 5 Dark Accent 3" w:uiPriority="50"/>
+    <w:lsdException w:name="List Table 6 Colorful Accent 3" w:uiPriority="51"/>
+    <w:lsdException w:name="List Table 7 Colorful Accent 3" w:uiPriority="52"/>
+    <w:lsdException w:name="List Table 1 Light Accent 4" w:uiPriority="46"/>
+    <w:lsdException w:name="List Table 2 Accent 4" w:uiPriority="47"/>
+    <w:lsdException w:name="List Table 3 Accent 4" w:uiPriority="48"/>
+    <w:lsdException w:name="List Table 4 Accent 4" w:uiPriority="49"/>
+    <w:lsdException w:name="List Table 5 Dark Accent 4" w:uiPriority="50"/>
+    <w:lsdException w:name="List Table 6 Colorful Accent 4" w:uiPriority="51"/>
+    <w:lsdException w:name="List Table 7 Colorful Accent 4" w:uiPriority="52"/>
+    <w:lsdException w:name="List Table 1 Light Accent 5" w:uiPriority="46"/>
+    <w:lsdException w:name="List Table 2 Accent 5" w:uiPriority="47"/>
+    <w:lsdException w:name="List Table 3 Accent 5" w:uiPriority="48"/>
+    <w:lsdException w:name="List Table 4 Accent 5" w:uiPriority="49"/>
+    <w:lsdException w:name="List Table 5 Dark Accent 5" w:uiPriority="50"/>
+    <w:lsdException w:name="List Table 6 Colorful Accent 5" w:uiPriority="51"/>
+    <w:lsdException w:name="List Table 7 Colorful Accent 5" w:uiPriority="52"/>
+    <w:lsdException w:name="List Table 1 Light Accent 6" w:uiPriority="46"/>
+    <w:lsdException w:name="List Table 2 Accent 6" w:uiPriority="47"/>
+    <w:lsdException w:name="List Table 3 Accent 6" w:uiPriority="48"/>
+    <w:lsdException w:name="List Table 4 Accent 6" w:uiPriority="49"/>
+    <w:lsdException w:name="List Table 5 Dark Accent 6" w:uiPriority="50"/>
+    <w:lsdException w:name="List Table 6 Colorful Accent 6" w:uiPriority="51"/>
+    <w:lsdException w:name="List Table 7 Colorful Accent 6" w:uiPriority="52"/>
   </w:latentStyles>
   <w:style w:type="paragraph" w:default="1" w:styleId="Normal">
     <w:name w:val="Normal"/>
@@ -3734,196 +3525,6 @@
 </w:styles>
 </file>
 
-<file path=word/stylesWithEffects.xml><?xml version="1.0" encoding="utf-8"?>
-<w:styles xmlns:wpc="http://schemas.microsoft.com/office/word/2010/wordprocessingCanvas" xmlns:mc="http://schemas.openxmlformats.org/markup-compatibility/2006" xmlns:o="urn:schemas-microsoft-com:office:office" xmlns:r="http://schemas.openxmlformats.org/officeDocument/2006/relationships" xmlns:m="http://schemas.openxmlformats.org/officeDocument/2006/math" xmlns:v="urn:schemas-microsoft-com:vml" xmlns:wp14="http://schemas.microsoft.com/office/word/2010/wordprocessingDrawing" xmlns:wp="http://schemas.openxmlformats.org/drawingml/2006/wordprocessingDrawing" xmlns:w10="urn:schemas-microsoft-com:office:word" xmlns:w="http://schemas.openxmlformats.org/wordprocessingml/2006/main" xmlns:w14="http://schemas.microsoft.com/office/word/2010/wordml" xmlns:wpg="http://schemas.microsoft.com/office/word/2010/wordprocessingGroup" xmlns:wpi="http://schemas.microsoft.com/office/word/2010/wordprocessingInk" xmlns:wne="http://schemas.microsoft.com/office/word/2006/wordml" xmlns:wps="http://schemas.microsoft.com/office/word/2010/wordprocessingShape" mc:Ignorable="w14 wp14">
-  <w:docDefaults>
-    <w:rPrDefault>
-      <w:rPr>
-        <w:rFonts w:asciiTheme="minorHAnsi" w:eastAsiaTheme="minorEastAsia" w:hAnsiTheme="minorHAnsi" w:cstheme="minorBidi"/>
-        <w:sz w:val="22"/>
-        <w:szCs w:val="22"/>
-        <w:lang w:val="en-US" w:eastAsia="en-US" w:bidi="ar-SA"/>
-      </w:rPr>
-    </w:rPrDefault>
-    <w:pPrDefault>
-      <w:pPr>
-        <w:spacing w:after="200" w:line="276" w:lineRule="auto"/>
-      </w:pPr>
-    </w:pPrDefault>
-  </w:docDefaults>
-  <w:latentStyles w:defLockedState="0" w:defUIPriority="99" w:defSemiHidden="1" w:defUnhideWhenUsed="1" w:defQFormat="0" w:count="267">
-    <w:lsdException w:name="Normal" w:semiHidden="0" w:uiPriority="0" w:unhideWhenUsed="0" w:qFormat="1"/>
-    <w:lsdException w:name="heading 1" w:semiHidden="0" w:uiPriority="9" w:unhideWhenUsed="0" w:qFormat="1"/>
-    <w:lsdException w:name="heading 2" w:uiPriority="9" w:qFormat="1"/>
-    <w:lsdException w:name="heading 3" w:uiPriority="9" w:qFormat="1"/>
-    <w:lsdException w:name="heading 4" w:uiPriority="9" w:qFormat="1"/>
-    <w:lsdException w:name="heading 5" w:uiPriority="9" w:qFormat="1"/>
-    <w:lsdException w:name="heading 6" w:uiPriority="9" w:qFormat="1"/>
-    <w:lsdException w:name="heading 7" w:uiPriority="9" w:qFormat="1"/>
-    <w:lsdException w:name="heading 8" w:uiPriority="9" w:qFormat="1"/>
-    <w:lsdException w:name="heading 9" w:uiPriority="9" w:qFormat="1"/>
-    <w:lsdException w:name="toc 1" w:uiPriority="39"/>
-    <w:lsdException w:name="toc 2" w:uiPriority="39"/>
-    <w:lsdException w:name="toc 3" w:uiPriority="39"/>
-    <w:lsdException w:name="toc 4" w:uiPriority="39"/>
-    <w:lsdException w:name="toc 5" w:uiPriority="39"/>
-    <w:lsdException w:name="toc 6" w:uiPriority="39"/>
-    <w:lsdException w:name="toc 7" w:uiPriority="39"/>
-    <w:lsdException w:name="toc 8" w:uiPriority="39"/>
-    <w:lsdException w:name="toc 9" w:uiPriority="39"/>
-    <w:lsdException w:name="caption" w:uiPriority="35" w:qFormat="1"/>
-    <w:lsdException w:name="Title" w:semiHidden="0" w:uiPriority="10" w:unhideWhenUsed="0" w:qFormat="1"/>
-    <w:lsdException w:name="Default Paragraph Font" w:uiPriority="1"/>
-    <w:lsdException w:name="Subtitle" w:semiHidden="0" w:uiPriority="11" w:unhideWhenUsed="0" w:qFormat="1"/>
-    <w:lsdException w:name="Strong" w:semiHidden="0" w:uiPriority="22" w:unhideWhenUsed="0" w:qFormat="1"/>
-    <w:lsdException w:name="Emphasis" w:semiHidden="0" w:uiPriority="20" w:unhideWhenUsed="0" w:qFormat="1"/>
-    <w:lsdException w:name="Table Grid" w:semiHidden="0" w:uiPriority="59" w:unhideWhenUsed="0"/>
-    <w:lsdException w:name="Placeholder Text" w:unhideWhenUsed="0"/>
-    <w:lsdException w:name="No Spacing" w:semiHidden="0" w:uiPriority="1" w:unhideWhenUsed="0" w:qFormat="1"/>
-    <w:lsdException w:name="Light Shading" w:semiHidden="0" w:uiPriority="60" w:unhideWhenUsed="0"/>
-    <w:lsdException w:name="Light List" w:semiHidden="0" w:uiPriority="61" w:unhideWhenUsed="0"/>
-    <w:lsdException w:name="Light Grid" w:semiHidden="0" w:uiPriority="62" w:unhideWhenUsed="0"/>
-    <w:lsdException w:name="Medium Shading 1" w:semiHidden="0" w:uiPriority="63" w:unhideWhenUsed="0"/>
-    <w:lsdException w:name="Medium Shading 2" w:semiHidden="0" w:uiPriority="64" w:unhideWhenUsed="0"/>
-    <w:lsdException w:name="Medium List 1" w:semiHidden="0" w:uiPriority="65" w:unhideWhenUsed="0"/>
-    <w:lsdException w:name="Medium List 2" w:semiHidden="0" w:uiPriority="66" w:unhideWhenUsed="0"/>
-    <w:lsdException w:name="Medium Grid 1" w:semiHidden="0" w:uiPriority="67" w:unhideWhenUsed="0"/>
-    <w:lsdException w:name="Medium Grid 2" w:semiHidden="0" w:uiPriority="68" w:unhideWhenUsed="0"/>
-    <w:lsdException w:name="Medium Grid 3" w:semiHidden="0" w:uiPriority="69" w:unhideWhenUsed="0"/>
-    <w:lsdException w:name="Dark List" w:semiHidden="0" w:uiPriority="70" w:unhideWhenUsed="0"/>
-    <w:lsdException w:name="Colorful Shading" w:semiHidden="0" w:uiPriority="71" w:unhideWhenUsed="0"/>
-    <w:lsdException w:name="Colorful List" w:semiHidden="0" w:uiPriority="72" w:unhideWhenUsed="0"/>
-    <w:lsdException w:name="Colorful Grid" w:semiHidden="0" w:uiPriority="73" w:unhideWhenUsed="0"/>
-    <w:lsdException w:name="Light Shading Accent 1" w:semiHidden="0" w:uiPriority="60" w:unhideWhenUsed="0"/>
-    <w:lsdException w:name="Light List Accent 1" w:semiHidden="0" w:uiPriority="61" w:unhideWhenUsed="0"/>
-    <w:lsdException w:name="Light Grid Accent 1" w:semiHidden="0" w:uiPriority="62" w:unhideWhenUsed="0"/>
-    <w:lsdException w:name="Medium Shading 1 Accent 1" w:semiHidden="0" w:uiPriority="63" w:unhideWhenUsed="0"/>
-    <w:lsdException w:name="Medium Shading 2 Accent 1" w:semiHidden="0" w:uiPriority="64" w:unhideWhenUsed="0"/>
-    <w:lsdException w:name="Medium List 1 Accent 1" w:semiHidden="0" w:uiPriority="65" w:unhideWhenUsed="0"/>
-    <w:lsdException w:name="Revision" w:unhideWhenUsed="0"/>
-    <w:lsdException w:name="List Paragraph" w:semiHidden="0" w:uiPriority="34" w:unhideWhenUsed="0" w:qFormat="1"/>
-    <w:lsdException w:name="Quote" w:semiHidden="0" w:uiPriority="29" w:unhideWhenUsed="0" w:qFormat="1"/>
-    <w:lsdException w:name="Intense Quote" w:semiHidden="0" w:uiPriority="30" w:unhideWhenUsed="0" w:qFormat="1"/>
-    <w:lsdException w:name="Medium List 2 Accent 1" w:semiHidden="0" w:uiPriority="66" w:unhideWhenUsed="0"/>
-    <w:lsdException w:name="Medium Grid 1 Accent 1" w:semiHidden="0" w:uiPriority="67" w:unhideWhenUsed="0"/>
-    <w:lsdException w:name="Medium Grid 2 Accent 1" w:semiHidden="0" w:uiPriority="68" w:unhideWhenUsed="0"/>
-    <w:lsdException w:name="Medium Grid 3 Accent 1" w:semiHidden="0" w:uiPriority="69" w:unhideWhenUsed="0"/>
-    <w:lsdException w:name="Dark List Accent 1" w:semiHidden="0" w:uiPriority="70" w:unhideWhenUsed="0"/>
-    <w:lsdException w:name="Colorful Shading Accent 1" w:semiHidden="0" w:uiPriority="71" w:unhideWhenUsed="0"/>
-    <w:lsdException w:name="Colorful List Accent 1" w:semiHidden="0" w:uiPriority="72" w:unhideWhenUsed="0"/>
-    <w:lsdException w:name="Colorful Grid Accent 1" w:semiHidden="0" w:uiPriority="73" w:unhideWhenUsed="0"/>
-    <w:lsdException w:name="Light Shading Accent 2" w:semiHidden="0" w:uiPriority="60" w:unhideWhenUsed="0"/>
-    <w:lsdException w:name="Light List Accent 2" w:semiHidden="0" w:uiPriority="61" w:unhideWhenUsed="0"/>
-    <w:lsdException w:name="Light Grid Accent 2" w:semiHidden="0" w:uiPriority="62" w:unhideWhenUsed="0"/>
-    <w:lsdException w:name="Medium Shading 1 Accent 2" w:semiHidden="0" w:uiPriority="63" w:unhideWhenUsed="0"/>
-    <w:lsdException w:name="Medium Shading 2 Accent 2" w:semiHidden="0" w:uiPriority="64" w:unhideWhenUsed="0"/>
-    <w:lsdException w:name="Medium List 1 Accent 2" w:semiHidden="0" w:uiPriority="65" w:unhideWhenUsed="0"/>
-    <w:lsdException w:name="Medium List 2 Accent 2" w:semiHidden="0" w:uiPriority="66" w:unhideWhenUsed="0"/>
-    <w:lsdException w:name="Medium Grid 1 Accent 2" w:semiHidden="0" w:uiPriority="67" w:unhideWhenUsed="0"/>
-    <w:lsdException w:name="Medium Grid 2 Accent 2" w:semiHidden="0" w:uiPriority="68" w:unhideWhenUsed="0"/>
-    <w:lsdException w:name="Medium Grid 3 Accent 2" w:semiHidden="0" w:uiPriority="69" w:unhideWhenUsed="0"/>
-    <w:lsdException w:name="Dark List Accent 2" w:semiHidden="0" w:uiPriority="70" w:unhideWhenUsed="0"/>
-    <w:lsdException w:name="Colorful Shading Accent 2" w:semiHidden="0" w:uiPriority="71" w:unhideWhenUsed="0"/>
-    <w:lsdException w:name="Colorful List Accent 2" w:semiHidden="0" w:uiPriority="72" w:unhideWhenUsed="0"/>
-    <w:lsdException w:name="Colorful Grid Accent 2" w:semiHidden="0" w:uiPriority="73" w:unhideWhenUsed="0"/>
-    <w:lsdException w:name="Light Shading Accent 3" w:semiHidden="0" w:uiPriority="60" w:unhideWhenUsed="0"/>
-    <w:lsdException w:name="Light List Accent 3" w:semiHidden="0" w:uiPriority="61" w:unhideWhenUsed="0"/>
-    <w:lsdException w:name="Light Grid Accent 3" w:semiHidden="0" w:uiPriority="62" w:unhideWhenUsed="0"/>
-    <w:lsdException w:name="Medium Shading 1 Accent 3" w:semiHidden="0" w:uiPriority="63" w:unhideWhenUsed="0"/>
-    <w:lsdException w:name="Medium Shading 2 Accent 3" w:semiHidden="0" w:uiPriority="64" w:unhideWhenUsed="0"/>
-    <w:lsdException w:name="Medium List 1 Accent 3" w:semiHidden="0" w:uiPriority="65" w:unhideWhenUsed="0"/>
-    <w:lsdException w:name="Medium List 2 Accent 3" w:semiHidden="0" w:uiPriority="66" w:unhideWhenUsed="0"/>
-    <w:lsdException w:name="Medium Grid 1 Accent 3" w:semiHidden="0" w:uiPriority="67" w:unhideWhenUsed="0"/>
-    <w:lsdException w:name="Medium Grid 2 Accent 3" w:semiHidden="0" w:uiPriority="68" w:unhideWhenUsed="0"/>
-    <w:lsdException w:name="Medium Grid 3 Accent 3" w:semiHidden="0" w:uiPriority="69" w:unhideWhenUsed="0"/>
-    <w:lsdException w:name="Dark List Accent 3" w:semiHidden="0" w:uiPriority="70" w:unhideWhenUsed="0"/>
-    <w:lsdException w:name="Colorful Shading Accent 3" w:semiHidden="0" w:uiPriority="71" w:unhideWhenUsed="0"/>
-    <w:lsdException w:name="Colorful List Accent 3" w:semiHidden="0" w:uiPriority="72" w:unhideWhenUsed="0"/>
-    <w:lsdException w:name="Colorful Grid Accent 3" w:semiHidden="0" w:uiPriority="73" w:unhideWhenUsed="0"/>
-    <w:lsdException w:name="Light Shading Accent 4" w:semiHidden="0" w:uiPriority="60" w:unhideWhenUsed="0"/>
-    <w:lsdException w:name="Light List Accent 4" w:semiHidden="0" w:uiPriority="61" w:unhideWhenUsed="0"/>
-    <w:lsdException w:name="Light Grid Accent 4" w:semiHidden="0" w:uiPriority="62" w:unhideWhenUsed="0"/>
-    <w:lsdException w:name="Medium Shading 1 Accent 4" w:semiHidden="0" w:uiPriority="63" w:unhideWhenUsed="0"/>
-    <w:lsdException w:name="Medium Shading 2 Accent 4" w:semiHidden="0" w:uiPriority="64" w:unhideWhenUsed="0"/>
-    <w:lsdException w:name="Medium List 1 Accent 4" w:semiHidden="0" w:uiPriority="65" w:unhideWhenUsed="0"/>
-    <w:lsdException w:name="Medium List 2 Accent 4" w:semiHidden="0" w:uiPriority="66" w:unhideWhenUsed="0"/>
-    <w:lsdException w:name="Medium Grid 1 Accent 4" w:semiHidden="0" w:uiPriority="67" w:unhideWhenUsed="0"/>
-    <w:lsdException w:name="Medium Grid 2 Accent 4" w:semiHidden="0" w:uiPriority="68" w:unhideWhenUsed="0"/>
-    <w:lsdException w:name="Medium Grid 3 Accent 4" w:semiHidden="0" w:uiPriority="69" w:unhideWhenUsed="0"/>
-    <w:lsdException w:name="Dark List Accent 4" w:semiHidden="0" w:uiPriority="70" w:unhideWhenUsed="0"/>
-    <w:lsdException w:name="Colorful Shading Accent 4" w:semiHidden="0" w:uiPriority="71" w:unhideWhenUsed="0"/>
-    <w:lsdException w:name="Colorful List Accent 4" w:semiHidden="0" w:uiPriority="72" w:unhideWhenUsed="0"/>
-    <w:lsdException w:name="Colorful Grid Accent 4" w:semiHidden="0" w:uiPriority="73" w:unhideWhenUsed="0"/>
-    <w:lsdException w:name="Light Shading Accent 5" w:semiHidden="0" w:uiPriority="60" w:unhideWhenUsed="0"/>
-    <w:lsdException w:name="Light List Accent 5" w:semiHidden="0" w:uiPriority="61" w:unhideWhenUsed="0"/>
-    <w:lsdException w:name="Light Grid Accent 5" w:semiHidden="0" w:uiPriority="62" w:unhideWhenUsed="0"/>
-    <w:lsdException w:name="Medium Shading 1 Accent 5" w:semiHidden="0" w:uiPriority="63" w:unhideWhenUsed="0"/>
-    <w:lsdException w:name="Medium Shading 2 Accent 5" w:semiHidden="0" w:uiPriority="64" w:unhideWhenUsed="0"/>
-    <w:lsdException w:name="Medium List 1 Accent 5" w:semiHidden="0" w:uiPriority="65" w:unhideWhenUsed="0"/>
-    <w:lsdException w:name="Medium List 2 Accent 5" w:semiHidden="0" w:uiPriority="66" w:unhideWhenUsed="0"/>
-    <w:lsdException w:name="Medium Grid 1 Accent 5" w:semiHidden="0" w:uiPriority="67" w:unhideWhenUsed="0"/>
-    <w:lsdException w:name="Medium Grid 2 Accent 5" w:semiHidden="0" w:uiPriority="68" w:unhideWhenUsed="0"/>
-    <w:lsdException w:name="Medium Grid 3 Accent 5" w:semiHidden="0" w:uiPriority="69" w:unhideWhenUsed="0"/>
-    <w:lsdException w:name="Dark List Accent 5" w:semiHidden="0" w:uiPriority="70" w:unhideWhenUsed="0"/>
-    <w:lsdException w:name="Colorful Shading Accent 5" w:semiHidden="0" w:uiPriority="71" w:unhideWhenUsed="0"/>
-    <w:lsdException w:name="Colorful List Accent 5" w:semiHidden="0" w:uiPriority="72" w:unhideWhenUsed="0"/>
-    <w:lsdException w:name="Colorful Grid Accent 5" w:semiHidden="0" w:uiPriority="73" w:unhideWhenUsed="0"/>
-    <w:lsdException w:name="Light Shading Accent 6" w:semiHidden="0" w:uiPriority="60" w:unhideWhenUsed="0"/>
-    <w:lsdException w:name="Light List Accent 6" w:semiHidden="0" w:uiPriority="61" w:unhideWhenUsed="0"/>
-    <w:lsdException w:name="Light Grid Accent 6" w:semiHidden="0" w:uiPriority="62" w:unhideWhenUsed="0"/>
-    <w:lsdException w:name="Medium Shading 1 Accent 6" w:semiHidden="0" w:uiPriority="63" w:unhideWhenUsed="0"/>
-    <w:lsdException w:name="Medium Shading 2 Accent 6" w:semiHidden="0" w:uiPriority="64" w:unhideWhenUsed="0"/>
-    <w:lsdException w:name="Medium List 1 Accent 6" w:semiHidden="0" w:uiPriority="65" w:unhideWhenUsed="0"/>
-    <w:lsdException w:name="Medium List 2 Accent 6" w:semiHidden="0" w:uiPriority="66" w:unhideWhenUsed="0"/>
-    <w:lsdException w:name="Medium Grid 1 Accent 6" w:semiHidden="0" w:uiPriority="67" w:unhideWhenUsed="0"/>
-    <w:lsdException w:name="Medium Grid 2 Accent 6" w:semiHidden="0" w:uiPriority="68" w:unhideWhenUsed="0"/>
-    <w:lsdException w:name="Medium Grid 3 Accent 6" w:semiHidden="0" w:uiPriority="69" w:unhideWhenUsed="0"/>
-    <w:lsdException w:name="Dark List Accent 6" w:semiHidden="0" w:uiPriority="70" w:unhideWhenUsed="0"/>
-    <w:lsdException w:name="Colorful Shading Accent 6" w:semiHidden="0" w:uiPriority="71" w:unhideWhenUsed="0"/>
-    <w:lsdException w:name="Colorful List Accent 6" w:semiHidden="0" w:uiPriority="72" w:unhideWhenUsed="0"/>
-    <w:lsdException w:name="Colorful Grid Accent 6" w:semiHidden="0" w:uiPriority="73" w:unhideWhenUsed="0"/>
-    <w:lsdException w:name="Subtle Emphasis" w:semiHidden="0" w:uiPriority="19" w:unhideWhenUsed="0" w:qFormat="1"/>
-    <w:lsdException w:name="Intense Emphasis" w:semiHidden="0" w:uiPriority="21" w:unhideWhenUsed="0" w:qFormat="1"/>
-    <w:lsdException w:name="Subtle Reference" w:semiHidden="0" w:uiPriority="31" w:unhideWhenUsed="0" w:qFormat="1"/>
-    <w:lsdException w:name="Intense Reference" w:semiHidden="0" w:uiPriority="32" w:unhideWhenUsed="0" w:qFormat="1"/>
-    <w:lsdException w:name="Book Title" w:semiHidden="0" w:uiPriority="33" w:unhideWhenUsed="0" w:qFormat="1"/>
-    <w:lsdException w:name="Bibliography" w:uiPriority="37"/>
-    <w:lsdException w:name="TOC Heading" w:uiPriority="39" w:qFormat="1"/>
-  </w:latentStyles>
-  <w:style w:type="paragraph" w:default="1" w:styleId="Normal">
-    <w:name w:val="Normal"/>
-    <w:qFormat/>
-  </w:style>
-  <w:style w:type="character" w:default="1" w:styleId="DefaultParagraphFont">
-    <w:name w:val="Default Paragraph Font"/>
-    <w:uiPriority w:val="1"/>
-    <w:semiHidden/>
-    <w:unhideWhenUsed/>
-  </w:style>
-  <w:style w:type="table" w:default="1" w:styleId="TableNormal">
-    <w:name w:val="Normal Table"/>
-    <w:uiPriority w:val="99"/>
-    <w:semiHidden/>
-    <w:unhideWhenUsed/>
-    <w:tblPr>
-      <w:tblInd w:w="0" w:type="dxa"/>
-      <w:tblCellMar>
-        <w:top w:w="0" w:type="dxa"/>
-        <w:left w:w="108" w:type="dxa"/>
-        <w:bottom w:w="0" w:type="dxa"/>
-        <w:right w:w="108" w:type="dxa"/>
-      </w:tblCellMar>
-    </w:tblPr>
-  </w:style>
-  <w:style w:type="numbering" w:default="1" w:styleId="NoList">
-    <w:name w:val="No List"/>
-    <w:uiPriority w:val="99"/>
-    <w:semiHidden/>
-    <w:unhideWhenUsed/>
-  </w:style>
-</w:styles>
-</file>
-
 <file path=word/theme/theme1.xml><?xml version="1.0" encoding="utf-8"?>
 <a:theme xmlns:a="http://schemas.openxmlformats.org/drawingml/2006/main" name="Office Theme">
   <a:themeElements>

</xml_diff>

<commit_message>
Added Timezone screen to show local machine timezone info and Exchange timezone info.  Set Exchange2007_SP1 as the default version during log-in.
</commit_message>
<xml_diff>
--- a/EWSEditor/docs/ReleaseNotes.docx
+++ b/EWSEditor/docs/ReleaseNotes.docx
@@ -695,12 +695,10 @@
       </w:r>
     </w:p>
     <w:p>
-      <w:bookmarkStart w:id="0" w:name="_GoBack"/>
       <w:r>
         <w:t>Code changes to support Exchange 2010 SP1.</w:t>
       </w:r>
     </w:p>
-    <w:bookmarkEnd w:id="0"/>
     <w:p>
       <w:r>
         <w:t>Finished Autodiscover dialog.</w:t>
@@ -774,7 +772,37 @@
           <w:sz w:val="20"/>
           <w:szCs w:val="20"/>
         </w:rPr>
-        <w:t>Updates – 5/16/2013 currently working on</w:t>
+        <w:t>– Currently working on.</w:t>
+      </w:r>
+    </w:p>
+    <w:p>
+      <w:pPr>
+        <w:pStyle w:val="Heading2"/>
+        <w:spacing w:before="0"/>
+        <w:rPr>
+          <w:rFonts w:cs="Arial"/>
+          <w:color w:val="auto"/>
+          <w:sz w:val="20"/>
+          <w:szCs w:val="20"/>
+        </w:rPr>
+      </w:pPr>
+      <w:r>
+        <w:rPr>
+          <w:rFonts w:cs="Arial"/>
+          <w:color w:val="auto"/>
+          <w:sz w:val="20"/>
+          <w:szCs w:val="20"/>
+        </w:rPr>
+        <w:t xml:space="preserve">Updates – 5/16/2013 </w:t>
+      </w:r>
+      <w:r>
+        <w:rPr>
+          <w:rFonts w:cs="Arial"/>
+          <w:color w:val="auto"/>
+          <w:sz w:val="20"/>
+          <w:szCs w:val="20"/>
+        </w:rPr>
+        <w:t xml:space="preserve"> </w:t>
       </w:r>
     </w:p>
     <w:p>
@@ -789,7 +817,12 @@
     </w:p>
     <w:p>
       <w:r>
-        <w:t>Added ability to set options when loading an item which was exported prior.</w:t>
+        <w:t>Added ability to set options when loading an item w</w:t>
+      </w:r>
+      <w:bookmarkStart w:id="0" w:name="_GoBack"/>
+      <w:bookmarkEnd w:id="0"/>
+      <w:r>
+        <w:t>hich was exported prior.</w:t>
       </w:r>
     </w:p>
     <w:p>
@@ -797,11 +830,41 @@
         <w:t>Generated proxies have been updated to 2013 RTM.</w:t>
       </w:r>
     </w:p>
+    <w:p/>
+    <w:p>
+      <w:r>
+        <w:t>Updates: 7/8/2013</w:t>
+      </w:r>
+    </w:p>
+    <w:p/>
+    <w:p>
+      <w:r>
+        <w:t>Added a screen for Time</w:t>
+      </w:r>
+      <w:r>
+        <w:t>Z</w:t>
+      </w:r>
+      <w:r>
+        <w:t>one information from the local machine and Exchange server.</w:t>
+      </w:r>
+    </w:p>
+    <w:p>
+      <w:r>
+        <w:t>Set a default of the Exchange version to Exchange2007_SP1instead of blank.</w:t>
+      </w:r>
+    </w:p>
+    <w:p>
+      <w:r>
+        <w:t xml:space="preserve"> </w:t>
+      </w:r>
+    </w:p>
     <w:p>
       <w:r>
         <w:t>Status: No build released.</w:t>
       </w:r>
     </w:p>
+    <w:p/>
+    <w:p/>
     <w:p/>
     <w:p>
       <w:pPr>

</xml_diff>

<commit_message>
The timezone can now optionally be set on login. I merged-in a lot of calendaring and diagnostics code I wrote for a parallel app. However, it is not yet accessible from the menu. Updated Timezone info screen.
</commit_message>
<xml_diff>
--- a/EWSEditor/docs/ReleaseNotes.docx
+++ b/EWSEditor/docs/ReleaseNotes.docx
@@ -817,40 +817,64 @@
     </w:p>
     <w:p>
       <w:r>
-        <w:t>Added ability to set options when loading an item w</w:t>
+        <w:t>Added ability to set options when loading an item which was exported prior.</w:t>
+      </w:r>
+    </w:p>
+    <w:p>
+      <w:r>
+        <w:t>Generated proxies have been updated to 2013 RTM.</w:t>
+      </w:r>
+    </w:p>
+    <w:p/>
+    <w:p>
+      <w:r>
+        <w:t>Updates: 7/8/2013</w:t>
       </w:r>
       <w:bookmarkStart w:id="0" w:name="_GoBack"/>
       <w:bookmarkEnd w:id="0"/>
-      <w:r>
-        <w:t>hich was exported prior.</w:t>
-      </w:r>
-    </w:p>
-    <w:p>
-      <w:r>
-        <w:t>Generated proxies have been updated to 2013 RTM.</w:t>
-      </w:r>
     </w:p>
     <w:p/>
     <w:p>
       <w:r>
-        <w:t>Updates: 7/8/2013</w:t>
+        <w:t>Added a screen for Time</w:t>
+      </w:r>
+      <w:r>
+        <w:t>Z</w:t>
+      </w:r>
+      <w:r>
+        <w:t>one information from the local machine and Exchange server.</w:t>
+      </w:r>
+    </w:p>
+    <w:p>
+      <w:r>
+        <w:t>Set a default of the Exchange version to Exchange2007_SP1instead of blank.</w:t>
       </w:r>
     </w:p>
     <w:p/>
     <w:p>
       <w:r>
-        <w:t>Added a screen for Time</w:t>
-      </w:r>
-      <w:r>
-        <w:t>Z</w:t>
-      </w:r>
-      <w:r>
-        <w:t>one information from the local machine and Exchange server.</w:t>
-      </w:r>
-    </w:p>
-    <w:p>
-      <w:r>
-        <w:t>Set a default of the Exchange version to Exchange2007_SP1instead of blank.</w:t>
+        <w:t>Updates: 7/</w:t>
+      </w:r>
+      <w:r>
+        <w:t>9</w:t>
+      </w:r>
+      <w:r>
+        <w:t>/2013</w:t>
+      </w:r>
+    </w:p>
+    <w:p>
+      <w:r>
+        <w:t>The timezone can now optionally be set on login.</w:t>
+      </w:r>
+    </w:p>
+    <w:p>
+      <w:r>
+        <w:t>I merged-in a lot of calendaring and diagnostics code I wrote for a parallel app. However, it is not yet accessible from the menu.</w:t>
+      </w:r>
+    </w:p>
+    <w:p>
+      <w:r>
+        <w:t>Updated Timezone info screen.</w:t>
       </w:r>
     </w:p>
     <w:p>

</xml_diff>

<commit_message>
Cutting new release - 1.7.5. Correction on prior not - the app was ported to be under Visual Studio 2013 and not 2010.
</commit_message>
<xml_diff>
--- a/EWSEditor/docs/ReleaseNotes.docx
+++ b/EWSEditor/docs/ReleaseNotes.docx
@@ -1994,14 +1994,286 @@
     </w:p>
     <w:p>
       <w:pPr>
-        <w:pStyle w:val="ListParagraph"/>
+        <w:pStyle w:val="Heading2"/>
+        <w:spacing w:before="0"/>
+        <w:rPr>
+          <w:rFonts w:cs="Arial"/>
+          <w:color w:val="auto"/>
+          <w:sz w:val="20"/>
+          <w:szCs w:val="20"/>
+        </w:rPr>
+      </w:pPr>
+      <w:r>
+        <w:rPr>
+          <w:rFonts w:cs="Arial"/>
+          <w:color w:val="auto"/>
+          <w:sz w:val="20"/>
+          <w:szCs w:val="20"/>
+        </w:rPr>
+        <w:t>1.</w:t>
+      </w:r>
+      <w:r>
+        <w:rPr>
+          <w:rFonts w:cs="Arial"/>
+          <w:color w:val="auto"/>
+          <w:sz w:val="20"/>
+          <w:szCs w:val="20"/>
+        </w:rPr>
+        <w:t>7</w:t>
+      </w:r>
+      <w:r>
+        <w:rPr>
+          <w:rFonts w:cs="Arial"/>
+          <w:color w:val="auto"/>
+          <w:sz w:val="20"/>
+          <w:szCs w:val="20"/>
+        </w:rPr>
+        <w:t>.5</w:t>
+      </w:r>
+      <w:r>
+        <w:rPr>
+          <w:rFonts w:cs="Arial"/>
+          <w:color w:val="auto"/>
+          <w:sz w:val="20"/>
+          <w:szCs w:val="20"/>
+        </w:rPr>
+        <w:t xml:space="preserve"> </w:t>
+      </w:r>
+      <w:r>
+        <w:rPr>
+          <w:rFonts w:cs="Arial"/>
+          <w:color w:val="auto"/>
+          <w:sz w:val="20"/>
+          <w:szCs w:val="20"/>
+        </w:rPr>
+        <w:t xml:space="preserve">– </w:t>
+      </w:r>
+      <w:r>
+        <w:rPr>
+          <w:rFonts w:cs="Arial"/>
+          <w:color w:val="auto"/>
+          <w:sz w:val="20"/>
+          <w:szCs w:val="20"/>
+        </w:rPr>
+        <w:t>1/1/2014</w:t>
+      </w:r>
+      <w:r>
+        <w:rPr>
+          <w:rFonts w:cs="Arial"/>
+          <w:color w:val="auto"/>
+          <w:sz w:val="20"/>
+          <w:szCs w:val="20"/>
+        </w:rPr>
+        <w:t xml:space="preserve"> </w:t>
+      </w:r>
+      <w:r>
+        <w:rPr>
+          <w:rFonts w:cs="Arial"/>
+          <w:color w:val="auto"/>
+          <w:sz w:val="20"/>
+          <w:szCs w:val="20"/>
+        </w:rPr>
+        <w:tab/>
+        <w:t xml:space="preserve">- </w:t>
+      </w:r>
+      <w:r>
+        <w:rPr>
+          <w:rFonts w:cs="Arial"/>
+          <w:color w:val="auto"/>
+          <w:sz w:val="20"/>
+          <w:szCs w:val="20"/>
+        </w:rPr>
+        <w:t>1/21/2014</w:t>
+      </w:r>
+      <w:r>
+        <w:rPr>
+          <w:rFonts w:cs="Arial"/>
+          <w:color w:val="auto"/>
+          <w:sz w:val="20"/>
+          <w:szCs w:val="20"/>
+        </w:rPr>
+        <w:t>.</w:t>
+      </w:r>
+    </w:p>
+    <w:p>
+      <w:pPr>
+        <w:pStyle w:val="ListParagraph"/>
+        <w:numPr>
+          <w:ilvl w:val="0"/>
+          <w:numId w:val="15"/>
+        </w:numPr>
         <w:contextualSpacing w:val="0"/>
         <w:rPr>
-          <w:rFonts w:asciiTheme="minorHAnsi" w:hAnsiTheme="minorHAnsi"/>
-        </w:rPr>
-      </w:pPr>
+          <w:rFonts w:ascii="Segoe UI" w:hAnsi="Segoe UI" w:cs="Segoe UI"/>
+          <w:color w:val="253340"/>
+          <w:sz w:val="19"/>
+          <w:szCs w:val="19"/>
+        </w:rPr>
+      </w:pPr>
+      <w:r>
+        <w:rPr>
+          <w:rFonts w:ascii="Segoe UI" w:hAnsi="Segoe UI" w:cs="Segoe UI"/>
+          <w:color w:val="253340"/>
+          <w:sz w:val="19"/>
+          <w:szCs w:val="19"/>
+        </w:rPr>
+        <w:t>The code has been updated to Visual Studio 2013 and .NET 4.5.</w:t>
+      </w:r>
+    </w:p>
+    <w:p>
+      <w:pPr>
+        <w:pStyle w:val="ListParagraph"/>
+        <w:numPr>
+          <w:ilvl w:val="0"/>
+          <w:numId w:val="15"/>
+        </w:numPr>
+        <w:contextualSpacing w:val="0"/>
+        <w:rPr>
+          <w:rFonts w:ascii="Segoe UI" w:hAnsi="Segoe UI" w:cs="Segoe UI"/>
+          <w:color w:val="253340"/>
+          <w:sz w:val="19"/>
+          <w:szCs w:val="19"/>
+        </w:rPr>
+      </w:pPr>
+      <w:r>
+        <w:rPr>
+          <w:rFonts w:ascii="Segoe UI" w:hAnsi="Segoe UI" w:cs="Segoe UI"/>
+          <w:color w:val="253340"/>
+          <w:sz w:val="19"/>
+          <w:szCs w:val="19"/>
+        </w:rPr>
+        <w:t xml:space="preserve">A new EWS POST window has been added and it allows users to POST EWS XML and get back responses.  I’ve added the ability to save the settings on the window (minus the password). There are also a lot of EWS XML samples included – you can load them via a menu and can also save your own requests.  </w:t>
+      </w:r>
+    </w:p>
+    <w:p>
+      <w:pPr>
+        <w:pStyle w:val="ListParagraph"/>
+        <w:numPr>
+          <w:ilvl w:val="0"/>
+          <w:numId w:val="15"/>
+        </w:numPr>
+        <w:contextualSpacing w:val="0"/>
+        <w:rPr>
+          <w:rFonts w:ascii="Segoe UI" w:hAnsi="Segoe UI" w:cs="Segoe UI"/>
+          <w:color w:val="253340"/>
+          <w:sz w:val="19"/>
+          <w:szCs w:val="19"/>
+        </w:rPr>
+      </w:pPr>
+      <w:r>
+        <w:rPr>
+          <w:rFonts w:ascii="Segoe UI" w:hAnsi="Segoe UI" w:cs="Segoe UI"/>
+          <w:color w:val="253340"/>
+          <w:sz w:val="19"/>
+          <w:szCs w:val="19"/>
+        </w:rPr>
+        <w:t>Menu items under the Tools menu which require a service object are now all disabled unless there is an active service object (ie you signed in).</w:t>
+      </w:r>
+    </w:p>
+    <w:p>
+      <w:pPr>
+        <w:pStyle w:val="ListParagraph"/>
+        <w:numPr>
+          <w:ilvl w:val="0"/>
+          <w:numId w:val="15"/>
+        </w:numPr>
+        <w:contextualSpacing w:val="0"/>
+        <w:rPr>
+          <w:rFonts w:ascii="Segoe UI" w:hAnsi="Segoe UI" w:cs="Segoe UI"/>
+          <w:color w:val="253340"/>
+          <w:sz w:val="19"/>
+          <w:szCs w:val="19"/>
+        </w:rPr>
+      </w:pPr>
+      <w:r>
+        <w:rPr>
+          <w:rFonts w:ascii="Segoe UI" w:hAnsi="Segoe UI" w:cs="Segoe UI"/>
+          <w:color w:val="253340"/>
+          <w:sz w:val="19"/>
+          <w:szCs w:val="19"/>
+        </w:rPr>
+        <w:t>Fixed address saving in Contacts form (minus the multiline adress issue which has to be worked-around by a raw post or by u</w:t>
+      </w:r>
       <w:bookmarkStart w:id="0" w:name="_GoBack"/>
       <w:bookmarkEnd w:id="0"/>
+      <w:r>
+        <w:rPr>
+          <w:rFonts w:ascii="Segoe UI" w:hAnsi="Segoe UI" w:cs="Segoe UI"/>
+          <w:color w:val="253340"/>
+          <w:sz w:val="19"/>
+          <w:szCs w:val="19"/>
+        </w:rPr>
+        <w:t>sing modified proxy classes or by swapping out the lf for clrl).</w:t>
+      </w:r>
+    </w:p>
+    <w:p>
+      <w:pPr>
+        <w:pStyle w:val="ListParagraph"/>
+        <w:numPr>
+          <w:ilvl w:val="0"/>
+          <w:numId w:val="15"/>
+        </w:numPr>
+        <w:contextualSpacing w:val="0"/>
+        <w:rPr>
+          <w:rFonts w:ascii="Segoe UI" w:hAnsi="Segoe UI" w:cs="Segoe UI"/>
+          <w:color w:val="253340"/>
+          <w:sz w:val="19"/>
+          <w:szCs w:val="19"/>
+        </w:rPr>
+      </w:pPr>
+      <w:r>
+        <w:rPr>
+          <w:rFonts w:ascii="Segoe UI" w:hAnsi="Segoe UI" w:cs="Segoe UI"/>
+          <w:color w:val="253340"/>
+          <w:sz w:val="19"/>
+          <w:szCs w:val="19"/>
+        </w:rPr>
+        <w:t xml:space="preserve">Autodiscover viewer now breaks-down alternative mailbox information in autodiscover viewer. </w:t>
+      </w:r>
+      <w:r>
+        <w:rPr>
+          <w:rFonts w:ascii="Segoe UI" w:hAnsi="Segoe UI" w:cs="Segoe UI"/>
+          <w:color w:val="253340"/>
+          <w:sz w:val="19"/>
+          <w:szCs w:val="19"/>
+        </w:rPr>
+        <w:br/>
+        <w:t>Autodiscover viewer's maximize button is now enabled.</w:t>
+      </w:r>
+    </w:p>
+    <w:p>
+      <w:pPr>
+        <w:pStyle w:val="ListParagraph"/>
+        <w:contextualSpacing w:val="0"/>
+        <w:rPr>
+          <w:rFonts w:ascii="Segoe UI" w:hAnsi="Segoe UI" w:cs="Segoe UI"/>
+          <w:color w:val="253340"/>
+          <w:sz w:val="19"/>
+          <w:szCs w:val="19"/>
+        </w:rPr>
+      </w:pPr>
+    </w:p>
+    <w:p>
+      <w:pPr>
+        <w:pStyle w:val="ListParagraph"/>
+        <w:contextualSpacing w:val="0"/>
+        <w:rPr>
+          <w:rFonts w:ascii="Segoe UI" w:hAnsi="Segoe UI" w:cs="Segoe UI"/>
+          <w:color w:val="253340"/>
+          <w:sz w:val="19"/>
+          <w:szCs w:val="19"/>
+        </w:rPr>
+      </w:pPr>
+    </w:p>
+    <w:p/>
+    <w:p>
+      <w:pPr>
+        <w:pStyle w:val="ListParagraph"/>
+        <w:contextualSpacing w:val="0"/>
+        <w:rPr>
+          <w:rFonts w:asciiTheme="minorHAnsi" w:hAnsiTheme="minorHAnsi"/>
+        </w:rPr>
+      </w:pPr>
     </w:p>
     <w:p>
       <w:pPr>

</xml_diff>

<commit_message>
1.8.0 release notes check in
</commit_message>
<xml_diff>
--- a/EWSEditor/docs/ReleaseNotes.docx
+++ b/EWSEditor/docs/ReleaseNotes.docx
@@ -2019,7 +2019,7 @@
           <w:sz w:val="20"/>
           <w:szCs w:val="20"/>
         </w:rPr>
-        <w:t>7</w:t>
+        <w:t>7.5</w:t>
       </w:r>
       <w:r>
         <w:rPr>
@@ -2028,7 +2028,7 @@
           <w:sz w:val="20"/>
           <w:szCs w:val="20"/>
         </w:rPr>
-        <w:t>.5</w:t>
+        <w:t xml:space="preserve"> </w:t>
       </w:r>
       <w:r>
         <w:rPr>
@@ -2037,7 +2037,7 @@
           <w:sz w:val="20"/>
           <w:szCs w:val="20"/>
         </w:rPr>
-        <w:t xml:space="preserve"> </w:t>
+        <w:t xml:space="preserve">– 1/1/2014 </w:t>
       </w:r>
       <w:r>
         <w:rPr>
@@ -2046,53 +2046,8 @@
           <w:sz w:val="20"/>
           <w:szCs w:val="20"/>
         </w:rPr>
-        <w:t xml:space="preserve">– </w:t>
-      </w:r>
-      <w:r>
-        <w:rPr>
-          <w:rFonts w:cs="Arial"/>
-          <w:color w:val="auto"/>
-          <w:sz w:val="20"/>
-          <w:szCs w:val="20"/>
-        </w:rPr>
-        <w:t>1/1/2014</w:t>
-      </w:r>
-      <w:r>
-        <w:rPr>
-          <w:rFonts w:cs="Arial"/>
-          <w:color w:val="auto"/>
-          <w:sz w:val="20"/>
-          <w:szCs w:val="20"/>
-        </w:rPr>
-        <w:t xml:space="preserve"> </w:t>
-      </w:r>
-      <w:r>
-        <w:rPr>
-          <w:rFonts w:cs="Arial"/>
-          <w:color w:val="auto"/>
-          <w:sz w:val="20"/>
-          <w:szCs w:val="20"/>
-        </w:rPr>
         <w:tab/>
-        <w:t xml:space="preserve">- </w:t>
-      </w:r>
-      <w:r>
-        <w:rPr>
-          <w:rFonts w:cs="Arial"/>
-          <w:color w:val="auto"/>
-          <w:sz w:val="20"/>
-          <w:szCs w:val="20"/>
-        </w:rPr>
-        <w:t>1/21/2014</w:t>
-      </w:r>
-      <w:r>
-        <w:rPr>
-          <w:rFonts w:cs="Arial"/>
-          <w:color w:val="auto"/>
-          <w:sz w:val="20"/>
-          <w:szCs w:val="20"/>
-        </w:rPr>
-        <w:t>.</w:t>
+        <w:t>- 1/21/2014.</w:t>
       </w:r>
     </w:p>
     <w:p>
@@ -2192,18 +2147,7 @@
           <w:sz w:val="19"/>
           <w:szCs w:val="19"/>
         </w:rPr>
-        <w:t>Fixed address saving in Contacts form (minus the multiline adress issue which has to be worked-around by a raw post or by u</w:t>
-      </w:r>
-      <w:bookmarkStart w:id="0" w:name="_GoBack"/>
-      <w:bookmarkEnd w:id="0"/>
-      <w:r>
-        <w:rPr>
-          <w:rFonts w:ascii="Segoe UI" w:hAnsi="Segoe UI" w:cs="Segoe UI"/>
-          <w:color w:val="253340"/>
-          <w:sz w:val="19"/>
-          <w:szCs w:val="19"/>
-        </w:rPr>
-        <w:t>sing modified proxy classes or by swapping out the lf for clrl).</w:t>
+        <w:t>Fixed address saving in Contacts form (minus the multiline adress issue which has to be worked-around by a raw post or by using modified proxy classes or by swapping out the lf for clrl).</w:t>
       </w:r>
     </w:p>
     <w:p>
@@ -2221,6 +2165,7 @@
           <w:szCs w:val="19"/>
         </w:rPr>
       </w:pPr>
+      <w:bookmarkStart w:id="0" w:name="_GoBack"/>
       <w:r>
         <w:rPr>
           <w:rFonts w:ascii="Segoe UI" w:hAnsi="Segoe UI" w:cs="Segoe UI"/>
@@ -2238,7 +2183,197 @@
           <w:szCs w:val="19"/>
         </w:rPr>
         <w:br/>
+      </w:r>
+      <w:bookmarkEnd w:id="0"/>
+      <w:r>
+        <w:rPr>
+          <w:rFonts w:ascii="Segoe UI" w:hAnsi="Segoe UI" w:cs="Segoe UI"/>
+          <w:color w:val="253340"/>
+          <w:sz w:val="19"/>
+          <w:szCs w:val="19"/>
+        </w:rPr>
         <w:t>Autodiscover viewer's maximize button is now enabled.</w:t>
+      </w:r>
+    </w:p>
+    <w:p>
+      <w:pPr>
+        <w:pStyle w:val="Heading2"/>
+        <w:spacing w:before="0"/>
+        <w:rPr>
+          <w:rFonts w:cs="Arial"/>
+          <w:color w:val="auto"/>
+          <w:sz w:val="20"/>
+          <w:szCs w:val="20"/>
+        </w:rPr>
+      </w:pPr>
+    </w:p>
+    <w:p>
+      <w:pPr>
+        <w:pStyle w:val="Heading2"/>
+        <w:spacing w:before="0"/>
+        <w:rPr>
+          <w:rFonts w:cs="Arial"/>
+          <w:color w:val="auto"/>
+          <w:sz w:val="20"/>
+          <w:szCs w:val="20"/>
+        </w:rPr>
+      </w:pPr>
+      <w:r>
+        <w:rPr>
+          <w:rFonts w:cs="Arial"/>
+          <w:color w:val="auto"/>
+          <w:sz w:val="20"/>
+          <w:szCs w:val="20"/>
+        </w:rPr>
+        <w:t>1.</w:t>
+      </w:r>
+      <w:r>
+        <w:rPr>
+          <w:rFonts w:cs="Arial"/>
+          <w:color w:val="auto"/>
+          <w:sz w:val="20"/>
+          <w:szCs w:val="20"/>
+        </w:rPr>
+        <w:t>7.</w:t>
+      </w:r>
+      <w:r>
+        <w:rPr>
+          <w:rFonts w:cs="Arial"/>
+          <w:color w:val="auto"/>
+          <w:sz w:val="20"/>
+          <w:szCs w:val="20"/>
+        </w:rPr>
+        <w:t>6</w:t>
+      </w:r>
+      <w:r>
+        <w:rPr>
+          <w:rFonts w:cs="Arial"/>
+          <w:color w:val="auto"/>
+          <w:sz w:val="20"/>
+          <w:szCs w:val="20"/>
+        </w:rPr>
+        <w:t xml:space="preserve"> </w:t>
+      </w:r>
+      <w:r>
+        <w:rPr>
+          <w:rFonts w:cs="Arial"/>
+          <w:color w:val="auto"/>
+          <w:sz w:val="20"/>
+          <w:szCs w:val="20"/>
+        </w:rPr>
+        <w:t>– 1/</w:t>
+      </w:r>
+      <w:r>
+        <w:rPr>
+          <w:rFonts w:cs="Arial"/>
+          <w:color w:val="auto"/>
+          <w:sz w:val="20"/>
+          <w:szCs w:val="20"/>
+        </w:rPr>
+        <w:t>22</w:t>
+      </w:r>
+      <w:r>
+        <w:rPr>
+          <w:rFonts w:cs="Arial"/>
+          <w:color w:val="auto"/>
+          <w:sz w:val="20"/>
+          <w:szCs w:val="20"/>
+        </w:rPr>
+        <w:t xml:space="preserve">/2014 </w:t>
+      </w:r>
+      <w:r>
+        <w:rPr>
+          <w:rFonts w:cs="Arial"/>
+          <w:color w:val="auto"/>
+          <w:sz w:val="20"/>
+          <w:szCs w:val="20"/>
+        </w:rPr>
+        <w:tab/>
+        <w:t xml:space="preserve">- </w:t>
+      </w:r>
+      <w:r>
+        <w:rPr>
+          <w:rFonts w:cs="Arial"/>
+          <w:color w:val="auto"/>
+          <w:sz w:val="20"/>
+          <w:szCs w:val="20"/>
+        </w:rPr>
+        <w:t>2/5/</w:t>
+      </w:r>
+      <w:r>
+        <w:rPr>
+          <w:rFonts w:cs="Arial"/>
+          <w:color w:val="auto"/>
+          <w:sz w:val="20"/>
+          <w:szCs w:val="20"/>
+        </w:rPr>
+        <w:t>2014.</w:t>
+      </w:r>
+    </w:p>
+    <w:p>
+      <w:pPr>
+        <w:pStyle w:val="ListParagraph"/>
+        <w:numPr>
+          <w:ilvl w:val="0"/>
+          <w:numId w:val="18"/>
+        </w:numPr>
+        <w:rPr>
+          <w:rFonts w:ascii="Segoe UI" w:hAnsi="Segoe UI" w:cs="Segoe UI"/>
+          <w:color w:val="253340"/>
+          <w:sz w:val="19"/>
+          <w:szCs w:val="19"/>
+        </w:rPr>
+      </w:pPr>
+      <w:r>
+        <w:rPr>
+          <w:rFonts w:ascii="Segoe UI" w:hAnsi="Segoe UI" w:cs="Segoe UI"/>
+          <w:color w:val="253340"/>
+          <w:sz w:val="19"/>
+          <w:szCs w:val="19"/>
+        </w:rPr>
+        <w:t>The EWS POST window had some minor fixes one and also many more EWS samples have been added - there are now well over 100.</w:t>
+      </w:r>
+    </w:p>
+    <w:p>
+      <w:pPr>
+        <w:pStyle w:val="ListParagraph"/>
+        <w:numPr>
+          <w:ilvl w:val="0"/>
+          <w:numId w:val="18"/>
+        </w:numPr>
+        <w:rPr>
+          <w:rFonts w:ascii="Segoe UI" w:hAnsi="Segoe UI" w:cs="Segoe UI"/>
+          <w:color w:val="253340"/>
+          <w:sz w:val="19"/>
+          <w:szCs w:val="19"/>
+        </w:rPr>
+      </w:pPr>
+      <w:r>
+        <w:rPr>
+          <w:rFonts w:ascii="Segoe UI" w:hAnsi="Segoe UI" w:cs="Segoe UI"/>
+          <w:color w:val="253340"/>
+          <w:sz w:val="19"/>
+          <w:szCs w:val="19"/>
+        </w:rPr>
+        <w:t>A window which can send email using System.Net.Mail sends email to an SMTP port or to an SMTP p</w:t>
+      </w:r>
+      <w:r>
+        <w:rPr>
+          <w:rFonts w:ascii="Segoe UI" w:hAnsi="Segoe UI" w:cs="Segoe UI"/>
+          <w:color w:val="253340"/>
+          <w:sz w:val="19"/>
+          <w:szCs w:val="19"/>
+        </w:rPr>
+        <w:t xml:space="preserve">ickup folder. This can be used </w:t>
+      </w:r>
+      <w:r>
+        <w:rPr>
+          <w:rFonts w:ascii="Segoe UI" w:hAnsi="Segoe UI" w:cs="Segoe UI"/>
+          <w:color w:val="253340"/>
+          <w:sz w:val="19"/>
+          <w:szCs w:val="19"/>
+        </w:rPr>
+        <w:t>with testing EWS new mail notifications.</w:t>
       </w:r>
     </w:p>
     <w:p>
@@ -4160,6 +4295,119 @@
     </w:lvl>
   </w:abstractNum>
   <w:abstractNum w:abstractNumId="9">
+    <w:nsid w:val="6B573B85"/>
+    <w:multiLevelType w:val="hybridMultilevel"/>
+    <w:tmpl w:val="3B6638EA"/>
+    <w:lvl w:ilvl="0" w:tplc="04090001">
+      <w:start w:val="1"/>
+      <w:numFmt w:val="bullet"/>
+      <w:lvlText w:val=""/>
+      <w:lvlJc w:val="left"/>
+      <w:pPr>
+        <w:ind w:left="720" w:hanging="360"/>
+      </w:pPr>
+      <w:rPr>
+        <w:rFonts w:ascii="Symbol" w:hAnsi="Symbol" w:hint="default"/>
+      </w:rPr>
+    </w:lvl>
+    <w:lvl w:ilvl="1" w:tplc="04090003" w:tentative="1">
+      <w:start w:val="1"/>
+      <w:numFmt w:val="bullet"/>
+      <w:lvlText w:val="o"/>
+      <w:lvlJc w:val="left"/>
+      <w:pPr>
+        <w:ind w:left="1440" w:hanging="360"/>
+      </w:pPr>
+      <w:rPr>
+        <w:rFonts w:ascii="Courier New" w:hAnsi="Courier New" w:cs="Courier New" w:hint="default"/>
+      </w:rPr>
+    </w:lvl>
+    <w:lvl w:ilvl="2" w:tplc="04090005" w:tentative="1">
+      <w:start w:val="1"/>
+      <w:numFmt w:val="bullet"/>
+      <w:lvlText w:val=""/>
+      <w:lvlJc w:val="left"/>
+      <w:pPr>
+        <w:ind w:left="2160" w:hanging="360"/>
+      </w:pPr>
+      <w:rPr>
+        <w:rFonts w:ascii="Wingdings" w:hAnsi="Wingdings" w:hint="default"/>
+      </w:rPr>
+    </w:lvl>
+    <w:lvl w:ilvl="3" w:tplc="04090001" w:tentative="1">
+      <w:start w:val="1"/>
+      <w:numFmt w:val="bullet"/>
+      <w:lvlText w:val=""/>
+      <w:lvlJc w:val="left"/>
+      <w:pPr>
+        <w:ind w:left="2880" w:hanging="360"/>
+      </w:pPr>
+      <w:rPr>
+        <w:rFonts w:ascii="Symbol" w:hAnsi="Symbol" w:hint="default"/>
+      </w:rPr>
+    </w:lvl>
+    <w:lvl w:ilvl="4" w:tplc="04090003" w:tentative="1">
+      <w:start w:val="1"/>
+      <w:numFmt w:val="bullet"/>
+      <w:lvlText w:val="o"/>
+      <w:lvlJc w:val="left"/>
+      <w:pPr>
+        <w:ind w:left="3600" w:hanging="360"/>
+      </w:pPr>
+      <w:rPr>
+        <w:rFonts w:ascii="Courier New" w:hAnsi="Courier New" w:cs="Courier New" w:hint="default"/>
+      </w:rPr>
+    </w:lvl>
+    <w:lvl w:ilvl="5" w:tplc="04090005" w:tentative="1">
+      <w:start w:val="1"/>
+      <w:numFmt w:val="bullet"/>
+      <w:lvlText w:val=""/>
+      <w:lvlJc w:val="left"/>
+      <w:pPr>
+        <w:ind w:left="4320" w:hanging="360"/>
+      </w:pPr>
+      <w:rPr>
+        <w:rFonts w:ascii="Wingdings" w:hAnsi="Wingdings" w:hint="default"/>
+      </w:rPr>
+    </w:lvl>
+    <w:lvl w:ilvl="6" w:tplc="04090001" w:tentative="1">
+      <w:start w:val="1"/>
+      <w:numFmt w:val="bullet"/>
+      <w:lvlText w:val=""/>
+      <w:lvlJc w:val="left"/>
+      <w:pPr>
+        <w:ind w:left="5040" w:hanging="360"/>
+      </w:pPr>
+      <w:rPr>
+        <w:rFonts w:ascii="Symbol" w:hAnsi="Symbol" w:hint="default"/>
+      </w:rPr>
+    </w:lvl>
+    <w:lvl w:ilvl="7" w:tplc="04090003" w:tentative="1">
+      <w:start w:val="1"/>
+      <w:numFmt w:val="bullet"/>
+      <w:lvlText w:val="o"/>
+      <w:lvlJc w:val="left"/>
+      <w:pPr>
+        <w:ind w:left="5760" w:hanging="360"/>
+      </w:pPr>
+      <w:rPr>
+        <w:rFonts w:ascii="Courier New" w:hAnsi="Courier New" w:cs="Courier New" w:hint="default"/>
+      </w:rPr>
+    </w:lvl>
+    <w:lvl w:ilvl="8" w:tplc="04090005" w:tentative="1">
+      <w:start w:val="1"/>
+      <w:numFmt w:val="bullet"/>
+      <w:lvlText w:val=""/>
+      <w:lvlJc w:val="left"/>
+      <w:pPr>
+        <w:ind w:left="6480" w:hanging="360"/>
+      </w:pPr>
+      <w:rPr>
+        <w:rFonts w:ascii="Wingdings" w:hAnsi="Wingdings" w:hint="default"/>
+      </w:rPr>
+    </w:lvl>
+  </w:abstractNum>
+  <w:abstractNum w:abstractNumId="10">
     <w:nsid w:val="6BAA14C2"/>
     <w:multiLevelType w:val="hybridMultilevel"/>
     <w:tmpl w:val="F2265864"/>
@@ -4273,7 +4521,7 @@
     </w:lvl>
   </w:abstractNum>
   <w:num w:numId="1">
-    <w:abstractNumId w:val="9"/>
+    <w:abstractNumId w:val="10"/>
   </w:num>
   <w:num w:numId="2">
     <w:abstractNumId w:val="8"/>
@@ -4478,6 +4726,9 @@
   </w:num>
   <w:num w:numId="17">
     <w:abstractNumId w:val="0"/>
+  </w:num>
+  <w:num w:numId="18">
+    <w:abstractNumId w:val="9"/>
   </w:num>
 </w:numbering>
 </file>

</xml_diff>

<commit_message>
added some error checking to eDiscovery window.
</commit_message>
<xml_diff>
--- a/EWSEditor/docs/ReleaseNotes.docx
+++ b/EWSEditor/docs/ReleaseNotes.docx
@@ -2165,7 +2165,6 @@
           <w:szCs w:val="19"/>
         </w:rPr>
       </w:pPr>
-      <w:bookmarkStart w:id="0" w:name="_GoBack"/>
       <w:r>
         <w:rPr>
           <w:rFonts w:ascii="Segoe UI" w:hAnsi="Segoe UI" w:cs="Segoe UI"/>
@@ -2183,15 +2182,6 @@
           <w:szCs w:val="19"/>
         </w:rPr>
         <w:br/>
-      </w:r>
-      <w:bookmarkEnd w:id="0"/>
-      <w:r>
-        <w:rPr>
-          <w:rFonts w:ascii="Segoe UI" w:hAnsi="Segoe UI" w:cs="Segoe UI"/>
-          <w:color w:val="253340"/>
-          <w:sz w:val="19"/>
-          <w:szCs w:val="19"/>
-        </w:rPr>
         <w:t>Autodiscover viewer's maximize button is now enabled.</w:t>
       </w:r>
     </w:p>
@@ -2234,7 +2224,7 @@
           <w:sz w:val="20"/>
           <w:szCs w:val="20"/>
         </w:rPr>
-        <w:t>7.</w:t>
+        <w:t>8.0.3223</w:t>
       </w:r>
       <w:r>
         <w:rPr>
@@ -2243,7 +2233,7 @@
           <w:sz w:val="20"/>
           <w:szCs w:val="20"/>
         </w:rPr>
-        <w:t>6</w:t>
+        <w:t xml:space="preserve"> </w:t>
       </w:r>
       <w:r>
         <w:rPr>
@@ -2252,7 +2242,7 @@
           <w:sz w:val="20"/>
           <w:szCs w:val="20"/>
         </w:rPr>
-        <w:t xml:space="preserve"> </w:t>
+        <w:t xml:space="preserve">– 1/22/2014 </w:t>
       </w:r>
       <w:r>
         <w:rPr>
@@ -2261,17 +2251,102 @@
           <w:sz w:val="20"/>
           <w:szCs w:val="20"/>
         </w:rPr>
-        <w:t>– 1/</w:t>
-      </w:r>
-      <w:r>
+        <w:tab/>
+        <w:t>- 2/5/2014.</w:t>
+      </w:r>
+    </w:p>
+    <w:p>
+      <w:pPr>
+        <w:pStyle w:val="ListParagraph"/>
+        <w:numPr>
+          <w:ilvl w:val="0"/>
+          <w:numId w:val="18"/>
+        </w:numPr>
+        <w:rPr>
+          <w:rFonts w:ascii="Segoe UI" w:hAnsi="Segoe UI" w:cs="Segoe UI"/>
+          <w:color w:val="253340"/>
+          <w:sz w:val="19"/>
+          <w:szCs w:val="19"/>
+        </w:rPr>
+      </w:pPr>
+      <w:r>
+        <w:rPr>
+          <w:rFonts w:ascii="Segoe UI" w:hAnsi="Segoe UI" w:cs="Segoe UI"/>
+          <w:color w:val="253340"/>
+          <w:sz w:val="19"/>
+          <w:szCs w:val="19"/>
+        </w:rPr>
+        <w:t>The EWS POST window had some minor fixes one and also many more EWS samples have been added - there are now well over 100.</w:t>
+      </w:r>
+    </w:p>
+    <w:p>
+      <w:pPr>
+        <w:pStyle w:val="ListParagraph"/>
+        <w:numPr>
+          <w:ilvl w:val="0"/>
+          <w:numId w:val="18"/>
+        </w:numPr>
+        <w:rPr>
+          <w:rFonts w:ascii="Segoe UI" w:hAnsi="Segoe UI" w:cs="Segoe UI"/>
+          <w:color w:val="253340"/>
+          <w:sz w:val="19"/>
+          <w:szCs w:val="19"/>
+        </w:rPr>
+      </w:pPr>
+      <w:r>
+        <w:rPr>
+          <w:rFonts w:ascii="Segoe UI" w:hAnsi="Segoe UI" w:cs="Segoe UI"/>
+          <w:color w:val="253340"/>
+          <w:sz w:val="19"/>
+          <w:szCs w:val="19"/>
+        </w:rPr>
+        <w:t>A window which can send email using System.Net.Mail sends email to an SMTP port or to an SMTP p</w:t>
+      </w:r>
+      <w:r>
+        <w:rPr>
+          <w:rFonts w:ascii="Segoe UI" w:hAnsi="Segoe UI" w:cs="Segoe UI"/>
+          <w:color w:val="253340"/>
+          <w:sz w:val="19"/>
+          <w:szCs w:val="19"/>
+        </w:rPr>
+        <w:t xml:space="preserve">ickup folder. This can be used </w:t>
+      </w:r>
+      <w:r>
+        <w:rPr>
+          <w:rFonts w:ascii="Segoe UI" w:hAnsi="Segoe UI" w:cs="Segoe UI"/>
+          <w:color w:val="253340"/>
+          <w:sz w:val="19"/>
+          <w:szCs w:val="19"/>
+        </w:rPr>
+        <w:t>with testing EWS new mail notifications.</w:t>
+      </w:r>
+    </w:p>
+    <w:p>
+      <w:pPr>
+        <w:pStyle w:val="ListParagraph"/>
+        <w:numPr>
+          <w:ilvl w:val="0"/>
+          <w:numId w:val="18"/>
+        </w:numPr>
+        <w:rPr>
+          <w:rFonts w:ascii="Segoe UI" w:hAnsi="Segoe UI" w:cs="Segoe UI"/>
+          <w:color w:val="253340"/>
+          <w:sz w:val="19"/>
+          <w:szCs w:val="19"/>
+        </w:rPr>
+      </w:pPr>
+    </w:p>
+    <w:p>
+      <w:pPr>
+        <w:pStyle w:val="Heading2"/>
+        <w:spacing w:before="0"/>
         <w:rPr>
           <w:rFonts w:cs="Arial"/>
           <w:color w:val="auto"/>
           <w:sz w:val="20"/>
           <w:szCs w:val="20"/>
         </w:rPr>
-        <w:t>22</w:t>
-      </w:r>
+      </w:pPr>
       <w:r>
         <w:rPr>
           <w:rFonts w:cs="Arial"/>
@@ -2279,7 +2354,7 @@
           <w:sz w:val="20"/>
           <w:szCs w:val="20"/>
         </w:rPr>
-        <w:t xml:space="preserve">/2014 </w:t>
+        <w:t>1.</w:t>
       </w:r>
       <w:r>
         <w:rPr>
@@ -2288,6 +2363,78 @@
           <w:sz w:val="20"/>
           <w:szCs w:val="20"/>
         </w:rPr>
+        <w:t>9</w:t>
+      </w:r>
+      <w:r>
+        <w:rPr>
+          <w:rFonts w:cs="Arial"/>
+          <w:color w:val="auto"/>
+          <w:sz w:val="20"/>
+          <w:szCs w:val="20"/>
+        </w:rPr>
+        <w:t>.0.3223</w:t>
+      </w:r>
+      <w:r>
+        <w:rPr>
+          <w:rFonts w:cs="Arial"/>
+          <w:color w:val="auto"/>
+          <w:sz w:val="20"/>
+          <w:szCs w:val="20"/>
+        </w:rPr>
+        <w:t xml:space="preserve"> </w:t>
+      </w:r>
+      <w:r>
+        <w:rPr>
+          <w:rFonts w:cs="Arial"/>
+          <w:color w:val="auto"/>
+          <w:sz w:val="20"/>
+          <w:szCs w:val="20"/>
+        </w:rPr>
+        <w:t xml:space="preserve">– </w:t>
+      </w:r>
+      <w:r>
+        <w:rPr>
+          <w:rFonts w:cs="Arial"/>
+          <w:color w:val="auto"/>
+          <w:sz w:val="20"/>
+          <w:szCs w:val="20"/>
+        </w:rPr>
+        <w:t>2</w:t>
+      </w:r>
+      <w:r>
+        <w:rPr>
+          <w:rFonts w:cs="Arial"/>
+          <w:color w:val="auto"/>
+          <w:sz w:val="20"/>
+          <w:szCs w:val="20"/>
+        </w:rPr>
+        <w:t>/</w:t>
+      </w:r>
+      <w:r>
+        <w:rPr>
+          <w:rFonts w:cs="Arial"/>
+          <w:color w:val="auto"/>
+          <w:sz w:val="20"/>
+          <w:szCs w:val="20"/>
+        </w:rPr>
+        <w:t>5</w:t>
+      </w:r>
+      <w:r>
+        <w:rPr>
+          <w:rFonts w:cs="Arial"/>
+          <w:color w:val="auto"/>
+          <w:sz w:val="20"/>
+          <w:szCs w:val="20"/>
+        </w:rPr>
+        <w:t xml:space="preserve">/2014 </w:t>
+      </w:r>
+      <w:r>
+        <w:rPr>
+          <w:rFonts w:cs="Arial"/>
+          <w:color w:val="auto"/>
+          <w:sz w:val="20"/>
+          <w:szCs w:val="20"/>
+        </w:rPr>
         <w:tab/>
         <w:t xml:space="preserve">- </w:t>
       </w:r>
@@ -2298,7 +2445,7 @@
           <w:sz w:val="20"/>
           <w:szCs w:val="20"/>
         </w:rPr>
-        <w:t>2/5/</w:t>
+        <w:t>3</w:t>
       </w:r>
       <w:r>
         <w:rPr>
@@ -2307,7 +2454,25 @@
           <w:sz w:val="20"/>
           <w:szCs w:val="20"/>
         </w:rPr>
-        <w:t>2014.</w:t>
+        <w:t>/</w:t>
+      </w:r>
+      <w:r>
+        <w:rPr>
+          <w:rFonts w:cs="Arial"/>
+          <w:color w:val="auto"/>
+          <w:sz w:val="20"/>
+          <w:szCs w:val="20"/>
+        </w:rPr>
+        <w:t>11</w:t>
+      </w:r>
+      <w:r>
+        <w:rPr>
+          <w:rFonts w:cs="Arial"/>
+          <w:color w:val="auto"/>
+          <w:sz w:val="20"/>
+          <w:szCs w:val="20"/>
+        </w:rPr>
+        <w:t>/2014.</w:t>
       </w:r>
     </w:p>
     <w:p>
@@ -2331,7 +2496,16 @@
           <w:sz w:val="19"/>
           <w:szCs w:val="19"/>
         </w:rPr>
-        <w:t>The EWS POST window had some minor fixes one and also many more EWS samples have been added - there are now well over 100.</w:t>
+        <w:t>Added raw post sample for GetReminders</w:t>
+      </w:r>
+      <w:r>
+        <w:rPr>
+          <w:rFonts w:ascii="Segoe UI" w:hAnsi="Segoe UI" w:cs="Segoe UI"/>
+          <w:color w:val="253340"/>
+          <w:sz w:val="19"/>
+          <w:szCs w:val="19"/>
+        </w:rPr>
+        <w:t>.</w:t>
       </w:r>
     </w:p>
     <w:p>
@@ -2355,26 +2529,557 @@
           <w:sz w:val="19"/>
           <w:szCs w:val="19"/>
         </w:rPr>
-        <w:t>A window which can send email using System.Net.Mail sends email to an SMTP port or to an SMTP p</w:t>
-      </w:r>
-      <w:r>
-        <w:rPr>
-          <w:rFonts w:ascii="Segoe UI" w:hAnsi="Segoe UI" w:cs="Segoe UI"/>
-          <w:color w:val="253340"/>
-          <w:sz w:val="19"/>
-          <w:szCs w:val="19"/>
-        </w:rPr>
-        <w:t xml:space="preserve">ickup folder. This can be used </w:t>
-      </w:r>
-      <w:r>
-        <w:rPr>
-          <w:rFonts w:ascii="Segoe UI" w:hAnsi="Segoe UI" w:cs="Segoe UI"/>
-          <w:color w:val="253340"/>
-          <w:sz w:val="19"/>
-          <w:szCs w:val="19"/>
-        </w:rPr>
-        <w:t>with testing EWS new mail notifications.</w:t>
-      </w:r>
+        <w:t>Added Encoding window - this is for converting data like base 64 content from mime into text, etc.</w:t>
+      </w:r>
+    </w:p>
+    <w:p>
+      <w:pPr>
+        <w:pStyle w:val="ListParagraph"/>
+        <w:numPr>
+          <w:ilvl w:val="0"/>
+          <w:numId w:val="18"/>
+        </w:numPr>
+        <w:rPr>
+          <w:rFonts w:ascii="Segoe UI" w:hAnsi="Segoe UI" w:cs="Segoe UI"/>
+          <w:color w:val="253340"/>
+          <w:sz w:val="19"/>
+          <w:szCs w:val="19"/>
+        </w:rPr>
+      </w:pPr>
+      <w:r>
+        <w:rPr>
+          <w:rFonts w:ascii="Segoe UI" w:hAnsi="Segoe UI" w:cs="Segoe UI"/>
+          <w:color w:val="253340"/>
+          <w:sz w:val="19"/>
+          <w:szCs w:val="19"/>
+        </w:rPr>
+        <w:t>A timeout override was added to the Options window.- this will help in tests where the timeout needs to be increased</w:t>
+      </w:r>
+      <w:r>
+        <w:rPr>
+          <w:rFonts w:ascii="Segoe UI" w:hAnsi="Segoe UI" w:cs="Segoe UI"/>
+          <w:color w:val="253340"/>
+          <w:sz w:val="19"/>
+          <w:szCs w:val="19"/>
+        </w:rPr>
+        <w:t>.</w:t>
+      </w:r>
+    </w:p>
+    <w:p>
+      <w:pPr>
+        <w:pStyle w:val="ListParagraph"/>
+        <w:numPr>
+          <w:ilvl w:val="0"/>
+          <w:numId w:val="18"/>
+        </w:numPr>
+        <w:rPr>
+          <w:rFonts w:ascii="Segoe UI" w:hAnsi="Segoe UI" w:cs="Segoe UI"/>
+          <w:color w:val="253340"/>
+          <w:sz w:val="19"/>
+          <w:szCs w:val="19"/>
+        </w:rPr>
+      </w:pPr>
+      <w:r>
+        <w:rPr>
+          <w:rFonts w:ascii="Segoe UI" w:hAnsi="Segoe UI" w:cs="Segoe UI"/>
+          <w:color w:val="253340"/>
+          <w:sz w:val="19"/>
+          <w:szCs w:val="19"/>
+        </w:rPr>
+        <w:t>Added code to set ReturnClientRequestId = true - this will help for providing info on 2013 cloud servers.</w:t>
+      </w:r>
+    </w:p>
+    <w:p>
+      <w:pPr>
+        <w:pStyle w:val="ListParagraph"/>
+        <w:numPr>
+          <w:ilvl w:val="0"/>
+          <w:numId w:val="18"/>
+        </w:numPr>
+        <w:rPr>
+          <w:rFonts w:ascii="Segoe UI" w:hAnsi="Segoe UI" w:cs="Segoe UI"/>
+          <w:color w:val="253340"/>
+          <w:sz w:val="19"/>
+          <w:szCs w:val="19"/>
+        </w:rPr>
+      </w:pPr>
+      <w:r>
+        <w:rPr>
+          <w:rFonts w:ascii="Segoe UI" w:hAnsi="Segoe UI" w:cs="Segoe UI"/>
+          <w:color w:val="253340"/>
+          <w:sz w:val="19"/>
+          <w:szCs w:val="19"/>
+        </w:rPr>
+        <w:t xml:space="preserve">There is now a setting for </w:t>
+      </w:r>
+      <w:r>
+        <w:rPr>
+          <w:rFonts w:ascii="Segoe UI" w:hAnsi="Segoe UI" w:cs="Segoe UI"/>
+          <w:color w:val="253340"/>
+          <w:sz w:val="19"/>
+          <w:szCs w:val="19"/>
+        </w:rPr>
+        <w:t>enabling</w:t>
+      </w:r>
+      <w:r>
+        <w:rPr>
+          <w:rFonts w:ascii="Segoe UI" w:hAnsi="Segoe UI" w:cs="Segoe UI"/>
+          <w:color w:val="253340"/>
+          <w:sz w:val="19"/>
+          <w:szCs w:val="19"/>
+        </w:rPr>
+        <w:t xml:space="preserve"> the PreAuthenticate </w:t>
+      </w:r>
+      <w:r>
+        <w:rPr>
+          <w:rFonts w:ascii="Segoe UI" w:hAnsi="Segoe UI" w:cs="Segoe UI"/>
+          <w:color w:val="253340"/>
+          <w:sz w:val="19"/>
+          <w:szCs w:val="19"/>
+        </w:rPr>
+        <w:t>in the Options window.</w:t>
+      </w:r>
+    </w:p>
+    <w:p>
+      <w:pPr>
+        <w:pStyle w:val="ListParagraph"/>
+        <w:numPr>
+          <w:ilvl w:val="0"/>
+          <w:numId w:val="18"/>
+        </w:numPr>
+        <w:rPr>
+          <w:rFonts w:ascii="Segoe UI" w:hAnsi="Segoe UI" w:cs="Segoe UI"/>
+          <w:color w:val="253340"/>
+          <w:sz w:val="19"/>
+          <w:szCs w:val="19"/>
+        </w:rPr>
+      </w:pPr>
+      <w:r>
+        <w:rPr>
+          <w:rFonts w:ascii="Segoe UI" w:hAnsi="Segoe UI" w:cs="Segoe UI"/>
+          <w:color w:val="253340"/>
+          <w:sz w:val="19"/>
+          <w:szCs w:val="19"/>
+        </w:rPr>
+        <w:t xml:space="preserve">Moved </w:t>
+      </w:r>
+      <w:r>
+        <w:rPr>
+          <w:rFonts w:ascii="Segoe UI" w:hAnsi="Segoe UI" w:cs="Segoe UI"/>
+          <w:color w:val="253340"/>
+          <w:sz w:val="19"/>
+          <w:szCs w:val="19"/>
+        </w:rPr>
+        <w:t>time zone</w:t>
+      </w:r>
+      <w:r>
+        <w:rPr>
+          <w:rFonts w:ascii="Segoe UI" w:hAnsi="Segoe UI" w:cs="Segoe UI"/>
+          <w:color w:val="253340"/>
+          <w:sz w:val="19"/>
+          <w:szCs w:val="19"/>
+        </w:rPr>
+        <w:t xml:space="preserve"> settings from service window to options window.</w:t>
+      </w:r>
+    </w:p>
+    <w:p>
+      <w:pPr>
+        <w:pStyle w:val="ListParagraph"/>
+        <w:numPr>
+          <w:ilvl w:val="0"/>
+          <w:numId w:val="18"/>
+        </w:numPr>
+        <w:rPr>
+          <w:rFonts w:ascii="Segoe UI" w:hAnsi="Segoe UI" w:cs="Segoe UI"/>
+          <w:color w:val="253340"/>
+          <w:sz w:val="19"/>
+          <w:szCs w:val="19"/>
+        </w:rPr>
+      </w:pPr>
+      <w:r>
+        <w:rPr>
+          <w:rFonts w:ascii="Segoe UI" w:hAnsi="Segoe UI" w:cs="Segoe UI"/>
+          <w:color w:val="253340"/>
+          <w:sz w:val="19"/>
+          <w:szCs w:val="19"/>
+        </w:rPr>
+        <w:t>Updated program to use the new 2.1 Exchange Managed API.</w:t>
+      </w:r>
+    </w:p>
+    <w:p>
+      <w:pPr>
+        <w:pStyle w:val="ListParagraph"/>
+        <w:numPr>
+          <w:ilvl w:val="0"/>
+          <w:numId w:val="18"/>
+        </w:numPr>
+        <w:rPr>
+          <w:rFonts w:ascii="Segoe UI" w:hAnsi="Segoe UI" w:cs="Segoe UI"/>
+          <w:color w:val="253340"/>
+          <w:sz w:val="19"/>
+          <w:szCs w:val="19"/>
+        </w:rPr>
+      </w:pPr>
+      <w:r>
+        <w:rPr>
+          <w:rFonts w:ascii="Segoe UI" w:hAnsi="Segoe UI" w:cs="Segoe UI"/>
+          <w:color w:val="253340"/>
+          <w:sz w:val="19"/>
+          <w:szCs w:val="19"/>
+        </w:rPr>
+        <w:t>Regenerated Proxy classes based-upon EWS for Exchange 2013 SP1.</w:t>
+      </w:r>
+    </w:p>
+    <w:p>
+      <w:pPr>
+        <w:pStyle w:val="ListParagraph"/>
+        <w:numPr>
+          <w:ilvl w:val="0"/>
+          <w:numId w:val="18"/>
+        </w:numPr>
+        <w:rPr>
+          <w:rFonts w:ascii="Segoe UI" w:hAnsi="Segoe UI" w:cs="Segoe UI"/>
+          <w:color w:val="253340"/>
+          <w:sz w:val="19"/>
+          <w:szCs w:val="19"/>
+        </w:rPr>
+      </w:pPr>
+      <w:r>
+        <w:rPr>
+          <w:rFonts w:ascii="Segoe UI" w:hAnsi="Segoe UI" w:cs="Segoe UI"/>
+          <w:color w:val="253340"/>
+          <w:sz w:val="19"/>
+          <w:szCs w:val="19"/>
+        </w:rPr>
+        <w:t>Made some changes to Export Items code to work with newly generated proxy classes.</w:t>
+      </w:r>
+    </w:p>
+    <w:p>
+      <w:pPr>
+        <w:pStyle w:val="ListParagraph"/>
+        <w:numPr>
+          <w:ilvl w:val="0"/>
+          <w:numId w:val="18"/>
+        </w:numPr>
+        <w:rPr>
+          <w:rFonts w:ascii="Segoe UI" w:hAnsi="Segoe UI" w:cs="Segoe UI"/>
+          <w:color w:val="253340"/>
+          <w:sz w:val="19"/>
+          <w:szCs w:val="19"/>
+        </w:rPr>
+      </w:pPr>
+      <w:r>
+        <w:rPr>
+          <w:rFonts w:ascii="Segoe UI" w:hAnsi="Segoe UI" w:cs="Segoe UI"/>
+          <w:color w:val="253340"/>
+          <w:sz w:val="19"/>
+          <w:szCs w:val="19"/>
+        </w:rPr>
+        <w:t>Fixed bug which was displaying *.* for file types for window which displayed save as window from the EWS Post and other windows</w:t>
+      </w:r>
+      <w:r>
+        <w:rPr>
+          <w:rFonts w:ascii="Segoe UI" w:hAnsi="Segoe UI" w:cs="Segoe UI"/>
+          <w:color w:val="253340"/>
+          <w:sz w:val="19"/>
+          <w:szCs w:val="19"/>
+        </w:rPr>
+        <w:t>.</w:t>
+      </w:r>
+    </w:p>
+    <w:p>
+      <w:pPr>
+        <w:pStyle w:val="ListParagraph"/>
+        <w:numPr>
+          <w:ilvl w:val="0"/>
+          <w:numId w:val="18"/>
+        </w:numPr>
+        <w:rPr>
+          <w:rFonts w:ascii="Segoe UI" w:hAnsi="Segoe UI" w:cs="Segoe UI"/>
+          <w:color w:val="253340"/>
+          <w:sz w:val="19"/>
+          <w:szCs w:val="19"/>
+        </w:rPr>
+      </w:pPr>
+      <w:r>
+        <w:rPr>
+          <w:rFonts w:ascii="Segoe UI" w:hAnsi="Segoe UI" w:cs="Segoe UI"/>
+          <w:color w:val="253340"/>
+          <w:sz w:val="19"/>
+          <w:szCs w:val="19"/>
+        </w:rPr>
+        <w:t xml:space="preserve">User-Agent can now be set in Autodiscover Viewer window. The </w:t>
+      </w:r>
+      <w:r>
+        <w:rPr>
+          <w:rFonts w:ascii="Segoe UI" w:hAnsi="Segoe UI" w:cs="Segoe UI"/>
+          <w:color w:val="253340"/>
+          <w:sz w:val="19"/>
+          <w:szCs w:val="19"/>
+        </w:rPr>
+        <w:t>Setting</w:t>
+      </w:r>
+      <w:r>
+        <w:rPr>
+          <w:rFonts w:ascii="Segoe UI" w:hAnsi="Segoe UI" w:cs="Segoe UI"/>
+          <w:color w:val="253340"/>
+          <w:sz w:val="19"/>
+          <w:szCs w:val="19"/>
+        </w:rPr>
+        <w:t xml:space="preserve"> of User-Agent affects the response from Autodiscover in some areas such as connectivity info which would be used for Outlook. Keep in mind that Autodiscover is not just </w:t>
+      </w:r>
+      <w:r>
+        <w:rPr>
+          <w:rFonts w:ascii="Segoe UI" w:hAnsi="Segoe UI" w:cs="Segoe UI"/>
+          <w:color w:val="253340"/>
+          <w:sz w:val="19"/>
+          <w:szCs w:val="19"/>
+        </w:rPr>
+        <w:t>a</w:t>
+      </w:r>
+      <w:r>
+        <w:rPr>
+          <w:rFonts w:ascii="Segoe UI" w:hAnsi="Segoe UI" w:cs="Segoe UI"/>
+          <w:color w:val="253340"/>
+          <w:sz w:val="19"/>
+          <w:szCs w:val="19"/>
+        </w:rPr>
+        <w:t xml:space="preserve"> EWS thing - </w:t>
+      </w:r>
+      <w:r>
+        <w:rPr>
+          <w:rFonts w:ascii="Segoe UI" w:hAnsi="Segoe UI" w:cs="Segoe UI"/>
+          <w:color w:val="253340"/>
+          <w:sz w:val="19"/>
+          <w:szCs w:val="19"/>
+        </w:rPr>
+        <w:t>it’s</w:t>
+      </w:r>
+      <w:r>
+        <w:rPr>
+          <w:rFonts w:ascii="Segoe UI" w:hAnsi="Segoe UI" w:cs="Segoe UI"/>
+          <w:color w:val="253340"/>
+          <w:sz w:val="19"/>
+          <w:szCs w:val="19"/>
+        </w:rPr>
+        <w:t xml:space="preserve"> used by many types of clients and Exchange uses this setting to determine the correct response for the respective client.</w:t>
+      </w:r>
+      <w:bookmarkStart w:id="0" w:name="_GoBack"/>
+      <w:bookmarkEnd w:id="0"/>
+    </w:p>
+    <w:p>
+      <w:pPr>
+        <w:pStyle w:val="ListParagraph"/>
+        <w:numPr>
+          <w:ilvl w:val="0"/>
+          <w:numId w:val="18"/>
+        </w:numPr>
+        <w:rPr>
+          <w:rFonts w:ascii="Segoe UI" w:hAnsi="Segoe UI" w:cs="Segoe UI"/>
+          <w:color w:val="253340"/>
+          <w:sz w:val="19"/>
+          <w:szCs w:val="19"/>
+        </w:rPr>
+      </w:pPr>
+      <w:r>
+        <w:rPr>
+          <w:rFonts w:ascii="Segoe UI" w:hAnsi="Segoe UI" w:cs="Segoe UI"/>
+          <w:color w:val="253340"/>
+          <w:sz w:val="19"/>
+          <w:szCs w:val="19"/>
+        </w:rPr>
+        <w:t xml:space="preserve">Added UserConfiguration form - it will show </w:t>
+      </w:r>
+      <w:r>
+        <w:rPr>
+          <w:rFonts w:ascii="Segoe UI" w:hAnsi="Segoe UI" w:cs="Segoe UI"/>
+          <w:color w:val="253340"/>
+          <w:sz w:val="19"/>
+          <w:szCs w:val="19"/>
+        </w:rPr>
+        <w:t>OWA</w:t>
+      </w:r>
+      <w:r>
+        <w:rPr>
+          <w:rFonts w:ascii="Segoe UI" w:hAnsi="Segoe UI" w:cs="Segoe UI"/>
+          <w:color w:val="253340"/>
+          <w:sz w:val="19"/>
+          <w:szCs w:val="19"/>
+        </w:rPr>
+        <w:t xml:space="preserve"> config</w:t>
+      </w:r>
+      <w:r>
+        <w:rPr>
+          <w:rFonts w:ascii="Segoe UI" w:hAnsi="Segoe UI" w:cs="Segoe UI"/>
+          <w:color w:val="253340"/>
+          <w:sz w:val="19"/>
+          <w:szCs w:val="19"/>
+        </w:rPr>
+        <w:t>uration</w:t>
+      </w:r>
+      <w:r>
+        <w:rPr>
+          <w:rFonts w:ascii="Segoe UI" w:hAnsi="Segoe UI" w:cs="Segoe UI"/>
+          <w:color w:val="253340"/>
+          <w:sz w:val="19"/>
+          <w:szCs w:val="19"/>
+        </w:rPr>
+        <w:t xml:space="preserve"> </w:t>
+      </w:r>
+      <w:r>
+        <w:rPr>
+          <w:rFonts w:ascii="Segoe UI" w:hAnsi="Segoe UI" w:cs="Segoe UI"/>
+          <w:color w:val="253340"/>
+          <w:sz w:val="19"/>
+          <w:szCs w:val="19"/>
+        </w:rPr>
+        <w:t>settings</w:t>
+      </w:r>
+      <w:r>
+        <w:rPr>
+          <w:rFonts w:ascii="Segoe UI" w:hAnsi="Segoe UI" w:cs="Segoe UI"/>
+          <w:color w:val="253340"/>
+          <w:sz w:val="19"/>
+          <w:szCs w:val="19"/>
+        </w:rPr>
+        <w:t xml:space="preserve"> and the master categories list</w:t>
+      </w:r>
+      <w:r>
+        <w:rPr>
+          <w:rFonts w:ascii="Segoe UI" w:hAnsi="Segoe UI" w:cs="Segoe UI"/>
+          <w:color w:val="253340"/>
+          <w:sz w:val="19"/>
+          <w:szCs w:val="19"/>
+        </w:rPr>
+        <w:t xml:space="preserve"> from the calendar folder.</w:t>
+      </w:r>
+    </w:p>
+    <w:p>
+      <w:pPr>
+        <w:pStyle w:val="ListParagraph"/>
+        <w:numPr>
+          <w:ilvl w:val="0"/>
+          <w:numId w:val="18"/>
+        </w:numPr>
+        <w:rPr>
+          <w:rFonts w:ascii="Segoe UI" w:hAnsi="Segoe UI" w:cs="Segoe UI"/>
+          <w:color w:val="253340"/>
+          <w:sz w:val="19"/>
+          <w:szCs w:val="19"/>
+        </w:rPr>
+      </w:pPr>
+      <w:r>
+        <w:rPr>
+          <w:rFonts w:ascii="Segoe UI" w:hAnsi="Segoe UI" w:cs="Segoe UI"/>
+          <w:color w:val="253340"/>
+          <w:sz w:val="19"/>
+          <w:szCs w:val="19"/>
+        </w:rPr>
+        <w:t>Added a basic window for doing AWS and strait FindItem with restriction searches – access by right clicking on a folder you want to search on.</w:t>
+      </w:r>
+    </w:p>
+    <w:p>
+      <w:pPr>
+        <w:pStyle w:val="ListParagraph"/>
+        <w:numPr>
+          <w:ilvl w:val="0"/>
+          <w:numId w:val="18"/>
+        </w:numPr>
+        <w:rPr>
+          <w:rFonts w:ascii="Segoe UI" w:hAnsi="Segoe UI" w:cs="Segoe UI"/>
+          <w:color w:val="253340"/>
+          <w:sz w:val="19"/>
+          <w:szCs w:val="19"/>
+        </w:rPr>
+      </w:pPr>
+      <w:r>
+        <w:rPr>
+          <w:rFonts w:ascii="Segoe UI" w:hAnsi="Segoe UI" w:cs="Segoe UI"/>
+          <w:color w:val="253340"/>
+          <w:sz w:val="19"/>
+          <w:szCs w:val="19"/>
+        </w:rPr>
+        <w:t>On the tools menu I added an eDiscovery window which can be used to search for items.  Note:  You need to setup the account being used to have the Audit RBAC role to do these types of searches.</w:t>
+      </w:r>
+    </w:p>
+    <w:p>
+      <w:pPr>
+        <w:rPr>
+          <w:rFonts w:ascii="Segoe UI" w:hAnsi="Segoe UI" w:cs="Segoe UI"/>
+          <w:color w:val="253340"/>
+          <w:sz w:val="19"/>
+          <w:szCs w:val="19"/>
+        </w:rPr>
+      </w:pPr>
+    </w:p>
+    <w:p>
+      <w:pPr>
+        <w:rPr>
+          <w:rFonts w:ascii="Segoe UI" w:hAnsi="Segoe UI" w:cs="Segoe UI"/>
+          <w:color w:val="253340"/>
+          <w:sz w:val="19"/>
+          <w:szCs w:val="19"/>
+        </w:rPr>
+      </w:pPr>
+      <w:r>
+        <w:rPr>
+          <w:rFonts w:ascii="Segoe UI" w:hAnsi="Segoe UI" w:cs="Segoe UI"/>
+          <w:color w:val="253340"/>
+          <w:sz w:val="19"/>
+          <w:szCs w:val="19"/>
+        </w:rPr>
+        <w:t xml:space="preserve"> </w:t>
+      </w:r>
+    </w:p>
+    <w:p>
+      <w:pPr>
+        <w:rPr>
+          <w:rFonts w:ascii="Segoe UI" w:hAnsi="Segoe UI" w:cs="Segoe UI"/>
+          <w:color w:val="253340"/>
+          <w:sz w:val="19"/>
+          <w:szCs w:val="19"/>
+        </w:rPr>
+      </w:pPr>
+    </w:p>
+    <w:p>
+      <w:pPr>
+        <w:rPr>
+          <w:rFonts w:ascii="Segoe UI" w:hAnsi="Segoe UI" w:cs="Segoe UI"/>
+          <w:color w:val="253340"/>
+          <w:sz w:val="19"/>
+          <w:szCs w:val="19"/>
+        </w:rPr>
+      </w:pPr>
+    </w:p>
+    <w:p>
+      <w:pPr>
+        <w:rPr>
+          <w:rFonts w:ascii="Segoe UI" w:hAnsi="Segoe UI" w:cs="Segoe UI"/>
+          <w:color w:val="253340"/>
+          <w:sz w:val="19"/>
+          <w:szCs w:val="19"/>
+        </w:rPr>
+      </w:pPr>
+    </w:p>
+    <w:p>
+      <w:pPr>
+        <w:rPr>
+          <w:rFonts w:ascii="Segoe UI" w:hAnsi="Segoe UI" w:cs="Segoe UI"/>
+          <w:color w:val="253340"/>
+          <w:sz w:val="19"/>
+          <w:szCs w:val="19"/>
+        </w:rPr>
+      </w:pPr>
+    </w:p>
+    <w:p>
+      <w:pPr>
+        <w:rPr>
+          <w:rFonts w:ascii="Segoe UI" w:hAnsi="Segoe UI" w:cs="Segoe UI"/>
+          <w:color w:val="253340"/>
+          <w:sz w:val="19"/>
+          <w:szCs w:val="19"/>
+        </w:rPr>
+      </w:pPr>
     </w:p>
     <w:p>
       <w:pPr>
@@ -4297,7 +5002,7 @@
   <w:abstractNum w:abstractNumId="9">
     <w:nsid w:val="6B573B85"/>
     <w:multiLevelType w:val="hybridMultilevel"/>
-    <w:tmpl w:val="3B6638EA"/>
+    <w:tmpl w:val="6264F13C"/>
     <w:lvl w:ilvl="0" w:tplc="04090001">
       <w:start w:val="1"/>
       <w:numFmt w:val="bullet"/>

</xml_diff>

<commit_message>
Check in EwsEditor 1.10
</commit_message>
<xml_diff>
--- a/EWSEditor/docs/ReleaseNotes.docx
+++ b/EWSEditor/docs/ReleaseNotes.docx
@@ -2390,7 +2390,7 @@
           <w:sz w:val="20"/>
           <w:szCs w:val="20"/>
         </w:rPr>
-        <w:t xml:space="preserve">– </w:t>
+        <w:t xml:space="preserve">– 2/5/2014 </w:t>
       </w:r>
       <w:r>
         <w:rPr>
@@ -2399,16 +2399,466 @@
           <w:sz w:val="20"/>
           <w:szCs w:val="20"/>
         </w:rPr>
-        <w:t>2</w:t>
-      </w:r>
-      <w:r>
+        <w:tab/>
+        <w:t>- 3/11/2014.</w:t>
+      </w:r>
+    </w:p>
+    <w:p>
+      <w:pPr>
+        <w:pStyle w:val="ListParagraph"/>
+        <w:numPr>
+          <w:ilvl w:val="0"/>
+          <w:numId w:val="18"/>
+        </w:numPr>
+        <w:rPr>
+          <w:rFonts w:ascii="Segoe UI" w:hAnsi="Segoe UI" w:cs="Segoe UI"/>
+          <w:color w:val="253340"/>
+          <w:sz w:val="19"/>
+          <w:szCs w:val="19"/>
+        </w:rPr>
+      </w:pPr>
+      <w:r>
+        <w:rPr>
+          <w:rFonts w:ascii="Segoe UI" w:hAnsi="Segoe UI" w:cs="Segoe UI"/>
+          <w:color w:val="253340"/>
+          <w:sz w:val="19"/>
+          <w:szCs w:val="19"/>
+        </w:rPr>
+        <w:t>Added raw post sample for GetReminders</w:t>
+      </w:r>
+      <w:r>
+        <w:rPr>
+          <w:rFonts w:ascii="Segoe UI" w:hAnsi="Segoe UI" w:cs="Segoe UI"/>
+          <w:color w:val="253340"/>
+          <w:sz w:val="19"/>
+          <w:szCs w:val="19"/>
+        </w:rPr>
+        <w:t>.</w:t>
+      </w:r>
+    </w:p>
+    <w:p>
+      <w:pPr>
+        <w:pStyle w:val="ListParagraph"/>
+        <w:numPr>
+          <w:ilvl w:val="0"/>
+          <w:numId w:val="18"/>
+        </w:numPr>
+        <w:rPr>
+          <w:rFonts w:ascii="Segoe UI" w:hAnsi="Segoe UI" w:cs="Segoe UI"/>
+          <w:color w:val="253340"/>
+          <w:sz w:val="19"/>
+          <w:szCs w:val="19"/>
+        </w:rPr>
+      </w:pPr>
+      <w:r>
+        <w:rPr>
+          <w:rFonts w:ascii="Segoe UI" w:hAnsi="Segoe UI" w:cs="Segoe UI"/>
+          <w:color w:val="253340"/>
+          <w:sz w:val="19"/>
+          <w:szCs w:val="19"/>
+        </w:rPr>
+        <w:t>Added Encoding window - this is for converting data like base 64 content from mime into text, etc.</w:t>
+      </w:r>
+    </w:p>
+    <w:p>
+      <w:pPr>
+        <w:pStyle w:val="ListParagraph"/>
+        <w:numPr>
+          <w:ilvl w:val="0"/>
+          <w:numId w:val="18"/>
+        </w:numPr>
+        <w:rPr>
+          <w:rFonts w:ascii="Segoe UI" w:hAnsi="Segoe UI" w:cs="Segoe UI"/>
+          <w:color w:val="253340"/>
+          <w:sz w:val="19"/>
+          <w:szCs w:val="19"/>
+        </w:rPr>
+      </w:pPr>
+      <w:r>
+        <w:rPr>
+          <w:rFonts w:ascii="Segoe UI" w:hAnsi="Segoe UI" w:cs="Segoe UI"/>
+          <w:color w:val="253340"/>
+          <w:sz w:val="19"/>
+          <w:szCs w:val="19"/>
+        </w:rPr>
+        <w:t>A timeout override was added to the Options window.- this will help in tests where the timeout needs to be increased.</w:t>
+      </w:r>
+    </w:p>
+    <w:p>
+      <w:pPr>
+        <w:pStyle w:val="ListParagraph"/>
+        <w:numPr>
+          <w:ilvl w:val="0"/>
+          <w:numId w:val="18"/>
+        </w:numPr>
+        <w:rPr>
+          <w:rFonts w:ascii="Segoe UI" w:hAnsi="Segoe UI" w:cs="Segoe UI"/>
+          <w:color w:val="253340"/>
+          <w:sz w:val="19"/>
+          <w:szCs w:val="19"/>
+        </w:rPr>
+      </w:pPr>
+      <w:r>
+        <w:rPr>
+          <w:rFonts w:ascii="Segoe UI" w:hAnsi="Segoe UI" w:cs="Segoe UI"/>
+          <w:color w:val="253340"/>
+          <w:sz w:val="19"/>
+          <w:szCs w:val="19"/>
+        </w:rPr>
+        <w:t>Added code to set ReturnClientRequestId = true - this will help for providing info on 2013 cloud servers.</w:t>
+      </w:r>
+    </w:p>
+    <w:p>
+      <w:pPr>
+        <w:pStyle w:val="ListParagraph"/>
+        <w:numPr>
+          <w:ilvl w:val="0"/>
+          <w:numId w:val="18"/>
+        </w:numPr>
+        <w:rPr>
+          <w:rFonts w:ascii="Segoe UI" w:hAnsi="Segoe UI" w:cs="Segoe UI"/>
+          <w:color w:val="253340"/>
+          <w:sz w:val="19"/>
+          <w:szCs w:val="19"/>
+        </w:rPr>
+      </w:pPr>
+      <w:r>
+        <w:rPr>
+          <w:rFonts w:ascii="Segoe UI" w:hAnsi="Segoe UI" w:cs="Segoe UI"/>
+          <w:color w:val="253340"/>
+          <w:sz w:val="19"/>
+          <w:szCs w:val="19"/>
+        </w:rPr>
+        <w:t>There is now a setting for enabling the PreAuthenticate in the Options window.</w:t>
+      </w:r>
+    </w:p>
+    <w:p>
+      <w:pPr>
+        <w:pStyle w:val="ListParagraph"/>
+        <w:numPr>
+          <w:ilvl w:val="0"/>
+          <w:numId w:val="18"/>
+        </w:numPr>
+        <w:rPr>
+          <w:rFonts w:ascii="Segoe UI" w:hAnsi="Segoe UI" w:cs="Segoe UI"/>
+          <w:color w:val="253340"/>
+          <w:sz w:val="19"/>
+          <w:szCs w:val="19"/>
+        </w:rPr>
+      </w:pPr>
+      <w:r>
+        <w:rPr>
+          <w:rFonts w:ascii="Segoe UI" w:hAnsi="Segoe UI" w:cs="Segoe UI"/>
+          <w:color w:val="253340"/>
+          <w:sz w:val="19"/>
+          <w:szCs w:val="19"/>
+        </w:rPr>
+        <w:t xml:space="preserve">Moved </w:t>
+      </w:r>
+      <w:r>
+        <w:rPr>
+          <w:rFonts w:ascii="Segoe UI" w:hAnsi="Segoe UI" w:cs="Segoe UI"/>
+          <w:color w:val="253340"/>
+          <w:sz w:val="19"/>
+          <w:szCs w:val="19"/>
+        </w:rPr>
+        <w:t>time zone</w:t>
+      </w:r>
+      <w:r>
+        <w:rPr>
+          <w:rFonts w:ascii="Segoe UI" w:hAnsi="Segoe UI" w:cs="Segoe UI"/>
+          <w:color w:val="253340"/>
+          <w:sz w:val="19"/>
+          <w:szCs w:val="19"/>
+        </w:rPr>
+        <w:t xml:space="preserve"> settings from service window to options window.</w:t>
+      </w:r>
+    </w:p>
+    <w:p>
+      <w:pPr>
+        <w:pStyle w:val="ListParagraph"/>
+        <w:numPr>
+          <w:ilvl w:val="0"/>
+          <w:numId w:val="18"/>
+        </w:numPr>
+        <w:rPr>
+          <w:rFonts w:ascii="Segoe UI" w:hAnsi="Segoe UI" w:cs="Segoe UI"/>
+          <w:color w:val="253340"/>
+          <w:sz w:val="19"/>
+          <w:szCs w:val="19"/>
+        </w:rPr>
+      </w:pPr>
+      <w:r>
+        <w:rPr>
+          <w:rFonts w:ascii="Segoe UI" w:hAnsi="Segoe UI" w:cs="Segoe UI"/>
+          <w:color w:val="253340"/>
+          <w:sz w:val="19"/>
+          <w:szCs w:val="19"/>
+        </w:rPr>
+        <w:t>Updated program to use the new 2.1 Exchange Managed API.</w:t>
+      </w:r>
+    </w:p>
+    <w:p>
+      <w:pPr>
+        <w:pStyle w:val="ListParagraph"/>
+        <w:numPr>
+          <w:ilvl w:val="0"/>
+          <w:numId w:val="18"/>
+        </w:numPr>
+        <w:rPr>
+          <w:rFonts w:ascii="Segoe UI" w:hAnsi="Segoe UI" w:cs="Segoe UI"/>
+          <w:color w:val="253340"/>
+          <w:sz w:val="19"/>
+          <w:szCs w:val="19"/>
+        </w:rPr>
+      </w:pPr>
+      <w:r>
+        <w:rPr>
+          <w:rFonts w:ascii="Segoe UI" w:hAnsi="Segoe UI" w:cs="Segoe UI"/>
+          <w:color w:val="253340"/>
+          <w:sz w:val="19"/>
+          <w:szCs w:val="19"/>
+        </w:rPr>
+        <w:t>Regenerated Proxy classes based-upon EWS for Exchange 2013 SP1.</w:t>
+      </w:r>
+    </w:p>
+    <w:p>
+      <w:pPr>
+        <w:pStyle w:val="ListParagraph"/>
+        <w:numPr>
+          <w:ilvl w:val="0"/>
+          <w:numId w:val="18"/>
+        </w:numPr>
+        <w:rPr>
+          <w:rFonts w:ascii="Segoe UI" w:hAnsi="Segoe UI" w:cs="Segoe UI"/>
+          <w:color w:val="253340"/>
+          <w:sz w:val="19"/>
+          <w:szCs w:val="19"/>
+        </w:rPr>
+      </w:pPr>
+      <w:r>
+        <w:rPr>
+          <w:rFonts w:ascii="Segoe UI" w:hAnsi="Segoe UI" w:cs="Segoe UI"/>
+          <w:color w:val="253340"/>
+          <w:sz w:val="19"/>
+          <w:szCs w:val="19"/>
+        </w:rPr>
+        <w:t>Made some changes to Export Items code to work with newly generated proxy classes.</w:t>
+      </w:r>
+    </w:p>
+    <w:p>
+      <w:pPr>
+        <w:pStyle w:val="ListParagraph"/>
+        <w:numPr>
+          <w:ilvl w:val="0"/>
+          <w:numId w:val="18"/>
+        </w:numPr>
+        <w:rPr>
+          <w:rFonts w:ascii="Segoe UI" w:hAnsi="Segoe UI" w:cs="Segoe UI"/>
+          <w:color w:val="253340"/>
+          <w:sz w:val="19"/>
+          <w:szCs w:val="19"/>
+        </w:rPr>
+      </w:pPr>
+      <w:r>
+        <w:rPr>
+          <w:rFonts w:ascii="Segoe UI" w:hAnsi="Segoe UI" w:cs="Segoe UI"/>
+          <w:color w:val="253340"/>
+          <w:sz w:val="19"/>
+          <w:szCs w:val="19"/>
+        </w:rPr>
+        <w:t>Fixed bug which was displaying *.* for file types for window which displayed save as window from the EWS Post and other windows.</w:t>
+      </w:r>
+    </w:p>
+    <w:p>
+      <w:pPr>
+        <w:pStyle w:val="ListParagraph"/>
+        <w:numPr>
+          <w:ilvl w:val="0"/>
+          <w:numId w:val="18"/>
+        </w:numPr>
+        <w:rPr>
+          <w:rFonts w:ascii="Segoe UI" w:hAnsi="Segoe UI" w:cs="Segoe UI"/>
+          <w:color w:val="253340"/>
+          <w:sz w:val="19"/>
+          <w:szCs w:val="19"/>
+        </w:rPr>
+      </w:pPr>
+      <w:r>
+        <w:rPr>
+          <w:rFonts w:ascii="Segoe UI" w:hAnsi="Segoe UI" w:cs="Segoe UI"/>
+          <w:color w:val="253340"/>
+          <w:sz w:val="19"/>
+          <w:szCs w:val="19"/>
+        </w:rPr>
+        <w:t xml:space="preserve">User-Agent can now be set in Autodiscover Viewer window. The Setting of User-Agent affects the response from Autodiscover in some areas such as connectivity info which would be used for Outlook. Keep in mind that Autodiscover is not just </w:t>
+      </w:r>
+      <w:r>
+        <w:rPr>
+          <w:rFonts w:ascii="Segoe UI" w:hAnsi="Segoe UI" w:cs="Segoe UI"/>
+          <w:color w:val="253340"/>
+          <w:sz w:val="19"/>
+          <w:szCs w:val="19"/>
+        </w:rPr>
+        <w:t>a</w:t>
+      </w:r>
+      <w:r>
+        <w:rPr>
+          <w:rFonts w:ascii="Segoe UI" w:hAnsi="Segoe UI" w:cs="Segoe UI"/>
+          <w:color w:val="253340"/>
+          <w:sz w:val="19"/>
+          <w:szCs w:val="19"/>
+        </w:rPr>
+        <w:t xml:space="preserve"> EWS thing - </w:t>
+      </w:r>
+      <w:r>
+        <w:rPr>
+          <w:rFonts w:ascii="Segoe UI" w:hAnsi="Segoe UI" w:cs="Segoe UI"/>
+          <w:color w:val="253340"/>
+          <w:sz w:val="19"/>
+          <w:szCs w:val="19"/>
+        </w:rPr>
+        <w:t>it’s</w:t>
+      </w:r>
+      <w:r>
+        <w:rPr>
+          <w:rFonts w:ascii="Segoe UI" w:hAnsi="Segoe UI" w:cs="Segoe UI"/>
+          <w:color w:val="253340"/>
+          <w:sz w:val="19"/>
+          <w:szCs w:val="19"/>
+        </w:rPr>
+        <w:t xml:space="preserve"> used by many types of clients and Exchange uses this setting to determine the correct response for the respective client.</w:t>
+      </w:r>
+    </w:p>
+    <w:p>
+      <w:pPr>
+        <w:pStyle w:val="ListParagraph"/>
+        <w:numPr>
+          <w:ilvl w:val="0"/>
+          <w:numId w:val="18"/>
+        </w:numPr>
+        <w:rPr>
+          <w:rFonts w:ascii="Segoe UI" w:hAnsi="Segoe UI" w:cs="Segoe UI"/>
+          <w:color w:val="253340"/>
+          <w:sz w:val="19"/>
+          <w:szCs w:val="19"/>
+        </w:rPr>
+      </w:pPr>
+      <w:r>
+        <w:rPr>
+          <w:rFonts w:ascii="Segoe UI" w:hAnsi="Segoe UI" w:cs="Segoe UI"/>
+          <w:color w:val="253340"/>
+          <w:sz w:val="19"/>
+          <w:szCs w:val="19"/>
+        </w:rPr>
+        <w:t xml:space="preserve">Added UserConfiguration form - it will show OWA configuration </w:t>
+      </w:r>
+      <w:r>
+        <w:rPr>
+          <w:rFonts w:ascii="Segoe UI" w:hAnsi="Segoe UI" w:cs="Segoe UI"/>
+          <w:color w:val="253340"/>
+          <w:sz w:val="19"/>
+          <w:szCs w:val="19"/>
+        </w:rPr>
+        <w:t>settings</w:t>
+      </w:r>
+      <w:r>
+        <w:rPr>
+          <w:rFonts w:ascii="Segoe UI" w:hAnsi="Segoe UI" w:cs="Segoe UI"/>
+          <w:color w:val="253340"/>
+          <w:sz w:val="19"/>
+          <w:szCs w:val="19"/>
+        </w:rPr>
+        <w:t xml:space="preserve"> and the master categories list</w:t>
+      </w:r>
+      <w:r>
+        <w:rPr>
+          <w:rFonts w:ascii="Segoe UI" w:hAnsi="Segoe UI" w:cs="Segoe UI"/>
+          <w:color w:val="253340"/>
+          <w:sz w:val="19"/>
+          <w:szCs w:val="19"/>
+        </w:rPr>
+        <w:t xml:space="preserve"> from the calendar folder.</w:t>
+      </w:r>
+    </w:p>
+    <w:p>
+      <w:pPr>
+        <w:pStyle w:val="ListParagraph"/>
+        <w:numPr>
+          <w:ilvl w:val="0"/>
+          <w:numId w:val="18"/>
+        </w:numPr>
+        <w:rPr>
+          <w:rFonts w:ascii="Segoe UI" w:hAnsi="Segoe UI" w:cs="Segoe UI"/>
+          <w:color w:val="253340"/>
+          <w:sz w:val="19"/>
+          <w:szCs w:val="19"/>
+        </w:rPr>
+      </w:pPr>
+      <w:r>
+        <w:rPr>
+          <w:rFonts w:ascii="Segoe UI" w:hAnsi="Segoe UI" w:cs="Segoe UI"/>
+          <w:color w:val="253340"/>
+          <w:sz w:val="19"/>
+          <w:szCs w:val="19"/>
+        </w:rPr>
+        <w:t>Added a basic window for doing AWS and strait FindItem with restriction searches – access by right clicking on a folder you want to search on.</w:t>
+      </w:r>
+    </w:p>
+    <w:p>
+      <w:pPr>
+        <w:pStyle w:val="ListParagraph"/>
+        <w:numPr>
+          <w:ilvl w:val="0"/>
+          <w:numId w:val="18"/>
+        </w:numPr>
+        <w:rPr>
+          <w:rFonts w:ascii="Segoe UI" w:hAnsi="Segoe UI" w:cs="Segoe UI"/>
+          <w:color w:val="253340"/>
+          <w:sz w:val="19"/>
+          <w:szCs w:val="19"/>
+        </w:rPr>
+      </w:pPr>
+      <w:r>
+        <w:rPr>
+          <w:rFonts w:ascii="Segoe UI" w:hAnsi="Segoe UI" w:cs="Segoe UI"/>
+          <w:color w:val="253340"/>
+          <w:sz w:val="19"/>
+          <w:szCs w:val="19"/>
+        </w:rPr>
+        <w:t>On the tools menu I added an eDiscovery window which can be used to search for items.  Note:  You need to setup the account being used to have the Audit RBAC role to do these types of searches.</w:t>
+      </w:r>
+    </w:p>
+    <w:p>
+      <w:pPr>
+        <w:rPr>
+          <w:rFonts w:ascii="Segoe UI" w:hAnsi="Segoe UI" w:cs="Segoe UI"/>
+          <w:color w:val="253340"/>
+          <w:sz w:val="19"/>
+          <w:szCs w:val="19"/>
+        </w:rPr>
+      </w:pPr>
+    </w:p>
+    <w:p>
+      <w:pPr>
+        <w:pStyle w:val="Heading2"/>
+        <w:spacing w:before="0"/>
         <w:rPr>
           <w:rFonts w:cs="Arial"/>
           <w:color w:val="auto"/>
           <w:sz w:val="20"/>
           <w:szCs w:val="20"/>
         </w:rPr>
-        <w:t>/</w:t>
+      </w:pPr>
+      <w:r>
+        <w:rPr>
+          <w:rFonts w:ascii="Segoe UI" w:hAnsi="Segoe UI" w:cs="Segoe UI"/>
+          <w:color w:val="253340"/>
+          <w:sz w:val="19"/>
+          <w:szCs w:val="19"/>
+        </w:rPr>
+        <w:lastRenderedPageBreak/>
+        <w:t xml:space="preserve"> </w:t>
       </w:r>
       <w:r>
         <w:rPr>
@@ -2417,7 +2867,7 @@
           <w:sz w:val="20"/>
           <w:szCs w:val="20"/>
         </w:rPr>
-        <w:t>5</w:t>
+        <w:t>1.</w:t>
       </w:r>
       <w:r>
         <w:rPr>
@@ -2426,7 +2876,7 @@
           <w:sz w:val="20"/>
           <w:szCs w:val="20"/>
         </w:rPr>
-        <w:t xml:space="preserve">/2014 </w:t>
+        <w:t xml:space="preserve">10 </w:t>
       </w:r>
       <w:r>
         <w:rPr>
@@ -2435,8 +2885,7 @@
           <w:sz w:val="20"/>
           <w:szCs w:val="20"/>
         </w:rPr>
-        <w:tab/>
-        <w:t xml:space="preserve">- </w:t>
+        <w:t xml:space="preserve"> </w:t>
       </w:r>
       <w:r>
         <w:rPr>
@@ -2445,7 +2894,7 @@
           <w:sz w:val="20"/>
           <w:szCs w:val="20"/>
         </w:rPr>
-        <w:t>3</w:t>
+        <w:t>– 3/11/2014</w:t>
       </w:r>
       <w:r>
         <w:rPr>
@@ -2454,469 +2903,224 @@
           <w:sz w:val="20"/>
           <w:szCs w:val="20"/>
         </w:rPr>
-        <w:t>/</w:t>
-      </w:r>
-      <w:r>
-        <w:rPr>
-          <w:rFonts w:cs="Arial"/>
-          <w:color w:val="auto"/>
-          <w:sz w:val="20"/>
-          <w:szCs w:val="20"/>
-        </w:rPr>
-        <w:t>11</w:t>
-      </w:r>
-      <w:r>
-        <w:rPr>
-          <w:rFonts w:cs="Arial"/>
-          <w:color w:val="auto"/>
-          <w:sz w:val="20"/>
-          <w:szCs w:val="20"/>
-        </w:rPr>
-        <w:t>/2014.</w:t>
-      </w:r>
-    </w:p>
-    <w:p>
-      <w:pPr>
-        <w:pStyle w:val="ListParagraph"/>
-        <w:numPr>
-          <w:ilvl w:val="0"/>
-          <w:numId w:val="18"/>
-        </w:numPr>
-        <w:rPr>
-          <w:rFonts w:ascii="Segoe UI" w:hAnsi="Segoe UI" w:cs="Segoe UI"/>
-          <w:color w:val="253340"/>
-          <w:sz w:val="19"/>
-          <w:szCs w:val="19"/>
-        </w:rPr>
-      </w:pPr>
-      <w:r>
-        <w:rPr>
-          <w:rFonts w:ascii="Segoe UI" w:hAnsi="Segoe UI" w:cs="Segoe UI"/>
-          <w:color w:val="253340"/>
-          <w:sz w:val="19"/>
-          <w:szCs w:val="19"/>
-        </w:rPr>
-        <w:t>Added raw post sample for GetReminders</w:t>
-      </w:r>
-      <w:r>
-        <w:rPr>
-          <w:rFonts w:ascii="Segoe UI" w:hAnsi="Segoe UI" w:cs="Segoe UI"/>
-          <w:color w:val="253340"/>
-          <w:sz w:val="19"/>
-          <w:szCs w:val="19"/>
-        </w:rPr>
-        <w:t>.</w:t>
-      </w:r>
-    </w:p>
-    <w:p>
-      <w:pPr>
-        <w:pStyle w:val="ListParagraph"/>
-        <w:numPr>
-          <w:ilvl w:val="0"/>
-          <w:numId w:val="18"/>
-        </w:numPr>
-        <w:rPr>
-          <w:rFonts w:ascii="Segoe UI" w:hAnsi="Segoe UI" w:cs="Segoe UI"/>
-          <w:color w:val="253340"/>
-          <w:sz w:val="19"/>
-          <w:szCs w:val="19"/>
-        </w:rPr>
-      </w:pPr>
-      <w:r>
-        <w:rPr>
-          <w:rFonts w:ascii="Segoe UI" w:hAnsi="Segoe UI" w:cs="Segoe UI"/>
-          <w:color w:val="253340"/>
-          <w:sz w:val="19"/>
-          <w:szCs w:val="19"/>
-        </w:rPr>
-        <w:t>Added Encoding window - this is for converting data like base 64 content from mime into text, etc.</w:t>
-      </w:r>
-    </w:p>
-    <w:p>
-      <w:pPr>
-        <w:pStyle w:val="ListParagraph"/>
-        <w:numPr>
-          <w:ilvl w:val="0"/>
-          <w:numId w:val="18"/>
-        </w:numPr>
-        <w:rPr>
-          <w:rFonts w:ascii="Segoe UI" w:hAnsi="Segoe UI" w:cs="Segoe UI"/>
-          <w:color w:val="253340"/>
-          <w:sz w:val="19"/>
-          <w:szCs w:val="19"/>
-        </w:rPr>
-      </w:pPr>
-      <w:r>
-        <w:rPr>
-          <w:rFonts w:ascii="Segoe UI" w:hAnsi="Segoe UI" w:cs="Segoe UI"/>
-          <w:color w:val="253340"/>
-          <w:sz w:val="19"/>
-          <w:szCs w:val="19"/>
-        </w:rPr>
-        <w:t>A timeout override was added to the Options window.- this will help in tests where the timeout needs to be increased</w:t>
-      </w:r>
-      <w:r>
-        <w:rPr>
-          <w:rFonts w:ascii="Segoe UI" w:hAnsi="Segoe UI" w:cs="Segoe UI"/>
-          <w:color w:val="253340"/>
-          <w:sz w:val="19"/>
-          <w:szCs w:val="19"/>
-        </w:rPr>
-        <w:t>.</w:t>
-      </w:r>
-    </w:p>
-    <w:p>
-      <w:pPr>
-        <w:pStyle w:val="ListParagraph"/>
-        <w:numPr>
-          <w:ilvl w:val="0"/>
-          <w:numId w:val="18"/>
-        </w:numPr>
-        <w:rPr>
-          <w:rFonts w:ascii="Segoe UI" w:hAnsi="Segoe UI" w:cs="Segoe UI"/>
-          <w:color w:val="253340"/>
-          <w:sz w:val="19"/>
-          <w:szCs w:val="19"/>
-        </w:rPr>
-      </w:pPr>
-      <w:r>
-        <w:rPr>
-          <w:rFonts w:ascii="Segoe UI" w:hAnsi="Segoe UI" w:cs="Segoe UI"/>
-          <w:color w:val="253340"/>
-          <w:sz w:val="19"/>
-          <w:szCs w:val="19"/>
-        </w:rPr>
-        <w:t>Added code to set ReturnClientRequestId = true - this will help for providing info on 2013 cloud servers.</w:t>
-      </w:r>
-    </w:p>
-    <w:p>
-      <w:pPr>
-        <w:pStyle w:val="ListParagraph"/>
-        <w:numPr>
-          <w:ilvl w:val="0"/>
-          <w:numId w:val="18"/>
-        </w:numPr>
-        <w:rPr>
-          <w:rFonts w:ascii="Segoe UI" w:hAnsi="Segoe UI" w:cs="Segoe UI"/>
-          <w:color w:val="253340"/>
-          <w:sz w:val="19"/>
-          <w:szCs w:val="19"/>
-        </w:rPr>
-      </w:pPr>
-      <w:r>
-        <w:rPr>
-          <w:rFonts w:ascii="Segoe UI" w:hAnsi="Segoe UI" w:cs="Segoe UI"/>
-          <w:color w:val="253340"/>
-          <w:sz w:val="19"/>
-          <w:szCs w:val="19"/>
-        </w:rPr>
-        <w:t xml:space="preserve">There is now a setting for </w:t>
-      </w:r>
-      <w:r>
-        <w:rPr>
-          <w:rFonts w:ascii="Segoe UI" w:hAnsi="Segoe UI" w:cs="Segoe UI"/>
-          <w:color w:val="253340"/>
-          <w:sz w:val="19"/>
-          <w:szCs w:val="19"/>
-        </w:rPr>
-        <w:t>enabling</w:t>
-      </w:r>
-      <w:r>
-        <w:rPr>
-          <w:rFonts w:ascii="Segoe UI" w:hAnsi="Segoe UI" w:cs="Segoe UI"/>
-          <w:color w:val="253340"/>
-          <w:sz w:val="19"/>
-          <w:szCs w:val="19"/>
-        </w:rPr>
-        <w:t xml:space="preserve"> the PreAuthenticate </w:t>
-      </w:r>
-      <w:r>
-        <w:rPr>
-          <w:rFonts w:ascii="Segoe UI" w:hAnsi="Segoe UI" w:cs="Segoe UI"/>
-          <w:color w:val="253340"/>
-          <w:sz w:val="19"/>
-          <w:szCs w:val="19"/>
-        </w:rPr>
-        <w:t>in the Options window.</w:t>
-      </w:r>
-    </w:p>
-    <w:p>
-      <w:pPr>
-        <w:pStyle w:val="ListParagraph"/>
-        <w:numPr>
-          <w:ilvl w:val="0"/>
-          <w:numId w:val="18"/>
-        </w:numPr>
-        <w:rPr>
-          <w:rFonts w:ascii="Segoe UI" w:hAnsi="Segoe UI" w:cs="Segoe UI"/>
-          <w:color w:val="253340"/>
-          <w:sz w:val="19"/>
-          <w:szCs w:val="19"/>
-        </w:rPr>
-      </w:pPr>
-      <w:r>
-        <w:rPr>
-          <w:rFonts w:ascii="Segoe UI" w:hAnsi="Segoe UI" w:cs="Segoe UI"/>
-          <w:color w:val="253340"/>
-          <w:sz w:val="19"/>
-          <w:szCs w:val="19"/>
-        </w:rPr>
-        <w:t xml:space="preserve">Moved </w:t>
-      </w:r>
-      <w:r>
-        <w:rPr>
-          <w:rFonts w:ascii="Segoe UI" w:hAnsi="Segoe UI" w:cs="Segoe UI"/>
-          <w:color w:val="253340"/>
-          <w:sz w:val="19"/>
-          <w:szCs w:val="19"/>
-        </w:rPr>
-        <w:t>time zone</w:t>
-      </w:r>
-      <w:r>
-        <w:rPr>
-          <w:rFonts w:ascii="Segoe UI" w:hAnsi="Segoe UI" w:cs="Segoe UI"/>
-          <w:color w:val="253340"/>
-          <w:sz w:val="19"/>
-          <w:szCs w:val="19"/>
-        </w:rPr>
-        <w:t xml:space="preserve"> settings from service window to options window.</w:t>
-      </w:r>
-    </w:p>
-    <w:p>
-      <w:pPr>
-        <w:pStyle w:val="ListParagraph"/>
-        <w:numPr>
-          <w:ilvl w:val="0"/>
-          <w:numId w:val="18"/>
-        </w:numPr>
-        <w:rPr>
-          <w:rFonts w:ascii="Segoe UI" w:hAnsi="Segoe UI" w:cs="Segoe UI"/>
-          <w:color w:val="253340"/>
-          <w:sz w:val="19"/>
-          <w:szCs w:val="19"/>
-        </w:rPr>
-      </w:pPr>
-      <w:r>
-        <w:rPr>
-          <w:rFonts w:ascii="Segoe UI" w:hAnsi="Segoe UI" w:cs="Segoe UI"/>
-          <w:color w:val="253340"/>
-          <w:sz w:val="19"/>
-          <w:szCs w:val="19"/>
-        </w:rPr>
-        <w:t>Updated program to use the new 2.1 Exchange Managed API.</w:t>
-      </w:r>
-    </w:p>
-    <w:p>
-      <w:pPr>
-        <w:pStyle w:val="ListParagraph"/>
-        <w:numPr>
-          <w:ilvl w:val="0"/>
-          <w:numId w:val="18"/>
-        </w:numPr>
-        <w:rPr>
-          <w:rFonts w:ascii="Segoe UI" w:hAnsi="Segoe UI" w:cs="Segoe UI"/>
-          <w:color w:val="253340"/>
-          <w:sz w:val="19"/>
-          <w:szCs w:val="19"/>
-        </w:rPr>
-      </w:pPr>
-      <w:r>
-        <w:rPr>
-          <w:rFonts w:ascii="Segoe UI" w:hAnsi="Segoe UI" w:cs="Segoe UI"/>
-          <w:color w:val="253340"/>
-          <w:sz w:val="19"/>
-          <w:szCs w:val="19"/>
-        </w:rPr>
-        <w:t>Regenerated Proxy classes based-upon EWS for Exchange 2013 SP1.</w:t>
-      </w:r>
-    </w:p>
-    <w:p>
-      <w:pPr>
-        <w:pStyle w:val="ListParagraph"/>
-        <w:numPr>
-          <w:ilvl w:val="0"/>
-          <w:numId w:val="18"/>
-        </w:numPr>
-        <w:rPr>
-          <w:rFonts w:ascii="Segoe UI" w:hAnsi="Segoe UI" w:cs="Segoe UI"/>
-          <w:color w:val="253340"/>
-          <w:sz w:val="19"/>
-          <w:szCs w:val="19"/>
-        </w:rPr>
-      </w:pPr>
-      <w:r>
-        <w:rPr>
-          <w:rFonts w:ascii="Segoe UI" w:hAnsi="Segoe UI" w:cs="Segoe UI"/>
-          <w:color w:val="253340"/>
-          <w:sz w:val="19"/>
-          <w:szCs w:val="19"/>
-        </w:rPr>
-        <w:t>Made some changes to Export Items code to work with newly generated proxy classes.</w:t>
-      </w:r>
-    </w:p>
-    <w:p>
-      <w:pPr>
-        <w:pStyle w:val="ListParagraph"/>
-        <w:numPr>
-          <w:ilvl w:val="0"/>
-          <w:numId w:val="18"/>
-        </w:numPr>
-        <w:rPr>
-          <w:rFonts w:ascii="Segoe UI" w:hAnsi="Segoe UI" w:cs="Segoe UI"/>
-          <w:color w:val="253340"/>
-          <w:sz w:val="19"/>
-          <w:szCs w:val="19"/>
-        </w:rPr>
-      </w:pPr>
-      <w:r>
-        <w:rPr>
-          <w:rFonts w:ascii="Segoe UI" w:hAnsi="Segoe UI" w:cs="Segoe UI"/>
-          <w:color w:val="253340"/>
-          <w:sz w:val="19"/>
-          <w:szCs w:val="19"/>
-        </w:rPr>
-        <w:t>Fixed bug which was displaying *.* for file types for window which displayed save as window from the EWS Post and other windows</w:t>
-      </w:r>
-      <w:r>
-        <w:rPr>
-          <w:rFonts w:ascii="Segoe UI" w:hAnsi="Segoe UI" w:cs="Segoe UI"/>
-          <w:color w:val="253340"/>
-          <w:sz w:val="19"/>
-          <w:szCs w:val="19"/>
-        </w:rPr>
-        <w:t>.</w:t>
-      </w:r>
-    </w:p>
-    <w:p>
-      <w:pPr>
-        <w:pStyle w:val="ListParagraph"/>
-        <w:numPr>
-          <w:ilvl w:val="0"/>
-          <w:numId w:val="18"/>
-        </w:numPr>
-        <w:rPr>
-          <w:rFonts w:ascii="Segoe UI" w:hAnsi="Segoe UI" w:cs="Segoe UI"/>
-          <w:color w:val="253340"/>
-          <w:sz w:val="19"/>
-          <w:szCs w:val="19"/>
-        </w:rPr>
-      </w:pPr>
-      <w:r>
-        <w:rPr>
-          <w:rFonts w:ascii="Segoe UI" w:hAnsi="Segoe UI" w:cs="Segoe UI"/>
-          <w:color w:val="253340"/>
-          <w:sz w:val="19"/>
-          <w:szCs w:val="19"/>
-        </w:rPr>
-        <w:t xml:space="preserve">User-Agent can now be set in Autodiscover Viewer window. The </w:t>
-      </w:r>
-      <w:r>
-        <w:rPr>
-          <w:rFonts w:ascii="Segoe UI" w:hAnsi="Segoe UI" w:cs="Segoe UI"/>
-          <w:color w:val="253340"/>
-          <w:sz w:val="19"/>
-          <w:szCs w:val="19"/>
-        </w:rPr>
-        <w:t>Setting</w:t>
-      </w:r>
-      <w:r>
-        <w:rPr>
-          <w:rFonts w:ascii="Segoe UI" w:hAnsi="Segoe UI" w:cs="Segoe UI"/>
-          <w:color w:val="253340"/>
-          <w:sz w:val="19"/>
-          <w:szCs w:val="19"/>
-        </w:rPr>
-        <w:t xml:space="preserve"> of User-Agent affects the response from Autodiscover in some areas such as connectivity info which would be used for Outlook. Keep in mind that Autodiscover is not just </w:t>
-      </w:r>
-      <w:r>
-        <w:rPr>
-          <w:rFonts w:ascii="Segoe UI" w:hAnsi="Segoe UI" w:cs="Segoe UI"/>
-          <w:color w:val="253340"/>
-          <w:sz w:val="19"/>
-          <w:szCs w:val="19"/>
-        </w:rPr>
-        <w:t>a</w:t>
-      </w:r>
-      <w:r>
-        <w:rPr>
-          <w:rFonts w:ascii="Segoe UI" w:hAnsi="Segoe UI" w:cs="Segoe UI"/>
-          <w:color w:val="253340"/>
-          <w:sz w:val="19"/>
-          <w:szCs w:val="19"/>
-        </w:rPr>
-        <w:t xml:space="preserve"> EWS thing - </w:t>
-      </w:r>
-      <w:r>
-        <w:rPr>
-          <w:rFonts w:ascii="Segoe UI" w:hAnsi="Segoe UI" w:cs="Segoe UI"/>
-          <w:color w:val="253340"/>
-          <w:sz w:val="19"/>
-          <w:szCs w:val="19"/>
-        </w:rPr>
-        <w:t>it’s</w:t>
-      </w:r>
-      <w:r>
-        <w:rPr>
-          <w:rFonts w:ascii="Segoe UI" w:hAnsi="Segoe UI" w:cs="Segoe UI"/>
-          <w:color w:val="253340"/>
-          <w:sz w:val="19"/>
-          <w:szCs w:val="19"/>
-        </w:rPr>
-        <w:t xml:space="preserve"> used by many types of clients and Exchange uses this setting to determine the correct response for the respective client.</w:t>
+        <w:tab/>
+        <w:t>- 8/11/2014.</w:t>
+      </w:r>
+    </w:p>
+    <w:p>
+      <w:pPr>
+        <w:pStyle w:val="ListParagraph"/>
+        <w:numPr>
+          <w:ilvl w:val="0"/>
+          <w:numId w:val="19"/>
+        </w:numPr>
+        <w:rPr>
+          <w:rFonts w:ascii="Segoe UI" w:hAnsi="Segoe UI" w:cs="Segoe UI"/>
+          <w:color w:val="253340"/>
+          <w:sz w:val="19"/>
+          <w:szCs w:val="19"/>
+        </w:rPr>
+      </w:pPr>
+      <w:r>
+        <w:rPr>
+          <w:rFonts w:ascii="Segoe UI" w:hAnsi="Segoe UI" w:cs="Segoe UI"/>
+          <w:color w:val="253340"/>
+          <w:sz w:val="19"/>
+          <w:szCs w:val="19"/>
+        </w:rPr>
+        <w:t>Export and import of items as a full fidelity steam works - without proxy classes</w:t>
+      </w:r>
+      <w:r>
+        <w:rPr>
+          <w:rFonts w:ascii="Segoe UI" w:hAnsi="Segoe UI" w:cs="Segoe UI"/>
+          <w:color w:val="253340"/>
+          <w:sz w:val="19"/>
+          <w:szCs w:val="19"/>
+        </w:rPr>
+        <w:t>!</w:t>
+      </w:r>
+      <w:r>
+        <w:rPr>
+          <w:rFonts w:ascii="Segoe UI" w:hAnsi="Segoe UI" w:cs="Segoe UI"/>
+          <w:color w:val="253340"/>
+          <w:sz w:val="19"/>
+          <w:szCs w:val="19"/>
+        </w:rPr>
+        <w:t xml:space="preserve"> - I used raw EWS posts. </w:t>
+      </w:r>
+    </w:p>
+    <w:p>
+      <w:pPr>
+        <w:pStyle w:val="ListParagraph"/>
+        <w:numPr>
+          <w:ilvl w:val="0"/>
+          <w:numId w:val="19"/>
+        </w:numPr>
+        <w:rPr>
+          <w:rFonts w:ascii="Segoe UI" w:hAnsi="Segoe UI" w:cs="Segoe UI"/>
+          <w:color w:val="253340"/>
+          <w:sz w:val="19"/>
+          <w:szCs w:val="19"/>
+        </w:rPr>
+      </w:pPr>
+      <w:r>
+        <w:rPr>
+          <w:rFonts w:ascii="Segoe UI" w:hAnsi="Segoe UI" w:cs="Segoe UI"/>
+          <w:color w:val="253340"/>
+          <w:sz w:val="19"/>
+          <w:szCs w:val="19"/>
+        </w:rPr>
+        <w:t xml:space="preserve">Turned off word wrap for </w:t>
+      </w:r>
+      <w:r>
+        <w:rPr>
+          <w:rFonts w:ascii="Segoe UI" w:hAnsi="Segoe UI" w:cs="Segoe UI"/>
+          <w:color w:val="253340"/>
+          <w:sz w:val="19"/>
+          <w:szCs w:val="19"/>
+        </w:rPr>
+        <w:t>EWS</w:t>
+      </w:r>
+      <w:r>
+        <w:rPr>
+          <w:rFonts w:ascii="Segoe UI" w:hAnsi="Segoe UI" w:cs="Segoe UI"/>
+          <w:color w:val="253340"/>
+          <w:sz w:val="19"/>
+          <w:szCs w:val="19"/>
+        </w:rPr>
+        <w:t xml:space="preserve"> request</w:t>
+      </w:r>
+      <w:r>
+        <w:rPr>
+          <w:rFonts w:ascii="Segoe UI" w:hAnsi="Segoe UI" w:cs="Segoe UI"/>
+          <w:color w:val="253340"/>
+          <w:sz w:val="19"/>
+          <w:szCs w:val="19"/>
+        </w:rPr>
+        <w:t xml:space="preserve"> field</w:t>
+      </w:r>
+      <w:r>
+        <w:rPr>
+          <w:rFonts w:ascii="Segoe UI" w:hAnsi="Segoe UI" w:cs="Segoe UI"/>
+          <w:color w:val="253340"/>
+          <w:sz w:val="19"/>
+          <w:szCs w:val="19"/>
+        </w:rPr>
+        <w:t xml:space="preserve"> in </w:t>
+      </w:r>
+      <w:r>
+        <w:rPr>
+          <w:rFonts w:ascii="Segoe UI" w:hAnsi="Segoe UI" w:cs="Segoe UI"/>
+          <w:color w:val="253340"/>
+          <w:sz w:val="19"/>
+          <w:szCs w:val="19"/>
+        </w:rPr>
+        <w:t>EWS</w:t>
+      </w:r>
+      <w:r>
+        <w:rPr>
+          <w:rFonts w:ascii="Segoe UI" w:hAnsi="Segoe UI" w:cs="Segoe UI"/>
+          <w:color w:val="253340"/>
+          <w:sz w:val="19"/>
+          <w:szCs w:val="19"/>
+        </w:rPr>
+        <w:t xml:space="preserve"> </w:t>
+      </w:r>
+      <w:r>
+        <w:rPr>
+          <w:rFonts w:ascii="Segoe UI" w:hAnsi="Segoe UI" w:cs="Segoe UI"/>
+          <w:color w:val="253340"/>
+          <w:sz w:val="19"/>
+          <w:szCs w:val="19"/>
+        </w:rPr>
+        <w:t>P</w:t>
+      </w:r>
+      <w:r>
+        <w:rPr>
+          <w:rFonts w:ascii="Segoe UI" w:hAnsi="Segoe UI" w:cs="Segoe UI"/>
+          <w:color w:val="253340"/>
+          <w:sz w:val="19"/>
+          <w:szCs w:val="19"/>
+        </w:rPr>
+        <w:t>ost windows.</w:t>
+      </w:r>
+    </w:p>
+    <w:p>
+      <w:pPr>
+        <w:pStyle w:val="ListParagraph"/>
+        <w:numPr>
+          <w:ilvl w:val="0"/>
+          <w:numId w:val="19"/>
+        </w:numPr>
+        <w:rPr>
+          <w:rFonts w:ascii="Segoe UI" w:hAnsi="Segoe UI" w:cs="Segoe UI"/>
+          <w:color w:val="253340"/>
+          <w:sz w:val="19"/>
+          <w:szCs w:val="19"/>
+        </w:rPr>
+      </w:pPr>
+      <w:r>
+        <w:rPr>
+          <w:rFonts w:ascii="Segoe UI" w:hAnsi="Segoe UI" w:cs="Segoe UI"/>
+          <w:color w:val="253340"/>
+          <w:sz w:val="19"/>
+          <w:szCs w:val="19"/>
+        </w:rPr>
+        <w:t>Several windows with scrolling texts boxes were limiting content to 32k - I removed this restriction.</w:t>
+      </w:r>
+    </w:p>
+    <w:p>
+      <w:pPr>
+        <w:pStyle w:val="ListParagraph"/>
+        <w:numPr>
+          <w:ilvl w:val="0"/>
+          <w:numId w:val="19"/>
+        </w:numPr>
+        <w:rPr>
+          <w:rFonts w:ascii="Segoe UI" w:hAnsi="Segoe UI" w:cs="Segoe UI"/>
+          <w:color w:val="253340"/>
+          <w:sz w:val="19"/>
+          <w:szCs w:val="19"/>
+        </w:rPr>
+      </w:pPr>
+      <w:r>
+        <w:rPr>
+          <w:rFonts w:ascii="Segoe UI" w:hAnsi="Segoe UI" w:cs="Segoe UI"/>
+          <w:color w:val="253340"/>
+          <w:sz w:val="19"/>
+          <w:szCs w:val="19"/>
+        </w:rPr>
+        <w:t>S</w:t>
+      </w:r>
+      <w:r>
+        <w:rPr>
+          <w:rFonts w:ascii="Segoe UI" w:hAnsi="Segoe UI" w:cs="Segoe UI"/>
+          <w:color w:val="253340"/>
+          <w:sz w:val="19"/>
+          <w:szCs w:val="19"/>
+        </w:rPr>
+        <w:t xml:space="preserve">plit </w:t>
+      </w:r>
+      <w:r>
+        <w:rPr>
+          <w:rFonts w:ascii="Segoe UI" w:hAnsi="Segoe UI" w:cs="Segoe UI"/>
+          <w:color w:val="253340"/>
+          <w:sz w:val="19"/>
+          <w:szCs w:val="19"/>
+        </w:rPr>
+        <w:t>server</w:t>
+      </w:r>
+      <w:r>
+        <w:rPr>
+          <w:rFonts w:ascii="Segoe UI" w:hAnsi="Segoe UI" w:cs="Segoe UI"/>
+          <w:color w:val="253340"/>
+          <w:sz w:val="19"/>
+          <w:szCs w:val="19"/>
+        </w:rPr>
+        <w:t xml:space="preserve"> timezone info off to</w:t>
       </w:r>
       <w:bookmarkStart w:id="0" w:name="_GoBack"/>
       <w:bookmarkEnd w:id="0"/>
-    </w:p>
-    <w:p>
-      <w:pPr>
-        <w:pStyle w:val="ListParagraph"/>
-        <w:numPr>
-          <w:ilvl w:val="0"/>
-          <w:numId w:val="18"/>
-        </w:numPr>
-        <w:rPr>
-          <w:rFonts w:ascii="Segoe UI" w:hAnsi="Segoe UI" w:cs="Segoe UI"/>
-          <w:color w:val="253340"/>
-          <w:sz w:val="19"/>
-          <w:szCs w:val="19"/>
-        </w:rPr>
-      </w:pPr>
-      <w:r>
-        <w:rPr>
-          <w:rFonts w:ascii="Segoe UI" w:hAnsi="Segoe UI" w:cs="Segoe UI"/>
-          <w:color w:val="253340"/>
-          <w:sz w:val="19"/>
-          <w:szCs w:val="19"/>
-        </w:rPr>
-        <w:t xml:space="preserve">Added UserConfiguration form - it will show </w:t>
-      </w:r>
-      <w:r>
-        <w:rPr>
-          <w:rFonts w:ascii="Segoe UI" w:hAnsi="Segoe UI" w:cs="Segoe UI"/>
-          <w:color w:val="253340"/>
-          <w:sz w:val="19"/>
-          <w:szCs w:val="19"/>
-        </w:rPr>
-        <w:t>OWA</w:t>
-      </w:r>
-      <w:r>
-        <w:rPr>
-          <w:rFonts w:ascii="Segoe UI" w:hAnsi="Segoe UI" w:cs="Segoe UI"/>
-          <w:color w:val="253340"/>
-          <w:sz w:val="19"/>
-          <w:szCs w:val="19"/>
-        </w:rPr>
-        <w:t xml:space="preserve"> config</w:t>
-      </w:r>
-      <w:r>
-        <w:rPr>
-          <w:rFonts w:ascii="Segoe UI" w:hAnsi="Segoe UI" w:cs="Segoe UI"/>
-          <w:color w:val="253340"/>
-          <w:sz w:val="19"/>
-          <w:szCs w:val="19"/>
-        </w:rPr>
-        <w:t>uration</w:t>
-      </w:r>
       <w:r>
         <w:rPr>
           <w:rFonts w:ascii="Segoe UI" w:hAnsi="Segoe UI" w:cs="Segoe UI"/>
@@ -2933,94 +3137,227 @@
           <w:sz w:val="19"/>
           <w:szCs w:val="19"/>
         </w:rPr>
-        <w:t>settings</w:t>
-      </w:r>
-      <w:r>
-        <w:rPr>
-          <w:rFonts w:ascii="Segoe UI" w:hAnsi="Segoe UI" w:cs="Segoe UI"/>
-          <w:color w:val="253340"/>
-          <w:sz w:val="19"/>
-          <w:szCs w:val="19"/>
-        </w:rPr>
-        <w:t xml:space="preserve"> and the master categories list</w:t>
-      </w:r>
-      <w:r>
-        <w:rPr>
-          <w:rFonts w:ascii="Segoe UI" w:hAnsi="Segoe UI" w:cs="Segoe UI"/>
-          <w:color w:val="253340"/>
-          <w:sz w:val="19"/>
-          <w:szCs w:val="19"/>
-        </w:rPr>
-        <w:t xml:space="preserve"> from the calendar folder.</w:t>
-      </w:r>
-    </w:p>
-    <w:p>
-      <w:pPr>
-        <w:pStyle w:val="ListParagraph"/>
-        <w:numPr>
-          <w:ilvl w:val="0"/>
-          <w:numId w:val="18"/>
-        </w:numPr>
-        <w:rPr>
-          <w:rFonts w:ascii="Segoe UI" w:hAnsi="Segoe UI" w:cs="Segoe UI"/>
-          <w:color w:val="253340"/>
-          <w:sz w:val="19"/>
-          <w:szCs w:val="19"/>
-        </w:rPr>
-      </w:pPr>
-      <w:r>
-        <w:rPr>
-          <w:rFonts w:ascii="Segoe UI" w:hAnsi="Segoe UI" w:cs="Segoe UI"/>
-          <w:color w:val="253340"/>
-          <w:sz w:val="19"/>
-          <w:szCs w:val="19"/>
-        </w:rPr>
-        <w:t>Added a basic window for doing AWS and strait FindItem with restriction searches – access by right clicking on a folder you want to search on.</w:t>
-      </w:r>
-    </w:p>
-    <w:p>
-      <w:pPr>
-        <w:pStyle w:val="ListParagraph"/>
-        <w:numPr>
-          <w:ilvl w:val="0"/>
-          <w:numId w:val="18"/>
-        </w:numPr>
-        <w:rPr>
-          <w:rFonts w:ascii="Segoe UI" w:hAnsi="Segoe UI" w:cs="Segoe UI"/>
-          <w:color w:val="253340"/>
-          <w:sz w:val="19"/>
-          <w:szCs w:val="19"/>
-        </w:rPr>
-      </w:pPr>
-      <w:r>
-        <w:rPr>
-          <w:rFonts w:ascii="Segoe UI" w:hAnsi="Segoe UI" w:cs="Segoe UI"/>
-          <w:color w:val="253340"/>
-          <w:sz w:val="19"/>
-          <w:szCs w:val="19"/>
-        </w:rPr>
-        <w:t>On the tools menu I added an eDiscovery window which can be used to search for items.  Note:  You need to setup the account being used to have the Audit RBAC role to do these types of searches.</w:t>
-      </w:r>
-    </w:p>
-    <w:p>
-      <w:pPr>
-        <w:rPr>
-          <w:rFonts w:ascii="Segoe UI" w:hAnsi="Segoe UI" w:cs="Segoe UI"/>
-          <w:color w:val="253340"/>
-          <w:sz w:val="19"/>
-          <w:szCs w:val="19"/>
-        </w:rPr>
-      </w:pPr>
-    </w:p>
-    <w:p>
-      <w:pPr>
-        <w:rPr>
-          <w:rFonts w:ascii="Segoe UI" w:hAnsi="Segoe UI" w:cs="Segoe UI"/>
-          <w:color w:val="253340"/>
-          <w:sz w:val="19"/>
-          <w:szCs w:val="19"/>
-        </w:rPr>
-      </w:pPr>
+        <w:t>separate</w:t>
+      </w:r>
+      <w:r>
+        <w:rPr>
+          <w:rFonts w:ascii="Segoe UI" w:hAnsi="Segoe UI" w:cs="Segoe UI"/>
+          <w:color w:val="253340"/>
+          <w:sz w:val="19"/>
+          <w:szCs w:val="19"/>
+        </w:rPr>
+        <w:t xml:space="preserve"> menu item from the </w:t>
+      </w:r>
+      <w:r>
+        <w:rPr>
+          <w:rFonts w:ascii="Segoe UI" w:hAnsi="Segoe UI" w:cs="Segoe UI"/>
+          <w:color w:val="253340"/>
+          <w:sz w:val="19"/>
+          <w:szCs w:val="19"/>
+        </w:rPr>
+        <w:t>timezone</w:t>
+      </w:r>
+      <w:r>
+        <w:rPr>
+          <w:rFonts w:ascii="Segoe UI" w:hAnsi="Segoe UI" w:cs="Segoe UI"/>
+          <w:color w:val="253340"/>
+          <w:sz w:val="19"/>
+          <w:szCs w:val="19"/>
+        </w:rPr>
+        <w:t xml:space="preserve"> info windows so that the </w:t>
+      </w:r>
+      <w:r>
+        <w:rPr>
+          <w:rFonts w:ascii="Segoe UI" w:hAnsi="Segoe UI" w:cs="Segoe UI"/>
+          <w:color w:val="253340"/>
+          <w:sz w:val="19"/>
+          <w:szCs w:val="19"/>
+        </w:rPr>
+        <w:t>timezone</w:t>
+      </w:r>
+      <w:r>
+        <w:rPr>
+          <w:rFonts w:ascii="Segoe UI" w:hAnsi="Segoe UI" w:cs="Segoe UI"/>
+          <w:color w:val="253340"/>
+          <w:sz w:val="19"/>
+          <w:szCs w:val="19"/>
+        </w:rPr>
+        <w:t xml:space="preserve"> info window could be used without </w:t>
+      </w:r>
+      <w:r>
+        <w:rPr>
+          <w:rFonts w:ascii="Segoe UI" w:hAnsi="Segoe UI" w:cs="Segoe UI"/>
+          <w:color w:val="253340"/>
+          <w:sz w:val="19"/>
+          <w:szCs w:val="19"/>
+        </w:rPr>
+        <w:t>logging</w:t>
+      </w:r>
+      <w:r>
+        <w:rPr>
+          <w:rFonts w:ascii="Segoe UI" w:hAnsi="Segoe UI" w:cs="Segoe UI"/>
+          <w:color w:val="253340"/>
+          <w:sz w:val="19"/>
+          <w:szCs w:val="19"/>
+        </w:rPr>
+        <w:t xml:space="preserve"> into a mailbox.</w:t>
+      </w:r>
+    </w:p>
+    <w:p>
+      <w:pPr>
+        <w:pStyle w:val="ListParagraph"/>
+        <w:numPr>
+          <w:ilvl w:val="0"/>
+          <w:numId w:val="19"/>
+        </w:numPr>
+        <w:rPr>
+          <w:rFonts w:ascii="Segoe UI" w:hAnsi="Segoe UI" w:cs="Segoe UI"/>
+          <w:color w:val="253340"/>
+          <w:sz w:val="19"/>
+          <w:szCs w:val="19"/>
+        </w:rPr>
+      </w:pPr>
+      <w:r>
+        <w:rPr>
+          <w:rFonts w:ascii="Segoe UI" w:hAnsi="Segoe UI" w:cs="Segoe UI"/>
+          <w:color w:val="253340"/>
+          <w:sz w:val="19"/>
+          <w:szCs w:val="19"/>
+        </w:rPr>
+        <w:t>Lots of updates to the TimeZone window.</w:t>
+      </w:r>
+    </w:p>
+    <w:p>
+      <w:pPr>
+        <w:pStyle w:val="ListParagraph"/>
+        <w:numPr>
+          <w:ilvl w:val="0"/>
+          <w:numId w:val="19"/>
+        </w:numPr>
+        <w:rPr>
+          <w:rFonts w:ascii="Segoe UI" w:hAnsi="Segoe UI" w:cs="Segoe UI"/>
+          <w:color w:val="253340"/>
+          <w:sz w:val="19"/>
+          <w:szCs w:val="19"/>
+        </w:rPr>
+      </w:pPr>
+      <w:r>
+        <w:rPr>
+          <w:rFonts w:ascii="Segoe UI" w:hAnsi="Segoe UI" w:cs="Segoe UI"/>
+          <w:color w:val="253340"/>
+          <w:sz w:val="19"/>
+          <w:szCs w:val="19"/>
+        </w:rPr>
+        <w:t>UserAgent is now a pulldown instead of a text box in all windows.</w:t>
+      </w:r>
+    </w:p>
+    <w:p>
+      <w:pPr>
+        <w:pStyle w:val="ListParagraph"/>
+        <w:numPr>
+          <w:ilvl w:val="0"/>
+          <w:numId w:val="19"/>
+        </w:numPr>
+        <w:rPr>
+          <w:rFonts w:ascii="Segoe UI" w:hAnsi="Segoe UI" w:cs="Segoe UI"/>
+          <w:color w:val="253340"/>
+          <w:sz w:val="19"/>
+          <w:szCs w:val="19"/>
+        </w:rPr>
+      </w:pPr>
+      <w:r>
+        <w:rPr>
+          <w:rFonts w:ascii="Segoe UI" w:hAnsi="Segoe UI" w:cs="Segoe UI"/>
+          <w:color w:val="253340"/>
+          <w:sz w:val="19"/>
+          <w:szCs w:val="19"/>
+        </w:rPr>
+        <w:t>Can now set proxy settings in Globals window.</w:t>
+      </w:r>
+      <w:r>
+        <w:rPr>
+          <w:rFonts w:ascii="Segoe UI" w:hAnsi="Segoe UI" w:cs="Segoe UI"/>
+          <w:color w:val="253340"/>
+          <w:sz w:val="19"/>
+          <w:szCs w:val="19"/>
+        </w:rPr>
+        <w:t xml:space="preserve">  This means you can point EWS Editor traffic to Fiddler on the same box in order to trace traffic.</w:t>
+      </w:r>
+    </w:p>
+    <w:p>
+      <w:pPr>
+        <w:pStyle w:val="ListParagraph"/>
+        <w:numPr>
+          <w:ilvl w:val="0"/>
+          <w:numId w:val="19"/>
+        </w:numPr>
+        <w:rPr>
+          <w:rFonts w:ascii="Segoe UI" w:hAnsi="Segoe UI" w:cs="Segoe UI"/>
+          <w:color w:val="253340"/>
+          <w:sz w:val="19"/>
+          <w:szCs w:val="19"/>
+        </w:rPr>
+      </w:pPr>
+      <w:r>
+        <w:rPr>
+          <w:rFonts w:ascii="Segoe UI" w:hAnsi="Segoe UI" w:cs="Segoe UI"/>
+          <w:color w:val="253340"/>
+          <w:sz w:val="19"/>
+          <w:szCs w:val="19"/>
+        </w:rPr>
+        <w:t xml:space="preserve">Updated generated proxy classes </w:t>
+      </w:r>
+      <w:r>
+        <w:rPr>
+          <w:rFonts w:ascii="Segoe UI" w:hAnsi="Segoe UI" w:cs="Segoe UI"/>
+          <w:color w:val="253340"/>
+          <w:sz w:val="19"/>
+          <w:szCs w:val="19"/>
+        </w:rPr>
+        <w:t>against</w:t>
+      </w:r>
+      <w:r>
+        <w:rPr>
+          <w:rFonts w:ascii="Segoe UI" w:hAnsi="Segoe UI" w:cs="Segoe UI"/>
+          <w:color w:val="253340"/>
+          <w:sz w:val="19"/>
+          <w:szCs w:val="19"/>
+        </w:rPr>
+        <w:t xml:space="preserve"> o365 wave 15.</w:t>
+      </w:r>
+    </w:p>
+    <w:p>
+      <w:pPr>
+        <w:pStyle w:val="ListParagraph"/>
+        <w:numPr>
+          <w:ilvl w:val="0"/>
+          <w:numId w:val="19"/>
+        </w:numPr>
+        <w:rPr>
+          <w:rFonts w:ascii="Segoe UI" w:hAnsi="Segoe UI" w:cs="Segoe UI"/>
+          <w:color w:val="253340"/>
+          <w:sz w:val="19"/>
+          <w:szCs w:val="19"/>
+        </w:rPr>
+      </w:pPr>
+      <w:r>
+        <w:rPr>
+          <w:rFonts w:ascii="Segoe UI" w:hAnsi="Segoe UI" w:cs="Segoe UI"/>
+          <w:color w:val="253340"/>
+          <w:sz w:val="19"/>
+          <w:szCs w:val="19"/>
+        </w:rPr>
+        <w:t xml:space="preserve">Updated to use Exchange managed API 2.2. </w:t>
+      </w:r>
+      <w:r>
+        <w:rPr>
+          <w:rFonts w:ascii="Segoe UI" w:hAnsi="Segoe UI" w:cs="Segoe UI"/>
+          <w:color w:val="253340"/>
+          <w:sz w:val="19"/>
+          <w:szCs w:val="19"/>
+        </w:rPr>
+        <w:br/>
+      </w:r>
       <w:r>
         <w:rPr>
           <w:rFonts w:ascii="Segoe UI" w:hAnsi="Segoe UI" w:cs="Segoe UI"/>
@@ -3030,6 +3367,35 @@
         </w:rPr>
         <w:t xml:space="preserve"> </w:t>
       </w:r>
+      <w:r>
+        <w:rPr>
+          <w:rFonts w:ascii="Segoe UI" w:hAnsi="Segoe UI" w:cs="Segoe UI"/>
+          <w:color w:val="253340"/>
+          <w:sz w:val="19"/>
+          <w:szCs w:val="19"/>
+        </w:rPr>
+        <w:t>Added a MacOutlook user agent string to the Autodiscover Viewer window.</w:t>
+      </w:r>
+    </w:p>
+    <w:p>
+      <w:pPr>
+        <w:rPr>
+          <w:rFonts w:ascii="Segoe UI" w:hAnsi="Segoe UI" w:cs="Segoe UI"/>
+          <w:color w:val="253340"/>
+          <w:sz w:val="19"/>
+          <w:szCs w:val="19"/>
+        </w:rPr>
+      </w:pPr>
+    </w:p>
+    <w:p>
+      <w:pPr>
+        <w:rPr>
+          <w:rFonts w:ascii="Segoe UI" w:hAnsi="Segoe UI" w:cs="Segoe UI"/>
+          <w:color w:val="253340"/>
+          <w:sz w:val="19"/>
+          <w:szCs w:val="19"/>
+        </w:rPr>
+      </w:pPr>
     </w:p>
     <w:p>
       <w:pPr>
@@ -4513,6 +4879,119 @@
     </w:lvl>
   </w:abstractNum>
   <w:abstractNum w:abstractNumId="4">
+    <w:nsid w:val="2CE86AFA"/>
+    <w:multiLevelType w:val="hybridMultilevel"/>
+    <w:tmpl w:val="A404C010"/>
+    <w:lvl w:ilvl="0" w:tplc="04090001">
+      <w:start w:val="1"/>
+      <w:numFmt w:val="bullet"/>
+      <w:lvlText w:val=""/>
+      <w:lvlJc w:val="left"/>
+      <w:pPr>
+        <w:ind w:left="720" w:hanging="360"/>
+      </w:pPr>
+      <w:rPr>
+        <w:rFonts w:ascii="Symbol" w:hAnsi="Symbol" w:hint="default"/>
+      </w:rPr>
+    </w:lvl>
+    <w:lvl w:ilvl="1" w:tplc="04090003" w:tentative="1">
+      <w:start w:val="1"/>
+      <w:numFmt w:val="bullet"/>
+      <w:lvlText w:val="o"/>
+      <w:lvlJc w:val="left"/>
+      <w:pPr>
+        <w:ind w:left="1440" w:hanging="360"/>
+      </w:pPr>
+      <w:rPr>
+        <w:rFonts w:ascii="Courier New" w:hAnsi="Courier New" w:cs="Courier New" w:hint="default"/>
+      </w:rPr>
+    </w:lvl>
+    <w:lvl w:ilvl="2" w:tplc="04090005" w:tentative="1">
+      <w:start w:val="1"/>
+      <w:numFmt w:val="bullet"/>
+      <w:lvlText w:val=""/>
+      <w:lvlJc w:val="left"/>
+      <w:pPr>
+        <w:ind w:left="2160" w:hanging="360"/>
+      </w:pPr>
+      <w:rPr>
+        <w:rFonts w:ascii="Wingdings" w:hAnsi="Wingdings" w:hint="default"/>
+      </w:rPr>
+    </w:lvl>
+    <w:lvl w:ilvl="3" w:tplc="04090001" w:tentative="1">
+      <w:start w:val="1"/>
+      <w:numFmt w:val="bullet"/>
+      <w:lvlText w:val=""/>
+      <w:lvlJc w:val="left"/>
+      <w:pPr>
+        <w:ind w:left="2880" w:hanging="360"/>
+      </w:pPr>
+      <w:rPr>
+        <w:rFonts w:ascii="Symbol" w:hAnsi="Symbol" w:hint="default"/>
+      </w:rPr>
+    </w:lvl>
+    <w:lvl w:ilvl="4" w:tplc="04090003" w:tentative="1">
+      <w:start w:val="1"/>
+      <w:numFmt w:val="bullet"/>
+      <w:lvlText w:val="o"/>
+      <w:lvlJc w:val="left"/>
+      <w:pPr>
+        <w:ind w:left="3600" w:hanging="360"/>
+      </w:pPr>
+      <w:rPr>
+        <w:rFonts w:ascii="Courier New" w:hAnsi="Courier New" w:cs="Courier New" w:hint="default"/>
+      </w:rPr>
+    </w:lvl>
+    <w:lvl w:ilvl="5" w:tplc="04090005" w:tentative="1">
+      <w:start w:val="1"/>
+      <w:numFmt w:val="bullet"/>
+      <w:lvlText w:val=""/>
+      <w:lvlJc w:val="left"/>
+      <w:pPr>
+        <w:ind w:left="4320" w:hanging="360"/>
+      </w:pPr>
+      <w:rPr>
+        <w:rFonts w:ascii="Wingdings" w:hAnsi="Wingdings" w:hint="default"/>
+      </w:rPr>
+    </w:lvl>
+    <w:lvl w:ilvl="6" w:tplc="04090001" w:tentative="1">
+      <w:start w:val="1"/>
+      <w:numFmt w:val="bullet"/>
+      <w:lvlText w:val=""/>
+      <w:lvlJc w:val="left"/>
+      <w:pPr>
+        <w:ind w:left="5040" w:hanging="360"/>
+      </w:pPr>
+      <w:rPr>
+        <w:rFonts w:ascii="Symbol" w:hAnsi="Symbol" w:hint="default"/>
+      </w:rPr>
+    </w:lvl>
+    <w:lvl w:ilvl="7" w:tplc="04090003" w:tentative="1">
+      <w:start w:val="1"/>
+      <w:numFmt w:val="bullet"/>
+      <w:lvlText w:val="o"/>
+      <w:lvlJc w:val="left"/>
+      <w:pPr>
+        <w:ind w:left="5760" w:hanging="360"/>
+      </w:pPr>
+      <w:rPr>
+        <w:rFonts w:ascii="Courier New" w:hAnsi="Courier New" w:cs="Courier New" w:hint="default"/>
+      </w:rPr>
+    </w:lvl>
+    <w:lvl w:ilvl="8" w:tplc="04090005" w:tentative="1">
+      <w:start w:val="1"/>
+      <w:numFmt w:val="bullet"/>
+      <w:lvlText w:val=""/>
+      <w:lvlJc w:val="left"/>
+      <w:pPr>
+        <w:ind w:left="6480" w:hanging="360"/>
+      </w:pPr>
+      <w:rPr>
+        <w:rFonts w:ascii="Wingdings" w:hAnsi="Wingdings" w:hint="default"/>
+      </w:rPr>
+    </w:lvl>
+  </w:abstractNum>
+  <w:abstractNum w:abstractNumId="5">
     <w:nsid w:val="30741AC1"/>
     <w:multiLevelType w:val="multilevel"/>
     <w:tmpl w:val="40BA7954"/>
@@ -4598,7 +5077,7 @@
       </w:pPr>
     </w:lvl>
   </w:abstractNum>
-  <w:abstractNum w:abstractNumId="5">
+  <w:abstractNum w:abstractNumId="6">
     <w:nsid w:val="3AE638B6"/>
     <w:multiLevelType w:val="hybridMultilevel"/>
     <w:tmpl w:val="CA2C81B6"/>
@@ -4684,7 +5163,7 @@
       </w:pPr>
     </w:lvl>
   </w:abstractNum>
-  <w:abstractNum w:abstractNumId="6">
+  <w:abstractNum w:abstractNumId="7">
     <w:nsid w:val="4E526311"/>
     <w:multiLevelType w:val="hybridMultilevel"/>
     <w:tmpl w:val="B8E8334E"/>
@@ -4797,7 +5276,7 @@
       </w:pPr>
     </w:lvl>
   </w:abstractNum>
-  <w:abstractNum w:abstractNumId="7">
+  <w:abstractNum w:abstractNumId="8">
     <w:nsid w:val="5B855073"/>
     <w:multiLevelType w:val="hybridMultilevel"/>
     <w:tmpl w:val="C3BED286"/>
@@ -4886,7 +5365,7 @@
       </w:pPr>
     </w:lvl>
   </w:abstractNum>
-  <w:abstractNum w:abstractNumId="8">
+  <w:abstractNum w:abstractNumId="9">
     <w:nsid w:val="68C8069F"/>
     <w:multiLevelType w:val="hybridMultilevel"/>
     <w:tmpl w:val="500AE82E"/>
@@ -4999,7 +5478,7 @@
       </w:rPr>
     </w:lvl>
   </w:abstractNum>
-  <w:abstractNum w:abstractNumId="9">
+  <w:abstractNum w:abstractNumId="10">
     <w:nsid w:val="6B573B85"/>
     <w:multiLevelType w:val="hybridMultilevel"/>
     <w:tmpl w:val="6264F13C"/>
@@ -5112,7 +5591,7 @@
       </w:rPr>
     </w:lvl>
   </w:abstractNum>
-  <w:abstractNum w:abstractNumId="10">
+  <w:abstractNum w:abstractNumId="11">
     <w:nsid w:val="6BAA14C2"/>
     <w:multiLevelType w:val="hybridMultilevel"/>
     <w:tmpl w:val="F2265864"/>
@@ -5226,16 +5705,16 @@
     </w:lvl>
   </w:abstractNum>
   <w:num w:numId="1">
-    <w:abstractNumId w:val="10"/>
+    <w:abstractNumId w:val="11"/>
   </w:num>
   <w:num w:numId="2">
-    <w:abstractNumId w:val="8"/>
+    <w:abstractNumId w:val="9"/>
   </w:num>
   <w:num w:numId="3">
     <w:abstractNumId w:val="1"/>
   </w:num>
   <w:num w:numId="4">
-    <w:abstractNumId w:val="8"/>
+    <w:abstractNumId w:val="9"/>
     <w:lvlOverride w:ilvl="0"/>
     <w:lvlOverride w:ilvl="1">
       <w:startOverride w:val="1"/>
@@ -5293,7 +5772,7 @@
     </w:lvlOverride>
   </w:num>
   <w:num w:numId="6">
-    <w:abstractNumId w:val="6"/>
+    <w:abstractNumId w:val="7"/>
     <w:lvlOverride w:ilvl="0"/>
     <w:lvlOverride w:ilvl="1">
       <w:startOverride w:val="1"/>
@@ -5321,7 +5800,7 @@
     </w:lvlOverride>
   </w:num>
   <w:num w:numId="7">
-    <w:abstractNumId w:val="8"/>
+    <w:abstractNumId w:val="9"/>
     <w:lvlOverride w:ilvl="0"/>
     <w:lvlOverride w:ilvl="1">
       <w:startOverride w:val="1"/>
@@ -5349,7 +5828,7 @@
     </w:lvlOverride>
   </w:num>
   <w:num w:numId="8">
-    <w:abstractNumId w:val="4"/>
+    <w:abstractNumId w:val="5"/>
     <w:lvlOverride w:ilvl="0">
       <w:startOverride w:val="1"/>
     </w:lvlOverride>
@@ -5382,7 +5861,7 @@
     <w:abstractNumId w:val="3"/>
   </w:num>
   <w:num w:numId="10">
-    <w:abstractNumId w:val="8"/>
+    <w:abstractNumId w:val="9"/>
   </w:num>
   <w:num w:numId="11">
     <w:abstractNumId w:val="3"/>
@@ -5415,13 +5894,13 @@
     </w:lvlOverride>
   </w:num>
   <w:num w:numId="12">
+    <w:abstractNumId w:val="7"/>
+  </w:num>
+  <w:num w:numId="13">
     <w:abstractNumId w:val="6"/>
   </w:num>
-  <w:num w:numId="13">
-    <w:abstractNumId w:val="5"/>
-  </w:num>
   <w:num w:numId="14">
-    <w:abstractNumId w:val="7"/>
+    <w:abstractNumId w:val="8"/>
   </w:num>
   <w:num w:numId="15">
     <w:abstractNumId w:val="2"/>
@@ -5433,7 +5912,10 @@
     <w:abstractNumId w:val="0"/>
   </w:num>
   <w:num w:numId="18">
-    <w:abstractNumId w:val="9"/>
+    <w:abstractNumId w:val="10"/>
+  </w:num>
+  <w:num w:numId="19">
+    <w:abstractNumId w:val="4"/>
   </w:num>
 </w:numbering>
 </file>

</xml_diff>

<commit_message>
Check in notes for changes done for 1.12 build.
</commit_message>
<xml_diff>
--- a/EWSEditor/docs/ReleaseNotes.docx
+++ b/EWSEditor/docs/ReleaseNotes.docx
@@ -1495,7 +1495,43 @@
           <w:sz w:val="19"/>
           <w:szCs w:val="19"/>
         </w:rPr>
-        <w:t>Clean-up for Servicedialog - now easier to use.</w:t>
+        <w:t>Clean-up for Service</w:t>
+      </w:r>
+      <w:r>
+        <w:rPr>
+          <w:rFonts w:ascii="Segoe UI" w:hAnsi="Segoe UI" w:cs="Segoe UI"/>
+          <w:color w:val="253340"/>
+          <w:sz w:val="19"/>
+          <w:szCs w:val="19"/>
+        </w:rPr>
+        <w:t xml:space="preserve"> </w:t>
+      </w:r>
+      <w:r>
+        <w:rPr>
+          <w:rFonts w:ascii="Segoe UI" w:hAnsi="Segoe UI" w:cs="Segoe UI"/>
+          <w:color w:val="253340"/>
+          <w:sz w:val="19"/>
+          <w:szCs w:val="19"/>
+        </w:rPr>
+        <w:t xml:space="preserve">dialog - now </w:t>
+      </w:r>
+      <w:r>
+        <w:rPr>
+          <w:rFonts w:ascii="Segoe UI" w:hAnsi="Segoe UI" w:cs="Segoe UI"/>
+          <w:color w:val="253340"/>
+          <w:sz w:val="19"/>
+          <w:szCs w:val="19"/>
+        </w:rPr>
+        <w:t xml:space="preserve">it’s </w:t>
+      </w:r>
+      <w:r>
+        <w:rPr>
+          <w:rFonts w:ascii="Segoe UI" w:hAnsi="Segoe UI" w:cs="Segoe UI"/>
+          <w:color w:val="253340"/>
+          <w:sz w:val="19"/>
+          <w:szCs w:val="19"/>
+        </w:rPr>
+        <w:t>easier to use.</w:t>
       </w:r>
     </w:p>
     <w:p>
@@ -3306,28 +3342,767 @@
           <w:sz w:val="19"/>
           <w:szCs w:val="19"/>
         </w:rPr>
-        <w:t xml:space="preserve"> address will default for the user in the </w:t>
-      </w:r>
-      <w:r>
-        <w:rPr>
-          <w:rFonts w:ascii="Segoe UI" w:hAnsi="Segoe UI" w:cs="Segoe UI"/>
-          <w:color w:val="253340"/>
-          <w:sz w:val="19"/>
-          <w:szCs w:val="19"/>
-        </w:rPr>
-        <w:t>credential</w:t>
-      </w:r>
-      <w:r>
-        <w:rPr>
-          <w:rFonts w:ascii="Segoe UI" w:hAnsi="Segoe UI" w:cs="Segoe UI"/>
-          <w:color w:val="253340"/>
-          <w:sz w:val="19"/>
-          <w:szCs w:val="19"/>
-        </w:rPr>
-        <w:t xml:space="preserve"> field. </w:t>
+        <w:t xml:space="preserve"> address will default for the user in the credential field. </w:t>
+      </w:r>
+    </w:p>
+    <w:p>
+      <w:pPr>
+        <w:pStyle w:val="ListParagraph"/>
+        <w:numPr>
+          <w:ilvl w:val="0"/>
+          <w:numId w:val="20"/>
+        </w:numPr>
+        <w:rPr>
+          <w:rFonts w:ascii="Segoe UI" w:hAnsi="Segoe UI" w:cs="Segoe UI"/>
+          <w:color w:val="253340"/>
+          <w:sz w:val="19"/>
+          <w:szCs w:val="19"/>
+        </w:rPr>
+      </w:pPr>
+      <w:r>
+        <w:rPr>
+          <w:rFonts w:ascii="Segoe UI" w:hAnsi="Segoe UI" w:cs="Segoe UI"/>
+          <w:color w:val="253340"/>
+          <w:sz w:val="19"/>
+          <w:szCs w:val="19"/>
+        </w:rPr>
+        <w:t>In the EWS Post window a note on what’s need for URL and authentication was added to the window and also the newly opened window defaults are set to the standard URL and auth type for 365 (Basic).</w:t>
+      </w:r>
+    </w:p>
+    <w:p>
+      <w:pPr>
+        <w:pStyle w:val="ListParagraph"/>
+        <w:numPr>
+          <w:ilvl w:val="0"/>
+          <w:numId w:val="20"/>
+        </w:numPr>
+        <w:rPr>
+          <w:rFonts w:ascii="Segoe UI" w:hAnsi="Segoe UI" w:cs="Segoe UI"/>
+          <w:color w:val="253340"/>
+          <w:sz w:val="19"/>
+          <w:szCs w:val="19"/>
+        </w:rPr>
+      </w:pPr>
+      <w:r>
+        <w:rPr>
+          <w:rFonts w:ascii="Segoe UI" w:hAnsi="Segoe UI" w:cs="Segoe UI"/>
+          <w:color w:val="253340"/>
+          <w:sz w:val="19"/>
+          <w:szCs w:val="19"/>
+        </w:rPr>
+        <w:t>S</w:t>
+      </w:r>
+      <w:r>
+        <w:rPr>
+          <w:rFonts w:ascii="Segoe UI" w:hAnsi="Segoe UI" w:cs="Segoe UI"/>
+          <w:color w:val="253340"/>
+          <w:sz w:val="19"/>
+          <w:szCs w:val="19"/>
+        </w:rPr>
+        <w:t xml:space="preserve">et default exchange version to 2010 SP2 in login window and </w:t>
+      </w:r>
+      <w:r>
+        <w:rPr>
+          <w:rFonts w:ascii="Segoe UI" w:hAnsi="Segoe UI" w:cs="Segoe UI"/>
+          <w:color w:val="253340"/>
+          <w:sz w:val="19"/>
+          <w:szCs w:val="19"/>
+        </w:rPr>
+        <w:t>A</w:t>
+      </w:r>
+      <w:r>
+        <w:rPr>
+          <w:rFonts w:ascii="Segoe UI" w:hAnsi="Segoe UI" w:cs="Segoe UI"/>
+          <w:color w:val="253340"/>
+          <w:sz w:val="19"/>
+          <w:szCs w:val="19"/>
+        </w:rPr>
+        <w:t>uto</w:t>
+      </w:r>
+      <w:r>
+        <w:rPr>
+          <w:rFonts w:ascii="Segoe UI" w:hAnsi="Segoe UI" w:cs="Segoe UI"/>
+          <w:color w:val="253340"/>
+          <w:sz w:val="19"/>
+          <w:szCs w:val="19"/>
+        </w:rPr>
+        <w:t>D</w:t>
+      </w:r>
+      <w:r>
+        <w:rPr>
+          <w:rFonts w:ascii="Segoe UI" w:hAnsi="Segoe UI" w:cs="Segoe UI"/>
+          <w:color w:val="253340"/>
+          <w:sz w:val="19"/>
+          <w:szCs w:val="19"/>
+        </w:rPr>
+        <w:t>iscover viewer window - this is the minimal non extended support version of Exchange.</w:t>
+      </w:r>
+    </w:p>
+    <w:p>
+      <w:pPr>
+        <w:pStyle w:val="ListParagraph"/>
+        <w:numPr>
+          <w:ilvl w:val="0"/>
+          <w:numId w:val="20"/>
+        </w:numPr>
+        <w:rPr>
+          <w:rFonts w:ascii="Segoe UI" w:hAnsi="Segoe UI" w:cs="Segoe UI"/>
+          <w:color w:val="253340"/>
+          <w:sz w:val="19"/>
+          <w:szCs w:val="19"/>
+        </w:rPr>
+      </w:pPr>
+      <w:r>
+        <w:rPr>
+          <w:rFonts w:ascii="Segoe UI" w:hAnsi="Segoe UI" w:cs="Segoe UI"/>
+          <w:color w:val="253340"/>
+          <w:sz w:val="19"/>
+          <w:szCs w:val="19"/>
+        </w:rPr>
+        <w:t>Added handling of Mail App registrations under the Tools menu. Set DL expansion to do contact distribution lists</w:t>
+      </w:r>
+    </w:p>
+    <w:p>
+      <w:pPr>
+        <w:pStyle w:val="ListParagraph"/>
+        <w:numPr>
+          <w:ilvl w:val="0"/>
+          <w:numId w:val="20"/>
+        </w:numPr>
+        <w:rPr>
+          <w:rFonts w:ascii="Segoe UI" w:hAnsi="Segoe UI" w:cs="Segoe UI"/>
+          <w:color w:val="253340"/>
+          <w:sz w:val="19"/>
+          <w:szCs w:val="19"/>
+        </w:rPr>
+      </w:pPr>
+      <w:r>
+        <w:rPr>
+          <w:rFonts w:ascii="Segoe UI" w:hAnsi="Segoe UI" w:cs="Segoe UI"/>
+          <w:color w:val="253340"/>
+          <w:sz w:val="19"/>
+          <w:szCs w:val="19"/>
+        </w:rPr>
+        <w:t>In EWS POST window: basic proxy settings added, user agent contains a list of common UserAgent strings, some screen formatting changes</w:t>
+      </w:r>
+    </w:p>
+    <w:p>
+      <w:pPr>
+        <w:pStyle w:val="ListParagraph"/>
+        <w:numPr>
+          <w:ilvl w:val="0"/>
+          <w:numId w:val="20"/>
+        </w:numPr>
+        <w:rPr>
+          <w:rFonts w:ascii="Segoe UI" w:hAnsi="Segoe UI" w:cs="Segoe UI"/>
+          <w:color w:val="253340"/>
+          <w:sz w:val="19"/>
+          <w:szCs w:val="19"/>
+        </w:rPr>
+      </w:pPr>
+      <w:r>
+        <w:rPr>
+          <w:rFonts w:ascii="Segoe UI" w:hAnsi="Segoe UI" w:cs="Segoe UI"/>
+          <w:color w:val="253340"/>
+          <w:sz w:val="19"/>
+          <w:szCs w:val="19"/>
+        </w:rPr>
+        <w:t>Added additional info to AD user info window - UPN and more</w:t>
+      </w:r>
+    </w:p>
+    <w:p>
+      <w:pPr>
+        <w:pStyle w:val="ListParagraph"/>
+        <w:numPr>
+          <w:ilvl w:val="0"/>
+          <w:numId w:val="20"/>
+        </w:numPr>
+        <w:rPr>
+          <w:rFonts w:ascii="Segoe UI" w:hAnsi="Segoe UI" w:cs="Segoe UI"/>
+          <w:color w:val="253340"/>
+          <w:sz w:val="19"/>
+          <w:szCs w:val="19"/>
+        </w:rPr>
+      </w:pPr>
+      <w:r>
+        <w:rPr>
+          <w:rFonts w:ascii="Segoe UI" w:hAnsi="Segoe UI" w:cs="Segoe UI"/>
+          <w:color w:val="253340"/>
+          <w:sz w:val="19"/>
+          <w:szCs w:val="19"/>
+        </w:rPr>
+        <w:t>Changed "Exchange Version" to "EWS Schema Version" on service window - this will make the setting clearer to the user.</w:t>
+      </w:r>
+    </w:p>
+    <w:p>
+      <w:pPr>
+        <w:pStyle w:val="ListParagraph"/>
+        <w:numPr>
+          <w:ilvl w:val="0"/>
+          <w:numId w:val="20"/>
+        </w:numPr>
+        <w:rPr>
+          <w:rFonts w:ascii="Segoe UI" w:hAnsi="Segoe UI" w:cs="Segoe UI"/>
+          <w:color w:val="253340"/>
+          <w:sz w:val="19"/>
+          <w:szCs w:val="19"/>
+        </w:rPr>
+      </w:pPr>
+      <w:r>
+        <w:rPr>
+          <w:rFonts w:ascii="Segoe UI" w:hAnsi="Segoe UI" w:cs="Segoe UI"/>
+          <w:color w:val="253340"/>
+          <w:sz w:val="19"/>
+          <w:szCs w:val="19"/>
+        </w:rPr>
+        <w:t>Fixed bug for opening default connection, changed for EWS Schema Version label in A</w:t>
+      </w:r>
+      <w:r>
+        <w:rPr>
+          <w:rFonts w:ascii="Segoe UI" w:hAnsi="Segoe UI" w:cs="Segoe UI"/>
+          <w:color w:val="253340"/>
+          <w:sz w:val="19"/>
+          <w:szCs w:val="19"/>
+        </w:rPr>
+        <w:t>uto</w:t>
+      </w:r>
+      <w:r>
+        <w:rPr>
+          <w:rFonts w:ascii="Segoe UI" w:hAnsi="Segoe UI" w:cs="Segoe UI"/>
+          <w:color w:val="253340"/>
+          <w:sz w:val="19"/>
+          <w:szCs w:val="19"/>
+        </w:rPr>
+        <w:t>D</w:t>
+      </w:r>
+      <w:r>
+        <w:rPr>
+          <w:rFonts w:ascii="Segoe UI" w:hAnsi="Segoe UI" w:cs="Segoe UI"/>
+          <w:color w:val="253340"/>
+          <w:sz w:val="19"/>
+          <w:szCs w:val="19"/>
+        </w:rPr>
+        <w:t xml:space="preserve">iscover </w:t>
+      </w:r>
+      <w:r>
+        <w:rPr>
+          <w:rFonts w:ascii="Segoe UI" w:hAnsi="Segoe UI" w:cs="Segoe UI"/>
+          <w:color w:val="253340"/>
+          <w:sz w:val="19"/>
+          <w:szCs w:val="19"/>
+        </w:rPr>
+        <w:t xml:space="preserve">viewer. In </w:t>
+      </w:r>
+      <w:r>
+        <w:rPr>
+          <w:rFonts w:ascii="Segoe UI" w:hAnsi="Segoe UI" w:cs="Segoe UI"/>
+          <w:color w:val="253340"/>
+          <w:sz w:val="19"/>
+          <w:szCs w:val="19"/>
+        </w:rPr>
+        <w:t xml:space="preserve">AutoDiscover </w:t>
+      </w:r>
+      <w:r>
+        <w:rPr>
+          <w:rFonts w:ascii="Segoe UI" w:hAnsi="Segoe UI" w:cs="Segoe UI"/>
+          <w:color w:val="253340"/>
+          <w:sz w:val="19"/>
+          <w:szCs w:val="19"/>
+        </w:rPr>
+        <w:t xml:space="preserve">viewer added a scrolling multiline box which shows selected item values, added ability to set basic proxy override settings and added default buttons for </w:t>
+      </w:r>
+      <w:r>
+        <w:rPr>
+          <w:rFonts w:ascii="Segoe UI" w:hAnsi="Segoe UI" w:cs="Segoe UI"/>
+          <w:color w:val="253340"/>
+          <w:sz w:val="19"/>
+          <w:szCs w:val="19"/>
+        </w:rPr>
+        <w:t>SMTP</w:t>
+      </w:r>
+      <w:r>
+        <w:rPr>
+          <w:rFonts w:ascii="Segoe UI" w:hAnsi="Segoe UI" w:cs="Segoe UI"/>
+          <w:color w:val="253340"/>
+          <w:sz w:val="19"/>
+          <w:szCs w:val="19"/>
+        </w:rPr>
+        <w:t xml:space="preserve"> </w:t>
+      </w:r>
+      <w:r>
+        <w:rPr>
+          <w:rFonts w:ascii="Segoe UI" w:hAnsi="Segoe UI" w:cs="Segoe UI"/>
+          <w:color w:val="253340"/>
+          <w:sz w:val="19"/>
+          <w:szCs w:val="19"/>
+        </w:rPr>
+        <w:t>address and user auth name.</w:t>
+      </w:r>
+    </w:p>
+    <w:p>
+      <w:pPr>
+        <w:pStyle w:val="ListParagraph"/>
+        <w:numPr>
+          <w:ilvl w:val="0"/>
+          <w:numId w:val="20"/>
+        </w:numPr>
+        <w:rPr>
+          <w:rFonts w:ascii="Segoe UI" w:hAnsi="Segoe UI" w:cs="Segoe UI"/>
+          <w:color w:val="253340"/>
+          <w:sz w:val="19"/>
+          <w:szCs w:val="19"/>
+        </w:rPr>
+      </w:pPr>
+      <w:r>
+        <w:rPr>
+          <w:rFonts w:ascii="Segoe UI" w:hAnsi="Segoe UI" w:cs="Segoe UI"/>
+          <w:color w:val="253340"/>
+          <w:sz w:val="19"/>
+          <w:szCs w:val="19"/>
+        </w:rPr>
+        <w:t>Added processing for ServerBusyException where Auto</w:t>
+      </w:r>
+      <w:r>
+        <w:rPr>
+          <w:rFonts w:ascii="Segoe UI" w:hAnsi="Segoe UI" w:cs="Segoe UI"/>
+          <w:color w:val="253340"/>
+          <w:sz w:val="19"/>
+          <w:szCs w:val="19"/>
+        </w:rPr>
+        <w:t>D</w:t>
+      </w:r>
+      <w:r>
+        <w:rPr>
+          <w:rFonts w:ascii="Segoe UI" w:hAnsi="Segoe UI" w:cs="Segoe UI"/>
+          <w:color w:val="253340"/>
+          <w:sz w:val="19"/>
+          <w:szCs w:val="19"/>
+        </w:rPr>
+        <w:t xml:space="preserve">iscover is used - will break-out the backoff seconds in logging better. </w:t>
+      </w:r>
+    </w:p>
+    <w:p>
+      <w:pPr>
+        <w:pStyle w:val="ListParagraph"/>
+        <w:numPr>
+          <w:ilvl w:val="0"/>
+          <w:numId w:val="20"/>
+        </w:numPr>
+        <w:rPr>
+          <w:rFonts w:ascii="Segoe UI" w:hAnsi="Segoe UI" w:cs="Segoe UI"/>
+          <w:color w:val="253340"/>
+          <w:sz w:val="19"/>
+          <w:szCs w:val="19"/>
+        </w:rPr>
+      </w:pPr>
+      <w:r>
+        <w:rPr>
+          <w:rFonts w:ascii="Segoe UI" w:hAnsi="Segoe UI" w:cs="Segoe UI"/>
+          <w:color w:val="253340"/>
+          <w:sz w:val="19"/>
+          <w:szCs w:val="19"/>
+        </w:rPr>
+        <w:t>Turned on pretty rendering of xml tracing on service object - not available for autodiscover object yet (API limitation).</w:t>
+      </w:r>
+    </w:p>
+    <w:p>
+      <w:pPr>
+        <w:pStyle w:val="ListParagraph"/>
+        <w:numPr>
+          <w:ilvl w:val="0"/>
+          <w:numId w:val="20"/>
+        </w:numPr>
+        <w:rPr>
+          <w:rFonts w:ascii="Segoe UI" w:hAnsi="Segoe UI" w:cs="Segoe UI"/>
+          <w:color w:val="253340"/>
+          <w:sz w:val="19"/>
+          <w:szCs w:val="19"/>
+        </w:rPr>
+      </w:pPr>
+      <w:r>
+        <w:rPr>
+          <w:rFonts w:ascii="Segoe UI" w:hAnsi="Segoe UI" w:cs="Segoe UI"/>
+          <w:color w:val="253340"/>
+          <w:sz w:val="19"/>
+          <w:szCs w:val="19"/>
+        </w:rPr>
+        <w:t>Reviewed how sessions are saved and loaded - wrote-out a plan on changes for sessions so that it works well - there are a lot of changes needing to be done to straighten it out. Added code in EWSPost window to display request and response headers from the call.</w:t>
+      </w:r>
+    </w:p>
+    <w:p>
+      <w:pPr>
+        <w:pStyle w:val="ListParagraph"/>
+        <w:numPr>
+          <w:ilvl w:val="0"/>
+          <w:numId w:val="20"/>
+        </w:numPr>
+        <w:rPr>
+          <w:rFonts w:ascii="Segoe UI" w:hAnsi="Segoe UI" w:cs="Segoe UI"/>
+          <w:color w:val="253340"/>
+          <w:sz w:val="19"/>
+          <w:szCs w:val="19"/>
+        </w:rPr>
+      </w:pPr>
+      <w:r>
+        <w:rPr>
+          <w:rFonts w:ascii="Segoe UI" w:hAnsi="Segoe UI" w:cs="Segoe UI"/>
+          <w:color w:val="253340"/>
+          <w:sz w:val="19"/>
+          <w:szCs w:val="19"/>
+        </w:rPr>
+        <w:t>EWS POST window can now handle a RAW POST consisting of POST line with headers and body.</w:t>
+      </w:r>
+    </w:p>
+    <w:p>
+      <w:pPr>
+        <w:rPr>
+          <w:rFonts w:ascii="Segoe UI" w:hAnsi="Segoe UI" w:cs="Segoe UI"/>
+          <w:color w:val="253340"/>
+          <w:sz w:val="19"/>
+          <w:szCs w:val="19"/>
+        </w:rPr>
+      </w:pPr>
+    </w:p>
+    <w:p>
+      <w:pPr>
+        <w:rPr>
+          <w:rFonts w:ascii="Segoe UI" w:hAnsi="Segoe UI" w:cs="Segoe UI"/>
+          <w:color w:val="253340"/>
+          <w:sz w:val="19"/>
+          <w:szCs w:val="19"/>
+        </w:rPr>
+      </w:pPr>
+    </w:p>
+    <w:p>
+      <w:pPr>
+        <w:pStyle w:val="ListParagraph"/>
+        <w:contextualSpacing w:val="0"/>
+        <w:rPr>
+          <w:rFonts w:ascii="Segoe UI" w:hAnsi="Segoe UI" w:cs="Segoe UI"/>
+          <w:color w:val="253340"/>
+          <w:sz w:val="19"/>
+          <w:szCs w:val="19"/>
+        </w:rPr>
+      </w:pPr>
+    </w:p>
+    <w:p>
+      <w:pPr>
+        <w:rPr>
+          <w:rFonts w:ascii="Segoe UI" w:hAnsi="Segoe UI" w:cs="Segoe UI"/>
+          <w:b/>
+          <w:color w:val="253340"/>
+          <w:sz w:val="19"/>
+          <w:szCs w:val="19"/>
+        </w:rPr>
+      </w:pPr>
+      <w:r>
+        <w:rPr>
+          <w:rFonts w:ascii="Segoe UI" w:hAnsi="Segoe UI" w:cs="Segoe UI"/>
+          <w:b/>
+          <w:color w:val="253340"/>
+          <w:sz w:val="19"/>
+          <w:szCs w:val="19"/>
+        </w:rPr>
+        <w:t>1.1</w:t>
+      </w:r>
+      <w:r>
+        <w:rPr>
+          <w:rFonts w:ascii="Segoe UI" w:hAnsi="Segoe UI" w:cs="Segoe UI"/>
+          <w:b/>
+          <w:color w:val="253340"/>
+          <w:sz w:val="19"/>
+          <w:szCs w:val="19"/>
+        </w:rPr>
+        <w:t>2</w:t>
+      </w:r>
+      <w:r>
+        <w:rPr>
+          <w:rFonts w:ascii="Segoe UI" w:hAnsi="Segoe UI" w:cs="Segoe UI"/>
+          <w:b/>
+          <w:color w:val="253340"/>
+          <w:sz w:val="19"/>
+          <w:szCs w:val="19"/>
+        </w:rPr>
+        <w:t xml:space="preserve"> – </w:t>
+      </w:r>
+      <w:r>
+        <w:rPr>
+          <w:rFonts w:ascii="Segoe UI" w:hAnsi="Segoe UI" w:cs="Segoe UI"/>
+          <w:b/>
+          <w:color w:val="253340"/>
+          <w:sz w:val="19"/>
+          <w:szCs w:val="19"/>
+        </w:rPr>
+        <w:t>12/4/2014 – 4/20/2015</w:t>
+      </w:r>
+    </w:p>
+    <w:p>
+      <w:pPr>
+        <w:rPr>
+          <w:rFonts w:ascii="Segoe UI" w:hAnsi="Segoe UI" w:cs="Segoe UI"/>
+          <w:color w:val="253340"/>
+          <w:sz w:val="19"/>
+          <w:szCs w:val="19"/>
+        </w:rPr>
+      </w:pPr>
+    </w:p>
+    <w:p>
+      <w:pPr>
+        <w:pStyle w:val="ListParagraph"/>
+        <w:numPr>
+          <w:ilvl w:val="0"/>
+          <w:numId w:val="20"/>
+        </w:numPr>
+        <w:rPr>
+          <w:rFonts w:ascii="Segoe UI" w:hAnsi="Segoe UI" w:cs="Segoe UI"/>
+          <w:color w:val="253340"/>
+          <w:sz w:val="19"/>
+          <w:szCs w:val="19"/>
+        </w:rPr>
+      </w:pPr>
+      <w:r>
+        <w:rPr>
+          <w:rFonts w:ascii="Segoe UI" w:hAnsi="Segoe UI" w:cs="Segoe UI"/>
+          <w:color w:val="253340"/>
+          <w:sz w:val="19"/>
+          <w:szCs w:val="19"/>
+        </w:rPr>
+        <w:t>Added ability</w:t>
+      </w:r>
+      <w:r>
+        <w:rPr>
+          <w:rFonts w:ascii="Segoe UI" w:hAnsi="Segoe UI" w:cs="Segoe UI"/>
+          <w:color w:val="253340"/>
+          <w:sz w:val="19"/>
+          <w:szCs w:val="19"/>
+        </w:rPr>
+        <w:t xml:space="preserve"> to </w:t>
+      </w:r>
+      <w:r>
+        <w:rPr>
+          <w:rFonts w:ascii="Segoe UI" w:hAnsi="Segoe UI" w:cs="Segoe UI"/>
+          <w:color w:val="253340"/>
+          <w:sz w:val="19"/>
+          <w:szCs w:val="19"/>
+        </w:rPr>
+        <w:t>directly</w:t>
+      </w:r>
+      <w:r>
+        <w:rPr>
+          <w:rFonts w:ascii="Segoe UI" w:hAnsi="Segoe UI" w:cs="Segoe UI"/>
+          <w:color w:val="253340"/>
+          <w:sz w:val="19"/>
+          <w:szCs w:val="19"/>
+        </w:rPr>
+        <w:t xml:space="preserve"> add </w:t>
+      </w:r>
+      <w:r>
+        <w:rPr>
+          <w:rFonts w:ascii="Segoe UI" w:hAnsi="Segoe UI" w:cs="Segoe UI"/>
+          <w:color w:val="253340"/>
+          <w:sz w:val="19"/>
+          <w:szCs w:val="19"/>
+        </w:rPr>
+        <w:t>attachments</w:t>
+      </w:r>
+      <w:r>
+        <w:rPr>
+          <w:rFonts w:ascii="Segoe UI" w:hAnsi="Segoe UI" w:cs="Segoe UI"/>
+          <w:color w:val="253340"/>
+          <w:sz w:val="19"/>
+          <w:szCs w:val="19"/>
+        </w:rPr>
+        <w:t xml:space="preserve"> to email prior to send... Sending a file attachment works now, </w:t>
+      </w:r>
+      <w:r>
+        <w:rPr>
+          <w:rFonts w:ascii="Segoe UI" w:hAnsi="Segoe UI" w:cs="Segoe UI"/>
+          <w:color w:val="253340"/>
+          <w:sz w:val="19"/>
+          <w:szCs w:val="19"/>
+        </w:rPr>
+        <w:t xml:space="preserve"> </w:t>
+      </w:r>
+    </w:p>
+    <w:p>
+      <w:pPr>
+        <w:pStyle w:val="ListParagraph"/>
+        <w:numPr>
+          <w:ilvl w:val="0"/>
+          <w:numId w:val="20"/>
+        </w:numPr>
+        <w:rPr>
+          <w:rFonts w:ascii="Segoe UI" w:hAnsi="Segoe UI" w:cs="Segoe UI"/>
+          <w:color w:val="253340"/>
+          <w:sz w:val="19"/>
+          <w:szCs w:val="19"/>
+        </w:rPr>
+      </w:pPr>
+      <w:r>
+        <w:rPr>
+          <w:rFonts w:ascii="Segoe UI" w:hAnsi="Segoe UI" w:cs="Segoe UI"/>
+          <w:color w:val="253340"/>
+          <w:sz w:val="19"/>
+          <w:szCs w:val="19"/>
+        </w:rPr>
+        <w:lastRenderedPageBreak/>
+        <w:t xml:space="preserve">Main changes for working with file and inline attachments done for email. Working with new calendar types. </w:t>
+      </w:r>
+      <w:r>
+        <w:rPr>
+          <w:rFonts w:ascii="Segoe UI" w:hAnsi="Segoe UI" w:cs="Segoe UI"/>
+          <w:color w:val="253340"/>
+          <w:sz w:val="19"/>
+          <w:szCs w:val="19"/>
+        </w:rPr>
+        <w:t xml:space="preserve"> </w:t>
+      </w:r>
+    </w:p>
+    <w:p>
+      <w:pPr>
+        <w:pStyle w:val="ListParagraph"/>
+        <w:numPr>
+          <w:ilvl w:val="0"/>
+          <w:numId w:val="20"/>
+        </w:numPr>
+        <w:rPr>
+          <w:rFonts w:ascii="Segoe UI" w:hAnsi="Segoe UI" w:cs="Segoe UI"/>
+          <w:color w:val="253340"/>
+          <w:sz w:val="19"/>
+          <w:szCs w:val="19"/>
+        </w:rPr>
+      </w:pPr>
+      <w:r>
+        <w:rPr>
+          <w:rFonts w:ascii="Segoe UI" w:hAnsi="Segoe UI" w:cs="Segoe UI"/>
+          <w:color w:val="253340"/>
+          <w:sz w:val="19"/>
+          <w:szCs w:val="19"/>
+        </w:rPr>
+        <w:t xml:space="preserve">Added a new Empty </w:t>
+      </w:r>
+      <w:r>
+        <w:rPr>
+          <w:rFonts w:ascii="Segoe UI" w:hAnsi="Segoe UI" w:cs="Segoe UI"/>
+          <w:color w:val="253340"/>
+          <w:sz w:val="19"/>
+          <w:szCs w:val="19"/>
+        </w:rPr>
+        <w:t>F</w:t>
+      </w:r>
+      <w:r>
+        <w:rPr>
+          <w:rFonts w:ascii="Segoe UI" w:hAnsi="Segoe UI" w:cs="Segoe UI"/>
+          <w:color w:val="253340"/>
+          <w:sz w:val="19"/>
+          <w:szCs w:val="19"/>
+        </w:rPr>
+        <w:t>older selection to folders menu.</w:t>
+      </w:r>
+    </w:p>
+    <w:p>
+      <w:pPr>
+        <w:pStyle w:val="ListParagraph"/>
+        <w:numPr>
+          <w:ilvl w:val="0"/>
+          <w:numId w:val="20"/>
+        </w:numPr>
+        <w:rPr>
+          <w:rFonts w:ascii="Segoe UI" w:hAnsi="Segoe UI" w:cs="Segoe UI"/>
+          <w:color w:val="253340"/>
+          <w:sz w:val="19"/>
+          <w:szCs w:val="19"/>
+        </w:rPr>
+      </w:pPr>
+      <w:r>
+        <w:rPr>
+          <w:rFonts w:ascii="Segoe UI" w:hAnsi="Segoe UI" w:cs="Segoe UI"/>
+          <w:color w:val="253340"/>
+          <w:sz w:val="19"/>
+          <w:szCs w:val="19"/>
+        </w:rPr>
+        <w:t xml:space="preserve">Added option to </w:t>
+      </w:r>
+      <w:r>
+        <w:rPr>
+          <w:rFonts w:ascii="Segoe UI" w:hAnsi="Segoe UI" w:cs="Segoe UI"/>
+          <w:color w:val="253340"/>
+          <w:sz w:val="19"/>
+          <w:szCs w:val="19"/>
+        </w:rPr>
+        <w:t>G</w:t>
+      </w:r>
+      <w:r>
+        <w:rPr>
+          <w:rFonts w:ascii="Segoe UI" w:hAnsi="Segoe UI" w:cs="Segoe UI"/>
+          <w:color w:val="253340"/>
+          <w:sz w:val="19"/>
+          <w:szCs w:val="19"/>
+        </w:rPr>
+        <w:t xml:space="preserve">lobal </w:t>
+      </w:r>
+      <w:r>
+        <w:rPr>
+          <w:rFonts w:ascii="Segoe UI" w:hAnsi="Segoe UI" w:cs="Segoe UI"/>
+          <w:color w:val="253340"/>
+          <w:sz w:val="19"/>
+          <w:szCs w:val="19"/>
+        </w:rPr>
+        <w:t>O</w:t>
+      </w:r>
+      <w:r>
+        <w:rPr>
+          <w:rFonts w:ascii="Segoe UI" w:hAnsi="Segoe UI" w:cs="Segoe UI"/>
+          <w:color w:val="253340"/>
+          <w:sz w:val="19"/>
+          <w:szCs w:val="19"/>
+        </w:rPr>
+        <w:t>ptions to set timezone context.</w:t>
+      </w:r>
+    </w:p>
+    <w:p>
+      <w:pPr>
+        <w:pStyle w:val="ListParagraph"/>
+        <w:numPr>
+          <w:ilvl w:val="0"/>
+          <w:numId w:val="20"/>
+        </w:numPr>
+        <w:rPr>
+          <w:rFonts w:ascii="Segoe UI" w:hAnsi="Segoe UI" w:cs="Segoe UI"/>
+          <w:color w:val="253340"/>
+          <w:sz w:val="19"/>
+          <w:szCs w:val="19"/>
+        </w:rPr>
+      </w:pPr>
+      <w:r>
+        <w:rPr>
+          <w:rFonts w:ascii="Segoe UI" w:hAnsi="Segoe UI" w:cs="Segoe UI"/>
+          <w:color w:val="253340"/>
+          <w:sz w:val="19"/>
+          <w:szCs w:val="19"/>
+        </w:rPr>
+        <w:t xml:space="preserve">Renamed Windows User Information Window to Run-time Information. This windows has been expanded to show more environmental </w:t>
+      </w:r>
+      <w:r>
+        <w:rPr>
+          <w:rFonts w:ascii="Segoe UI" w:hAnsi="Segoe UI" w:cs="Segoe UI"/>
+          <w:color w:val="253340"/>
+          <w:sz w:val="19"/>
+          <w:szCs w:val="19"/>
+        </w:rPr>
+        <w:t>information</w:t>
       </w:r>
       <w:bookmarkStart w:id="0" w:name="_GoBack"/>
       <w:bookmarkEnd w:id="0"/>
+      <w:r>
+        <w:rPr>
+          <w:rFonts w:ascii="Segoe UI" w:hAnsi="Segoe UI" w:cs="Segoe UI"/>
+          <w:color w:val="253340"/>
+          <w:sz w:val="19"/>
+          <w:szCs w:val="19"/>
+        </w:rPr>
+        <w:t xml:space="preserve"> and .NET versions installed.</w:t>
+      </w:r>
     </w:p>
     <w:p>
       <w:pPr>
@@ -3350,25 +4125,7 @@
           <w:sz w:val="19"/>
           <w:szCs w:val="19"/>
         </w:rPr>
-        <w:t xml:space="preserve">In the EWS Post window a note on </w:t>
-      </w:r>
-      <w:r>
-        <w:rPr>
-          <w:rFonts w:ascii="Segoe UI" w:hAnsi="Segoe UI" w:cs="Segoe UI"/>
-          <w:color w:val="253340"/>
-          <w:sz w:val="19"/>
-          <w:szCs w:val="19"/>
-        </w:rPr>
-        <w:t>what’s</w:t>
-      </w:r>
-      <w:r>
-        <w:rPr>
-          <w:rFonts w:ascii="Segoe UI" w:hAnsi="Segoe UI" w:cs="Segoe UI"/>
-          <w:color w:val="253340"/>
-          <w:sz w:val="19"/>
-          <w:szCs w:val="19"/>
-        </w:rPr>
-        <w:t xml:space="preserve"> need for URL and authentication was added to the window and also the newly opened window defaults are set to the standard URL and auth type for 365 (Basic).</w:t>
+        <w:t>Added ability to set x-AnchorMailbox on log-in when Impersonation is used.</w:t>
       </w:r>
     </w:p>
     <w:p>
@@ -3392,70 +4149,43 @@
           <w:sz w:val="19"/>
           <w:szCs w:val="19"/>
         </w:rPr>
-        <w:t>S</w:t>
-      </w:r>
-      <w:r>
-        <w:rPr>
-          <w:rFonts w:ascii="Segoe UI" w:hAnsi="Segoe UI" w:cs="Segoe UI"/>
-          <w:color w:val="253340"/>
-          <w:sz w:val="19"/>
-          <w:szCs w:val="19"/>
-        </w:rPr>
-        <w:t xml:space="preserve">et default exchange version to 2010 SP2 in login window and </w:t>
-      </w:r>
-      <w:r>
-        <w:rPr>
-          <w:rFonts w:ascii="Segoe UI" w:hAnsi="Segoe UI" w:cs="Segoe UI"/>
-          <w:color w:val="253340"/>
-          <w:sz w:val="19"/>
-          <w:szCs w:val="19"/>
-        </w:rPr>
-        <w:t>A</w:t>
-      </w:r>
-      <w:r>
-        <w:rPr>
-          <w:rFonts w:ascii="Segoe UI" w:hAnsi="Segoe UI" w:cs="Segoe UI"/>
-          <w:color w:val="253340"/>
-          <w:sz w:val="19"/>
-          <w:szCs w:val="19"/>
-        </w:rPr>
-        <w:t>uto</w:t>
-      </w:r>
-      <w:r>
-        <w:rPr>
-          <w:rFonts w:ascii="Segoe UI" w:hAnsi="Segoe UI" w:cs="Segoe UI"/>
-          <w:color w:val="253340"/>
-          <w:sz w:val="19"/>
-          <w:szCs w:val="19"/>
-        </w:rPr>
-        <w:t>D</w:t>
-      </w:r>
-      <w:r>
-        <w:rPr>
-          <w:rFonts w:ascii="Segoe UI" w:hAnsi="Segoe UI" w:cs="Segoe UI"/>
-          <w:color w:val="253340"/>
-          <w:sz w:val="19"/>
-          <w:szCs w:val="19"/>
-        </w:rPr>
-        <w:t xml:space="preserve">iscover viewer window - this is the </w:t>
-      </w:r>
-      <w:r>
-        <w:rPr>
-          <w:rFonts w:ascii="Segoe UI" w:hAnsi="Segoe UI" w:cs="Segoe UI"/>
-          <w:color w:val="253340"/>
-          <w:sz w:val="19"/>
-          <w:szCs w:val="19"/>
-        </w:rPr>
-        <w:t>minimal</w:t>
-      </w:r>
-      <w:r>
-        <w:rPr>
-          <w:rFonts w:ascii="Segoe UI" w:hAnsi="Segoe UI" w:cs="Segoe UI"/>
-          <w:color w:val="253340"/>
-          <w:sz w:val="19"/>
-          <w:szCs w:val="19"/>
-        </w:rPr>
-        <w:t xml:space="preserve"> non extended support version of Exchange.</w:t>
+        <w:t xml:space="preserve">In Encode form: Fixed some issues with hex dump code, added conversions for base 64 to hex string, base 64 to space delimited hex string, hex dump and hex dump of content in a base64 </w:t>
+      </w:r>
+      <w:r>
+        <w:rPr>
+          <w:rFonts w:ascii="Segoe UI" w:hAnsi="Segoe UI" w:cs="Segoe UI"/>
+          <w:color w:val="253340"/>
+          <w:sz w:val="19"/>
+          <w:szCs w:val="19"/>
+        </w:rPr>
+        <w:t>encoded</w:t>
+      </w:r>
+      <w:r>
+        <w:rPr>
+          <w:rFonts w:ascii="Segoe UI" w:hAnsi="Segoe UI" w:cs="Segoe UI"/>
+          <w:color w:val="253340"/>
+          <w:sz w:val="19"/>
+          <w:szCs w:val="19"/>
+        </w:rPr>
+        <w:t xml:space="preserve"> string. These additions will help situations when a user wants to decode and edit binary data - which EWS base64 </w:t>
+      </w:r>
+      <w:r>
+        <w:rPr>
+          <w:rFonts w:ascii="Segoe UI" w:hAnsi="Segoe UI" w:cs="Segoe UI"/>
+          <w:color w:val="253340"/>
+          <w:sz w:val="19"/>
+          <w:szCs w:val="19"/>
+        </w:rPr>
+        <w:t>encodes (</w:t>
+      </w:r>
+      <w:r>
+        <w:rPr>
+          <w:rFonts w:ascii="Segoe UI" w:hAnsi="Segoe UI" w:cs="Segoe UI"/>
+          <w:color w:val="253340"/>
+          <w:sz w:val="19"/>
+          <w:szCs w:val="19"/>
+        </w:rPr>
+        <w:t>requested many times prior). The data binary data can also be dumped easily for review due to the hex dump feature.</w:t>
       </w:r>
     </w:p>
     <w:p>
@@ -3479,25 +4209,16 @@
           <w:sz w:val="19"/>
           <w:szCs w:val="19"/>
         </w:rPr>
-        <w:t>Added handling of Mail App registrations under the Tools menu. Set DL expansion to do contact dist</w:t>
-      </w:r>
-      <w:r>
-        <w:rPr>
-          <w:rFonts w:ascii="Segoe UI" w:hAnsi="Segoe UI" w:cs="Segoe UI"/>
-          <w:color w:val="253340"/>
-          <w:sz w:val="19"/>
-          <w:szCs w:val="19"/>
-        </w:rPr>
-        <w:t>ribution</w:t>
-      </w:r>
-      <w:r>
-        <w:rPr>
-          <w:rFonts w:ascii="Segoe UI" w:hAnsi="Segoe UI" w:cs="Segoe UI"/>
-          <w:color w:val="253340"/>
-          <w:sz w:val="19"/>
-          <w:szCs w:val="19"/>
-        </w:rPr>
-        <w:t xml:space="preserve"> lists</w:t>
+        <w:t>Under the Other menu there were four forms which were being displayed as modal and they did not need to - So I changed</w:t>
+      </w:r>
+      <w:r>
+        <w:rPr>
+          <w:rFonts w:ascii="Segoe UI" w:hAnsi="Segoe UI" w:cs="Segoe UI"/>
+          <w:color w:val="253340"/>
+          <w:sz w:val="19"/>
+          <w:szCs w:val="19"/>
+        </w:rPr>
+        <w:t xml:space="preserve"> so that they are modeless.</w:t>
       </w:r>
     </w:p>
     <w:p>
@@ -3521,436 +4242,44 @@
           <w:sz w:val="19"/>
           <w:szCs w:val="19"/>
         </w:rPr>
-        <w:t>In EWS POST window: basic proxy settings added, user agent contains a list of common Use</w:t>
-      </w:r>
-      <w:r>
-        <w:rPr>
-          <w:rFonts w:ascii="Segoe UI" w:hAnsi="Segoe UI" w:cs="Segoe UI"/>
-          <w:color w:val="253340"/>
-          <w:sz w:val="19"/>
-          <w:szCs w:val="19"/>
-        </w:rPr>
-        <w:t>r</w:t>
-      </w:r>
-      <w:r>
-        <w:rPr>
-          <w:rFonts w:ascii="Segoe UI" w:hAnsi="Segoe UI" w:cs="Segoe UI"/>
-          <w:color w:val="253340"/>
-          <w:sz w:val="19"/>
-          <w:szCs w:val="19"/>
-        </w:rPr>
-        <w:t xml:space="preserve">Agent strings, some screen </w:t>
-      </w:r>
-      <w:r>
-        <w:rPr>
-          <w:rFonts w:ascii="Segoe UI" w:hAnsi="Segoe UI" w:cs="Segoe UI"/>
-          <w:color w:val="253340"/>
-          <w:sz w:val="19"/>
-          <w:szCs w:val="19"/>
-        </w:rPr>
-        <w:t>formatting</w:t>
-      </w:r>
-      <w:r>
-        <w:rPr>
-          <w:rFonts w:ascii="Segoe UI" w:hAnsi="Segoe UI" w:cs="Segoe UI"/>
-          <w:color w:val="253340"/>
-          <w:sz w:val="19"/>
-          <w:szCs w:val="19"/>
-        </w:rPr>
-        <w:t xml:space="preserve"> changes</w:t>
-      </w:r>
-    </w:p>
-    <w:p>
-      <w:pPr>
-        <w:pStyle w:val="ListParagraph"/>
-        <w:numPr>
-          <w:ilvl w:val="0"/>
-          <w:numId w:val="20"/>
-        </w:numPr>
-        <w:rPr>
-          <w:rFonts w:ascii="Segoe UI" w:hAnsi="Segoe UI" w:cs="Segoe UI"/>
-          <w:color w:val="253340"/>
-          <w:sz w:val="19"/>
-          <w:szCs w:val="19"/>
-        </w:rPr>
-      </w:pPr>
-      <w:r>
-        <w:rPr>
-          <w:rFonts w:ascii="Segoe UI" w:hAnsi="Segoe UI" w:cs="Segoe UI"/>
-          <w:color w:val="253340"/>
-          <w:sz w:val="19"/>
-          <w:szCs w:val="19"/>
-        </w:rPr>
-        <w:t xml:space="preserve">Added additional info to </w:t>
-      </w:r>
-      <w:r>
-        <w:rPr>
-          <w:rFonts w:ascii="Segoe UI" w:hAnsi="Segoe UI" w:cs="Segoe UI"/>
-          <w:color w:val="253340"/>
-          <w:sz w:val="19"/>
-          <w:szCs w:val="19"/>
-        </w:rPr>
-        <w:t>AD user</w:t>
-      </w:r>
-      <w:r>
-        <w:rPr>
-          <w:rFonts w:ascii="Segoe UI" w:hAnsi="Segoe UI" w:cs="Segoe UI"/>
-          <w:color w:val="253340"/>
-          <w:sz w:val="19"/>
-          <w:szCs w:val="19"/>
-        </w:rPr>
-        <w:t xml:space="preserve"> info window - UPN and more</w:t>
-      </w:r>
-    </w:p>
-    <w:p>
-      <w:pPr>
-        <w:pStyle w:val="ListParagraph"/>
-        <w:numPr>
-          <w:ilvl w:val="0"/>
-          <w:numId w:val="20"/>
-        </w:numPr>
-        <w:rPr>
-          <w:rFonts w:ascii="Segoe UI" w:hAnsi="Segoe UI" w:cs="Segoe UI"/>
-          <w:color w:val="253340"/>
-          <w:sz w:val="19"/>
-          <w:szCs w:val="19"/>
-        </w:rPr>
-      </w:pPr>
-      <w:r>
-        <w:rPr>
-          <w:rFonts w:ascii="Segoe UI" w:hAnsi="Segoe UI" w:cs="Segoe UI"/>
-          <w:color w:val="253340"/>
-          <w:sz w:val="19"/>
-          <w:szCs w:val="19"/>
-        </w:rPr>
-        <w:t>Changed "Exchange Version" to "EWS Schema Version" on service window - this will make the setting clearer to the user.</w:t>
-      </w:r>
-    </w:p>
-    <w:p>
-      <w:pPr>
-        <w:pStyle w:val="ListParagraph"/>
-        <w:numPr>
-          <w:ilvl w:val="0"/>
-          <w:numId w:val="20"/>
-        </w:numPr>
-        <w:rPr>
-          <w:rFonts w:ascii="Segoe UI" w:hAnsi="Segoe UI" w:cs="Segoe UI"/>
-          <w:color w:val="253340"/>
-          <w:sz w:val="19"/>
-          <w:szCs w:val="19"/>
-        </w:rPr>
-      </w:pPr>
-      <w:r>
-        <w:rPr>
-          <w:rFonts w:ascii="Segoe UI" w:hAnsi="Segoe UI" w:cs="Segoe UI"/>
-          <w:color w:val="253340"/>
-          <w:sz w:val="19"/>
-          <w:szCs w:val="19"/>
-        </w:rPr>
-        <w:t>Fixed bug for opening default connection, changed for EWS Schema Version label in A</w:t>
-      </w:r>
-      <w:r>
-        <w:rPr>
-          <w:rFonts w:ascii="Segoe UI" w:hAnsi="Segoe UI" w:cs="Segoe UI"/>
-          <w:color w:val="253340"/>
-          <w:sz w:val="19"/>
-          <w:szCs w:val="19"/>
-        </w:rPr>
-        <w:t>uto</w:t>
-      </w:r>
-      <w:r>
-        <w:rPr>
-          <w:rFonts w:ascii="Segoe UI" w:hAnsi="Segoe UI" w:cs="Segoe UI"/>
-          <w:color w:val="253340"/>
-          <w:sz w:val="19"/>
-          <w:szCs w:val="19"/>
-        </w:rPr>
-        <w:t>D</w:t>
-      </w:r>
-      <w:r>
-        <w:rPr>
-          <w:rFonts w:ascii="Segoe UI" w:hAnsi="Segoe UI" w:cs="Segoe UI"/>
-          <w:color w:val="253340"/>
-          <w:sz w:val="19"/>
-          <w:szCs w:val="19"/>
-        </w:rPr>
-        <w:t xml:space="preserve">iscover </w:t>
-      </w:r>
-      <w:r>
-        <w:rPr>
-          <w:rFonts w:ascii="Segoe UI" w:hAnsi="Segoe UI" w:cs="Segoe UI"/>
-          <w:color w:val="253340"/>
-          <w:sz w:val="19"/>
-          <w:szCs w:val="19"/>
-        </w:rPr>
-        <w:t xml:space="preserve">viewer. In </w:t>
-      </w:r>
-      <w:r>
-        <w:rPr>
-          <w:rFonts w:ascii="Segoe UI" w:hAnsi="Segoe UI" w:cs="Segoe UI"/>
-          <w:color w:val="253340"/>
-          <w:sz w:val="19"/>
-          <w:szCs w:val="19"/>
-        </w:rPr>
-        <w:t xml:space="preserve">AutoDiscover </w:t>
-      </w:r>
-      <w:r>
-        <w:rPr>
-          <w:rFonts w:ascii="Segoe UI" w:hAnsi="Segoe UI" w:cs="Segoe UI"/>
-          <w:color w:val="253340"/>
-          <w:sz w:val="19"/>
-          <w:szCs w:val="19"/>
-        </w:rPr>
-        <w:t xml:space="preserve">viewer added a scrolling multiline box which shows selected item values, added ability to set basic proxy override settings and added default buttons for </w:t>
-      </w:r>
-      <w:r>
-        <w:rPr>
-          <w:rFonts w:ascii="Segoe UI" w:hAnsi="Segoe UI" w:cs="Segoe UI"/>
-          <w:color w:val="253340"/>
-          <w:sz w:val="19"/>
-          <w:szCs w:val="19"/>
-        </w:rPr>
-        <w:t>SMTP</w:t>
-      </w:r>
-      <w:r>
-        <w:rPr>
-          <w:rFonts w:ascii="Segoe UI" w:hAnsi="Segoe UI" w:cs="Segoe UI"/>
-          <w:color w:val="253340"/>
-          <w:sz w:val="19"/>
-          <w:szCs w:val="19"/>
-        </w:rPr>
-        <w:t xml:space="preserve"> </w:t>
-      </w:r>
-      <w:r>
-        <w:rPr>
-          <w:rFonts w:ascii="Segoe UI" w:hAnsi="Segoe UI" w:cs="Segoe UI"/>
-          <w:color w:val="253340"/>
-          <w:sz w:val="19"/>
-          <w:szCs w:val="19"/>
-        </w:rPr>
-        <w:t>a</w:t>
-      </w:r>
-      <w:r>
-        <w:rPr>
-          <w:rFonts w:ascii="Segoe UI" w:hAnsi="Segoe UI" w:cs="Segoe UI"/>
-          <w:color w:val="253340"/>
-          <w:sz w:val="19"/>
-          <w:szCs w:val="19"/>
-        </w:rPr>
-        <w:t>ddress and user auth name.</w:t>
-      </w:r>
-    </w:p>
-    <w:p>
-      <w:pPr>
-        <w:pStyle w:val="ListParagraph"/>
-        <w:numPr>
-          <w:ilvl w:val="0"/>
-          <w:numId w:val="20"/>
-        </w:numPr>
-        <w:rPr>
-          <w:rFonts w:ascii="Segoe UI" w:hAnsi="Segoe UI" w:cs="Segoe UI"/>
-          <w:color w:val="253340"/>
-          <w:sz w:val="19"/>
-          <w:szCs w:val="19"/>
-        </w:rPr>
-      </w:pPr>
-      <w:r>
-        <w:rPr>
-          <w:rFonts w:ascii="Segoe UI" w:hAnsi="Segoe UI" w:cs="Segoe UI"/>
-          <w:color w:val="253340"/>
-          <w:sz w:val="19"/>
-          <w:szCs w:val="19"/>
-        </w:rPr>
-        <w:t xml:space="preserve">Added </w:t>
-      </w:r>
-      <w:r>
-        <w:rPr>
-          <w:rFonts w:ascii="Segoe UI" w:hAnsi="Segoe UI" w:cs="Segoe UI"/>
-          <w:color w:val="253340"/>
-          <w:sz w:val="19"/>
-          <w:szCs w:val="19"/>
-        </w:rPr>
-        <w:t>processing</w:t>
-      </w:r>
-      <w:r>
-        <w:rPr>
-          <w:rFonts w:ascii="Segoe UI" w:hAnsi="Segoe UI" w:cs="Segoe UI"/>
-          <w:color w:val="253340"/>
-          <w:sz w:val="19"/>
-          <w:szCs w:val="19"/>
-        </w:rPr>
-        <w:t xml:space="preserve"> for ServerBusyException where Auto</w:t>
-      </w:r>
-      <w:r>
-        <w:rPr>
-          <w:rFonts w:ascii="Segoe UI" w:hAnsi="Segoe UI" w:cs="Segoe UI"/>
-          <w:color w:val="253340"/>
-          <w:sz w:val="19"/>
-          <w:szCs w:val="19"/>
-        </w:rPr>
-        <w:t>D</w:t>
-      </w:r>
-      <w:r>
-        <w:rPr>
-          <w:rFonts w:ascii="Segoe UI" w:hAnsi="Segoe UI" w:cs="Segoe UI"/>
-          <w:color w:val="253340"/>
-          <w:sz w:val="19"/>
-          <w:szCs w:val="19"/>
-        </w:rPr>
-        <w:t xml:space="preserve">iscover is used - will break-out the backoff seconds in logging better. </w:t>
-      </w:r>
-    </w:p>
-    <w:p>
-      <w:pPr>
-        <w:pStyle w:val="ListParagraph"/>
-        <w:numPr>
-          <w:ilvl w:val="0"/>
-          <w:numId w:val="20"/>
-        </w:numPr>
-        <w:rPr>
-          <w:rFonts w:ascii="Segoe UI" w:hAnsi="Segoe UI" w:cs="Segoe UI"/>
-          <w:color w:val="253340"/>
-          <w:sz w:val="19"/>
-          <w:szCs w:val="19"/>
-        </w:rPr>
-      </w:pPr>
-      <w:r>
-        <w:rPr>
-          <w:rFonts w:ascii="Segoe UI" w:hAnsi="Segoe UI" w:cs="Segoe UI"/>
-          <w:color w:val="253340"/>
-          <w:sz w:val="19"/>
-          <w:szCs w:val="19"/>
-        </w:rPr>
-        <w:t>Turned on pretty rendering of xml tracing on service object - not available for autodiscover object yet</w:t>
-      </w:r>
-      <w:r>
-        <w:rPr>
-          <w:rFonts w:ascii="Segoe UI" w:hAnsi="Segoe UI" w:cs="Segoe UI"/>
-          <w:color w:val="253340"/>
-          <w:sz w:val="19"/>
-          <w:szCs w:val="19"/>
-        </w:rPr>
-        <w:t xml:space="preserve"> (API limitation)</w:t>
-      </w:r>
-      <w:r>
-        <w:rPr>
-          <w:rFonts w:ascii="Segoe UI" w:hAnsi="Segoe UI" w:cs="Segoe UI"/>
-          <w:color w:val="253340"/>
-          <w:sz w:val="19"/>
-          <w:szCs w:val="19"/>
-        </w:rPr>
-        <w:t>.</w:t>
-      </w:r>
-    </w:p>
-    <w:p>
-      <w:pPr>
-        <w:pStyle w:val="ListParagraph"/>
-        <w:numPr>
-          <w:ilvl w:val="0"/>
-          <w:numId w:val="20"/>
-        </w:numPr>
-        <w:rPr>
-          <w:rFonts w:ascii="Segoe UI" w:hAnsi="Segoe UI" w:cs="Segoe UI"/>
-          <w:color w:val="253340"/>
-          <w:sz w:val="19"/>
-          <w:szCs w:val="19"/>
-        </w:rPr>
-      </w:pPr>
-      <w:r>
-        <w:rPr>
-          <w:rFonts w:ascii="Segoe UI" w:hAnsi="Segoe UI" w:cs="Segoe UI"/>
-          <w:color w:val="253340"/>
-          <w:sz w:val="19"/>
-          <w:szCs w:val="19"/>
-        </w:rPr>
-        <w:t xml:space="preserve">Reviewed how sessions are saved and loaded - wrote-out a plan on changes for sessions so that it works well - there are a lot of changes needing to be done to </w:t>
-      </w:r>
-      <w:r>
-        <w:rPr>
-          <w:rFonts w:ascii="Segoe UI" w:hAnsi="Segoe UI" w:cs="Segoe UI"/>
-          <w:color w:val="253340"/>
-          <w:sz w:val="19"/>
-          <w:szCs w:val="19"/>
-        </w:rPr>
-        <w:t>straighten</w:t>
-      </w:r>
-      <w:r>
-        <w:rPr>
-          <w:rFonts w:ascii="Segoe UI" w:hAnsi="Segoe UI" w:cs="Segoe UI"/>
-          <w:color w:val="253340"/>
-          <w:sz w:val="19"/>
-          <w:szCs w:val="19"/>
-        </w:rPr>
-        <w:t xml:space="preserve"> it out. Added code in EWSPost window to display request and response headers from the call.</w:t>
-      </w:r>
-    </w:p>
-    <w:p>
-      <w:pPr>
-        <w:pStyle w:val="ListParagraph"/>
-        <w:numPr>
-          <w:ilvl w:val="0"/>
-          <w:numId w:val="20"/>
-        </w:numPr>
-        <w:rPr>
-          <w:rFonts w:ascii="Segoe UI" w:hAnsi="Segoe UI" w:cs="Segoe UI"/>
-          <w:color w:val="253340"/>
-          <w:sz w:val="19"/>
-          <w:szCs w:val="19"/>
-        </w:rPr>
-      </w:pPr>
-      <w:r>
-        <w:rPr>
-          <w:rFonts w:ascii="Segoe UI" w:hAnsi="Segoe UI" w:cs="Segoe UI"/>
-          <w:color w:val="253340"/>
-          <w:sz w:val="19"/>
-          <w:szCs w:val="19"/>
-        </w:rPr>
-        <w:t>EWS POST window can now handle a RAW POST consisting of POST line with headers and body.</w:t>
-      </w:r>
-    </w:p>
-    <w:p>
-      <w:pPr>
-        <w:rPr>
-          <w:rFonts w:ascii="Segoe UI" w:hAnsi="Segoe UI" w:cs="Segoe UI"/>
-          <w:color w:val="253340"/>
-          <w:sz w:val="19"/>
-          <w:szCs w:val="19"/>
-        </w:rPr>
-      </w:pPr>
-    </w:p>
-    <w:p>
-      <w:pPr>
-        <w:rPr>
-          <w:rFonts w:ascii="Segoe UI" w:hAnsi="Segoe UI" w:cs="Segoe UI"/>
-          <w:color w:val="253340"/>
-          <w:sz w:val="19"/>
-          <w:szCs w:val="19"/>
-        </w:rPr>
-      </w:pPr>
-    </w:p>
-    <w:p>
-      <w:pPr>
-        <w:pStyle w:val="ListParagraph"/>
-        <w:contextualSpacing w:val="0"/>
-        <w:rPr>
-          <w:rFonts w:ascii="Segoe UI" w:hAnsi="Segoe UI" w:cs="Segoe UI"/>
-          <w:color w:val="253340"/>
-          <w:sz w:val="19"/>
-          <w:szCs w:val="19"/>
-        </w:rPr>
-      </w:pPr>
-    </w:p>
-    <w:p>
-      <w:pPr>
-        <w:pStyle w:val="ListParagraph"/>
-        <w:contextualSpacing w:val="0"/>
-        <w:rPr>
-          <w:rFonts w:ascii="Segoe UI" w:hAnsi="Segoe UI" w:cs="Segoe UI"/>
-          <w:color w:val="253340"/>
-          <w:sz w:val="19"/>
-          <w:szCs w:val="19"/>
-        </w:rPr>
-      </w:pPr>
+        <w:t>The Email edit window has a button to show transport headers and it tosses an error when trying to use it with non</w:t>
+      </w:r>
+      <w:r>
+        <w:rPr>
+          <w:rFonts w:ascii="Segoe UI" w:hAnsi="Segoe UI" w:cs="Segoe UI"/>
+          <w:color w:val="253340"/>
+          <w:sz w:val="19"/>
+          <w:szCs w:val="19"/>
+        </w:rPr>
+        <w:t>-</w:t>
+      </w:r>
+      <w:r>
+        <w:rPr>
+          <w:rFonts w:ascii="Segoe UI" w:hAnsi="Segoe UI" w:cs="Segoe UI"/>
+          <w:color w:val="253340"/>
+          <w:sz w:val="19"/>
+          <w:szCs w:val="19"/>
+        </w:rPr>
+        <w:t xml:space="preserve">transport submitted email - </w:t>
+      </w:r>
+      <w:r>
+        <w:rPr>
+          <w:rFonts w:ascii="Segoe UI" w:hAnsi="Segoe UI" w:cs="Segoe UI"/>
+          <w:color w:val="253340"/>
+          <w:sz w:val="19"/>
+          <w:szCs w:val="19"/>
+        </w:rPr>
+        <w:t>I</w:t>
+      </w:r>
+      <w:r>
+        <w:rPr>
+          <w:rFonts w:ascii="Segoe UI" w:hAnsi="Segoe UI" w:cs="Segoe UI"/>
+          <w:color w:val="253340"/>
+          <w:sz w:val="19"/>
+          <w:szCs w:val="19"/>
+        </w:rPr>
+        <w:t xml:space="preserve"> fixed it so it would show info that those headers are only viable for transport submitted messages.</w:t>
+      </w:r>
     </w:p>
     <w:p/>
     <w:p>

</xml_diff>

<commit_message>
Changes for oAuth, updated release notes.
</commit_message>
<xml_diff>
--- a/EWSEditor/docs/ReleaseNotes.docx
+++ b/EWSEditor/docs/ReleaseNotes.docx
@@ -1,6 +1,6 @@
 
 <file path=word/document.xml><?xml version="1.0" encoding="utf-8"?>
-<w:document xmlns:wpc="http://schemas.microsoft.com/office/word/2010/wordprocessingCanvas" xmlns:mc="http://schemas.openxmlformats.org/markup-compatibility/2006" xmlns:o="urn:schemas-microsoft-com:office:office" xmlns:r="http://schemas.openxmlformats.org/officeDocument/2006/relationships" xmlns:m="http://schemas.openxmlformats.org/officeDocument/2006/math" xmlns:v="urn:schemas-microsoft-com:vml" xmlns:wp14="http://schemas.microsoft.com/office/word/2010/wordprocessingDrawing" xmlns:wp="http://schemas.openxmlformats.org/drawingml/2006/wordprocessingDrawing" xmlns:w10="urn:schemas-microsoft-com:office:word" xmlns:w="http://schemas.openxmlformats.org/wordprocessingml/2006/main" xmlns:w14="http://schemas.microsoft.com/office/word/2010/wordml" xmlns:w15="http://schemas.microsoft.com/office/word/2012/wordml" xmlns:wpg="http://schemas.microsoft.com/office/word/2010/wordprocessingGroup" xmlns:wpi="http://schemas.microsoft.com/office/word/2010/wordprocessingInk" xmlns:wne="http://schemas.microsoft.com/office/word/2006/wordml" xmlns:wps="http://schemas.microsoft.com/office/word/2010/wordprocessingShape" mc:Ignorable="w14 w15 wp14">
+<w:document xmlns:wpc="http://schemas.microsoft.com/office/word/2010/wordprocessingCanvas" xmlns:cx="http://schemas.microsoft.com/office/drawing/2014/chartex" xmlns:mc="http://schemas.openxmlformats.org/markup-compatibility/2006" xmlns:o="urn:schemas-microsoft-com:office:office" xmlns:r="http://schemas.openxmlformats.org/officeDocument/2006/relationships" xmlns:m="http://schemas.openxmlformats.org/officeDocument/2006/math" xmlns:v="urn:schemas-microsoft-com:vml" xmlns:wp14="http://schemas.microsoft.com/office/word/2010/wordprocessingDrawing" xmlns:wp="http://schemas.openxmlformats.org/drawingml/2006/wordprocessingDrawing" xmlns:w10="urn:schemas-microsoft-com:office:word" xmlns:w="http://schemas.openxmlformats.org/wordprocessingml/2006/main" xmlns:w14="http://schemas.microsoft.com/office/word/2010/wordml" xmlns:w15="http://schemas.microsoft.com/office/word/2012/wordml" xmlns:w16se="http://schemas.microsoft.com/office/word/2015/wordml/symex" xmlns:wpg="http://schemas.microsoft.com/office/word/2010/wordprocessingGroup" xmlns:wpi="http://schemas.microsoft.com/office/word/2010/wordprocessingInk" xmlns:wne="http://schemas.microsoft.com/office/word/2006/wordml" xmlns:wps="http://schemas.microsoft.com/office/word/2010/wordprocessingShape" mc:Ignorable="w14 w15 w16se wp14">
   <w:body>
     <w:p>
       <w:pPr>
@@ -4332,163 +4332,689 @@
         </w:rPr>
         <w:t>In the TimeZone window the code which displays info for a timezone does not append a line break at the end of first line ("Timezone Information:") - so I added one.</w:t>
       </w:r>
+    </w:p>
+    <w:p>
+      <w:pPr>
+        <w:pStyle w:val="ListParagraph"/>
+        <w:numPr>
+          <w:ilvl w:val="0"/>
+          <w:numId w:val="20"/>
+        </w:numPr>
+        <w:rPr>
+          <w:rFonts w:ascii="Segoe UI" w:hAnsi="Segoe UI" w:cs="Segoe UI"/>
+          <w:color w:val="253340"/>
+          <w:sz w:val="19"/>
+          <w:szCs w:val="19"/>
+        </w:rPr>
+      </w:pPr>
+      <w:r>
+        <w:rPr>
+          <w:rFonts w:ascii="Segoe UI" w:hAnsi="Segoe UI" w:cs="Segoe UI"/>
+          <w:color w:val="253340"/>
+          <w:sz w:val="19"/>
+          <w:szCs w:val="19"/>
+        </w:rPr>
+        <w:t>In the Timezone window I added a button to display a list of Timezone Information in a text window.</w:t>
+      </w:r>
+    </w:p>
+    <w:p>
+      <w:pPr>
+        <w:pStyle w:val="ListParagraph"/>
+        <w:numPr>
+          <w:ilvl w:val="0"/>
+          <w:numId w:val="20"/>
+        </w:numPr>
+        <w:rPr>
+          <w:rFonts w:ascii="Segoe UI" w:hAnsi="Segoe UI" w:cs="Segoe UI"/>
+          <w:color w:val="253340"/>
+          <w:sz w:val="19"/>
+          <w:szCs w:val="19"/>
+        </w:rPr>
+      </w:pPr>
+      <w:r>
+        <w:rPr>
+          <w:rFonts w:ascii="Segoe UI" w:hAnsi="Segoe UI" w:cs="Segoe UI"/>
+          <w:color w:val="253340"/>
+          <w:sz w:val="19"/>
+          <w:szCs w:val="19"/>
+        </w:rPr>
+        <w:t>Added new conversions for hex strings to the conversions window.</w:t>
+      </w:r>
+    </w:p>
+    <w:p>
+      <w:pPr>
+        <w:pStyle w:val="ListParagraph"/>
+        <w:numPr>
+          <w:ilvl w:val="0"/>
+          <w:numId w:val="20"/>
+        </w:numPr>
+        <w:rPr>
+          <w:rFonts w:ascii="Segoe UI" w:hAnsi="Segoe UI" w:cs="Segoe UI"/>
+          <w:color w:val="253340"/>
+          <w:sz w:val="19"/>
+          <w:szCs w:val="19"/>
+        </w:rPr>
+      </w:pPr>
+      <w:r>
+        <w:rPr>
+          <w:rFonts w:ascii="Segoe UI" w:hAnsi="Segoe UI" w:cs="Segoe UI"/>
+          <w:color w:val="253340"/>
+          <w:sz w:val="19"/>
+          <w:szCs w:val="19"/>
+        </w:rPr>
+        <w:t>I added more info to the runtime info window.</w:t>
+      </w:r>
+    </w:p>
+    <w:p>
+      <w:pPr>
+        <w:pStyle w:val="ListParagraph"/>
+        <w:numPr>
+          <w:ilvl w:val="0"/>
+          <w:numId w:val="20"/>
+        </w:numPr>
+        <w:rPr>
+          <w:rFonts w:ascii="Segoe UI" w:hAnsi="Segoe UI" w:cs="Segoe UI"/>
+          <w:color w:val="253340"/>
+          <w:sz w:val="19"/>
+          <w:szCs w:val="19"/>
+        </w:rPr>
+      </w:pPr>
+      <w:r>
+        <w:rPr>
+          <w:rFonts w:ascii="Segoe UI" w:hAnsi="Segoe UI" w:cs="Segoe UI"/>
+          <w:color w:val="253340"/>
+          <w:sz w:val="19"/>
+          <w:szCs w:val="19"/>
+        </w:rPr>
+        <w:t xml:space="preserve">In the AutodiscoverViewer window you can now specify a URL to the </w:t>
+      </w:r>
+      <w:r>
+        <w:rPr>
+          <w:rFonts w:ascii="Segoe UI" w:hAnsi="Segoe UI" w:cs="Segoe UI"/>
+          <w:color w:val="253340"/>
+          <w:sz w:val="19"/>
+          <w:szCs w:val="19"/>
+        </w:rPr>
+        <w:t>AutoDiscover</w:t>
+      </w:r>
+      <w:r>
+        <w:rPr>
+          <w:rFonts w:ascii="Segoe UI" w:hAnsi="Segoe UI" w:cs="Segoe UI"/>
+          <w:color w:val="253340"/>
+          <w:sz w:val="19"/>
+          <w:szCs w:val="19"/>
+        </w:rPr>
+        <w:t xml:space="preserve"> service manually. When run, the used URL id displayed on the screen as a notation. The default entry URL is the standard one for Exchange Online.</w:t>
+      </w:r>
+    </w:p>
+    <w:p>
+      <w:pPr>
+        <w:pStyle w:val="ListParagraph"/>
+        <w:numPr>
+          <w:ilvl w:val="0"/>
+          <w:numId w:val="20"/>
+        </w:numPr>
+        <w:rPr>
+          <w:rFonts w:ascii="Segoe UI" w:hAnsi="Segoe UI" w:cs="Segoe UI"/>
+          <w:color w:val="253340"/>
+          <w:sz w:val="19"/>
+          <w:szCs w:val="19"/>
+        </w:rPr>
+      </w:pPr>
+      <w:r>
+        <w:rPr>
+          <w:rFonts w:ascii="Segoe UI" w:hAnsi="Segoe UI" w:cs="Segoe UI"/>
+          <w:color w:val="253340"/>
+          <w:sz w:val="19"/>
+          <w:szCs w:val="19"/>
+        </w:rPr>
+        <w:t xml:space="preserve">In several forms there were dropdown boxes </w:t>
+      </w:r>
+      <w:r>
+        <w:rPr>
+          <w:rFonts w:ascii="Segoe UI" w:hAnsi="Segoe UI" w:cs="Segoe UI"/>
+          <w:color w:val="253340"/>
+          <w:sz w:val="19"/>
+          <w:szCs w:val="19"/>
+        </w:rPr>
+        <w:t>which</w:t>
+      </w:r>
+      <w:r>
+        <w:rPr>
+          <w:rFonts w:ascii="Segoe UI" w:hAnsi="Segoe UI" w:cs="Segoe UI"/>
+          <w:color w:val="253340"/>
+          <w:sz w:val="19"/>
+          <w:szCs w:val="19"/>
+        </w:rPr>
+        <w:t xml:space="preserve"> should not allow free text entry - i changed the style. </w:t>
+      </w:r>
+    </w:p>
+    <w:p>
+      <w:pPr>
+        <w:spacing w:after="200" w:line="276" w:lineRule="auto"/>
+        <w:rPr>
+          <w:rFonts w:asciiTheme="minorHAnsi" w:hAnsiTheme="minorHAnsi"/>
+        </w:rPr>
+      </w:pPr>
+    </w:p>
+    <w:p>
+      <w:pPr>
+        <w:spacing w:after="200" w:line="276" w:lineRule="auto"/>
+        <w:rPr>
+          <w:rFonts w:asciiTheme="minorHAnsi" w:hAnsiTheme="minorHAnsi"/>
+        </w:rPr>
+      </w:pPr>
+      <w:r>
+        <w:rPr>
+          <w:rFonts w:asciiTheme="minorHAnsi" w:hAnsiTheme="minorHAnsi"/>
+        </w:rPr>
+        <w:t xml:space="preserve">1.14 - </w:t>
+      </w:r>
+      <w:r>
+        <w:rPr>
+          <w:rFonts w:ascii="Segoe UI" w:hAnsi="Segoe UI" w:cs="Segoe UI"/>
+          <w:b/>
+          <w:color w:val="253340"/>
+          <w:sz w:val="19"/>
+          <w:szCs w:val="19"/>
+        </w:rPr>
+        <w:t xml:space="preserve">4/23/2015 - </w:t>
+      </w:r>
+    </w:p>
+    <w:p>
+      <w:pPr>
+        <w:pStyle w:val="ListParagraph"/>
+        <w:numPr>
+          <w:ilvl w:val="0"/>
+          <w:numId w:val="21"/>
+        </w:numPr>
+        <w:spacing w:after="200" w:line="276" w:lineRule="auto"/>
+        <w:rPr>
+          <w:rFonts w:asciiTheme="majorHAnsi" w:hAnsiTheme="majorHAnsi"/>
+          <w:sz w:val="21"/>
+          <w:szCs w:val="21"/>
+        </w:rPr>
+      </w:pPr>
+      <w:r>
+        <w:rPr>
+          <w:rFonts w:asciiTheme="majorHAnsi" w:hAnsiTheme="majorHAnsi" w:cs="Segoe UI"/>
+          <w:color w:val="253340"/>
+          <w:sz w:val="21"/>
+          <w:szCs w:val="21"/>
+        </w:rPr>
+        <w:t>Added more error handling to the item sync window.</w:t>
+      </w:r>
+      <w:r>
+        <w:rPr>
+          <w:rFonts w:asciiTheme="majorHAnsi" w:hAnsiTheme="majorHAnsi"/>
+          <w:sz w:val="21"/>
+          <w:szCs w:val="21"/>
+        </w:rPr>
+        <w:t xml:space="preserve"> </w:t>
+      </w:r>
+    </w:p>
+    <w:p>
+      <w:pPr>
+        <w:pStyle w:val="ListParagraph"/>
+        <w:numPr>
+          <w:ilvl w:val="0"/>
+          <w:numId w:val="21"/>
+        </w:numPr>
+        <w:spacing w:after="200" w:line="276" w:lineRule="auto"/>
+        <w:rPr>
+          <w:rFonts w:asciiTheme="majorHAnsi" w:hAnsiTheme="majorHAnsi" w:cs="Segoe UI"/>
+          <w:color w:val="253340"/>
+          <w:sz w:val="21"/>
+          <w:szCs w:val="21"/>
+        </w:rPr>
+      </w:pPr>
+      <w:r>
+        <w:rPr>
+          <w:rFonts w:asciiTheme="majorHAnsi" w:hAnsiTheme="majorHAnsi" w:cs="Segoe UI"/>
+          <w:color w:val="253340"/>
+          <w:sz w:val="21"/>
+          <w:szCs w:val="21"/>
+        </w:rPr>
+        <w:t>Fixed an issue where the calendar windows were not handling the working elsewhere enumeration for free/busy status. Fixed the display of the recurrence ID in calendar recurrence field to match the format its returned as in EWS responses - it needs to match for testing - ie full UTC as Exchange EWS returns.</w:t>
+      </w:r>
+    </w:p>
+    <w:p>
+      <w:pPr>
+        <w:pStyle w:val="ListParagraph"/>
+        <w:numPr>
+          <w:ilvl w:val="0"/>
+          <w:numId w:val="21"/>
+        </w:numPr>
+        <w:spacing w:after="200" w:line="276" w:lineRule="auto"/>
+        <w:rPr>
+          <w:rFonts w:asciiTheme="majorHAnsi" w:hAnsiTheme="majorHAnsi" w:cs="Segoe UI"/>
+          <w:color w:val="253340"/>
+          <w:sz w:val="21"/>
+          <w:szCs w:val="21"/>
+        </w:rPr>
+      </w:pPr>
+      <w:r>
+        <w:rPr>
+          <w:rFonts w:asciiTheme="majorHAnsi" w:hAnsiTheme="majorHAnsi" w:cs="Segoe UI"/>
+          <w:color w:val="253340"/>
+          <w:sz w:val="21"/>
+          <w:szCs w:val="21"/>
+        </w:rPr>
+        <w:t>A feature was needed to set headers in the AutodiscoverViewer window in order to test headers which configure the POX autodiscover request. So, you can now set up to 3 headers on the service object in the AutodiscoverViewer window.</w:t>
+      </w:r>
+    </w:p>
+    <w:p>
+      <w:pPr>
+        <w:pStyle w:val="ListParagraph"/>
+        <w:numPr>
+          <w:ilvl w:val="0"/>
+          <w:numId w:val="21"/>
+        </w:numPr>
+        <w:spacing w:after="200" w:line="276" w:lineRule="auto"/>
+        <w:rPr>
+          <w:rFonts w:asciiTheme="majorHAnsi" w:hAnsiTheme="majorHAnsi" w:cs="Segoe UI"/>
+          <w:color w:val="253340"/>
+          <w:sz w:val="21"/>
+          <w:szCs w:val="21"/>
+        </w:rPr>
+      </w:pPr>
+      <w:r>
+        <w:rPr>
+          <w:rFonts w:asciiTheme="majorHAnsi" w:hAnsiTheme="majorHAnsi" w:cs="Segoe UI"/>
+          <w:color w:val="253340"/>
+          <w:sz w:val="21"/>
+          <w:szCs w:val="21"/>
+        </w:rPr>
+        <w:t>Reworked the error dialog some. Added display of error code and also in hex. Changed out controls displaying some content - now can copy out data and strings for the top error info wrap. Reworked the windows in formatting also.</w:t>
+      </w:r>
+    </w:p>
+    <w:p>
+      <w:pPr>
+        <w:pStyle w:val="ListParagraph"/>
+        <w:numPr>
+          <w:ilvl w:val="0"/>
+          <w:numId w:val="21"/>
+        </w:numPr>
+        <w:spacing w:after="200" w:line="276" w:lineRule="auto"/>
+        <w:rPr>
+          <w:rFonts w:asciiTheme="majorHAnsi" w:hAnsiTheme="majorHAnsi" w:cs="Segoe UI"/>
+          <w:color w:val="253340"/>
+          <w:sz w:val="21"/>
+          <w:szCs w:val="21"/>
+        </w:rPr>
+      </w:pPr>
+      <w:r>
+        <w:rPr>
+          <w:rFonts w:asciiTheme="majorHAnsi" w:hAnsiTheme="majorHAnsi" w:cs="Segoe UI"/>
+          <w:color w:val="253340"/>
+          <w:sz w:val="21"/>
+          <w:szCs w:val="21"/>
+        </w:rPr>
+        <w:t>Now ownersmtpaddress is returned in Autodiscover Viewer for alternative mailboxes. Changed formatting for better readability.</w:t>
+      </w:r>
+    </w:p>
+    <w:p>
+      <w:pPr>
+        <w:pStyle w:val="ListParagraph"/>
+        <w:numPr>
+          <w:ilvl w:val="0"/>
+          <w:numId w:val="21"/>
+        </w:numPr>
+        <w:spacing w:after="200" w:line="276" w:lineRule="auto"/>
+        <w:rPr>
+          <w:rFonts w:asciiTheme="majorHAnsi" w:hAnsiTheme="majorHAnsi" w:cs="Segoe UI"/>
+          <w:color w:val="253340"/>
+          <w:sz w:val="21"/>
+          <w:szCs w:val="21"/>
+        </w:rPr>
+      </w:pPr>
+      <w:r>
+        <w:rPr>
+          <w:rFonts w:asciiTheme="majorHAnsi" w:hAnsiTheme="majorHAnsi" w:cs="Segoe UI"/>
+          <w:color w:val="253340"/>
+          <w:sz w:val="21"/>
+          <w:szCs w:val="21"/>
+        </w:rPr>
+        <w:t>Added new create search folder sample</w:t>
+      </w:r>
+    </w:p>
+    <w:p>
+      <w:pPr>
+        <w:pStyle w:val="ListParagraph"/>
+        <w:numPr>
+          <w:ilvl w:val="0"/>
+          <w:numId w:val="21"/>
+        </w:numPr>
+        <w:spacing w:after="200" w:line="276" w:lineRule="auto"/>
+        <w:rPr>
+          <w:rFonts w:asciiTheme="majorHAnsi" w:hAnsiTheme="majorHAnsi" w:cs="Segoe UI"/>
+          <w:color w:val="253340"/>
+          <w:sz w:val="21"/>
+          <w:szCs w:val="21"/>
+        </w:rPr>
+      </w:pPr>
+      <w:r>
+        <w:rPr>
+          <w:rFonts w:asciiTheme="majorHAnsi" w:hAnsiTheme="majorHAnsi" w:cs="Segoe UI"/>
+          <w:color w:val="253340"/>
+          <w:sz w:val="21"/>
+          <w:szCs w:val="21"/>
+        </w:rPr>
+        <w:lastRenderedPageBreak/>
+        <w:t>Fixed a bug where a new contact could not be saved when the address is set.</w:t>
+      </w:r>
+    </w:p>
+    <w:p>
+      <w:pPr>
+        <w:pStyle w:val="ListParagraph"/>
+        <w:numPr>
+          <w:ilvl w:val="0"/>
+          <w:numId w:val="21"/>
+        </w:numPr>
+        <w:spacing w:after="200" w:line="276" w:lineRule="auto"/>
+        <w:rPr>
+          <w:rFonts w:asciiTheme="majorHAnsi" w:hAnsiTheme="majorHAnsi"/>
+          <w:sz w:val="21"/>
+          <w:szCs w:val="21"/>
+        </w:rPr>
+      </w:pPr>
+      <w:r>
+        <w:rPr>
+          <w:rFonts w:asciiTheme="majorHAnsi" w:hAnsiTheme="majorHAnsi" w:cs="Segoe UI"/>
+          <w:color w:val="253340"/>
+          <w:sz w:val="21"/>
+          <w:szCs w:val="21"/>
+        </w:rPr>
+        <w:t>New GetItems sample for a message with CRM properties</w:t>
+      </w:r>
+    </w:p>
+    <w:p>
+      <w:pPr>
+        <w:pStyle w:val="ListParagraph"/>
+        <w:numPr>
+          <w:ilvl w:val="0"/>
+          <w:numId w:val="21"/>
+        </w:numPr>
+        <w:spacing w:after="200" w:line="276" w:lineRule="auto"/>
+        <w:rPr>
+          <w:rFonts w:asciiTheme="majorHAnsi" w:hAnsiTheme="majorHAnsi" w:cs="Segoe UI"/>
+          <w:color w:val="253340"/>
+          <w:sz w:val="21"/>
+          <w:szCs w:val="21"/>
+        </w:rPr>
+      </w:pPr>
+      <w:r>
+        <w:rPr>
+          <w:rFonts w:asciiTheme="majorHAnsi" w:hAnsiTheme="majorHAnsi" w:cs="Segoe UI"/>
+          <w:color w:val="253340"/>
+          <w:sz w:val="21"/>
+          <w:szCs w:val="21"/>
+        </w:rPr>
+        <w:t>New post samples for finditem</w:t>
+      </w:r>
+    </w:p>
+    <w:p>
+      <w:pPr>
+        <w:pStyle w:val="ListParagraph"/>
+        <w:numPr>
+          <w:ilvl w:val="0"/>
+          <w:numId w:val="21"/>
+        </w:numPr>
+        <w:spacing w:after="200" w:line="276" w:lineRule="auto"/>
+        <w:rPr>
+          <w:rFonts w:asciiTheme="majorHAnsi" w:hAnsiTheme="majorHAnsi" w:cs="Segoe UI"/>
+          <w:color w:val="253340"/>
+          <w:sz w:val="21"/>
+          <w:szCs w:val="21"/>
+        </w:rPr>
+      </w:pPr>
+      <w:r>
+        <w:rPr>
+          <w:rFonts w:asciiTheme="majorHAnsi" w:hAnsiTheme="majorHAnsi" w:cs="Segoe UI"/>
+          <w:color w:val="253340"/>
+          <w:sz w:val="21"/>
+          <w:szCs w:val="21"/>
+        </w:rPr>
+        <w:t>Added code for mailtips.</w:t>
+      </w:r>
+    </w:p>
+    <w:p>
+      <w:pPr>
+        <w:pStyle w:val="ListParagraph"/>
+        <w:numPr>
+          <w:ilvl w:val="0"/>
+          <w:numId w:val="21"/>
+        </w:numPr>
+        <w:spacing w:after="200" w:line="276" w:lineRule="auto"/>
+        <w:rPr>
+          <w:rFonts w:asciiTheme="majorHAnsi" w:hAnsiTheme="majorHAnsi"/>
+          <w:sz w:val="21"/>
+          <w:szCs w:val="21"/>
+        </w:rPr>
+      </w:pPr>
+      <w:r>
+        <w:rPr>
+          <w:rFonts w:asciiTheme="majorHAnsi" w:hAnsiTheme="majorHAnsi" w:cs="Segoe UI"/>
+          <w:color w:val="253340"/>
+          <w:sz w:val="21"/>
+          <w:szCs w:val="21"/>
+        </w:rPr>
+        <w:t>In Autiodiscover Viewer I made the window width narrower, resized a few fields and changed anchoring on some controls to help with some rendering issues.</w:t>
+      </w:r>
+    </w:p>
+    <w:p>
+      <w:pPr>
+        <w:pStyle w:val="ListParagraph"/>
+        <w:numPr>
+          <w:ilvl w:val="0"/>
+          <w:numId w:val="21"/>
+        </w:numPr>
+        <w:spacing w:after="200" w:line="276" w:lineRule="auto"/>
+        <w:rPr>
+          <w:rFonts w:asciiTheme="majorHAnsi" w:hAnsiTheme="majorHAnsi"/>
+          <w:sz w:val="21"/>
+          <w:szCs w:val="21"/>
+        </w:rPr>
+      </w:pPr>
+      <w:r>
+        <w:rPr>
+          <w:rFonts w:asciiTheme="majorHAnsi" w:hAnsiTheme="majorHAnsi"/>
+          <w:sz w:val="21"/>
+          <w:szCs w:val="21"/>
+        </w:rPr>
+        <w:t>Added more EWS POST samples for GetSharingMetadata and RefreshSharingFolder.</w:t>
+      </w:r>
+    </w:p>
+    <w:p>
+      <w:pPr>
+        <w:pStyle w:val="ListParagraph"/>
+        <w:numPr>
+          <w:ilvl w:val="0"/>
+          <w:numId w:val="21"/>
+        </w:numPr>
+        <w:spacing w:after="200" w:line="276" w:lineRule="auto"/>
+        <w:rPr>
+          <w:rFonts w:asciiTheme="majorHAnsi" w:hAnsiTheme="majorHAnsi"/>
+          <w:sz w:val="21"/>
+          <w:szCs w:val="21"/>
+        </w:rPr>
+      </w:pPr>
+      <w:r>
+        <w:rPr>
+          <w:rFonts w:asciiTheme="majorHAnsi" w:hAnsiTheme="majorHAnsi"/>
+          <w:sz w:val="21"/>
+          <w:szCs w:val="21"/>
+        </w:rPr>
+        <w:t>Can open IE with the OWA URL of an item by selecting the option from the items context menu.</w:t>
+      </w:r>
+    </w:p>
+    <w:p>
+      <w:pPr>
+        <w:pStyle w:val="ListParagraph"/>
+        <w:numPr>
+          <w:ilvl w:val="0"/>
+          <w:numId w:val="21"/>
+        </w:numPr>
+        <w:spacing w:after="200" w:line="276" w:lineRule="auto"/>
+        <w:rPr>
+          <w:rFonts w:asciiTheme="majorHAnsi" w:hAnsiTheme="majorHAnsi"/>
+          <w:sz w:val="21"/>
+          <w:szCs w:val="21"/>
+        </w:rPr>
+      </w:pPr>
+      <w:r>
+        <w:rPr>
+          <w:rFonts w:asciiTheme="majorHAnsi" w:hAnsiTheme="majorHAnsi"/>
+          <w:sz w:val="21"/>
+          <w:szCs w:val="21"/>
+        </w:rPr>
+        <w:t xml:space="preserve">Added oAuth.  </w:t>
+      </w:r>
+      <w:r>
+        <w:rPr>
+          <w:rFonts w:asciiTheme="majorHAnsi" w:hAnsiTheme="majorHAnsi"/>
+          <w:sz w:val="21"/>
+          <w:szCs w:val="21"/>
+        </w:rPr>
+        <w:br/>
+      </w:r>
+      <w:r>
+        <w:rPr>
+          <w:rFonts w:asciiTheme="majorHAnsi" w:hAnsiTheme="majorHAnsi"/>
+          <w:sz w:val="21"/>
+          <w:szCs w:val="21"/>
+        </w:rPr>
+        <w:br/>
+        <w:t xml:space="preserve">To build add this Nuget package Nuget </w:t>
+      </w:r>
+      <w:r>
+        <w:rPr>
+          <w:rFonts w:asciiTheme="majorHAnsi" w:hAnsiTheme="majorHAnsi"/>
+          <w:sz w:val="21"/>
+          <w:szCs w:val="21"/>
+        </w:rPr>
+        <w:t>M</w:t>
+      </w:r>
+      <w:r>
+        <w:rPr>
+          <w:rFonts w:asciiTheme="majorHAnsi" w:hAnsiTheme="majorHAnsi"/>
+          <w:sz w:val="21"/>
+          <w:szCs w:val="21"/>
+        </w:rPr>
+        <w:t>anager for V</w:t>
+      </w:r>
       <w:bookmarkStart w:id="0" w:name="_GoBack"/>
       <w:bookmarkEnd w:id="0"/>
-    </w:p>
-    <w:p>
-      <w:pPr>
-        <w:pStyle w:val="ListParagraph"/>
-        <w:numPr>
-          <w:ilvl w:val="0"/>
-          <w:numId w:val="20"/>
-        </w:numPr>
-        <w:rPr>
-          <w:rFonts w:ascii="Segoe UI" w:hAnsi="Segoe UI" w:cs="Segoe UI"/>
-          <w:color w:val="253340"/>
-          <w:sz w:val="19"/>
-          <w:szCs w:val="19"/>
-        </w:rPr>
-      </w:pPr>
-      <w:r>
-        <w:rPr>
-          <w:rFonts w:ascii="Segoe UI" w:hAnsi="Segoe UI" w:cs="Segoe UI"/>
-          <w:color w:val="253340"/>
-          <w:sz w:val="19"/>
-          <w:szCs w:val="19"/>
-        </w:rPr>
-        <w:t>In the Timezone window I added a button to display a list of Timezone Information in a text window.</w:t>
-      </w:r>
-    </w:p>
-    <w:p>
-      <w:pPr>
-        <w:pStyle w:val="ListParagraph"/>
-        <w:numPr>
-          <w:ilvl w:val="0"/>
-          <w:numId w:val="20"/>
-        </w:numPr>
-        <w:rPr>
-          <w:rFonts w:ascii="Segoe UI" w:hAnsi="Segoe UI" w:cs="Segoe UI"/>
-          <w:color w:val="253340"/>
-          <w:sz w:val="19"/>
-          <w:szCs w:val="19"/>
-        </w:rPr>
-      </w:pPr>
-      <w:r>
-        <w:rPr>
-          <w:rFonts w:ascii="Segoe UI" w:hAnsi="Segoe UI" w:cs="Segoe UI"/>
-          <w:color w:val="253340"/>
-          <w:sz w:val="19"/>
-          <w:szCs w:val="19"/>
-        </w:rPr>
-        <w:t>Added new conversions for hex strings to the conversions window.</w:t>
-      </w:r>
-    </w:p>
-    <w:p>
-      <w:pPr>
-        <w:pStyle w:val="ListParagraph"/>
-        <w:numPr>
-          <w:ilvl w:val="0"/>
-          <w:numId w:val="20"/>
-        </w:numPr>
-        <w:rPr>
-          <w:rFonts w:ascii="Segoe UI" w:hAnsi="Segoe UI" w:cs="Segoe UI"/>
-          <w:color w:val="253340"/>
-          <w:sz w:val="19"/>
-          <w:szCs w:val="19"/>
-        </w:rPr>
-      </w:pPr>
-      <w:r>
-        <w:rPr>
-          <w:rFonts w:ascii="Segoe UI" w:hAnsi="Segoe UI" w:cs="Segoe UI"/>
-          <w:color w:val="253340"/>
-          <w:sz w:val="19"/>
-          <w:szCs w:val="19"/>
-        </w:rPr>
-        <w:t>I added more info to the runtime info window.</w:t>
-      </w:r>
-    </w:p>
-    <w:p>
-      <w:pPr>
-        <w:pStyle w:val="ListParagraph"/>
-        <w:numPr>
-          <w:ilvl w:val="0"/>
-          <w:numId w:val="20"/>
-        </w:numPr>
-        <w:rPr>
-          <w:rFonts w:ascii="Segoe UI" w:hAnsi="Segoe UI" w:cs="Segoe UI"/>
-          <w:color w:val="253340"/>
-          <w:sz w:val="19"/>
-          <w:szCs w:val="19"/>
-        </w:rPr>
-      </w:pPr>
-      <w:r>
-        <w:rPr>
-          <w:rFonts w:ascii="Segoe UI" w:hAnsi="Segoe UI" w:cs="Segoe UI"/>
-          <w:color w:val="253340"/>
-          <w:sz w:val="19"/>
-          <w:szCs w:val="19"/>
-        </w:rPr>
-        <w:t xml:space="preserve">In the AutodiscoverViewer window you can now specify a URL to the </w:t>
-      </w:r>
-      <w:r>
-        <w:rPr>
-          <w:rFonts w:ascii="Segoe UI" w:hAnsi="Segoe UI" w:cs="Segoe UI"/>
-          <w:color w:val="253340"/>
-          <w:sz w:val="19"/>
-          <w:szCs w:val="19"/>
-        </w:rPr>
-        <w:t>AutoDiscover</w:t>
-      </w:r>
-      <w:r>
-        <w:rPr>
-          <w:rFonts w:ascii="Segoe UI" w:hAnsi="Segoe UI" w:cs="Segoe UI"/>
-          <w:color w:val="253340"/>
-          <w:sz w:val="19"/>
-          <w:szCs w:val="19"/>
-        </w:rPr>
-        <w:t xml:space="preserve"> service manually. When run, the used URL id displayed on the screen as a notation. The default entry URL is the standard one for Exchange Online.</w:t>
-      </w:r>
-    </w:p>
-    <w:p>
-      <w:pPr>
-        <w:pStyle w:val="ListParagraph"/>
-        <w:numPr>
-          <w:ilvl w:val="0"/>
-          <w:numId w:val="20"/>
-        </w:numPr>
-        <w:rPr>
-          <w:rFonts w:ascii="Segoe UI" w:hAnsi="Segoe UI" w:cs="Segoe UI"/>
-          <w:color w:val="253340"/>
-          <w:sz w:val="19"/>
-          <w:szCs w:val="19"/>
-        </w:rPr>
-      </w:pPr>
-      <w:r>
-        <w:rPr>
-          <w:rFonts w:ascii="Segoe UI" w:hAnsi="Segoe UI" w:cs="Segoe UI"/>
-          <w:color w:val="253340"/>
-          <w:sz w:val="19"/>
-          <w:szCs w:val="19"/>
-        </w:rPr>
-        <w:t xml:space="preserve">In several forms there were dropdown boxes </w:t>
-      </w:r>
-      <w:r>
-        <w:rPr>
-          <w:rFonts w:ascii="Segoe UI" w:hAnsi="Segoe UI" w:cs="Segoe UI"/>
-          <w:color w:val="253340"/>
-          <w:sz w:val="19"/>
-          <w:szCs w:val="19"/>
-        </w:rPr>
-        <w:t>which</w:t>
-      </w:r>
-      <w:r>
-        <w:rPr>
-          <w:rFonts w:ascii="Segoe UI" w:hAnsi="Segoe UI" w:cs="Segoe UI"/>
-          <w:color w:val="253340"/>
-          <w:sz w:val="19"/>
-          <w:szCs w:val="19"/>
-        </w:rPr>
-        <w:t xml:space="preserve"> should not allow free text entry - i changed the style. </w:t>
+      <w:r>
+        <w:rPr>
+          <w:rFonts w:asciiTheme="majorHAnsi" w:hAnsiTheme="majorHAnsi"/>
+          <w:sz w:val="21"/>
+          <w:szCs w:val="21"/>
+        </w:rPr>
+        <w:t>isual studio or use PowerShell:</w:t>
+      </w:r>
+    </w:p>
+    <w:p>
+      <w:pPr>
+        <w:pStyle w:val="ListParagraph"/>
+        <w:spacing w:after="200" w:line="276" w:lineRule="auto"/>
+        <w:ind w:left="1440"/>
+        <w:rPr>
+          <w:rFonts w:ascii="Segoe UI" w:hAnsi="Segoe UI" w:cs="Segoe UI"/>
+          <w:color w:val="000000"/>
+          <w:szCs w:val="20"/>
+        </w:rPr>
+      </w:pPr>
+      <w:r>
+        <w:rPr>
+          <w:rFonts w:asciiTheme="majorHAnsi" w:hAnsiTheme="majorHAnsi"/>
+          <w:sz w:val="21"/>
+          <w:szCs w:val="21"/>
+        </w:rPr>
+        <w:br/>
+      </w:r>
+      <w:hyperlink r:id="rId9" w:history="1">
+        <w:r>
+          <w:rPr>
+            <w:rStyle w:val="Hyperlink"/>
+            <w:rFonts w:ascii="Segoe UI" w:hAnsi="Segoe UI" w:cs="Segoe UI"/>
+            <w:szCs w:val="20"/>
+          </w:rPr>
+          <w:t>https://www.nuget.org/packages/Microsoft.IdentityModel.Clients.ActiveDirectory/</w:t>
+        </w:r>
+      </w:hyperlink>
+    </w:p>
+    <w:p>
+      <w:pPr>
+        <w:pStyle w:val="ListParagraph"/>
+        <w:spacing w:after="200" w:line="276" w:lineRule="auto"/>
+        <w:ind w:left="1440"/>
+        <w:rPr>
+          <w:rFonts w:asciiTheme="majorHAnsi" w:hAnsiTheme="majorHAnsi"/>
+          <w:sz w:val="21"/>
+          <w:szCs w:val="21"/>
+        </w:rPr>
+      </w:pPr>
+    </w:p>
+    <w:p>
+      <w:pPr>
+        <w:pStyle w:val="ListParagraph"/>
+        <w:spacing w:after="200" w:line="276" w:lineRule="auto"/>
+        <w:rPr>
+          <w:rFonts w:asciiTheme="majorHAnsi" w:hAnsiTheme="majorHAnsi"/>
+          <w:sz w:val="21"/>
+          <w:szCs w:val="21"/>
+        </w:rPr>
+      </w:pPr>
+      <w:r>
+        <w:rPr>
+          <w:rFonts w:asciiTheme="majorHAnsi" w:hAnsiTheme="majorHAnsi"/>
+          <w:sz w:val="21"/>
+          <w:szCs w:val="21"/>
+        </w:rPr>
+        <w:t>For oAuth:</w:t>
+      </w:r>
+    </w:p>
+    <w:p>
+      <w:pPr>
+        <w:spacing w:after="200" w:line="276" w:lineRule="auto"/>
+        <w:ind w:left="720" w:firstLine="720"/>
+        <w:rPr>
+          <w:rFonts w:asciiTheme="minorHAnsi" w:hAnsiTheme="minorHAnsi"/>
+        </w:rPr>
+      </w:pPr>
+      <w:r>
+        <w:rPr>
+          <w:rFonts w:asciiTheme="minorHAnsi" w:hAnsiTheme="minorHAnsi"/>
+        </w:rPr>
+        <w:t xml:space="preserve">Redirect URI:  </w:t>
+      </w:r>
+      <w:r>
+        <w:rPr>
+          <w:rFonts w:asciiTheme="minorHAnsi" w:hAnsiTheme="minorHAnsi"/>
+        </w:rPr>
+        <w:t>https://EwsEditor</w:t>
+      </w:r>
+    </w:p>
+    <w:p>
+      <w:pPr>
+        <w:spacing w:after="200" w:line="276" w:lineRule="auto"/>
+        <w:ind w:left="720" w:firstLine="720"/>
+        <w:rPr>
+          <w:rFonts w:asciiTheme="minorHAnsi" w:hAnsiTheme="minorHAnsi"/>
+        </w:rPr>
+      </w:pPr>
+      <w:r>
+        <w:rPr>
+          <w:rFonts w:asciiTheme="minorHAnsi" w:hAnsiTheme="minorHAnsi"/>
+        </w:rPr>
+        <w:t xml:space="preserve">Client Id:  </w:t>
+      </w:r>
+      <w:r>
+        <w:rPr>
+          <w:rFonts w:asciiTheme="minorHAnsi" w:hAnsiTheme="minorHAnsi"/>
+        </w:rPr>
+        <w:t>0e4bf2e2-aa7d-46e8-aa12-263adeb3a62b</w:t>
       </w:r>
     </w:p>
     <w:p>
@@ -4563,7 +5089,7 @@
         </w:rPr>
         <w:t xml:space="preserve"> describe not only the connection information for calls specified in the </w:t>
       </w:r>
-      <w:hyperlink r:id="rId9" w:history="1">
+      <w:hyperlink r:id="rId10" w:history="1">
         <w:r>
           <w:rPr>
             <w:rStyle w:val="Hyperlink"/>
@@ -4685,6 +5211,7 @@
       <w:r>
         <w:rPr>
           <w:noProof/>
+          <w:lang w:eastAsia="ja-JP"/>
         </w:rPr>
         <w:lastRenderedPageBreak/>
         <w:drawing>
@@ -4711,7 +5238,7 @@
                     <pic:cNvPicPr/>
                   </pic:nvPicPr>
                   <pic:blipFill>
-                    <a:blip r:embed="rId10">
+                    <a:blip r:embed="rId11">
                       <a:extLst>
                         <a:ext uri="{28A0092B-C50C-407E-A947-70E740481C1C}">
                           <a14:useLocalDpi xmlns:a14="http://schemas.microsoft.com/office/drawing/2010/main" val="0"/>
@@ -4753,6 +5280,7 @@
       <w:r>
         <w:rPr>
           <w:noProof/>
+          <w:lang w:eastAsia="ja-JP"/>
         </w:rPr>
         <w:drawing>
           <wp:inline distT="0" distB="0" distL="0" distR="0" wp14:anchorId="2FEE0D25" wp14:editId="5A7B0720">
@@ -4770,7 +5298,7 @@
                     <pic:cNvPicPr/>
                   </pic:nvPicPr>
                   <pic:blipFill>
-                    <a:blip r:embed="rId11"/>
+                    <a:blip r:embed="rId12"/>
                     <a:stretch>
                       <a:fillRect/>
                     </a:stretch>
@@ -4881,7 +5409,7 @@
         </w:rPr>
         <w:t xml:space="preserve">the </w:t>
       </w:r>
-      <w:hyperlink r:id="rId12" w:history="1">
+      <w:hyperlink r:id="rId13" w:history="1">
         <w:r>
           <w:rPr>
             <w:rStyle w:val="Hyperlink"/>
@@ -4911,6 +5439,7 @@
       <w:r>
         <w:rPr>
           <w:noProof/>
+          <w:lang w:eastAsia="ja-JP"/>
         </w:rPr>
         <w:drawing>
           <wp:anchor distT="0" distB="0" distL="114300" distR="114300" simplePos="0" relativeHeight="251659264" behindDoc="0" locked="0" layoutInCell="1" allowOverlap="1" wp14:anchorId="5D1BB309" wp14:editId="0AB04BCC">
@@ -4936,7 +5465,7 @@
                     <pic:cNvPicPr/>
                   </pic:nvPicPr>
                   <pic:blipFill>
-                    <a:blip r:embed="rId13">
+                    <a:blip r:embed="rId14">
                       <a:extLst>
                         <a:ext uri="{28A0092B-C50C-407E-A947-70E740481C1C}">
                           <a14:useLocalDpi xmlns:a14="http://schemas.microsoft.com/office/drawing/2010/main" val="0"/>
@@ -4978,127 +5507,13 @@
       <w:r>
         <w:rPr>
           <w:noProof/>
+          <w:lang w:eastAsia="ja-JP"/>
         </w:rPr>
         <w:drawing>
           <wp:inline distT="0" distB="0" distL="0" distR="0" wp14:anchorId="28587753" wp14:editId="64E6770E">
             <wp:extent cx="4976095" cy="3762375"/>
             <wp:effectExtent l="0" t="0" r="0" b="0"/>
             <wp:docPr id="4" name=" 0"/>
-            <wp:cNvGraphicFramePr>
-              <a:graphicFrameLocks xmlns:a="http://schemas.openxmlformats.org/drawingml/2006/main" noChangeAspect="1"/>
-            </wp:cNvGraphicFramePr>
-            <a:graphic xmlns:a="http://schemas.openxmlformats.org/drawingml/2006/main">
-              <a:graphicData uri="http://schemas.openxmlformats.org/drawingml/2006/picture">
-                <pic:pic xmlns:pic="http://schemas.openxmlformats.org/drawingml/2006/picture">
-                  <pic:nvPicPr>
-                    <pic:cNvPr id="0" name=""/>
-                    <pic:cNvPicPr/>
-                  </pic:nvPicPr>
-                  <pic:blipFill>
-                    <a:blip r:embed="rId14"/>
-                    <a:stretch>
-                      <a:fillRect/>
-                    </a:stretch>
-                  </pic:blipFill>
-                  <pic:spPr>
-                    <a:xfrm>
-                      <a:off x="0" y="0"/>
-                      <a:ext cx="4983198" cy="3767745"/>
-                    </a:xfrm>
-                    <a:prstGeom prst="rect">
-                      <a:avLst/>
-                    </a:prstGeom>
-                  </pic:spPr>
-                </pic:pic>
-              </a:graphicData>
-            </a:graphic>
-          </wp:inline>
-        </w:drawing>
-      </w:r>
-    </w:p>
-    <w:p/>
-    <w:p>
-      <w:pPr>
-        <w:spacing w:after="200" w:line="276" w:lineRule="auto"/>
-        <w:rPr>
-          <w:rFonts w:cs="Arial"/>
-          <w:b/>
-          <w:szCs w:val="20"/>
-        </w:rPr>
-      </w:pPr>
-      <w:r>
-        <w:rPr>
-          <w:rFonts w:cs="Arial"/>
-          <w:b/>
-          <w:szCs w:val="20"/>
-        </w:rPr>
-        <w:br w:type="page"/>
-      </w:r>
-    </w:p>
-    <w:p>
-      <w:pPr>
-        <w:rPr>
-          <w:rFonts w:cs="Arial"/>
-          <w:b/>
-          <w:szCs w:val="20"/>
-        </w:rPr>
-      </w:pPr>
-      <w:r>
-        <w:rPr>
-          <w:rFonts w:cs="Arial"/>
-          <w:b/>
-          <w:szCs w:val="20"/>
-        </w:rPr>
-        <w:lastRenderedPageBreak/>
-        <w:t>Extended Property Lookup</w:t>
-      </w:r>
-    </w:p>
-    <w:p>
-      <w:pPr>
-        <w:rPr>
-          <w:rFonts w:cs="Arial"/>
-          <w:szCs w:val="20"/>
-        </w:rPr>
-      </w:pPr>
-      <w:r>
-        <w:rPr>
-          <w:rFonts w:cs="Arial"/>
-          <w:szCs w:val="20"/>
-        </w:rPr>
-        <w:t xml:space="preserve">A number of known extended MAPI properties have been </w:t>
-      </w:r>
-      <w:r>
-        <w:rPr>
-          <w:rFonts w:cs="Arial"/>
-          <w:szCs w:val="20"/>
-        </w:rPr>
-        <w:t>indexed in EWS Editor.  Extended properties can be added to the PropertyDetailsGrid through a look up using a known constant name for the property such as PR_SUBJECT, PidTagSubject, etc.  An Extended Property Lookup tool provides a way to quickly get the property information for a known constant.</w:t>
-      </w:r>
-    </w:p>
-    <w:p>
-      <w:pPr>
-        <w:rPr>
-          <w:rFonts w:cs="Arial"/>
-          <w:szCs w:val="20"/>
-        </w:rPr>
-      </w:pPr>
-    </w:p>
-    <w:p>
-      <w:pPr>
-        <w:rPr>
-          <w:rFonts w:cs="Arial"/>
-          <w:szCs w:val="20"/>
-        </w:rPr>
-      </w:pPr>
-      <w:r>
-        <w:rPr>
-          <w:noProof/>
-        </w:rPr>
-        <w:drawing>
-          <wp:inline distT="0" distB="0" distL="0" distR="0" wp14:anchorId="78722DFF" wp14:editId="4F5B8EA4">
-            <wp:extent cx="3200400" cy="4054876"/>
-            <wp:effectExtent l="0" t="0" r="0" b="0"/>
-            <wp:docPr id="6" name=" 0"/>
             <wp:cNvGraphicFramePr>
               <a:graphicFrameLocks xmlns:a="http://schemas.openxmlformats.org/drawingml/2006/main" noChangeAspect="1"/>
             </wp:cNvGraphicFramePr>
@@ -5118,7 +5533,7 @@
                   <pic:spPr>
                     <a:xfrm>
                       <a:off x="0" y="0"/>
-                      <a:ext cx="3200400" cy="4054876"/>
+                      <a:ext cx="4983198" cy="3767745"/>
                     </a:xfrm>
                     <a:prstGeom prst="rect">
                       <a:avLst/>
@@ -5131,27 +5546,20 @@
         </w:drawing>
       </w:r>
     </w:p>
-    <w:p>
-      <w:pPr>
-        <w:rPr>
-          <w:rFonts w:cs="Arial"/>
-          <w:szCs w:val="20"/>
-        </w:rPr>
-      </w:pPr>
-    </w:p>
+    <w:p/>
     <w:p>
       <w:pPr>
         <w:spacing w:after="200" w:line="276" w:lineRule="auto"/>
         <w:rPr>
-          <w:rFonts w:eastAsiaTheme="majorEastAsia" w:cs="Arial"/>
+          <w:rFonts w:cs="Arial"/>
           <w:b/>
-          <w:bCs/>
-          <w:szCs w:val="20"/>
-        </w:rPr>
-      </w:pPr>
-      <w:r>
-        <w:rPr>
-          <w:rFonts w:cs="Arial"/>
+          <w:szCs w:val="20"/>
+        </w:rPr>
+      </w:pPr>
+      <w:r>
+        <w:rPr>
+          <w:rFonts w:cs="Arial"/>
+          <w:b/>
           <w:szCs w:val="20"/>
         </w:rPr>
         <w:br w:type="page"/>
@@ -5159,26 +5567,42 @@
     </w:p>
     <w:p>
       <w:pPr>
-        <w:pStyle w:val="Heading3"/>
-      </w:pPr>
-      <w:r>
+        <w:rPr>
+          <w:rFonts w:cs="Arial"/>
+          <w:b/>
+          <w:szCs w:val="20"/>
+        </w:rPr>
+      </w:pPr>
+      <w:r>
+        <w:rPr>
+          <w:rFonts w:cs="Arial"/>
+          <w:b/>
+          <w:szCs w:val="20"/>
+        </w:rPr>
         <w:lastRenderedPageBreak/>
-        <w:t>Request and response logging</w:t>
-      </w:r>
-    </w:p>
-    <w:p>
-      <w:pPr>
-        <w:rPr>
-          <w:rFonts w:cs="Arial"/>
-          <w:szCs w:val="20"/>
-        </w:rPr>
-      </w:pPr>
-      <w:r>
-        <w:rPr>
-          <w:rFonts w:cs="Arial"/>
-          <w:szCs w:val="20"/>
-        </w:rPr>
-        <w:t>While EWS Editor is running, all requests and responses are logged to a file.  The Chatter Log tool is used to view the history of requests and responses.</w:t>
+        <w:t>Extended Property Lookup</w:t>
+      </w:r>
+    </w:p>
+    <w:p>
+      <w:pPr>
+        <w:rPr>
+          <w:rFonts w:cs="Arial"/>
+          <w:szCs w:val="20"/>
+        </w:rPr>
+      </w:pPr>
+      <w:r>
+        <w:rPr>
+          <w:rFonts w:cs="Arial"/>
+          <w:szCs w:val="20"/>
+        </w:rPr>
+        <w:t xml:space="preserve">A number of known extended MAPI properties have been </w:t>
+      </w:r>
+      <w:r>
+        <w:rPr>
+          <w:rFonts w:cs="Arial"/>
+          <w:szCs w:val="20"/>
+        </w:rPr>
+        <w:t>indexed in EWS Editor.  Extended properties can be added to the PropertyDetailsGrid through a look up using a known constant name for the property such as PR_SUBJECT, PidTagSubject, etc.  An Extended Property Lookup tool provides a way to quickly get the property information for a known constant.</w:t>
       </w:r>
     </w:p>
     <w:p>
@@ -5199,12 +5623,13 @@
       <w:r>
         <w:rPr>
           <w:noProof/>
+          <w:lang w:eastAsia="ja-JP"/>
         </w:rPr>
         <w:drawing>
-          <wp:inline distT="0" distB="0" distL="0" distR="0" wp14:anchorId="6803B29C" wp14:editId="70E80A7F">
-            <wp:extent cx="5027433" cy="3752850"/>
+          <wp:inline distT="0" distB="0" distL="0" distR="0" wp14:anchorId="78722DFF" wp14:editId="4F5B8EA4">
+            <wp:extent cx="3200400" cy="4054876"/>
             <wp:effectExtent l="0" t="0" r="0" b="0"/>
-            <wp:docPr id="7" name=" 0"/>
+            <wp:docPr id="6" name=" 0"/>
             <wp:cNvGraphicFramePr>
               <a:graphicFrameLocks xmlns:a="http://schemas.openxmlformats.org/drawingml/2006/main" noChangeAspect="1"/>
             </wp:cNvGraphicFramePr>
@@ -5224,6 +5649,113 @@
                   <pic:spPr>
                     <a:xfrm>
                       <a:off x="0" y="0"/>
+                      <a:ext cx="3200400" cy="4054876"/>
+                    </a:xfrm>
+                    <a:prstGeom prst="rect">
+                      <a:avLst/>
+                    </a:prstGeom>
+                  </pic:spPr>
+                </pic:pic>
+              </a:graphicData>
+            </a:graphic>
+          </wp:inline>
+        </w:drawing>
+      </w:r>
+    </w:p>
+    <w:p>
+      <w:pPr>
+        <w:rPr>
+          <w:rFonts w:cs="Arial"/>
+          <w:szCs w:val="20"/>
+        </w:rPr>
+      </w:pPr>
+    </w:p>
+    <w:p>
+      <w:pPr>
+        <w:spacing w:after="200" w:line="276" w:lineRule="auto"/>
+        <w:rPr>
+          <w:rFonts w:eastAsiaTheme="majorEastAsia" w:cs="Arial"/>
+          <w:b/>
+          <w:bCs/>
+          <w:szCs w:val="20"/>
+        </w:rPr>
+      </w:pPr>
+      <w:r>
+        <w:rPr>
+          <w:rFonts w:cs="Arial"/>
+          <w:szCs w:val="20"/>
+        </w:rPr>
+        <w:br w:type="page"/>
+      </w:r>
+    </w:p>
+    <w:p>
+      <w:pPr>
+        <w:pStyle w:val="Heading3"/>
+      </w:pPr>
+      <w:r>
+        <w:lastRenderedPageBreak/>
+        <w:t>Request and response logging</w:t>
+      </w:r>
+    </w:p>
+    <w:p>
+      <w:pPr>
+        <w:rPr>
+          <w:rFonts w:cs="Arial"/>
+          <w:szCs w:val="20"/>
+        </w:rPr>
+      </w:pPr>
+      <w:r>
+        <w:rPr>
+          <w:rFonts w:cs="Arial"/>
+          <w:szCs w:val="20"/>
+        </w:rPr>
+        <w:t>While EWS Editor is running, all requests and responses are logged to a file.  The Chatter Log tool is used to view the history of requests and responses.</w:t>
+      </w:r>
+    </w:p>
+    <w:p>
+      <w:pPr>
+        <w:rPr>
+          <w:rFonts w:cs="Arial"/>
+          <w:szCs w:val="20"/>
+        </w:rPr>
+      </w:pPr>
+    </w:p>
+    <w:p>
+      <w:pPr>
+        <w:rPr>
+          <w:rFonts w:cs="Arial"/>
+          <w:szCs w:val="20"/>
+        </w:rPr>
+      </w:pPr>
+      <w:r>
+        <w:rPr>
+          <w:noProof/>
+          <w:lang w:eastAsia="ja-JP"/>
+        </w:rPr>
+        <w:drawing>
+          <wp:inline distT="0" distB="0" distL="0" distR="0" wp14:anchorId="6803B29C" wp14:editId="70E80A7F">
+            <wp:extent cx="5027433" cy="3752850"/>
+            <wp:effectExtent l="0" t="0" r="0" b="0"/>
+            <wp:docPr id="7" name=" 0"/>
+            <wp:cNvGraphicFramePr>
+              <a:graphicFrameLocks xmlns:a="http://schemas.openxmlformats.org/drawingml/2006/main" noChangeAspect="1"/>
+            </wp:cNvGraphicFramePr>
+            <a:graphic xmlns:a="http://schemas.openxmlformats.org/drawingml/2006/main">
+              <a:graphicData uri="http://schemas.openxmlformats.org/drawingml/2006/picture">
+                <pic:pic xmlns:pic="http://schemas.openxmlformats.org/drawingml/2006/picture">
+                  <pic:nvPicPr>
+                    <pic:cNvPr id="0" name=""/>
+                    <pic:cNvPicPr/>
+                  </pic:nvPicPr>
+                  <pic:blipFill>
+                    <a:blip r:embed="rId17"/>
+                    <a:stretch>
+                      <a:fillRect/>
+                    </a:stretch>
+                  </pic:blipFill>
+                  <pic:spPr>
+                    <a:xfrm>
+                      <a:off x="0" y="0"/>
                       <a:ext cx="5027433" cy="3752850"/>
                     </a:xfrm>
                     <a:prstGeom prst="rect">
@@ -5392,7 +5924,7 @@
 </file>
 
 <file path=word/endnotes.xml><?xml version="1.0" encoding="utf-8"?>
-<w:endnotes xmlns:wpc="http://schemas.microsoft.com/office/word/2010/wordprocessingCanvas" xmlns:mc="http://schemas.openxmlformats.org/markup-compatibility/2006" xmlns:o="urn:schemas-microsoft-com:office:office" xmlns:r="http://schemas.openxmlformats.org/officeDocument/2006/relationships" xmlns:m="http://schemas.openxmlformats.org/officeDocument/2006/math" xmlns:v="urn:schemas-microsoft-com:vml" xmlns:wp14="http://schemas.microsoft.com/office/word/2010/wordprocessingDrawing" xmlns:wp="http://schemas.openxmlformats.org/drawingml/2006/wordprocessingDrawing" xmlns:w10="urn:schemas-microsoft-com:office:word" xmlns:w="http://schemas.openxmlformats.org/wordprocessingml/2006/main" xmlns:w14="http://schemas.microsoft.com/office/word/2010/wordml" xmlns:w15="http://schemas.microsoft.com/office/word/2012/wordml" xmlns:wpg="http://schemas.microsoft.com/office/word/2010/wordprocessingGroup" xmlns:wpi="http://schemas.microsoft.com/office/word/2010/wordprocessingInk" xmlns:wne="http://schemas.microsoft.com/office/word/2006/wordml" xmlns:wps="http://schemas.microsoft.com/office/word/2010/wordprocessingShape" mc:Ignorable="w14 w15 wp14">
+<w:endnotes xmlns:wpc="http://schemas.microsoft.com/office/word/2010/wordprocessingCanvas" xmlns:cx="http://schemas.microsoft.com/office/drawing/2014/chartex" xmlns:mc="http://schemas.openxmlformats.org/markup-compatibility/2006" xmlns:o="urn:schemas-microsoft-com:office:office" xmlns:r="http://schemas.openxmlformats.org/officeDocument/2006/relationships" xmlns:m="http://schemas.openxmlformats.org/officeDocument/2006/math" xmlns:v="urn:schemas-microsoft-com:vml" xmlns:wp14="http://schemas.microsoft.com/office/word/2010/wordprocessingDrawing" xmlns:wp="http://schemas.openxmlformats.org/drawingml/2006/wordprocessingDrawing" xmlns:w10="urn:schemas-microsoft-com:office:word" xmlns:w="http://schemas.openxmlformats.org/wordprocessingml/2006/main" xmlns:w14="http://schemas.microsoft.com/office/word/2010/wordml" xmlns:w15="http://schemas.microsoft.com/office/word/2012/wordml" xmlns:w16se="http://schemas.microsoft.com/office/word/2015/wordml/symex" xmlns:wpg="http://schemas.microsoft.com/office/word/2010/wordprocessingGroup" xmlns:wpi="http://schemas.microsoft.com/office/word/2010/wordprocessingInk" xmlns:wne="http://schemas.microsoft.com/office/word/2006/wordml" xmlns:wps="http://schemas.microsoft.com/office/word/2010/wordprocessingShape" mc:Ignorable="w14 w15 w16se wp14">
   <w:endnote w:type="separator" w:id="-1">
     <w:p>
       <w:r>
@@ -5411,7 +5943,7 @@
 </file>
 
 <file path=word/footnotes.xml><?xml version="1.0" encoding="utf-8"?>
-<w:footnotes xmlns:wpc="http://schemas.microsoft.com/office/word/2010/wordprocessingCanvas" xmlns:mc="http://schemas.openxmlformats.org/markup-compatibility/2006" xmlns:o="urn:schemas-microsoft-com:office:office" xmlns:r="http://schemas.openxmlformats.org/officeDocument/2006/relationships" xmlns:m="http://schemas.openxmlformats.org/officeDocument/2006/math" xmlns:v="urn:schemas-microsoft-com:vml" xmlns:wp14="http://schemas.microsoft.com/office/word/2010/wordprocessingDrawing" xmlns:wp="http://schemas.openxmlformats.org/drawingml/2006/wordprocessingDrawing" xmlns:w10="urn:schemas-microsoft-com:office:word" xmlns:w="http://schemas.openxmlformats.org/wordprocessingml/2006/main" xmlns:w14="http://schemas.microsoft.com/office/word/2010/wordml" xmlns:w15="http://schemas.microsoft.com/office/word/2012/wordml" xmlns:wpg="http://schemas.microsoft.com/office/word/2010/wordprocessingGroup" xmlns:wpi="http://schemas.microsoft.com/office/word/2010/wordprocessingInk" xmlns:wne="http://schemas.microsoft.com/office/word/2006/wordml" xmlns:wps="http://schemas.microsoft.com/office/word/2010/wordprocessingShape" mc:Ignorable="w14 w15 wp14">
+<w:footnotes xmlns:wpc="http://schemas.microsoft.com/office/word/2010/wordprocessingCanvas" xmlns:cx="http://schemas.microsoft.com/office/drawing/2014/chartex" xmlns:mc="http://schemas.openxmlformats.org/markup-compatibility/2006" xmlns:o="urn:schemas-microsoft-com:office:office" xmlns:r="http://schemas.openxmlformats.org/officeDocument/2006/relationships" xmlns:m="http://schemas.openxmlformats.org/officeDocument/2006/math" xmlns:v="urn:schemas-microsoft-com:vml" xmlns:wp14="http://schemas.microsoft.com/office/word/2010/wordprocessingDrawing" xmlns:wp="http://schemas.openxmlformats.org/drawingml/2006/wordprocessingDrawing" xmlns:w10="urn:schemas-microsoft-com:office:word" xmlns:w="http://schemas.openxmlformats.org/wordprocessingml/2006/main" xmlns:w14="http://schemas.microsoft.com/office/word/2010/wordml" xmlns:w15="http://schemas.microsoft.com/office/word/2012/wordml" xmlns:w16se="http://schemas.microsoft.com/office/word/2015/wordml/symex" xmlns:wpg="http://schemas.microsoft.com/office/word/2010/wordprocessingGroup" xmlns:wpi="http://schemas.microsoft.com/office/word/2010/wordprocessingInk" xmlns:wne="http://schemas.microsoft.com/office/word/2006/wordml" xmlns:wps="http://schemas.microsoft.com/office/word/2010/wordprocessingShape" mc:Ignorable="w14 w15 w16se wp14">
   <w:footnote w:type="separator" w:id="-1">
     <w:p>
       <w:r>
@@ -5430,8 +5962,8 @@
 </file>
 
 <file path=word/numbering.xml><?xml version="1.0" encoding="utf-8"?>
-<w:numbering xmlns:wpc="http://schemas.microsoft.com/office/word/2010/wordprocessingCanvas" xmlns:mc="http://schemas.openxmlformats.org/markup-compatibility/2006" xmlns:o="urn:schemas-microsoft-com:office:office" xmlns:r="http://schemas.openxmlformats.org/officeDocument/2006/relationships" xmlns:m="http://schemas.openxmlformats.org/officeDocument/2006/math" xmlns:v="urn:schemas-microsoft-com:vml" xmlns:wp14="http://schemas.microsoft.com/office/word/2010/wordprocessingDrawing" xmlns:wp="http://schemas.openxmlformats.org/drawingml/2006/wordprocessingDrawing" xmlns:w10="urn:schemas-microsoft-com:office:word" xmlns:w="http://schemas.openxmlformats.org/wordprocessingml/2006/main" xmlns:w14="http://schemas.microsoft.com/office/word/2010/wordml" xmlns:w15="http://schemas.microsoft.com/office/word/2012/wordml" xmlns:wpg="http://schemas.microsoft.com/office/word/2010/wordprocessingGroup" xmlns:wpi="http://schemas.microsoft.com/office/word/2010/wordprocessingInk" xmlns:wne="http://schemas.microsoft.com/office/word/2006/wordml" xmlns:wps="http://schemas.microsoft.com/office/word/2010/wordprocessingShape" mc:Ignorable="w14 w15 wp14">
-  <w:abstractNum w:abstractNumId="0">
+<w:numbering xmlns:wpc="http://schemas.microsoft.com/office/word/2010/wordprocessingCanvas" xmlns:cx="http://schemas.microsoft.com/office/drawing/2014/chartex" xmlns:mc="http://schemas.openxmlformats.org/markup-compatibility/2006" xmlns:o="urn:schemas-microsoft-com:office:office" xmlns:r="http://schemas.openxmlformats.org/officeDocument/2006/relationships" xmlns:m="http://schemas.openxmlformats.org/officeDocument/2006/math" xmlns:v="urn:schemas-microsoft-com:vml" xmlns:wp14="http://schemas.microsoft.com/office/word/2010/wordprocessingDrawing" xmlns:wp="http://schemas.openxmlformats.org/drawingml/2006/wordprocessingDrawing" xmlns:w10="urn:schemas-microsoft-com:office:word" xmlns:w="http://schemas.openxmlformats.org/wordprocessingml/2006/main" xmlns:w14="http://schemas.microsoft.com/office/word/2010/wordml" xmlns:w15="http://schemas.microsoft.com/office/word/2012/wordml" xmlns:w16se="http://schemas.microsoft.com/office/word/2015/wordml/symex" xmlns:wpg="http://schemas.microsoft.com/office/word/2010/wordprocessingGroup" xmlns:wpi="http://schemas.microsoft.com/office/word/2010/wordprocessingInk" xmlns:wne="http://schemas.microsoft.com/office/word/2006/wordml" xmlns:wps="http://schemas.microsoft.com/office/word/2010/wordprocessingShape" mc:Ignorable="w14 w15 w16se wp14">
+  <w:abstractNum w:abstractNumId="0" w15:restartNumberingAfterBreak="0">
     <w:nsid w:val="07FD2868"/>
     <w:multiLevelType w:val="hybridMultilevel"/>
     <w:tmpl w:val="ABF8DAAC"/>
@@ -5544,7 +6076,7 @@
       </w:rPr>
     </w:lvl>
   </w:abstractNum>
-  <w:abstractNum w:abstractNumId="1">
+  <w:abstractNum w:abstractNumId="1" w15:restartNumberingAfterBreak="0">
     <w:nsid w:val="096C2159"/>
     <w:multiLevelType w:val="multilevel"/>
     <w:tmpl w:val="2AEC2A66"/>
@@ -5657,7 +6189,120 @@
       </w:rPr>
     </w:lvl>
   </w:abstractNum>
-  <w:abstractNum w:abstractNumId="2">
+  <w:abstractNum w:abstractNumId="2" w15:restartNumberingAfterBreak="0">
+    <w:nsid w:val="27B6182F"/>
+    <w:multiLevelType w:val="hybridMultilevel"/>
+    <w:tmpl w:val="DB862FE8"/>
+    <w:lvl w:ilvl="0" w:tplc="04090001">
+      <w:start w:val="1"/>
+      <w:numFmt w:val="bullet"/>
+      <w:lvlText w:val=""/>
+      <w:lvlJc w:val="left"/>
+      <w:pPr>
+        <w:ind w:left="720" w:hanging="360"/>
+      </w:pPr>
+      <w:rPr>
+        <w:rFonts w:ascii="Symbol" w:hAnsi="Symbol" w:hint="default"/>
+      </w:rPr>
+    </w:lvl>
+    <w:lvl w:ilvl="1" w:tplc="04090003">
+      <w:start w:val="1"/>
+      <w:numFmt w:val="bullet"/>
+      <w:lvlText w:val="o"/>
+      <w:lvlJc w:val="left"/>
+      <w:pPr>
+        <w:ind w:left="1440" w:hanging="360"/>
+      </w:pPr>
+      <w:rPr>
+        <w:rFonts w:ascii="Courier New" w:hAnsi="Courier New" w:cs="Courier New" w:hint="default"/>
+      </w:rPr>
+    </w:lvl>
+    <w:lvl w:ilvl="2" w:tplc="04090005" w:tentative="1">
+      <w:start w:val="1"/>
+      <w:numFmt w:val="bullet"/>
+      <w:lvlText w:val=""/>
+      <w:lvlJc w:val="left"/>
+      <w:pPr>
+        <w:ind w:left="2160" w:hanging="360"/>
+      </w:pPr>
+      <w:rPr>
+        <w:rFonts w:ascii="Wingdings" w:hAnsi="Wingdings" w:hint="default"/>
+      </w:rPr>
+    </w:lvl>
+    <w:lvl w:ilvl="3" w:tplc="04090001" w:tentative="1">
+      <w:start w:val="1"/>
+      <w:numFmt w:val="bullet"/>
+      <w:lvlText w:val=""/>
+      <w:lvlJc w:val="left"/>
+      <w:pPr>
+        <w:ind w:left="2880" w:hanging="360"/>
+      </w:pPr>
+      <w:rPr>
+        <w:rFonts w:ascii="Symbol" w:hAnsi="Symbol" w:hint="default"/>
+      </w:rPr>
+    </w:lvl>
+    <w:lvl w:ilvl="4" w:tplc="04090003" w:tentative="1">
+      <w:start w:val="1"/>
+      <w:numFmt w:val="bullet"/>
+      <w:lvlText w:val="o"/>
+      <w:lvlJc w:val="left"/>
+      <w:pPr>
+        <w:ind w:left="3600" w:hanging="360"/>
+      </w:pPr>
+      <w:rPr>
+        <w:rFonts w:ascii="Courier New" w:hAnsi="Courier New" w:cs="Courier New" w:hint="default"/>
+      </w:rPr>
+    </w:lvl>
+    <w:lvl w:ilvl="5" w:tplc="04090005" w:tentative="1">
+      <w:start w:val="1"/>
+      <w:numFmt w:val="bullet"/>
+      <w:lvlText w:val=""/>
+      <w:lvlJc w:val="left"/>
+      <w:pPr>
+        <w:ind w:left="4320" w:hanging="360"/>
+      </w:pPr>
+      <w:rPr>
+        <w:rFonts w:ascii="Wingdings" w:hAnsi="Wingdings" w:hint="default"/>
+      </w:rPr>
+    </w:lvl>
+    <w:lvl w:ilvl="6" w:tplc="04090001" w:tentative="1">
+      <w:start w:val="1"/>
+      <w:numFmt w:val="bullet"/>
+      <w:lvlText w:val=""/>
+      <w:lvlJc w:val="left"/>
+      <w:pPr>
+        <w:ind w:left="5040" w:hanging="360"/>
+      </w:pPr>
+      <w:rPr>
+        <w:rFonts w:ascii="Symbol" w:hAnsi="Symbol" w:hint="default"/>
+      </w:rPr>
+    </w:lvl>
+    <w:lvl w:ilvl="7" w:tplc="04090003" w:tentative="1">
+      <w:start w:val="1"/>
+      <w:numFmt w:val="bullet"/>
+      <w:lvlText w:val="o"/>
+      <w:lvlJc w:val="left"/>
+      <w:pPr>
+        <w:ind w:left="5760" w:hanging="360"/>
+      </w:pPr>
+      <w:rPr>
+        <w:rFonts w:ascii="Courier New" w:hAnsi="Courier New" w:cs="Courier New" w:hint="default"/>
+      </w:rPr>
+    </w:lvl>
+    <w:lvl w:ilvl="8" w:tplc="04090005" w:tentative="1">
+      <w:start w:val="1"/>
+      <w:numFmt w:val="bullet"/>
+      <w:lvlText w:val=""/>
+      <w:lvlJc w:val="left"/>
+      <w:pPr>
+        <w:ind w:left="6480" w:hanging="360"/>
+      </w:pPr>
+      <w:rPr>
+        <w:rFonts w:ascii="Wingdings" w:hAnsi="Wingdings" w:hint="default"/>
+      </w:rPr>
+    </w:lvl>
+  </w:abstractNum>
+  <w:abstractNum w:abstractNumId="3" w15:restartNumberingAfterBreak="0">
     <w:nsid w:val="29932070"/>
     <w:multiLevelType w:val="hybridMultilevel"/>
     <w:tmpl w:val="66C056D6"/>
@@ -5770,7 +6415,7 @@
       </w:rPr>
     </w:lvl>
   </w:abstractNum>
-  <w:abstractNum w:abstractNumId="3">
+  <w:abstractNum w:abstractNumId="4" w15:restartNumberingAfterBreak="0">
     <w:nsid w:val="2CD40883"/>
     <w:multiLevelType w:val="multilevel"/>
     <w:tmpl w:val="6F1262FE"/>
@@ -5883,7 +6528,7 @@
       </w:rPr>
     </w:lvl>
   </w:abstractNum>
-  <w:abstractNum w:abstractNumId="4">
+  <w:abstractNum w:abstractNumId="5" w15:restartNumberingAfterBreak="0">
     <w:nsid w:val="2CE86AFA"/>
     <w:multiLevelType w:val="hybridMultilevel"/>
     <w:tmpl w:val="A404C010"/>
@@ -5996,7 +6641,7 @@
       </w:rPr>
     </w:lvl>
   </w:abstractNum>
-  <w:abstractNum w:abstractNumId="5">
+  <w:abstractNum w:abstractNumId="6" w15:restartNumberingAfterBreak="0">
     <w:nsid w:val="30741AC1"/>
     <w:multiLevelType w:val="multilevel"/>
     <w:tmpl w:val="40BA7954"/>
@@ -6082,7 +6727,7 @@
       </w:pPr>
     </w:lvl>
   </w:abstractNum>
-  <w:abstractNum w:abstractNumId="6">
+  <w:abstractNum w:abstractNumId="7" w15:restartNumberingAfterBreak="0">
     <w:nsid w:val="3AE638B6"/>
     <w:multiLevelType w:val="hybridMultilevel"/>
     <w:tmpl w:val="CA2C81B6"/>
@@ -6168,7 +6813,7 @@
       </w:pPr>
     </w:lvl>
   </w:abstractNum>
-  <w:abstractNum w:abstractNumId="7">
+  <w:abstractNum w:abstractNumId="8" w15:restartNumberingAfterBreak="0">
     <w:nsid w:val="4E526311"/>
     <w:multiLevelType w:val="hybridMultilevel"/>
     <w:tmpl w:val="B8E8334E"/>
@@ -6281,7 +6926,7 @@
       </w:pPr>
     </w:lvl>
   </w:abstractNum>
-  <w:abstractNum w:abstractNumId="8">
+  <w:abstractNum w:abstractNumId="9" w15:restartNumberingAfterBreak="0">
     <w:nsid w:val="576C106D"/>
     <w:multiLevelType w:val="hybridMultilevel"/>
     <w:tmpl w:val="B8ECD2F4"/>
@@ -6394,7 +7039,7 @@
       </w:rPr>
     </w:lvl>
   </w:abstractNum>
-  <w:abstractNum w:abstractNumId="9">
+  <w:abstractNum w:abstractNumId="10" w15:restartNumberingAfterBreak="0">
     <w:nsid w:val="5B855073"/>
     <w:multiLevelType w:val="hybridMultilevel"/>
     <w:tmpl w:val="C3BED286"/>
@@ -6483,7 +7128,7 @@
       </w:pPr>
     </w:lvl>
   </w:abstractNum>
-  <w:abstractNum w:abstractNumId="10">
+  <w:abstractNum w:abstractNumId="11" w15:restartNumberingAfterBreak="0">
     <w:nsid w:val="68C8069F"/>
     <w:multiLevelType w:val="hybridMultilevel"/>
     <w:tmpl w:val="500AE82E"/>
@@ -6596,7 +7241,7 @@
       </w:rPr>
     </w:lvl>
   </w:abstractNum>
-  <w:abstractNum w:abstractNumId="11">
+  <w:abstractNum w:abstractNumId="12" w15:restartNumberingAfterBreak="0">
     <w:nsid w:val="6B573B85"/>
     <w:multiLevelType w:val="hybridMultilevel"/>
     <w:tmpl w:val="6264F13C"/>
@@ -6709,7 +7354,7 @@
       </w:rPr>
     </w:lvl>
   </w:abstractNum>
-  <w:abstractNum w:abstractNumId="12">
+  <w:abstractNum w:abstractNumId="13" w15:restartNumberingAfterBreak="0">
     <w:nsid w:val="6BAA14C2"/>
     <w:multiLevelType w:val="hybridMultilevel"/>
     <w:tmpl w:val="F2265864"/>
@@ -6823,16 +7468,16 @@
     </w:lvl>
   </w:abstractNum>
   <w:num w:numId="1">
-    <w:abstractNumId w:val="12"/>
+    <w:abstractNumId w:val="13"/>
   </w:num>
   <w:num w:numId="2">
-    <w:abstractNumId w:val="10"/>
+    <w:abstractNumId w:val="11"/>
   </w:num>
   <w:num w:numId="3">
     <w:abstractNumId w:val="1"/>
   </w:num>
   <w:num w:numId="4">
-    <w:abstractNumId w:val="10"/>
+    <w:abstractNumId w:val="11"/>
     <w:lvlOverride w:ilvl="0"/>
     <w:lvlOverride w:ilvl="1">
       <w:startOverride w:val="1"/>
@@ -6890,7 +7535,7 @@
     </w:lvlOverride>
   </w:num>
   <w:num w:numId="6">
-    <w:abstractNumId w:val="7"/>
+    <w:abstractNumId w:val="8"/>
     <w:lvlOverride w:ilvl="0"/>
     <w:lvlOverride w:ilvl="1">
       <w:startOverride w:val="1"/>
@@ -6918,7 +7563,7 @@
     </w:lvlOverride>
   </w:num>
   <w:num w:numId="7">
-    <w:abstractNumId w:val="10"/>
+    <w:abstractNumId w:val="11"/>
     <w:lvlOverride w:ilvl="0"/>
     <w:lvlOverride w:ilvl="1">
       <w:startOverride w:val="1"/>
@@ -6946,7 +7591,7 @@
     </w:lvlOverride>
   </w:num>
   <w:num w:numId="8">
-    <w:abstractNumId w:val="5"/>
+    <w:abstractNumId w:val="6"/>
     <w:lvlOverride w:ilvl="0">
       <w:startOverride w:val="1"/>
     </w:lvlOverride>
@@ -6976,13 +7621,13 @@
     </w:lvlOverride>
   </w:num>
   <w:num w:numId="9">
-    <w:abstractNumId w:val="3"/>
+    <w:abstractNumId w:val="4"/>
   </w:num>
   <w:num w:numId="10">
-    <w:abstractNumId w:val="10"/>
+    <w:abstractNumId w:val="11"/>
   </w:num>
   <w:num w:numId="11">
-    <w:abstractNumId w:val="3"/>
+    <w:abstractNumId w:val="4"/>
     <w:lvlOverride w:ilvl="0">
       <w:startOverride w:val="1"/>
     </w:lvlOverride>
@@ -7012,37 +7657,40 @@
     </w:lvlOverride>
   </w:num>
   <w:num w:numId="12">
+    <w:abstractNumId w:val="8"/>
+  </w:num>
+  <w:num w:numId="13">
     <w:abstractNumId w:val="7"/>
   </w:num>
-  <w:num w:numId="13">
-    <w:abstractNumId w:val="6"/>
-  </w:num>
   <w:num w:numId="14">
-    <w:abstractNumId w:val="9"/>
+    <w:abstractNumId w:val="10"/>
   </w:num>
   <w:num w:numId="15">
-    <w:abstractNumId w:val="2"/>
+    <w:abstractNumId w:val="3"/>
   </w:num>
   <w:num w:numId="16">
-    <w:abstractNumId w:val="2"/>
+    <w:abstractNumId w:val="3"/>
   </w:num>
   <w:num w:numId="17">
     <w:abstractNumId w:val="0"/>
   </w:num>
   <w:num w:numId="18">
-    <w:abstractNumId w:val="11"/>
+    <w:abstractNumId w:val="12"/>
   </w:num>
   <w:num w:numId="19">
-    <w:abstractNumId w:val="4"/>
+    <w:abstractNumId w:val="5"/>
   </w:num>
   <w:num w:numId="20">
-    <w:abstractNumId w:val="8"/>
+    <w:abstractNumId w:val="9"/>
+  </w:num>
+  <w:num w:numId="21">
+    <w:abstractNumId w:val="2"/>
   </w:num>
 </w:numbering>
 </file>
 
 <file path=word/styles.xml><?xml version="1.0" encoding="utf-8"?>
-<w:styles xmlns:mc="http://schemas.openxmlformats.org/markup-compatibility/2006" xmlns:r="http://schemas.openxmlformats.org/officeDocument/2006/relationships" xmlns:w="http://schemas.openxmlformats.org/wordprocessingml/2006/main" xmlns:w14="http://schemas.microsoft.com/office/word/2010/wordml" xmlns:w15="http://schemas.microsoft.com/office/word/2012/wordml" mc:Ignorable="w14 w15">
+<w:styles xmlns:mc="http://schemas.openxmlformats.org/markup-compatibility/2006" xmlns:r="http://schemas.openxmlformats.org/officeDocument/2006/relationships" xmlns:w="http://schemas.openxmlformats.org/wordprocessingml/2006/main" xmlns:w14="http://schemas.microsoft.com/office/word/2010/wordml" xmlns:w15="http://schemas.microsoft.com/office/word/2012/wordml" xmlns:w16se="http://schemas.microsoft.com/office/word/2015/wordml/symex" mc:Ignorable="w14 w15 w16se">
   <w:docDefaults>
     <w:rPrDefault>
       <w:rPr>

</xml_diff>

<commit_message>
check in for release of 1.14
</commit_message>
<xml_diff>
--- a/EWSEditor/docs/ReleaseNotes.docx
+++ b/EWSEditor/docs/ReleaseNotes.docx
@@ -5980,8 +5980,6 @@
         </w:rPr>
         <w:t>4/1/2016</w:t>
       </w:r>
-      <w:bookmarkStart w:id="0" w:name="_GoBack"/>
-      <w:bookmarkEnd w:id="0"/>
     </w:p>
     <w:p>
       <w:pPr>
@@ -6028,50 +6026,42 @@
           <w:szCs w:val="21"/>
         </w:rPr>
         <w:br/>
-      </w:r>
+        <w:t xml:space="preserve">To build add this </w:t>
+      </w:r>
+      <w:proofErr w:type="spellStart"/>
       <w:r>
         <w:rPr>
           <w:rFonts w:asciiTheme="majorHAnsi" w:hAnsiTheme="majorHAnsi"/>
           <w:sz w:val="21"/>
           <w:szCs w:val="21"/>
         </w:rPr>
-        <w:br/>
-        <w:t xml:space="preserve">To build add this </w:t>
-      </w:r>
-      <w:proofErr w:type="spellStart"/>
+        <w:t>Nuget</w:t>
+      </w:r>
+      <w:proofErr w:type="spellEnd"/>
       <w:r>
         <w:rPr>
           <w:rFonts w:asciiTheme="majorHAnsi" w:hAnsiTheme="majorHAnsi"/>
           <w:sz w:val="21"/>
           <w:szCs w:val="21"/>
         </w:rPr>
-        <w:t>Nuget</w:t>
-      </w:r>
-      <w:proofErr w:type="spellEnd"/>
+        <w:t xml:space="preserve"> package </w:t>
+      </w:r>
+      <w:proofErr w:type="spellStart"/>
       <w:r>
         <w:rPr>
           <w:rFonts w:asciiTheme="majorHAnsi" w:hAnsiTheme="majorHAnsi"/>
           <w:sz w:val="21"/>
           <w:szCs w:val="21"/>
         </w:rPr>
-        <w:t xml:space="preserve"> package </w:t>
-      </w:r>
-      <w:proofErr w:type="spellStart"/>
+        <w:t>Nuget</w:t>
+      </w:r>
+      <w:proofErr w:type="spellEnd"/>
       <w:r>
         <w:rPr>
           <w:rFonts w:asciiTheme="majorHAnsi" w:hAnsiTheme="majorHAnsi"/>
           <w:sz w:val="21"/>
           <w:szCs w:val="21"/>
         </w:rPr>
-        <w:t>Nuget</w:t>
-      </w:r>
-      <w:proofErr w:type="spellEnd"/>
-      <w:r>
-        <w:rPr>
-          <w:rFonts w:asciiTheme="majorHAnsi" w:hAnsiTheme="majorHAnsi"/>
-          <w:sz w:val="21"/>
-          <w:szCs w:val="21"/>
-        </w:rPr>
         <w:t xml:space="preserve"> Manager for Visual studio or use PowerShell:</w:t>
       </w:r>
     </w:p>
@@ -6081,8 +6071,8 @@
         <w:spacing w:after="200" w:line="276" w:lineRule="auto"/>
         <w:ind w:left="1440"/>
         <w:rPr>
-          <w:rFonts w:ascii="Segoe UI" w:hAnsi="Segoe UI" w:cs="Segoe UI"/>
-          <w:color w:val="000000"/>
+          <w:rStyle w:val="Hyperlink"/>
+          <w:rFonts w:ascii="Segoe UI" w:hAnsi="Segoe UI" w:cs="Segoe UI"/>
           <w:szCs w:val="20"/>
         </w:rPr>
       </w:pPr>
@@ -6105,6 +6095,90 @@
         </w:r>
       </w:hyperlink>
     </w:p>
+    <w:p>
+      <w:pPr>
+        <w:pStyle w:val="ListParagraph"/>
+        <w:spacing w:after="200" w:line="276" w:lineRule="auto"/>
+        <w:ind w:left="1440"/>
+        <w:rPr>
+          <w:rFonts w:ascii="Segoe UI" w:hAnsi="Segoe UI" w:cs="Segoe UI"/>
+          <w:color w:val="000000"/>
+          <w:szCs w:val="20"/>
+        </w:rPr>
+      </w:pPr>
+    </w:p>
+    <w:p>
+      <w:pPr>
+        <w:pStyle w:val="ListParagraph"/>
+        <w:numPr>
+          <w:ilvl w:val="0"/>
+          <w:numId w:val="22"/>
+        </w:numPr>
+      </w:pPr>
+      <w:r>
+        <w:t xml:space="preserve">This release uses a version of the EWS Managed API from GIT, which is where the open source is published.  There have been many fixes done since the 2.2 version of the EWS Managed API and </w:t>
+      </w:r>
+      <w:proofErr w:type="spellStart"/>
+      <w:r>
+        <w:t>EWSEditor</w:t>
+      </w:r>
+      <w:proofErr w:type="spellEnd"/>
+      <w:r>
+        <w:t xml:space="preserve"> needs to be using them for testing purposes.</w:t>
+      </w:r>
+      <w:r>
+        <w:t xml:space="preserve">  See below:</w:t>
+      </w:r>
+      <w:bookmarkStart w:id="0" w:name="_GoBack"/>
+      <w:bookmarkEnd w:id="0"/>
+      <w:r>
+        <w:br/>
+      </w:r>
+      <w:r>
+        <w:br/>
+      </w:r>
+      <w:r>
+        <w:rPr>
+          <w:color w:val="333333"/>
+        </w:rPr>
+        <w:t>EWS Managed API… open source? YES! It’s now Open Source!!!</w:t>
+      </w:r>
+      <w:r>
+        <w:rPr>
+          <w:color w:val="333333"/>
+        </w:rPr>
+        <w:br/>
+      </w:r>
+      <w:hyperlink r:id="rId11" w:history="1">
+        <w:r>
+          <w:rPr>
+            <w:rStyle w:val="Hyperlink"/>
+          </w:rPr>
+          <w:t>https://blogs.msdn.microsoft.com/webdav_101/2014/09/29/ews-managed-api-open-source-yes-its-now-open-source/</w:t>
+        </w:r>
+      </w:hyperlink>
+      <w:r>
+        <w:t xml:space="preserve"> </w:t>
+      </w:r>
+    </w:p>
+    <w:p>
+      <w:pPr>
+        <w:pStyle w:val="ListParagraph"/>
+      </w:pPr>
+    </w:p>
+    <w:p>
+      <w:pPr>
+        <w:pStyle w:val="ListParagraph"/>
+        <w:numPr>
+          <w:ilvl w:val="0"/>
+          <w:numId w:val="22"/>
+        </w:numPr>
+      </w:pPr>
+      <w:r>
+        <w:lastRenderedPageBreak/>
+        <w:t xml:space="preserve">There have been issues with windows which have slider controls - contained controls are not rendering correct in them - critical windows were impacted.  Auto scale mode has been changed to Font from DPI on some windows- no idea why - it’s not something I would normally touch - critical windows were impacted. Set background to steel grey for windows which don't deal with an active service object. </w:t>
+      </w:r>
+    </w:p>
     <w:p/>
     <w:p>
       <w:pPr>
@@ -6115,7 +6189,7 @@
         </w:numPr>
       </w:pPr>
       <w:r>
-        <w:t xml:space="preserve">There have been issues with windows which have slider controls - contained controls are not rendering correct in them - critical windows were impacted.  Auto scale mode has been changed to Font from DPI on some windows- no idea why - it’s not something I would normally touch - critical windows were impacted. Set background to steel grey for windows which don't deal with an active service object. </w:t>
+        <w:t>Now can open the items display in the calendar view window and I coded the same for EDiscovery window.</w:t>
       </w:r>
     </w:p>
     <w:p/>
@@ -6128,301 +6202,288 @@
         </w:numPr>
       </w:pPr>
       <w:r>
+        <w:t>Added ability to display the attachments by type window in the standard items display window - this will help in understanding in differences between the three types of attachments and troubleshooting issues with them.</w:t>
+      </w:r>
+    </w:p>
+    <w:p/>
+    <w:p>
+      <w:pPr>
+        <w:pStyle w:val="ListParagraph"/>
+        <w:numPr>
+          <w:ilvl w:val="0"/>
+          <w:numId w:val="22"/>
+        </w:numPr>
+      </w:pPr>
+      <w:r>
+        <w:t>Added testing windows which developers can use to add their own code. These are windows for Folder (right click on folder), Item (right click on item) and Service (Tools menu).</w:t>
+      </w:r>
+    </w:p>
+    <w:p>
+      <w:pPr>
+        <w:ind w:firstLine="60"/>
+      </w:pPr>
+    </w:p>
+    <w:p>
+      <w:pPr>
+        <w:pStyle w:val="ListParagraph"/>
+        <w:numPr>
+          <w:ilvl w:val="0"/>
+          <w:numId w:val="22"/>
+        </w:numPr>
+      </w:pPr>
+      <w:r>
+        <w:t xml:space="preserve">Fixed issues with rendering on many pages due to pages being auto-resized - been something needed to fix - many people cannot use some windows do to this issue. </w:t>
+      </w:r>
+    </w:p>
+    <w:p/>
+    <w:p>
+      <w:pPr>
+        <w:pStyle w:val="ListParagraph"/>
+        <w:numPr>
+          <w:ilvl w:val="0"/>
+          <w:numId w:val="22"/>
+        </w:numPr>
+      </w:pPr>
+      <w:r>
+        <w:t>The post window now has tabs on the request and response to show the xml in and web controls - makes far easier to read. EWS post now checks response for non-ASCII characters.</w:t>
+      </w:r>
+    </w:p>
+    <w:p>
+      <w:pPr>
+        <w:ind w:firstLine="60"/>
+      </w:pPr>
+    </w:p>
+    <w:p>
+      <w:pPr>
+        <w:pStyle w:val="ListParagraph"/>
+        <w:numPr>
+          <w:ilvl w:val="0"/>
+          <w:numId w:val="22"/>
+        </w:numPr>
+      </w:pPr>
+      <w:r>
+        <w:t xml:space="preserve">Added XML views of data in EWS POST. </w:t>
+      </w:r>
+    </w:p>
+    <w:p/>
+    <w:p>
+      <w:pPr>
+        <w:pStyle w:val="ListParagraph"/>
+        <w:numPr>
+          <w:ilvl w:val="0"/>
+          <w:numId w:val="22"/>
+        </w:numPr>
+      </w:pPr>
+      <w:r>
+        <w:t xml:space="preserve">Added code to check for odd character in EWS responses in the EWS POST window. </w:t>
+      </w:r>
+    </w:p>
+    <w:p/>
+    <w:p>
+      <w:pPr>
+        <w:pStyle w:val="ListParagraph"/>
+        <w:numPr>
+          <w:ilvl w:val="0"/>
+          <w:numId w:val="22"/>
+        </w:numPr>
+      </w:pPr>
+      <w:r>
+        <w:t xml:space="preserve">Added an XML view to the MailTips window.  </w:t>
+      </w:r>
+    </w:p>
+    <w:p/>
+    <w:p>
+      <w:pPr>
+        <w:pStyle w:val="ListParagraph"/>
+        <w:numPr>
+          <w:ilvl w:val="0"/>
+          <w:numId w:val="22"/>
+        </w:numPr>
+      </w:pPr>
+      <w:r>
+        <w:t xml:space="preserve">Added new window to allow a user to enter html/xml/text and get an IE rendering of it - this is helpful whenever a person wants to see what an HTL document looks like or be </w:t>
+      </w:r>
+      <w:proofErr w:type="spellStart"/>
+      <w:r>
+        <w:t>ble</w:t>
+      </w:r>
+      <w:proofErr w:type="spellEnd"/>
+      <w:r>
+        <w:t xml:space="preserve"> to review XML in a way which is far better than a plain text version. This window is under the "Other" menu.</w:t>
+      </w:r>
+    </w:p>
+    <w:p/>
+    <w:p>
+      <w:pPr>
+        <w:pStyle w:val="ListParagraph"/>
+        <w:numPr>
+          <w:ilvl w:val="0"/>
+          <w:numId w:val="22"/>
+        </w:numPr>
+      </w:pPr>
+      <w:r>
+        <w:t xml:space="preserve">Now there </w:t>
+      </w:r>
+      <w:proofErr w:type="gramStart"/>
+      <w:r>
+        <w:t>is separate</w:t>
+      </w:r>
+      <w:proofErr w:type="gramEnd"/>
+      <w:r>
+        <w:t xml:space="preserve"> credentials for managed and unmanaged code in explorer part of </w:t>
+      </w:r>
+      <w:proofErr w:type="spellStart"/>
+      <w:r>
+        <w:t>EWSEditor</w:t>
+      </w:r>
+      <w:proofErr w:type="spellEnd"/>
+      <w:r>
+        <w:t xml:space="preserve">. </w:t>
+      </w:r>
+    </w:p>
+    <w:p/>
+    <w:p>
+      <w:pPr>
+        <w:pStyle w:val="ListParagraph"/>
+        <w:numPr>
+          <w:ilvl w:val="0"/>
+          <w:numId w:val="22"/>
+        </w:numPr>
+      </w:pPr>
+      <w:r>
+        <w:t xml:space="preserve">Changed description text in </w:t>
+      </w:r>
+      <w:proofErr w:type="spellStart"/>
+      <w:r>
+        <w:t>FolderDialog</w:t>
+      </w:r>
+      <w:proofErr w:type="spellEnd"/>
+      <w:r>
+        <w:t xml:space="preserve"> to explain that delegate access will be done if SMTP for the mailbox being delegated is entered.</w:t>
+      </w:r>
+    </w:p>
+    <w:p/>
+    <w:p>
+      <w:pPr>
+        <w:pStyle w:val="ListParagraph"/>
+        <w:numPr>
+          <w:ilvl w:val="0"/>
+          <w:numId w:val="22"/>
+        </w:numPr>
+      </w:pPr>
+      <w:r>
+        <w:t>In eDiscovery window - Fixed a spelling issue. Lower search results clear when a new top level search is done.</w:t>
+      </w:r>
+    </w:p>
+    <w:p>
+      <w:pPr>
+        <w:pStyle w:val="ListParagraph"/>
+        <w:numPr>
+          <w:ilvl w:val="0"/>
+          <w:numId w:val="22"/>
+        </w:numPr>
+      </w:pPr>
+      <w:r>
+        <w:t>Services window (login) has better comments which will help when using EWS Impersonation.</w:t>
+      </w:r>
+    </w:p>
+    <w:p/>
+    <w:p>
+      <w:pPr>
+        <w:pStyle w:val="ListParagraph"/>
+        <w:numPr>
+          <w:ilvl w:val="0"/>
+          <w:numId w:val="22"/>
+        </w:numPr>
+      </w:pPr>
+      <w:r>
+        <w:t>Added ability to optionally set 3 headers in Global Dialog - those will be used by the service object if set.</w:t>
+      </w:r>
+    </w:p>
+    <w:p/>
+    <w:p>
+      <w:pPr>
+        <w:pStyle w:val="ListParagraph"/>
+        <w:numPr>
+          <w:ilvl w:val="0"/>
+          <w:numId w:val="22"/>
+        </w:numPr>
+      </w:pPr>
+      <w:proofErr w:type="spellStart"/>
+      <w:r>
+        <w:t>AutoDiscover</w:t>
+      </w:r>
+      <w:proofErr w:type="spellEnd"/>
+      <w:r>
+        <w:t xml:space="preserve"> viewer is too big for some displays - so I reformatted the window to allow for usage on medium to some smaller displays such as laptops.</w:t>
+      </w:r>
+    </w:p>
+    <w:p>
+      <w:pPr>
+        <w:ind w:firstLine="60"/>
+      </w:pPr>
+    </w:p>
+    <w:p>
+      <w:pPr>
+        <w:pStyle w:val="ListParagraph"/>
+        <w:numPr>
+          <w:ilvl w:val="0"/>
+          <w:numId w:val="22"/>
+        </w:numPr>
+      </w:pPr>
+      <w:r>
+        <w:t>In the EWS Post window the response body was not showing when a 500 error was returned - I fixed it.</w:t>
+      </w:r>
+    </w:p>
+    <w:p/>
+    <w:p>
+      <w:pPr>
+        <w:pStyle w:val="ListParagraph"/>
+        <w:numPr>
+          <w:ilvl w:val="0"/>
+          <w:numId w:val="22"/>
+        </w:numPr>
+      </w:pPr>
+      <w:r>
+        <w:t xml:space="preserve">Fixed issue with a null value returned in a call in </w:t>
+      </w:r>
+      <w:proofErr w:type="spellStart"/>
+      <w:r>
+        <w:t>UserConfigForm</w:t>
+      </w:r>
+      <w:proofErr w:type="spellEnd"/>
+      <w:r>
+        <w:t>.</w:t>
+      </w:r>
+    </w:p>
+    <w:p>
+      <w:pPr>
+        <w:ind w:firstLine="60"/>
+      </w:pPr>
+    </w:p>
+    <w:p>
+      <w:pPr>
+        <w:pStyle w:val="ListParagraph"/>
+        <w:numPr>
+          <w:ilvl w:val="0"/>
+          <w:numId w:val="22"/>
+        </w:numPr>
+      </w:pPr>
+      <w:r>
+        <w:t>Fixed issues with the calendar item windows around the start and end date/time/time zones</w:t>
+      </w:r>
+    </w:p>
+    <w:p/>
+    <w:p>
+      <w:pPr>
+        <w:pStyle w:val="ListParagraph"/>
+        <w:numPr>
+          <w:ilvl w:val="0"/>
+          <w:numId w:val="22"/>
+        </w:numPr>
+      </w:pPr>
+      <w:r>
         <w:lastRenderedPageBreak/>
-        <w:t>Now can open the items display in the calendar view window and I coded the same for EDiscovery window.</w:t>
-      </w:r>
-    </w:p>
-    <w:p/>
-    <w:p>
-      <w:pPr>
-        <w:pStyle w:val="ListParagraph"/>
-        <w:numPr>
-          <w:ilvl w:val="0"/>
-          <w:numId w:val="22"/>
-        </w:numPr>
-      </w:pPr>
-      <w:r>
-        <w:t>Added ability to display the attachments by type window in the standard items display window - this will help in understanding in differences between the three types of attachments and troubleshooting issues with them.</w:t>
-      </w:r>
-    </w:p>
-    <w:p/>
-    <w:p>
-      <w:pPr>
-        <w:pStyle w:val="ListParagraph"/>
-        <w:numPr>
-          <w:ilvl w:val="0"/>
-          <w:numId w:val="22"/>
-        </w:numPr>
-      </w:pPr>
-      <w:r>
-        <w:t>Added testing windows which developers can use to add their own code. These are windows for Folder (right click on folder), Item (right click on item) and Service (Tools menu).</w:t>
-      </w:r>
-    </w:p>
-    <w:p>
-      <w:pPr>
-        <w:ind w:firstLine="60"/>
-      </w:pPr>
-    </w:p>
-    <w:p>
-      <w:pPr>
-        <w:pStyle w:val="ListParagraph"/>
-        <w:numPr>
-          <w:ilvl w:val="0"/>
-          <w:numId w:val="22"/>
-        </w:numPr>
-      </w:pPr>
-      <w:r>
-        <w:t xml:space="preserve">Fixed issues with rendering on many pages due to pages being auto-resized - been something needed to fix - many people cannot use some windows do to this issue. </w:t>
-      </w:r>
-    </w:p>
-    <w:p/>
-    <w:p>
-      <w:pPr>
-        <w:pStyle w:val="ListParagraph"/>
-        <w:numPr>
-          <w:ilvl w:val="0"/>
-          <w:numId w:val="22"/>
-        </w:numPr>
-      </w:pPr>
-      <w:r>
-        <w:t>The post window now has tabs on the request and response to show the xml in and web controls - makes far easier to read. EWS post now checks response for non-ASCII characters.</w:t>
-      </w:r>
-    </w:p>
-    <w:p>
-      <w:pPr>
-        <w:ind w:firstLine="60"/>
-      </w:pPr>
-    </w:p>
-    <w:p>
-      <w:pPr>
-        <w:pStyle w:val="ListParagraph"/>
-        <w:numPr>
-          <w:ilvl w:val="0"/>
-          <w:numId w:val="22"/>
-        </w:numPr>
-      </w:pPr>
-      <w:r>
-        <w:t xml:space="preserve">Added XML views of data in EWS POST. </w:t>
-      </w:r>
-    </w:p>
-    <w:p/>
-    <w:p>
-      <w:pPr>
-        <w:pStyle w:val="ListParagraph"/>
-        <w:numPr>
-          <w:ilvl w:val="0"/>
-          <w:numId w:val="22"/>
-        </w:numPr>
-      </w:pPr>
-      <w:r>
-        <w:t xml:space="preserve">Added code to check for odd character in EWS responses in the EWS POST window. </w:t>
-      </w:r>
-    </w:p>
-    <w:p/>
-    <w:p>
-      <w:pPr>
-        <w:pStyle w:val="ListParagraph"/>
-        <w:numPr>
-          <w:ilvl w:val="0"/>
-          <w:numId w:val="22"/>
-        </w:numPr>
-      </w:pPr>
-      <w:r>
-        <w:t xml:space="preserve">Added an XML view to the MailTips window.  </w:t>
-      </w:r>
-    </w:p>
-    <w:p/>
-    <w:p>
-      <w:pPr>
-        <w:pStyle w:val="ListParagraph"/>
-        <w:numPr>
-          <w:ilvl w:val="0"/>
-          <w:numId w:val="22"/>
-        </w:numPr>
-      </w:pPr>
-      <w:r>
-        <w:t xml:space="preserve">Added new window to allow a user to enter html/xml/text and get an IE rendering of it - this is helpful whenever a person wants to see what an HTL document looks like or be </w:t>
-      </w:r>
-      <w:proofErr w:type="spellStart"/>
-      <w:r>
-        <w:t>ble</w:t>
-      </w:r>
-      <w:proofErr w:type="spellEnd"/>
-      <w:r>
-        <w:t xml:space="preserve"> to review XML in a way which is far better than a plain text version. This window is under the "Other" menu.</w:t>
-      </w:r>
-    </w:p>
-    <w:p/>
-    <w:p>
-      <w:pPr>
-        <w:pStyle w:val="ListParagraph"/>
-        <w:numPr>
-          <w:ilvl w:val="0"/>
-          <w:numId w:val="22"/>
-        </w:numPr>
-      </w:pPr>
-      <w:r>
-        <w:t xml:space="preserve">Now there </w:t>
-      </w:r>
-      <w:proofErr w:type="gramStart"/>
-      <w:r>
-        <w:t>is separate</w:t>
-      </w:r>
-      <w:proofErr w:type="gramEnd"/>
-      <w:r>
-        <w:t xml:space="preserve"> credentials for managed and unmanaged code in explorer part of </w:t>
-      </w:r>
-      <w:proofErr w:type="spellStart"/>
-      <w:r>
-        <w:t>EWSEditor</w:t>
-      </w:r>
-      <w:proofErr w:type="spellEnd"/>
-      <w:r>
-        <w:t xml:space="preserve">. </w:t>
-      </w:r>
-    </w:p>
-    <w:p/>
-    <w:p>
-      <w:pPr>
-        <w:pStyle w:val="ListParagraph"/>
-        <w:numPr>
-          <w:ilvl w:val="0"/>
-          <w:numId w:val="22"/>
-        </w:numPr>
-      </w:pPr>
-      <w:r>
-        <w:t xml:space="preserve">Changed description text in </w:t>
-      </w:r>
-      <w:proofErr w:type="spellStart"/>
-      <w:r>
-        <w:t>FolderDialog</w:t>
-      </w:r>
-      <w:proofErr w:type="spellEnd"/>
-      <w:r>
-        <w:t xml:space="preserve"> to explain that delegate access will be done if SMTP for the mailbox being delegated is entered.</w:t>
-      </w:r>
-    </w:p>
-    <w:p/>
-    <w:p>
-      <w:pPr>
-        <w:pStyle w:val="ListParagraph"/>
-        <w:numPr>
-          <w:ilvl w:val="0"/>
-          <w:numId w:val="22"/>
-        </w:numPr>
-      </w:pPr>
-      <w:r>
-        <w:t>In eDiscovery window - Fixed a spelling issue. Lower search results clear when a new top level search is done.</w:t>
-      </w:r>
-    </w:p>
-    <w:p>
-      <w:pPr>
-        <w:pStyle w:val="ListParagraph"/>
-        <w:numPr>
-          <w:ilvl w:val="0"/>
-          <w:numId w:val="22"/>
-        </w:numPr>
-      </w:pPr>
-      <w:r>
-        <w:t>Services window (login) has better comments which will help when using EWS Impersonation.</w:t>
-      </w:r>
-    </w:p>
-    <w:p/>
-    <w:p>
-      <w:pPr>
-        <w:pStyle w:val="ListParagraph"/>
-        <w:numPr>
-          <w:ilvl w:val="0"/>
-          <w:numId w:val="22"/>
-        </w:numPr>
-      </w:pPr>
-      <w:r>
-        <w:t>Added ability to optionally set 3 headers in Global Dialog - those will be used by the service object if set.</w:t>
-      </w:r>
-    </w:p>
-    <w:p/>
-    <w:p>
-      <w:pPr>
-        <w:pStyle w:val="ListParagraph"/>
-        <w:numPr>
-          <w:ilvl w:val="0"/>
-          <w:numId w:val="22"/>
-        </w:numPr>
-      </w:pPr>
-      <w:proofErr w:type="spellStart"/>
-      <w:r>
-        <w:t>AutoDiscover</w:t>
-      </w:r>
-      <w:proofErr w:type="spellEnd"/>
-      <w:r>
-        <w:t xml:space="preserve"> viewer is too big for some displays - so I reformatted the window to allow for usage on medium to some smaller displays such as laptops.</w:t>
-      </w:r>
-    </w:p>
-    <w:p>
-      <w:pPr>
-        <w:ind w:firstLine="60"/>
-      </w:pPr>
-    </w:p>
-    <w:p>
-      <w:pPr>
-        <w:pStyle w:val="ListParagraph"/>
-        <w:numPr>
-          <w:ilvl w:val="0"/>
-          <w:numId w:val="22"/>
-        </w:numPr>
-      </w:pPr>
-      <w:r>
-        <w:t>In the EWS Post window the response body was not showing when a 500 error was returned - I fixed it.</w:t>
-      </w:r>
-    </w:p>
-    <w:p/>
-    <w:p>
-      <w:pPr>
-        <w:pStyle w:val="ListParagraph"/>
-        <w:numPr>
-          <w:ilvl w:val="0"/>
-          <w:numId w:val="22"/>
-        </w:numPr>
-      </w:pPr>
-      <w:r>
-        <w:t xml:space="preserve">Fixed issue with a null value returned in a call in </w:t>
-      </w:r>
-      <w:proofErr w:type="spellStart"/>
-      <w:r>
-        <w:t>UserConfigForm</w:t>
-      </w:r>
-      <w:proofErr w:type="spellEnd"/>
-      <w:r>
-        <w:t>.</w:t>
-      </w:r>
-    </w:p>
-    <w:p>
-      <w:pPr>
-        <w:ind w:firstLine="60"/>
-      </w:pPr>
-    </w:p>
-    <w:p>
-      <w:pPr>
-        <w:pStyle w:val="ListParagraph"/>
-        <w:numPr>
-          <w:ilvl w:val="0"/>
-          <w:numId w:val="22"/>
-        </w:numPr>
-      </w:pPr>
-      <w:r>
-        <w:t>Fixed issues with the calendar item windows around the start and end date/time/time zones</w:t>
-      </w:r>
-    </w:p>
-    <w:p/>
-    <w:p>
-      <w:pPr>
-        <w:pStyle w:val="ListParagraph"/>
-        <w:numPr>
-          <w:ilvl w:val="0"/>
-          <w:numId w:val="22"/>
-        </w:numPr>
-      </w:pPr>
-      <w:r>
         <w:t>Changed time zone lookup to also allow entry of a string rather than only from the drop down list.</w:t>
       </w:r>
     </w:p>
@@ -6821,7 +6882,7 @@
         </w:rPr>
         <w:t xml:space="preserve"> describe not only the connection information for calls specified in the </w:t>
       </w:r>
-      <w:hyperlink r:id="rId11" w:history="1">
+      <w:hyperlink r:id="rId12" w:history="1">
         <w:proofErr w:type="spellStart"/>
         <w:r>
           <w:rPr>
@@ -6868,7 +6929,15 @@
           <w:rFonts w:cs="Arial"/>
           <w:szCs w:val="20"/>
         </w:rPr>
-        <w:t xml:space="preserve"> can be displayed at one time using unique configurations.  This allows folders on multiple servers and server versions to be displayed at one time or displaying the same folders using different credentials.</w:t>
+        <w:t xml:space="preserve"> can be displayed at one time using unique configurations.  This allows folders </w:t>
+      </w:r>
+      <w:r>
+        <w:rPr>
+          <w:rFonts w:cs="Arial"/>
+          <w:szCs w:val="20"/>
+        </w:rPr>
+        <w:lastRenderedPageBreak/>
+        <w:t>on multiple servers and server versions to be displayed at one time or displaying the same folders using different credentials.</w:t>
       </w:r>
     </w:p>
     <w:p>
@@ -6987,7 +7056,7 @@
                     <pic:cNvPicPr/>
                   </pic:nvPicPr>
                   <pic:blipFill>
-                    <a:blip r:embed="rId12">
+                    <a:blip r:embed="rId13">
                       <a:extLst>
                         <a:ext uri="{28A0092B-C50C-407E-A947-70E740481C1C}">
                           <a14:useLocalDpi xmlns:a14="http://schemas.microsoft.com/office/drawing/2010/main" val="0"/>
@@ -7047,7 +7116,7 @@
                     <pic:cNvPicPr/>
                   </pic:nvPicPr>
                   <pic:blipFill>
-                    <a:blip r:embed="rId13"/>
+                    <a:blip r:embed="rId14"/>
                     <a:stretch>
                       <a:fillRect/>
                     </a:stretch>
@@ -7198,7 +7267,7 @@
         </w:rPr>
         <w:t xml:space="preserve">the </w:t>
       </w:r>
-      <w:hyperlink r:id="rId14" w:history="1">
+      <w:hyperlink r:id="rId15" w:history="1">
         <w:proofErr w:type="spellStart"/>
         <w:r>
           <w:rPr>
@@ -7272,7 +7341,7 @@
                     <pic:cNvPicPr/>
                   </pic:nvPicPr>
                   <pic:blipFill>
-                    <a:blip r:embed="rId15">
+                    <a:blip r:embed="rId16">
                       <a:extLst>
                         <a:ext uri="{28A0092B-C50C-407E-A947-70E740481C1C}">
                           <a14:useLocalDpi xmlns:a14="http://schemas.microsoft.com/office/drawing/2010/main" val="0"/>
@@ -7332,7 +7401,7 @@
                     <pic:cNvPicPr/>
                   </pic:nvPicPr>
                   <pic:blipFill>
-                    <a:blip r:embed="rId16"/>
+                    <a:blip r:embed="rId17"/>
                     <a:stretch>
                       <a:fillRect/>
                     </a:stretch>
@@ -7480,7 +7549,7 @@
                     <pic:cNvPicPr/>
                   </pic:nvPicPr>
                   <pic:blipFill>
-                    <a:blip r:embed="rId17"/>
+                    <a:blip r:embed="rId18"/>
                     <a:stretch>
                       <a:fillRect/>
                     </a:stretch>
@@ -7587,7 +7656,7 @@
                     <pic:cNvPicPr/>
                   </pic:nvPicPr>
                   <pic:blipFill>
-                    <a:blip r:embed="rId18"/>
+                    <a:blip r:embed="rId19"/>
                     <a:stretch>
                       <a:fillRect/>
                     </a:stretch>
@@ -9851,15 +9920,6 @@
   </w:num>
   <w:num w:numId="22">
     <w:abstractNumId w:val="2"/>
-    <w:lvlOverride w:ilvl="0"/>
-    <w:lvlOverride w:ilvl="1"/>
-    <w:lvlOverride w:ilvl="2"/>
-    <w:lvlOverride w:ilvl="3"/>
-    <w:lvlOverride w:ilvl="4"/>
-    <w:lvlOverride w:ilvl="5"/>
-    <w:lvlOverride w:ilvl="6"/>
-    <w:lvlOverride w:ilvl="7"/>
-    <w:lvlOverride w:ilvl="8"/>
   </w:num>
 </w:numbering>
 </file>

</xml_diff>

<commit_message>
Enhanced the Tasks window. New Developer Attachments Test Form. Now can work with attachments in contacts, tasks, calendar items, email. Dont need to save prior to adding attachments. Properties View definition window was missing OK and Cancel buttons - added them back. Search window changes:  Frame number now properly appears in results.  Added a note on the window explaining that Exchange Online may limit results to 250 by default policy. Now can display the main properties window for an item by double clicking on it. Fixed a rendering issue.
</commit_message>
<xml_diff>
--- a/EWSEditor/docs/ReleaseNotes.docx
+++ b/EWSEditor/docs/ReleaseNotes.docx
@@ -6129,8 +6129,6 @@
       <w:r>
         <w:t xml:space="preserve">  See below:</w:t>
       </w:r>
-      <w:bookmarkStart w:id="0" w:name="_GoBack"/>
-      <w:bookmarkEnd w:id="0"/>
       <w:r>
         <w:br/>
       </w:r>
@@ -6817,6 +6815,193 @@
           <w:rFonts w:asciiTheme="minorHAnsi" w:hAnsiTheme="minorHAnsi"/>
         </w:rPr>
       </w:pPr>
+      <w:r>
+        <w:rPr>
+          <w:rFonts w:asciiTheme="minorHAnsi" w:hAnsiTheme="minorHAnsi"/>
+        </w:rPr>
+        <w:t>1.1</w:t>
+      </w:r>
+      <w:r>
+        <w:rPr>
+          <w:rFonts w:asciiTheme="minorHAnsi" w:hAnsiTheme="minorHAnsi"/>
+        </w:rPr>
+        <w:t>5</w:t>
+      </w:r>
+      <w:r>
+        <w:rPr>
+          <w:rFonts w:asciiTheme="minorHAnsi" w:hAnsiTheme="minorHAnsi"/>
+        </w:rPr>
+        <w:t xml:space="preserve"> - </w:t>
+      </w:r>
+      <w:r>
+        <w:rPr>
+          <w:rFonts w:ascii="Segoe UI" w:hAnsi="Segoe UI" w:cs="Segoe UI"/>
+          <w:b/>
+          <w:color w:val="253340"/>
+          <w:sz w:val="19"/>
+          <w:szCs w:val="19"/>
+        </w:rPr>
+        <w:t>4/</w:t>
+      </w:r>
+      <w:r>
+        <w:rPr>
+          <w:rFonts w:ascii="Segoe UI" w:hAnsi="Segoe UI" w:cs="Segoe UI"/>
+          <w:b/>
+          <w:color w:val="253340"/>
+          <w:sz w:val="19"/>
+          <w:szCs w:val="19"/>
+        </w:rPr>
+        <w:t>1</w:t>
+      </w:r>
+      <w:r>
+        <w:rPr>
+          <w:rFonts w:ascii="Segoe UI" w:hAnsi="Segoe UI" w:cs="Segoe UI"/>
+          <w:b/>
+          <w:color w:val="253340"/>
+          <w:sz w:val="19"/>
+          <w:szCs w:val="19"/>
+        </w:rPr>
+        <w:t>/201</w:t>
+      </w:r>
+      <w:r>
+        <w:rPr>
+          <w:rFonts w:ascii="Segoe UI" w:hAnsi="Segoe UI" w:cs="Segoe UI"/>
+          <w:b/>
+          <w:color w:val="253340"/>
+          <w:sz w:val="19"/>
+          <w:szCs w:val="19"/>
+        </w:rPr>
+        <w:t>6</w:t>
+      </w:r>
+      <w:r>
+        <w:rPr>
+          <w:rFonts w:ascii="Segoe UI" w:hAnsi="Segoe UI" w:cs="Segoe UI"/>
+          <w:b/>
+          <w:color w:val="253340"/>
+          <w:sz w:val="19"/>
+          <w:szCs w:val="19"/>
+        </w:rPr>
+        <w:t xml:space="preserve"> – </w:t>
+      </w:r>
+      <w:r>
+        <w:rPr>
+          <w:rFonts w:ascii="Segoe UI" w:hAnsi="Segoe UI" w:cs="Segoe UI"/>
+          <w:b/>
+          <w:color w:val="253340"/>
+          <w:sz w:val="19"/>
+          <w:szCs w:val="19"/>
+        </w:rPr>
+        <w:t xml:space="preserve"> </w:t>
+      </w:r>
+    </w:p>
+    <w:p>
+      <w:pPr>
+        <w:pStyle w:val="ListParagraph"/>
+        <w:numPr>
+          <w:ilvl w:val="0"/>
+          <w:numId w:val="22"/>
+        </w:numPr>
+      </w:pPr>
+      <w:r>
+        <w:t>Enhanced the Tasks window.</w:t>
+      </w:r>
+    </w:p>
+    <w:p>
+      <w:pPr>
+        <w:pStyle w:val="ListParagraph"/>
+        <w:numPr>
+          <w:ilvl w:val="0"/>
+          <w:numId w:val="22"/>
+        </w:numPr>
+      </w:pPr>
+      <w:r>
+        <w:t>New Developer Attachments Test Form.</w:t>
+      </w:r>
+    </w:p>
+    <w:p>
+      <w:pPr>
+        <w:pStyle w:val="ListParagraph"/>
+        <w:numPr>
+          <w:ilvl w:val="0"/>
+          <w:numId w:val="22"/>
+        </w:numPr>
+      </w:pPr>
+      <w:r>
+        <w:t>Now can work with attachments in contacts, tasks, calendar items, email.</w:t>
+      </w:r>
+    </w:p>
+    <w:p>
+      <w:pPr>
+        <w:pStyle w:val="ListParagraph"/>
+        <w:numPr>
+          <w:ilvl w:val="0"/>
+          <w:numId w:val="22"/>
+        </w:numPr>
+      </w:pPr>
+      <w:r>
+        <w:t>Now you don</w:t>
+      </w:r>
+      <w:r>
+        <w:t>’t</w:t>
+      </w:r>
+      <w:r>
+        <w:t xml:space="preserve"> need to save prior to adding attachments.</w:t>
+      </w:r>
+    </w:p>
+    <w:p>
+      <w:pPr>
+        <w:pStyle w:val="ListParagraph"/>
+        <w:numPr>
+          <w:ilvl w:val="0"/>
+          <w:numId w:val="22"/>
+        </w:numPr>
+      </w:pPr>
+      <w:r>
+        <w:t>Properties View definition window was missing OK and Cancel buttons - added them back.</w:t>
+      </w:r>
+    </w:p>
+    <w:p>
+      <w:pPr>
+        <w:pStyle w:val="ListParagraph"/>
+        <w:numPr>
+          <w:ilvl w:val="0"/>
+          <w:numId w:val="22"/>
+        </w:numPr>
+      </w:pPr>
+      <w:r>
+        <w:t>Search window changes:  Frame number now properly appears in results.  Added a note on the</w:t>
+      </w:r>
+    </w:p>
+    <w:p>
+      <w:pPr>
+        <w:pStyle w:val="ListParagraph"/>
+      </w:pPr>
+      <w:proofErr w:type="gramStart"/>
+      <w:r>
+        <w:t>window</w:t>
+      </w:r>
+      <w:proofErr w:type="gramEnd"/>
+      <w:r>
+        <w:t xml:space="preserve"> explaining that Exchange Online may limit results to 250 by default policy. Now can</w:t>
+      </w:r>
+    </w:p>
+    <w:p>
+      <w:pPr>
+        <w:pStyle w:val="ListParagraph"/>
+      </w:pPr>
+      <w:proofErr w:type="gramStart"/>
+      <w:r>
+        <w:t>display</w:t>
+      </w:r>
+      <w:proofErr w:type="gramEnd"/>
+      <w:r>
+        <w:t xml:space="preserve"> the main properties window for an item by double clicking on it. </w:t>
+      </w:r>
+      <w:proofErr w:type="gramStart"/>
+      <w:r>
+        <w:t>Fixed a rendering issue.</w:t>
+      </w:r>
+      <w:proofErr w:type="gramEnd"/>
     </w:p>
     <w:p>
       <w:pPr>
@@ -6829,12 +7014,15 @@
           <w:szCs w:val="24"/>
         </w:rPr>
       </w:pPr>
+      <w:bookmarkStart w:id="0" w:name="_GoBack"/>
+      <w:bookmarkEnd w:id="0"/>
     </w:p>
     <w:p>
       <w:pPr>
         <w:pStyle w:val="Heading1"/>
       </w:pPr>
       <w:r>
+        <w:lastRenderedPageBreak/>
         <w:t>Features</w:t>
       </w:r>
     </w:p>
@@ -6929,15 +7117,7 @@
           <w:rFonts w:cs="Arial"/>
           <w:szCs w:val="20"/>
         </w:rPr>
-        <w:t xml:space="preserve"> can be displayed at one time using unique configurations.  This allows folders </w:t>
-      </w:r>
-      <w:r>
-        <w:rPr>
-          <w:rFonts w:cs="Arial"/>
-          <w:szCs w:val="20"/>
-        </w:rPr>
-        <w:lastRenderedPageBreak/>
-        <w:t>on multiple servers and server versions to be displayed at one time or displaying the same folders using different credentials.</w:t>
+        <w:t xml:space="preserve"> can be displayed at one time using unique configurations.  This allows folders on multiple servers and server versions to be displayed at one time or displaying the same folders using different credentials.</w:t>
       </w:r>
     </w:p>
     <w:p>

</xml_diff>

<commit_message>
1.18 check-in for release.
</commit_message>
<xml_diff>
--- a/EWSEditor/docs/ReleaseNotes.docx
+++ b/EWSEditor/docs/ReleaseNotes.docx
@@ -7763,113 +7763,460 @@
       <w:r>
         <w:t xml:space="preserve">Added new properties to default folder properties to be displayed. </w:t>
       </w:r>
+    </w:p>
+    <w:p>
+      <w:pPr>
+        <w:pStyle w:val="ListParagraph"/>
+        <w:numPr>
+          <w:ilvl w:val="0"/>
+          <w:numId w:val="22"/>
+        </w:numPr>
+      </w:pPr>
+      <w:r>
+        <w:t>Added Folder Search Wind</w:t>
+      </w:r>
+      <w:r>
+        <w:t>ow</w:t>
+      </w:r>
+      <w:r>
+        <w:rPr>
+          <w:rFonts w:hint="eastAsia"/>
+          <w:lang w:eastAsia="ja-JP"/>
+        </w:rPr>
+        <w:t xml:space="preserve"> on the folder context menu.</w:t>
+      </w:r>
+      <w:r>
+        <w:t xml:space="preserve"> </w:t>
+      </w:r>
+    </w:p>
+    <w:p>
+      <w:pPr>
+        <w:pStyle w:val="ListParagraph"/>
+        <w:numPr>
+          <w:ilvl w:val="0"/>
+          <w:numId w:val="22"/>
+        </w:numPr>
+      </w:pPr>
+      <w:r>
+        <w:t xml:space="preserve">Added </w:t>
+      </w:r>
+      <w:r>
+        <w:rPr>
+          <w:rFonts w:hint="eastAsia"/>
+          <w:lang w:eastAsia="ja-JP"/>
+        </w:rPr>
+        <w:t>new features to I</w:t>
+      </w:r>
+      <w:r>
+        <w:t>tem search window</w:t>
+      </w:r>
+      <w:r>
+        <w:rPr>
+          <w:rFonts w:hint="eastAsia"/>
+          <w:lang w:eastAsia="ja-JP"/>
+        </w:rPr>
+        <w:t xml:space="preserve"> </w:t>
+      </w:r>
+      <w:r>
+        <w:rPr>
+          <w:rFonts w:hint="eastAsia"/>
+          <w:lang w:eastAsia="ja-JP"/>
+        </w:rPr>
+        <w:t>on the folder context menu.</w:t>
+      </w:r>
+    </w:p>
+    <w:p>
+      <w:pPr>
+        <w:pStyle w:val="ListParagraph"/>
+        <w:numPr>
+          <w:ilvl w:val="0"/>
+          <w:numId w:val="22"/>
+        </w:numPr>
+      </w:pPr>
+      <w:r>
+        <w:rPr>
+          <w:rFonts w:hint="eastAsia"/>
+          <w:lang w:eastAsia="ja-JP"/>
+        </w:rPr>
+        <w:t>Refined the Folder Developer window and Item Developer window.</w:t>
+      </w:r>
+    </w:p>
+    <w:p>
+      <w:pPr>
+        <w:pStyle w:val="ListParagraph"/>
+        <w:numPr>
+          <w:ilvl w:val="0"/>
+          <w:numId w:val="22"/>
+        </w:numPr>
+      </w:pPr>
+      <w:r>
+        <w:rPr>
+          <w:rFonts w:hint="eastAsia"/>
+          <w:lang w:eastAsia="ja-JP"/>
+        </w:rPr>
+        <w:t xml:space="preserve">A set of extended properties is now displayed in the </w:t>
+      </w:r>
+      <w:r>
+        <w:rPr>
+          <w:lang w:eastAsia="ja-JP"/>
+        </w:rPr>
+        <w:t>default view of folder properties.</w:t>
+      </w:r>
+    </w:p>
+    <w:p/>
+    <w:p>
+      <w:pPr>
+        <w:pStyle w:val="PlainText"/>
+      </w:pPr>
+      <w:r>
+        <w:t>1.18 - 10/21/2016 – 3/15/2017</w:t>
+      </w:r>
+    </w:p>
+    <w:p>
+      <w:pPr>
+        <w:pStyle w:val="PlainText"/>
+      </w:pPr>
+    </w:p>
+    <w:p>
+      <w:pPr>
+        <w:numPr>
+          <w:ilvl w:val="0"/>
+          <w:numId w:val="24"/>
+        </w:numPr>
+        <w:ind w:left="720"/>
+        <w:rPr>
+          <w:rFonts w:eastAsia="Times New Roman"/>
+        </w:rPr>
+      </w:pPr>
+      <w:r>
+        <w:rPr>
+          <w:rFonts w:eastAsia="Times New Roman"/>
+        </w:rPr>
+        <w:t>EWS Post window will now handle a chunked response from a GET.  This will allow this window to call Office Reporting Services which return chunked data.</w:t>
+      </w:r>
+    </w:p>
+    <w:p>
+      <w:pPr>
+        <w:numPr>
+          <w:ilvl w:val="0"/>
+          <w:numId w:val="24"/>
+        </w:numPr>
+        <w:ind w:left="720"/>
+        <w:rPr>
+          <w:rFonts w:eastAsia="Times New Roman"/>
+        </w:rPr>
+      </w:pPr>
+      <w:r>
+        <w:rPr>
+          <w:rFonts w:eastAsia="Times New Roman"/>
+        </w:rPr>
+        <w:t>Added in a sample in EWS Post window with information and links on Office 365 Reporting Web Services.    </w:t>
+      </w:r>
+    </w:p>
+    <w:p>
+      <w:pPr>
+        <w:numPr>
+          <w:ilvl w:val="0"/>
+          <w:numId w:val="24"/>
+        </w:numPr>
+        <w:ind w:left="720"/>
+        <w:rPr>
+          <w:rFonts w:eastAsia="Times New Roman"/>
+        </w:rPr>
+      </w:pPr>
+      <w:r>
+        <w:rPr>
+          <w:rFonts w:eastAsia="Times New Roman"/>
+        </w:rPr>
+        <w:t>Increased the number of properties shown by default in properties windows.  This was done for both items and folders.</w:t>
+      </w:r>
+    </w:p>
+    <w:p>
+      <w:pPr>
+        <w:numPr>
+          <w:ilvl w:val="0"/>
+          <w:numId w:val="24"/>
+        </w:numPr>
+        <w:ind w:left="720"/>
+        <w:rPr>
+          <w:rFonts w:eastAsia="Times New Roman"/>
+        </w:rPr>
+      </w:pPr>
+      <w:r>
+        <w:rPr>
+          <w:rFonts w:eastAsia="Times New Roman"/>
+        </w:rPr>
+        <w:t xml:space="preserve">Import a list of properties to view - you can import your custom list of extended properties where you define the item view (there is a new button which lets you import a list from a CSV).    </w:t>
+      </w:r>
+    </w:p>
+    <w:p>
+      <w:pPr>
+        <w:numPr>
+          <w:ilvl w:val="0"/>
+          <w:numId w:val="24"/>
+        </w:numPr>
+        <w:ind w:left="720"/>
+        <w:rPr>
+          <w:rFonts w:eastAsia="Times New Roman"/>
+        </w:rPr>
+      </w:pPr>
+      <w:r>
+        <w:rPr>
+          <w:rFonts w:eastAsia="Times New Roman"/>
+        </w:rPr>
+        <w:t>A calendar search window was added (right click on a folder).  This window allows you to search for calendar items (</w:t>
+      </w:r>
+      <w:proofErr w:type="spellStart"/>
+      <w:r>
+        <w:rPr>
+          <w:rFonts w:eastAsia="Times New Roman"/>
+        </w:rPr>
+        <w:t>IMP.Appointment</w:t>
+      </w:r>
+      <w:proofErr w:type="spellEnd"/>
+      <w:proofErr w:type="gramStart"/>
+      <w:r>
+        <w:rPr>
+          <w:rFonts w:eastAsia="Times New Roman"/>
+        </w:rPr>
+        <w:t>,  </w:t>
+      </w:r>
+      <w:proofErr w:type="spellStart"/>
+      <w:r>
+        <w:rPr>
+          <w:rFonts w:eastAsia="Times New Roman"/>
+        </w:rPr>
+        <w:t>IPM.Meeting</w:t>
+      </w:r>
+      <w:proofErr w:type="spellEnd"/>
+      <w:proofErr w:type="gramEnd"/>
+      <w:r>
+        <w:rPr>
+          <w:rFonts w:eastAsia="Times New Roman"/>
+        </w:rPr>
+        <w:t xml:space="preserve">, </w:t>
+      </w:r>
+      <w:proofErr w:type="spellStart"/>
+      <w:r>
+        <w:rPr>
+          <w:rFonts w:eastAsia="Times New Roman"/>
+        </w:rPr>
+        <w:t>etc</w:t>
+      </w:r>
+      <w:proofErr w:type="spellEnd"/>
+      <w:r>
+        <w:rPr>
+          <w:rFonts w:eastAsia="Times New Roman"/>
+        </w:rPr>
+        <w:t xml:space="preserve">).  Searches can be done with AQS or by properties commonly used for searching calendar items (UID, Clean Object Id, Subject, To, CC, Class and body).  The results are shown in list view (grid).  You can see detailed properties on any item found. One of the major features of this window is that if you can select the items in the grid and export properties for them to a CSV or export them as a binary image.  The export feature allows you to import a CSV file of MAPI properties you can build yourself and use it to specify the properties you want exported.  There are many options for encoding the data being exported to CSV file.  The best usage for searching on the history of a folder is to search against the “Calendar Version Store” under the </w:t>
+      </w:r>
+      <w:proofErr w:type="spellStart"/>
+      <w:r>
+        <w:rPr>
+          <w:rFonts w:eastAsia="Times New Roman"/>
+        </w:rPr>
+        <w:t>MsgFolderRoot</w:t>
+      </w:r>
+      <w:proofErr w:type="spellEnd"/>
+      <w:r>
+        <w:rPr>
+          <w:rFonts w:eastAsia="Times New Roman"/>
+        </w:rPr>
+        <w:t xml:space="preserve"> folder; however, you could search against other folders.</w:t>
+      </w:r>
+    </w:p>
+    <w:p>
+      <w:pPr>
+        <w:numPr>
+          <w:ilvl w:val="0"/>
+          <w:numId w:val="24"/>
+        </w:numPr>
+        <w:ind w:left="720"/>
+        <w:rPr>
+          <w:rFonts w:eastAsia="Times New Roman"/>
+        </w:rPr>
+      </w:pPr>
+      <w:r>
+        <w:rPr>
+          <w:rFonts w:eastAsia="Times New Roman"/>
+        </w:rPr>
+        <w:t xml:space="preserve">Created example csv import files for properties.  One is quite large with around 1,000 properties defined.  Read the text at the top of the CSV files to understand their usage.  These files are used by the calendar export and also for loading into </w:t>
+      </w:r>
+      <w:proofErr w:type="spellStart"/>
+      <w:r>
+        <w:rPr>
+          <w:rFonts w:eastAsia="Times New Roman"/>
+        </w:rPr>
+        <w:t>EWSEditor</w:t>
+      </w:r>
+      <w:proofErr w:type="spellEnd"/>
+      <w:r>
+        <w:rPr>
+          <w:rFonts w:eastAsia="Times New Roman"/>
+        </w:rPr>
+        <w:t xml:space="preserve"> by redefining the property view.</w:t>
+      </w:r>
+    </w:p>
+    <w:p>
+      <w:pPr>
+        <w:numPr>
+          <w:ilvl w:val="0"/>
+          <w:numId w:val="24"/>
+        </w:numPr>
+        <w:ind w:left="720"/>
+        <w:rPr>
+          <w:rFonts w:eastAsia="Times New Roman"/>
+        </w:rPr>
+      </w:pPr>
+      <w:r>
+        <w:rPr>
+          <w:rFonts w:eastAsia="Times New Roman"/>
+        </w:rPr>
+        <w:t xml:space="preserve">Item Search window (right click on a folder):  With this window you can search on items using AQS or by using commonly searched properties </w:t>
+      </w:r>
+      <w:proofErr w:type="spellStart"/>
+      <w:r>
+        <w:rPr>
+          <w:rFonts w:eastAsia="Times New Roman"/>
+        </w:rPr>
+        <w:t>properties</w:t>
+      </w:r>
+      <w:proofErr w:type="spellEnd"/>
+      <w:r>
+        <w:rPr>
+          <w:rFonts w:eastAsia="Times New Roman"/>
+        </w:rPr>
+        <w:t>.  An export window allows you to export properties of selected items or export them as a binary file.   Using this window you can copy and move many items at one time – note that though you can select many items to process at one time that it will perform each copy or move on an item level basis rather than doing a batch operation.</w:t>
+      </w:r>
+    </w:p>
+    <w:p>
+      <w:pPr>
+        <w:numPr>
+          <w:ilvl w:val="0"/>
+          <w:numId w:val="24"/>
+        </w:numPr>
+        <w:ind w:left="720"/>
+        <w:rPr>
+          <w:rFonts w:eastAsia="Times New Roman"/>
+        </w:rPr>
+      </w:pPr>
+      <w:r>
+        <w:rPr>
+          <w:rFonts w:eastAsia="Times New Roman"/>
+        </w:rPr>
+        <w:t xml:space="preserve">View policy tags for a mailbox (tools menu).  </w:t>
+      </w:r>
+    </w:p>
+    <w:p>
+      <w:pPr>
+        <w:numPr>
+          <w:ilvl w:val="0"/>
+          <w:numId w:val="24"/>
+        </w:numPr>
+        <w:ind w:left="720"/>
+        <w:rPr>
+          <w:rFonts w:eastAsia="Times New Roman"/>
+        </w:rPr>
+      </w:pPr>
+      <w:r>
+        <w:rPr>
+          <w:rFonts w:eastAsia="Times New Roman"/>
+        </w:rPr>
+        <w:t>Set retention tags on a folder (folder context menu).   </w:t>
+      </w:r>
+    </w:p>
+    <w:p>
+      <w:pPr>
+        <w:numPr>
+          <w:ilvl w:val="0"/>
+          <w:numId w:val="24"/>
+        </w:numPr>
+        <w:ind w:left="720"/>
+        <w:rPr>
+          <w:rFonts w:eastAsia="Times New Roman"/>
+        </w:rPr>
+      </w:pPr>
+      <w:r>
+        <w:rPr>
+          <w:rFonts w:eastAsia="Times New Roman"/>
+        </w:rPr>
+        <w:t>Fixed issues with Delegate permissions window.   </w:t>
+      </w:r>
+    </w:p>
+    <w:p>
+      <w:pPr>
+        <w:numPr>
+          <w:ilvl w:val="0"/>
+          <w:numId w:val="24"/>
+        </w:numPr>
+        <w:ind w:left="720"/>
+        <w:rPr>
+          <w:rFonts w:eastAsia="Times New Roman"/>
+        </w:rPr>
+      </w:pPr>
+      <w:r>
+        <w:rPr>
+          <w:rFonts w:eastAsia="Times New Roman"/>
+        </w:rPr>
+        <w:t xml:space="preserve">Fixed issues with </w:t>
+      </w:r>
+      <w:proofErr w:type="spellStart"/>
+      <w:r>
+        <w:rPr>
+          <w:rFonts w:eastAsia="Times New Roman"/>
+        </w:rPr>
+        <w:t>oAuth</w:t>
+      </w:r>
+      <w:proofErr w:type="spellEnd"/>
+      <w:r>
+        <w:rPr>
+          <w:rFonts w:eastAsia="Times New Roman"/>
+        </w:rPr>
+        <w:t>.    </w:t>
+      </w:r>
+    </w:p>
+    <w:p>
+      <w:pPr>
+        <w:numPr>
+          <w:ilvl w:val="0"/>
+          <w:numId w:val="24"/>
+        </w:numPr>
+        <w:ind w:left="720"/>
+        <w:rPr>
+          <w:rFonts w:eastAsia="Times New Roman"/>
+        </w:rPr>
+      </w:pPr>
+      <w:r>
+        <w:rPr>
+          <w:rFonts w:eastAsia="Times New Roman"/>
+        </w:rPr>
+        <w:t xml:space="preserve">EWS Post window will now handle a chunked response from a GET. Added in a sample in EWS Post window with information and links on Office 365 Reporting Web Services. With these </w:t>
+      </w:r>
+      <w:r>
+        <w:rPr>
+          <w:rFonts w:eastAsia="Times New Roman"/>
+        </w:rPr>
+        <w:lastRenderedPageBreak/>
+        <w:t xml:space="preserve">changes, you can run queries against Office Reporting Services the EWS POST window. Be sure to review the “Office365ReportingServices.xml” under the samples for the </w:t>
+      </w:r>
+      <w:proofErr w:type="spellStart"/>
+      <w:r>
+        <w:rPr>
+          <w:rFonts w:eastAsia="Times New Roman"/>
+        </w:rPr>
+        <w:t>EWSPost</w:t>
+      </w:r>
+      <w:proofErr w:type="spellEnd"/>
+      <w:r>
+        <w:rPr>
+          <w:rFonts w:eastAsia="Times New Roman"/>
+        </w:rPr>
+        <w:t xml:space="preserve"> window.</w:t>
+      </w:r>
+    </w:p>
+    <w:p>
       <w:bookmarkStart w:id="0" w:name="_GoBack"/>
       <w:bookmarkEnd w:id="0"/>
-    </w:p>
-    <w:p>
-      <w:pPr>
-        <w:pStyle w:val="ListParagraph"/>
-        <w:numPr>
-          <w:ilvl w:val="0"/>
-          <w:numId w:val="22"/>
-        </w:numPr>
-      </w:pPr>
-      <w:r>
-        <w:t>Added Folder Search Wind</w:t>
-      </w:r>
-      <w:r>
-        <w:t>ow</w:t>
-      </w:r>
-      <w:r>
-        <w:rPr>
-          <w:rFonts w:hint="eastAsia"/>
-          <w:lang w:eastAsia="ja-JP"/>
-        </w:rPr>
-        <w:t xml:space="preserve"> on the folder context menu.</w:t>
-      </w:r>
-      <w:r>
-        <w:t xml:space="preserve"> </w:t>
-      </w:r>
-    </w:p>
-    <w:p>
-      <w:pPr>
-        <w:pStyle w:val="ListParagraph"/>
-        <w:numPr>
-          <w:ilvl w:val="0"/>
-          <w:numId w:val="22"/>
-        </w:numPr>
-        <w:rPr>
-          <w:rFonts w:hint="eastAsia"/>
-        </w:rPr>
-      </w:pPr>
-      <w:r>
-        <w:t xml:space="preserve">Added </w:t>
-      </w:r>
-      <w:r>
-        <w:rPr>
-          <w:rFonts w:hint="eastAsia"/>
-          <w:lang w:eastAsia="ja-JP"/>
-        </w:rPr>
-        <w:t>new features to I</w:t>
-      </w:r>
-      <w:r>
-        <w:t>tem search window</w:t>
-      </w:r>
-      <w:r>
-        <w:rPr>
-          <w:rFonts w:hint="eastAsia"/>
-          <w:lang w:eastAsia="ja-JP"/>
-        </w:rPr>
-        <w:t xml:space="preserve"> </w:t>
-      </w:r>
-      <w:r>
-        <w:rPr>
-          <w:rFonts w:hint="eastAsia"/>
-          <w:lang w:eastAsia="ja-JP"/>
-        </w:rPr>
-        <w:t>on the folder context menu.</w:t>
-      </w:r>
-    </w:p>
-    <w:p>
-      <w:pPr>
-        <w:pStyle w:val="ListParagraph"/>
-        <w:numPr>
-          <w:ilvl w:val="0"/>
-          <w:numId w:val="22"/>
-        </w:numPr>
-        <w:rPr>
-          <w:rFonts w:hint="eastAsia"/>
-        </w:rPr>
-      </w:pPr>
-      <w:r>
-        <w:rPr>
-          <w:rFonts w:hint="eastAsia"/>
-          <w:lang w:eastAsia="ja-JP"/>
-        </w:rPr>
-        <w:t>Refined the Folder Developer window and Item Developer window.</w:t>
-      </w:r>
-    </w:p>
-    <w:p>
-      <w:pPr>
-        <w:pStyle w:val="ListParagraph"/>
-        <w:numPr>
-          <w:ilvl w:val="0"/>
-          <w:numId w:val="22"/>
-        </w:numPr>
-      </w:pPr>
-      <w:r>
-        <w:rPr>
-          <w:rFonts w:hint="eastAsia"/>
-          <w:lang w:eastAsia="ja-JP"/>
-        </w:rPr>
-        <w:t xml:space="preserve">A set of extended properties is now displayed in the </w:t>
-      </w:r>
-      <w:r>
-        <w:rPr>
-          <w:lang w:eastAsia="ja-JP"/>
-        </w:rPr>
-        <w:t>default view of folder properties.</w:t>
-      </w:r>
     </w:p>
     <w:p>
       <w:pPr>
@@ -8077,7 +8424,6 @@
           <w:noProof/>
           <w:lang w:eastAsia="ja-JP"/>
         </w:rPr>
-        <w:lastRenderedPageBreak/>
         <w:drawing>
           <wp:anchor distT="0" distB="0" distL="114300" distR="114300" simplePos="0" relativeHeight="251658240" behindDoc="0" locked="0" layoutInCell="1" allowOverlap="1" wp14:anchorId="7342328D" wp14:editId="4D9A34F2">
             <wp:simplePos x="0" y="0"/>
@@ -9468,6 +9814,119 @@
     </w:lvl>
   </w:abstractNum>
   <w:abstractNum w:abstractNumId="2">
+    <w:nsid w:val="21E9125E"/>
+    <w:multiLevelType w:val="hybridMultilevel"/>
+    <w:tmpl w:val="CAA0FD9C"/>
+    <w:lvl w:ilvl="0" w:tplc="04090001">
+      <w:start w:val="1"/>
+      <w:numFmt w:val="bullet"/>
+      <w:lvlText w:val=""/>
+      <w:lvlJc w:val="left"/>
+      <w:pPr>
+        <w:ind w:left="1080" w:hanging="360"/>
+      </w:pPr>
+      <w:rPr>
+        <w:rFonts w:ascii="Symbol" w:hAnsi="Symbol" w:hint="default"/>
+      </w:rPr>
+    </w:lvl>
+    <w:lvl w:ilvl="1" w:tplc="04090003">
+      <w:start w:val="1"/>
+      <w:numFmt w:val="bullet"/>
+      <w:lvlText w:val="o"/>
+      <w:lvlJc w:val="left"/>
+      <w:pPr>
+        <w:ind w:left="1800" w:hanging="360"/>
+      </w:pPr>
+      <w:rPr>
+        <w:rFonts w:ascii="Courier New" w:hAnsi="Courier New" w:cs="Courier New" w:hint="default"/>
+      </w:rPr>
+    </w:lvl>
+    <w:lvl w:ilvl="2" w:tplc="04090005">
+      <w:start w:val="1"/>
+      <w:numFmt w:val="bullet"/>
+      <w:lvlText w:val=""/>
+      <w:lvlJc w:val="left"/>
+      <w:pPr>
+        <w:ind w:left="2520" w:hanging="360"/>
+      </w:pPr>
+      <w:rPr>
+        <w:rFonts w:ascii="Wingdings" w:hAnsi="Wingdings" w:hint="default"/>
+      </w:rPr>
+    </w:lvl>
+    <w:lvl w:ilvl="3" w:tplc="04090001">
+      <w:start w:val="1"/>
+      <w:numFmt w:val="bullet"/>
+      <w:lvlText w:val=""/>
+      <w:lvlJc w:val="left"/>
+      <w:pPr>
+        <w:ind w:left="3240" w:hanging="360"/>
+      </w:pPr>
+      <w:rPr>
+        <w:rFonts w:ascii="Symbol" w:hAnsi="Symbol" w:hint="default"/>
+      </w:rPr>
+    </w:lvl>
+    <w:lvl w:ilvl="4" w:tplc="04090003">
+      <w:start w:val="1"/>
+      <w:numFmt w:val="bullet"/>
+      <w:lvlText w:val="o"/>
+      <w:lvlJc w:val="left"/>
+      <w:pPr>
+        <w:ind w:left="3960" w:hanging="360"/>
+      </w:pPr>
+      <w:rPr>
+        <w:rFonts w:ascii="Courier New" w:hAnsi="Courier New" w:cs="Courier New" w:hint="default"/>
+      </w:rPr>
+    </w:lvl>
+    <w:lvl w:ilvl="5" w:tplc="04090005">
+      <w:start w:val="1"/>
+      <w:numFmt w:val="bullet"/>
+      <w:lvlText w:val=""/>
+      <w:lvlJc w:val="left"/>
+      <w:pPr>
+        <w:ind w:left="4680" w:hanging="360"/>
+      </w:pPr>
+      <w:rPr>
+        <w:rFonts w:ascii="Wingdings" w:hAnsi="Wingdings" w:hint="default"/>
+      </w:rPr>
+    </w:lvl>
+    <w:lvl w:ilvl="6" w:tplc="04090001">
+      <w:start w:val="1"/>
+      <w:numFmt w:val="bullet"/>
+      <w:lvlText w:val=""/>
+      <w:lvlJc w:val="left"/>
+      <w:pPr>
+        <w:ind w:left="5400" w:hanging="360"/>
+      </w:pPr>
+      <w:rPr>
+        <w:rFonts w:ascii="Symbol" w:hAnsi="Symbol" w:hint="default"/>
+      </w:rPr>
+    </w:lvl>
+    <w:lvl w:ilvl="7" w:tplc="04090003">
+      <w:start w:val="1"/>
+      <w:numFmt w:val="bullet"/>
+      <w:lvlText w:val="o"/>
+      <w:lvlJc w:val="left"/>
+      <w:pPr>
+        <w:ind w:left="6120" w:hanging="360"/>
+      </w:pPr>
+      <w:rPr>
+        <w:rFonts w:ascii="Courier New" w:hAnsi="Courier New" w:cs="Courier New" w:hint="default"/>
+      </w:rPr>
+    </w:lvl>
+    <w:lvl w:ilvl="8" w:tplc="04090005">
+      <w:start w:val="1"/>
+      <w:numFmt w:val="bullet"/>
+      <w:lvlText w:val=""/>
+      <w:lvlJc w:val="left"/>
+      <w:pPr>
+        <w:ind w:left="6840" w:hanging="360"/>
+      </w:pPr>
+      <w:rPr>
+        <w:rFonts w:ascii="Wingdings" w:hAnsi="Wingdings" w:hint="default"/>
+      </w:rPr>
+    </w:lvl>
+  </w:abstractNum>
+  <w:abstractNum w:abstractNumId="3">
     <w:nsid w:val="27B6182F"/>
     <w:multiLevelType w:val="hybridMultilevel"/>
     <w:tmpl w:val="DB862FE8"/>
@@ -9580,7 +10039,7 @@
       </w:rPr>
     </w:lvl>
   </w:abstractNum>
-  <w:abstractNum w:abstractNumId="3">
+  <w:abstractNum w:abstractNumId="4">
     <w:nsid w:val="29932070"/>
     <w:multiLevelType w:val="hybridMultilevel"/>
     <w:tmpl w:val="66C056D6"/>
@@ -9693,7 +10152,7 @@
       </w:rPr>
     </w:lvl>
   </w:abstractNum>
-  <w:abstractNum w:abstractNumId="4">
+  <w:abstractNum w:abstractNumId="5">
     <w:nsid w:val="2CD40883"/>
     <w:multiLevelType w:val="multilevel"/>
     <w:tmpl w:val="6F1262FE"/>
@@ -9806,7 +10265,7 @@
       </w:rPr>
     </w:lvl>
   </w:abstractNum>
-  <w:abstractNum w:abstractNumId="5">
+  <w:abstractNum w:abstractNumId="6">
     <w:nsid w:val="2CE86AFA"/>
     <w:multiLevelType w:val="hybridMultilevel"/>
     <w:tmpl w:val="A404C010"/>
@@ -9919,7 +10378,7 @@
       </w:rPr>
     </w:lvl>
   </w:abstractNum>
-  <w:abstractNum w:abstractNumId="6">
+  <w:abstractNum w:abstractNumId="7">
     <w:nsid w:val="30741AC1"/>
     <w:multiLevelType w:val="multilevel"/>
     <w:tmpl w:val="40BA7954"/>
@@ -10005,7 +10464,7 @@
       </w:pPr>
     </w:lvl>
   </w:abstractNum>
-  <w:abstractNum w:abstractNumId="7">
+  <w:abstractNum w:abstractNumId="8">
     <w:nsid w:val="3AE638B6"/>
     <w:multiLevelType w:val="hybridMultilevel"/>
     <w:tmpl w:val="CA2C81B6"/>
@@ -10091,7 +10550,7 @@
       </w:pPr>
     </w:lvl>
   </w:abstractNum>
-  <w:abstractNum w:abstractNumId="8">
+  <w:abstractNum w:abstractNumId="9">
     <w:nsid w:val="4E526311"/>
     <w:multiLevelType w:val="hybridMultilevel"/>
     <w:tmpl w:val="B8E8334E"/>
@@ -10204,7 +10663,7 @@
       </w:pPr>
     </w:lvl>
   </w:abstractNum>
-  <w:abstractNum w:abstractNumId="9">
+  <w:abstractNum w:abstractNumId="10">
     <w:nsid w:val="576C106D"/>
     <w:multiLevelType w:val="hybridMultilevel"/>
     <w:tmpl w:val="B8ECD2F4"/>
@@ -10317,7 +10776,7 @@
       </w:rPr>
     </w:lvl>
   </w:abstractNum>
-  <w:abstractNum w:abstractNumId="10">
+  <w:abstractNum w:abstractNumId="11">
     <w:nsid w:val="5B855073"/>
     <w:multiLevelType w:val="hybridMultilevel"/>
     <w:tmpl w:val="C3BED286"/>
@@ -10406,7 +10865,7 @@
       </w:pPr>
     </w:lvl>
   </w:abstractNum>
-  <w:abstractNum w:abstractNumId="11">
+  <w:abstractNum w:abstractNumId="12">
     <w:nsid w:val="68C8069F"/>
     <w:multiLevelType w:val="hybridMultilevel"/>
     <w:tmpl w:val="500AE82E"/>
@@ -10519,7 +10978,7 @@
       </w:rPr>
     </w:lvl>
   </w:abstractNum>
-  <w:abstractNum w:abstractNumId="12">
+  <w:abstractNum w:abstractNumId="13">
     <w:nsid w:val="6B573B85"/>
     <w:multiLevelType w:val="hybridMultilevel"/>
     <w:tmpl w:val="6264F13C"/>
@@ -10632,7 +11091,7 @@
       </w:rPr>
     </w:lvl>
   </w:abstractNum>
-  <w:abstractNum w:abstractNumId="13">
+  <w:abstractNum w:abstractNumId="14">
     <w:nsid w:val="6BAA14C2"/>
     <w:multiLevelType w:val="hybridMultilevel"/>
     <w:tmpl w:val="F2265864"/>
@@ -10746,16 +11205,16 @@
     </w:lvl>
   </w:abstractNum>
   <w:num w:numId="1">
-    <w:abstractNumId w:val="13"/>
+    <w:abstractNumId w:val="14"/>
   </w:num>
   <w:num w:numId="2">
-    <w:abstractNumId w:val="11"/>
+    <w:abstractNumId w:val="12"/>
   </w:num>
   <w:num w:numId="3">
     <w:abstractNumId w:val="1"/>
   </w:num>
   <w:num w:numId="4">
-    <w:abstractNumId w:val="11"/>
+    <w:abstractNumId w:val="12"/>
     <w:lvlOverride w:ilvl="0"/>
     <w:lvlOverride w:ilvl="1">
       <w:startOverride w:val="1"/>
@@ -10813,7 +11272,7 @@
     </w:lvlOverride>
   </w:num>
   <w:num w:numId="6">
-    <w:abstractNumId w:val="8"/>
+    <w:abstractNumId w:val="9"/>
     <w:lvlOverride w:ilvl="0"/>
     <w:lvlOverride w:ilvl="1">
       <w:startOverride w:val="1"/>
@@ -10841,7 +11300,7 @@
     </w:lvlOverride>
   </w:num>
   <w:num w:numId="7">
-    <w:abstractNumId w:val="11"/>
+    <w:abstractNumId w:val="12"/>
     <w:lvlOverride w:ilvl="0"/>
     <w:lvlOverride w:ilvl="1">
       <w:startOverride w:val="1"/>
@@ -10869,7 +11328,7 @@
     </w:lvlOverride>
   </w:num>
   <w:num w:numId="8">
-    <w:abstractNumId w:val="6"/>
+    <w:abstractNumId w:val="7"/>
     <w:lvlOverride w:ilvl="0">
       <w:startOverride w:val="1"/>
     </w:lvlOverride>
@@ -10899,13 +11358,13 @@
     </w:lvlOverride>
   </w:num>
   <w:num w:numId="9">
-    <w:abstractNumId w:val="4"/>
+    <w:abstractNumId w:val="5"/>
   </w:num>
   <w:num w:numId="10">
-    <w:abstractNumId w:val="11"/>
+    <w:abstractNumId w:val="12"/>
   </w:num>
   <w:num w:numId="11">
-    <w:abstractNumId w:val="4"/>
+    <w:abstractNumId w:val="5"/>
     <w:lvlOverride w:ilvl="0">
       <w:startOverride w:val="1"/>
     </w:lvlOverride>
@@ -10935,39 +11394,42 @@
     </w:lvlOverride>
   </w:num>
   <w:num w:numId="12">
+    <w:abstractNumId w:val="9"/>
+  </w:num>
+  <w:num w:numId="13">
     <w:abstractNumId w:val="8"/>
   </w:num>
-  <w:num w:numId="13">
-    <w:abstractNumId w:val="7"/>
-  </w:num>
   <w:num w:numId="14">
-    <w:abstractNumId w:val="10"/>
+    <w:abstractNumId w:val="11"/>
   </w:num>
   <w:num w:numId="15">
-    <w:abstractNumId w:val="3"/>
+    <w:abstractNumId w:val="4"/>
   </w:num>
   <w:num w:numId="16">
-    <w:abstractNumId w:val="3"/>
+    <w:abstractNumId w:val="4"/>
   </w:num>
   <w:num w:numId="17">
     <w:abstractNumId w:val="0"/>
   </w:num>
   <w:num w:numId="18">
-    <w:abstractNumId w:val="12"/>
+    <w:abstractNumId w:val="13"/>
   </w:num>
   <w:num w:numId="19">
-    <w:abstractNumId w:val="5"/>
+    <w:abstractNumId w:val="6"/>
   </w:num>
   <w:num w:numId="20">
-    <w:abstractNumId w:val="9"/>
+    <w:abstractNumId w:val="10"/>
   </w:num>
   <w:num w:numId="21">
-    <w:abstractNumId w:val="2"/>
+    <w:abstractNumId w:val="3"/>
   </w:num>
   <w:num w:numId="22">
-    <w:abstractNumId w:val="2"/>
+    <w:abstractNumId w:val="3"/>
   </w:num>
   <w:num w:numId="23">
+    <w:abstractNumId w:val="3"/>
+  </w:num>
+  <w:num w:numId="24">
     <w:abstractNumId w:val="2"/>
     <w:lvlOverride w:ilvl="0"/>
     <w:lvlOverride w:ilvl="1"/>
@@ -11500,6 +11962,32 @@
       <w:sz w:val="20"/>
     </w:rPr>
   </w:style>
+  <w:style w:type="paragraph" w:styleId="PlainText">
+    <w:name w:val="Plain Text"/>
+    <w:basedOn w:val="Normal"/>
+    <w:link w:val="PlainTextChar"/>
+    <w:uiPriority w:val="99"/>
+    <w:semiHidden/>
+    <w:unhideWhenUsed/>
+    <w:rsid w:val="00C80820"/>
+    <w:rPr>
+      <w:rFonts w:ascii="Calibri" w:hAnsi="Calibri" w:cs="Calibri"/>
+      <w:sz w:val="22"/>
+      <w:lang w:eastAsia="ja-JP"/>
+    </w:rPr>
+  </w:style>
+  <w:style w:type="character" w:customStyle="1" w:styleId="PlainTextChar">
+    <w:name w:val="Plain Text Char"/>
+    <w:basedOn w:val="DefaultParagraphFont"/>
+    <w:link w:val="PlainText"/>
+    <w:uiPriority w:val="99"/>
+    <w:semiHidden/>
+    <w:rsid w:val="00C80820"/>
+    <w:rPr>
+      <w:rFonts w:ascii="Calibri" w:hAnsi="Calibri" w:cs="Calibri"/>
+      <w:lang w:eastAsia="ja-JP"/>
+    </w:rPr>
+  </w:style>
 </w:styles>
 </file>
 

</xml_diff>

<commit_message>
updates for oauth2 and not logging bearer token
</commit_message>
<xml_diff>
--- a/EWSEditor/docs/ReleaseNotes.docx
+++ b/EWSEditor/docs/ReleaseNotes.docx
@@ -1,6 +1,6 @@
 
 <file path=word/document.xml><?xml version="1.0" encoding="utf-8"?>
-<w:document xmlns:wpc="http://schemas.microsoft.com/office/word/2010/wordprocessingCanvas" xmlns:cx="http://schemas.microsoft.com/office/drawing/2014/chartex" xmlns:cx1="http://schemas.microsoft.com/office/drawing/2015/9/8/chartex" xmlns:cx2="http://schemas.microsoft.com/office/drawing/2015/10/21/chartex" xmlns:cx3="http://schemas.microsoft.com/office/drawing/2016/5/9/chartex" xmlns:cx4="http://schemas.microsoft.com/office/drawing/2016/5/10/chartex" xmlns:cx5="http://schemas.microsoft.com/office/drawing/2016/5/11/chartex" xmlns:cx6="http://schemas.microsoft.com/office/drawing/2016/5/12/chartex" xmlns:cx7="http://schemas.microsoft.com/office/drawing/2016/5/13/chartex" xmlns:cx8="http://schemas.microsoft.com/office/drawing/2016/5/14/chartex" xmlns:mc="http://schemas.openxmlformats.org/markup-compatibility/2006" xmlns:aink="http://schemas.microsoft.com/office/drawing/2016/ink" xmlns:am3d="http://schemas.microsoft.com/office/drawing/2017/model3d" xmlns:o="urn:schemas-microsoft-com:office:office" xmlns:r="http://schemas.openxmlformats.org/officeDocument/2006/relationships" xmlns:m="http://schemas.openxmlformats.org/officeDocument/2006/math" xmlns:v="urn:schemas-microsoft-com:vml" xmlns:wp14="http://schemas.microsoft.com/office/word/2010/wordprocessingDrawing" xmlns:wp="http://schemas.openxmlformats.org/drawingml/2006/wordprocessingDrawing" xmlns:w10="urn:schemas-microsoft-com:office:word" xmlns:w="http://schemas.openxmlformats.org/wordprocessingml/2006/main" xmlns:w14="http://schemas.microsoft.com/office/word/2010/wordml" xmlns:w15="http://schemas.microsoft.com/office/word/2012/wordml" xmlns:w16cex="http://schemas.microsoft.com/office/word/2018/wordml/cex" xmlns:w16cid="http://schemas.microsoft.com/office/word/2016/wordml/cid" xmlns:w16="http://schemas.microsoft.com/office/word/2018/wordml" xmlns:w16se="http://schemas.microsoft.com/office/word/2015/wordml/symex" xmlns:wpg="http://schemas.microsoft.com/office/word/2010/wordprocessingGroup" xmlns:wpi="http://schemas.microsoft.com/office/word/2010/wordprocessingInk" xmlns:wne="http://schemas.microsoft.com/office/word/2006/wordml" xmlns:wps="http://schemas.microsoft.com/office/word/2010/wordprocessingShape" mc:Ignorable="w14 w15 w16se w16cid w16 w16cex wp14">
+<w:document xmlns:wpc="http://schemas.microsoft.com/office/word/2010/wordprocessingCanvas" xmlns:cx="http://schemas.microsoft.com/office/drawing/2014/chartex" xmlns:cx1="http://schemas.microsoft.com/office/drawing/2015/9/8/chartex" xmlns:cx2="http://schemas.microsoft.com/office/drawing/2015/10/21/chartex" xmlns:cx3="http://schemas.microsoft.com/office/drawing/2016/5/9/chartex" xmlns:cx4="http://schemas.microsoft.com/office/drawing/2016/5/10/chartex" xmlns:cx5="http://schemas.microsoft.com/office/drawing/2016/5/11/chartex" xmlns:cx6="http://schemas.microsoft.com/office/drawing/2016/5/12/chartex" xmlns:cx7="http://schemas.microsoft.com/office/drawing/2016/5/13/chartex" xmlns:cx8="http://schemas.microsoft.com/office/drawing/2016/5/14/chartex" xmlns:mc="http://schemas.openxmlformats.org/markup-compatibility/2006" xmlns:aink="http://schemas.microsoft.com/office/drawing/2016/ink" xmlns:am3d="http://schemas.microsoft.com/office/drawing/2017/model3d" xmlns:o="urn:schemas-microsoft-com:office:office" xmlns:r="http://schemas.openxmlformats.org/officeDocument/2006/relationships" xmlns:m="http://schemas.openxmlformats.org/officeDocument/2006/math" xmlns:v="urn:schemas-microsoft-com:vml" xmlns:wp14="http://schemas.microsoft.com/office/word/2010/wordprocessingDrawing" xmlns:wp="http://schemas.openxmlformats.org/drawingml/2006/wordprocessingDrawing" xmlns:w10="urn:schemas-microsoft-com:office:word" xmlns:w="http://schemas.openxmlformats.org/wordprocessingml/2006/main" xmlns:w14="http://schemas.microsoft.com/office/word/2010/wordml" xmlns:w15="http://schemas.microsoft.com/office/word/2012/wordml" xmlns:w16cex="http://schemas.microsoft.com/office/word/2018/wordml/cex" xmlns:w16cid="http://schemas.microsoft.com/office/word/2016/wordml/cid" xmlns:w16="http://schemas.microsoft.com/office/word/2018/wordml" xmlns:w16sdtdh="http://schemas.microsoft.com/office/word/2020/wordml/sdtdatahash" xmlns:w16se="http://schemas.microsoft.com/office/word/2015/wordml/symex" xmlns:wpg="http://schemas.microsoft.com/office/word/2010/wordprocessingGroup" xmlns:wpi="http://schemas.microsoft.com/office/word/2010/wordprocessingInk" xmlns:wne="http://schemas.microsoft.com/office/word/2006/wordml" xmlns:wps="http://schemas.microsoft.com/office/word/2010/wordprocessingShape" mc:Ignorable="w14 w15 w16se w16cid w16 w16cex w16sdtdh wp14">
   <w:body>
     <w:p>
       <w:pPr>
@@ -208,8 +208,19 @@
           <w:i w:val="0"/>
           <w:szCs w:val="20"/>
         </w:rPr>
-        <w:t>functionality and simplicity to developers</w:t>
-      </w:r>
+        <w:t xml:space="preserve">functionality and simplicity to </w:t>
+      </w:r>
+      <w:proofErr w:type="gramStart"/>
+      <w:r>
+        <w:rPr>
+          <w:rStyle w:val="Emphasis"/>
+          <w:rFonts w:cs="Arial"/>
+          <w:i w:val="0"/>
+          <w:szCs w:val="20"/>
+        </w:rPr>
+        <w:t>developers</w:t>
+      </w:r>
+      <w:proofErr w:type="gramEnd"/>
     </w:p>
     <w:p>
       <w:pPr>
@@ -342,8 +353,9 @@
           <w:i w:val="0"/>
           <w:szCs w:val="20"/>
         </w:rPr>
-        <w:t>This sample code application was written by Microsoft Support engineers initially to help with their support cases.  Over time, a lot of work and countless cases it has become what it is today. The first open-source release outside of Microsoft was the 1.5 version back in 2009 under CodePlex. It was eventually moved to github where all developers can contribute.</w:t>
-      </w:r>
+        <w:t xml:space="preserve">This sample code application was written by Microsoft Support engineers initially to help with their support cases.  Over time, a lot of work and countless cases it has become what it is today. The first open-source release outside of Microsoft was the 1.5 version back in 2009 under </w:t>
+      </w:r>
+      <w:proofErr w:type="spellStart"/>
       <w:r>
         <w:rPr>
           <w:rStyle w:val="Emphasis"/>
@@ -351,28 +363,29 @@
           <w:i w:val="0"/>
           <w:szCs w:val="20"/>
         </w:rPr>
-        <w:t xml:space="preserve"> </w:t>
-      </w:r>
-    </w:p>
-    <w:p>
-      <w:pPr>
+        <w:t>CodePlex</w:t>
+      </w:r>
+      <w:proofErr w:type="spellEnd"/>
+      <w:r>
         <w:rPr>
           <w:rStyle w:val="Emphasis"/>
           <w:rFonts w:cs="Arial"/>
           <w:i w:val="0"/>
           <w:szCs w:val="20"/>
         </w:rPr>
-      </w:pPr>
-    </w:p>
-    <w:p>
-      <w:pPr>
+        <w:t xml:space="preserve">. It was eventually moved to </w:t>
+      </w:r>
+      <w:proofErr w:type="spellStart"/>
+      <w:r>
         <w:rPr>
           <w:rStyle w:val="Emphasis"/>
           <w:rFonts w:cs="Arial"/>
           <w:i w:val="0"/>
           <w:szCs w:val="20"/>
         </w:rPr>
-      </w:pPr>
+        <w:t>github</w:t>
+      </w:r>
+      <w:proofErr w:type="spellEnd"/>
       <w:r>
         <w:rPr>
           <w:rStyle w:val="Emphasis"/>
@@ -380,7 +393,65 @@
           <w:i w:val="0"/>
           <w:szCs w:val="20"/>
         </w:rPr>
-        <w:t>Please keep in mind that this is not a Microsoft tool and is published as as-is under open source licensing.  There is no support for it.   It provided for developer education, code reusage as you wish and lab troubleshooting. The owner of its project under GitHub publishes releases as time permits or when there is a large need for an update.</w:t>
+        <w:t xml:space="preserve"> where all developers can contribute.</w:t>
+      </w:r>
+      <w:r>
+        <w:rPr>
+          <w:rStyle w:val="Emphasis"/>
+          <w:rFonts w:cs="Arial"/>
+          <w:i w:val="0"/>
+          <w:szCs w:val="20"/>
+        </w:rPr>
+        <w:t xml:space="preserve"> </w:t>
+      </w:r>
+    </w:p>
+    <w:p>
+      <w:pPr>
+        <w:rPr>
+          <w:rStyle w:val="Emphasis"/>
+          <w:rFonts w:cs="Arial"/>
+          <w:i w:val="0"/>
+          <w:szCs w:val="20"/>
+        </w:rPr>
+      </w:pPr>
+    </w:p>
+    <w:p>
+      <w:pPr>
+        <w:rPr>
+          <w:rStyle w:val="Emphasis"/>
+          <w:rFonts w:cs="Arial"/>
+          <w:i w:val="0"/>
+          <w:szCs w:val="20"/>
+        </w:rPr>
+      </w:pPr>
+      <w:r>
+        <w:rPr>
+          <w:rStyle w:val="Emphasis"/>
+          <w:rFonts w:cs="Arial"/>
+          <w:i w:val="0"/>
+          <w:szCs w:val="20"/>
+        </w:rPr>
+        <w:t xml:space="preserve">Please keep in mind that this is not a Microsoft tool and is published as as-is under </w:t>
+      </w:r>
+      <w:proofErr w:type="gramStart"/>
+      <w:r>
+        <w:rPr>
+          <w:rStyle w:val="Emphasis"/>
+          <w:rFonts w:cs="Arial"/>
+          <w:i w:val="0"/>
+          <w:szCs w:val="20"/>
+        </w:rPr>
+        <w:t>open source</w:t>
+      </w:r>
+      <w:proofErr w:type="gramEnd"/>
+      <w:r>
+        <w:rPr>
+          <w:rStyle w:val="Emphasis"/>
+          <w:rFonts w:cs="Arial"/>
+          <w:i w:val="0"/>
+          <w:szCs w:val="20"/>
+        </w:rPr>
+        <w:t xml:space="preserve"> licensing.  There is no support for it.   It provided for developer education, code reusage as you wish and lab troubleshooting. The owner of its project under GitHub publishes releases as time permits or when there is a large need for an update.</w:t>
       </w:r>
     </w:p>
     <w:p>
@@ -530,7 +601,23 @@
           <w:rFonts w:cs="Arial"/>
           <w:szCs w:val="20"/>
         </w:rPr>
-        <w:t>The basic feature set is still be flushed out but it is still a very useful tool.  There</w:t>
+        <w:t xml:space="preserve">The basic feature set is still be flushed </w:t>
+      </w:r>
+      <w:proofErr w:type="gramStart"/>
+      <w:r>
+        <w:rPr>
+          <w:rFonts w:cs="Arial"/>
+          <w:szCs w:val="20"/>
+        </w:rPr>
+        <w:t>out</w:t>
+      </w:r>
+      <w:proofErr w:type="gramEnd"/>
+      <w:r>
+        <w:rPr>
+          <w:rFonts w:cs="Arial"/>
+          <w:szCs w:val="20"/>
+        </w:rPr>
+        <w:t xml:space="preserve"> but it is still a very useful tool.  There</w:t>
       </w:r>
       <w:r>
         <w:rPr>
@@ -776,8 +863,13 @@
         <w:t xml:space="preserve"> </w:t>
       </w:r>
       <w:r>
-        <w:t>this is needed for accessing outlook.com</w:t>
-      </w:r>
+        <w:t xml:space="preserve">this is needed for accessing </w:t>
+      </w:r>
+      <w:proofErr w:type="gramStart"/>
+      <w:r>
+        <w:t>outlook.com</w:t>
+      </w:r>
+      <w:proofErr w:type="gramEnd"/>
     </w:p>
     <w:p>
       <w:r>
@@ -935,7 +1027,27 @@
           <w:sz w:val="19"/>
           <w:szCs w:val="19"/>
         </w:rPr>
-        <w:t xml:space="preserve"> – 2.0 </w:t>
+        <w:t xml:space="preserve"> – </w:t>
+      </w:r>
+      <w:proofErr w:type="gramStart"/>
+      <w:r>
+        <w:rPr>
+          <w:rFonts w:ascii="Segoe UI" w:hAnsi="Segoe UI" w:cs="Segoe UI"/>
+          <w:color w:val="253340"/>
+          <w:sz w:val="19"/>
+          <w:szCs w:val="19"/>
+        </w:rPr>
+        <w:t>2.0</w:t>
+      </w:r>
+      <w:proofErr w:type="gramEnd"/>
+      <w:r>
+        <w:rPr>
+          <w:rFonts w:ascii="Segoe UI" w:hAnsi="Segoe UI" w:cs="Segoe UI"/>
+          <w:color w:val="253340"/>
+          <w:sz w:val="19"/>
+          <w:szCs w:val="19"/>
+        </w:rPr>
+        <w:t xml:space="preserve"> </w:t>
       </w:r>
     </w:p>
     <w:p>
@@ -1055,7 +1167,17 @@
           <w:sz w:val="19"/>
           <w:szCs w:val="19"/>
         </w:rPr>
-        <w:t>Added a screen for Time</w:t>
+        <w:t xml:space="preserve">Added a screen for </w:t>
+      </w:r>
+      <w:proofErr w:type="spellStart"/>
+      <w:r>
+        <w:rPr>
+          <w:rFonts w:ascii="Segoe UI" w:hAnsi="Segoe UI" w:cs="Segoe UI"/>
+          <w:color w:val="253340"/>
+          <w:sz w:val="19"/>
+          <w:szCs w:val="19"/>
+        </w:rPr>
+        <w:t>Time</w:t>
       </w:r>
       <w:r>
         <w:rPr>
@@ -1073,7 +1195,17 @@
           <w:sz w:val="19"/>
           <w:szCs w:val="19"/>
         </w:rPr>
-        <w:t>one information from the local machine and Exchange server.</w:t>
+        <w:t>one</w:t>
+      </w:r>
+      <w:proofErr w:type="spellEnd"/>
+      <w:r>
+        <w:rPr>
+          <w:rFonts w:ascii="Segoe UI" w:hAnsi="Segoe UI" w:cs="Segoe UI"/>
+          <w:color w:val="253340"/>
+          <w:sz w:val="19"/>
+          <w:szCs w:val="19"/>
+        </w:rPr>
+        <w:t xml:space="preserve"> information from the local machine and Exchange server.</w:t>
       </w:r>
     </w:p>
     <w:p>
@@ -1123,14 +1255,25 @@
         </w:rPr>
         <w:t xml:space="preserve">The </w:t>
       </w:r>
-      <w:r>
-        <w:rPr>
-          <w:rFonts w:ascii="Segoe UI" w:hAnsi="Segoe UI" w:cs="Segoe UI"/>
-          <w:color w:val="253340"/>
-          <w:sz w:val="19"/>
-          <w:szCs w:val="19"/>
-        </w:rPr>
-        <w:t xml:space="preserve">TimeZone </w:t>
+      <w:proofErr w:type="spellStart"/>
+      <w:r>
+        <w:rPr>
+          <w:rFonts w:ascii="Segoe UI" w:hAnsi="Segoe UI" w:cs="Segoe UI"/>
+          <w:color w:val="253340"/>
+          <w:sz w:val="19"/>
+          <w:szCs w:val="19"/>
+        </w:rPr>
+        <w:t>TimeZone</w:t>
+      </w:r>
+      <w:proofErr w:type="spellEnd"/>
+      <w:r>
+        <w:rPr>
+          <w:rFonts w:ascii="Segoe UI" w:hAnsi="Segoe UI" w:cs="Segoe UI"/>
+          <w:color w:val="253340"/>
+          <w:sz w:val="19"/>
+          <w:szCs w:val="19"/>
+        </w:rPr>
+        <w:t xml:space="preserve"> </w:t>
       </w:r>
       <w:r>
         <w:rPr>
@@ -1187,7 +1330,27 @@
           <w:sz w:val="19"/>
           <w:szCs w:val="19"/>
         </w:rPr>
-        <w:t>Updated Timezone info screen.</w:t>
+        <w:t xml:space="preserve">Updated </w:t>
+      </w:r>
+      <w:proofErr w:type="spellStart"/>
+      <w:r>
+        <w:rPr>
+          <w:rFonts w:ascii="Segoe UI" w:hAnsi="Segoe UI" w:cs="Segoe UI"/>
+          <w:color w:val="253340"/>
+          <w:sz w:val="19"/>
+          <w:szCs w:val="19"/>
+        </w:rPr>
+        <w:t>Timezone</w:t>
+      </w:r>
+      <w:proofErr w:type="spellEnd"/>
+      <w:r>
+        <w:rPr>
+          <w:rFonts w:ascii="Segoe UI" w:hAnsi="Segoe UI" w:cs="Segoe UI"/>
+          <w:color w:val="253340"/>
+          <w:sz w:val="19"/>
+          <w:szCs w:val="19"/>
+        </w:rPr>
+        <w:t xml:space="preserve"> info screen.</w:t>
       </w:r>
     </w:p>
     <w:p>
@@ -1209,7 +1372,29 @@
           <w:sz w:val="19"/>
           <w:szCs w:val="19"/>
         </w:rPr>
-        <w:t>For the folder notifications pull subscriptions form I added the ability to subscribe to all folders, the timeout can be set, you can double-click on an event in the listview and it will display info on the event in an all text window. The formatting of the screen layout was also altered slightly.</w:t>
+        <w:t xml:space="preserve">For the folder notifications pull subscriptions form I added the ability to subscribe to all folders, the timeout can be set, you can double-click on an event in the </w:t>
+      </w:r>
+      <w:proofErr w:type="spellStart"/>
+      <w:proofErr w:type="gramStart"/>
+      <w:r>
+        <w:rPr>
+          <w:rFonts w:ascii="Segoe UI" w:hAnsi="Segoe UI" w:cs="Segoe UI"/>
+          <w:color w:val="253340"/>
+          <w:sz w:val="19"/>
+          <w:szCs w:val="19"/>
+        </w:rPr>
+        <w:t>listview</w:t>
+      </w:r>
+      <w:proofErr w:type="spellEnd"/>
+      <w:proofErr w:type="gramEnd"/>
+      <w:r>
+        <w:rPr>
+          <w:rFonts w:ascii="Segoe UI" w:hAnsi="Segoe UI" w:cs="Segoe UI"/>
+          <w:color w:val="253340"/>
+          <w:sz w:val="19"/>
+          <w:szCs w:val="19"/>
+        </w:rPr>
+        <w:t xml:space="preserve"> and it will display info on the event in an all text window. The formatting of the screen layout was also altered slightly.</w:t>
       </w:r>
     </w:p>
     <w:p>
@@ -1231,7 +1416,27 @@
           <w:sz w:val="19"/>
           <w:szCs w:val="19"/>
         </w:rPr>
-        <w:t>Streaming notifications window can now subscribe to all folders. If you double-click on the listview it will present the event you click on as text.</w:t>
+        <w:t xml:space="preserve">Streaming notifications window can now subscribe to all folders. If you double-click on the </w:t>
+      </w:r>
+      <w:proofErr w:type="spellStart"/>
+      <w:r>
+        <w:rPr>
+          <w:rFonts w:ascii="Segoe UI" w:hAnsi="Segoe UI" w:cs="Segoe UI"/>
+          <w:color w:val="253340"/>
+          <w:sz w:val="19"/>
+          <w:szCs w:val="19"/>
+        </w:rPr>
+        <w:t>listview</w:t>
+      </w:r>
+      <w:proofErr w:type="spellEnd"/>
+      <w:r>
+        <w:rPr>
+          <w:rFonts w:ascii="Segoe UI" w:hAnsi="Segoe UI" w:cs="Segoe UI"/>
+          <w:color w:val="253340"/>
+          <w:sz w:val="19"/>
+          <w:szCs w:val="19"/>
+        </w:rPr>
+        <w:t xml:space="preserve"> it will present the event you click on as text.</w:t>
       </w:r>
     </w:p>
     <w:p>
@@ -1297,8 +1502,19 @@
           <w:sz w:val="19"/>
           <w:szCs w:val="19"/>
         </w:rPr>
-        <w:t>Importing MIME will now use the item specific objects for importing MIME for appointments/messages/Contacts</w:t>
-      </w:r>
+        <w:t>Importing MIME will now use the item specific objects for importing MIME for appointments/messages/</w:t>
+      </w:r>
+      <w:proofErr w:type="gramStart"/>
+      <w:r>
+        <w:rPr>
+          <w:rFonts w:ascii="Segoe UI" w:hAnsi="Segoe UI" w:cs="Segoe UI"/>
+          <w:color w:val="253340"/>
+          <w:sz w:val="19"/>
+          <w:szCs w:val="19"/>
+        </w:rPr>
+        <w:t>Contacts</w:t>
+      </w:r>
+      <w:proofErr w:type="gramEnd"/>
     </w:p>
     <w:p>
       <w:pPr>
@@ -1342,7 +1558,27 @@
           <w:szCs w:val="19"/>
         </w:rPr>
         <w:lastRenderedPageBreak/>
-        <w:t>Mime for each item can also be pulled and displayed. This new item only shows when you right-click on a calendar folder. A properties grid and list of attachments has not be hooked-up yet; however its planned.</w:t>
+        <w:t xml:space="preserve">Mime for each item can also be pulled and displayed. This new item only shows when you right-click on a calendar folder. A properties grid and list of attachments has not </w:t>
+      </w:r>
+      <w:proofErr w:type="gramStart"/>
+      <w:r>
+        <w:rPr>
+          <w:rFonts w:ascii="Segoe UI" w:hAnsi="Segoe UI" w:cs="Segoe UI"/>
+          <w:color w:val="253340"/>
+          <w:sz w:val="19"/>
+          <w:szCs w:val="19"/>
+        </w:rPr>
+        <w:t>be</w:t>
+      </w:r>
+      <w:proofErr w:type="gramEnd"/>
+      <w:r>
+        <w:rPr>
+          <w:rFonts w:ascii="Segoe UI" w:hAnsi="Segoe UI" w:cs="Segoe UI"/>
+          <w:color w:val="253340"/>
+          <w:sz w:val="19"/>
+          <w:szCs w:val="19"/>
+        </w:rPr>
+        <w:t xml:space="preserve"> hooked-up yet; however its planned.</w:t>
       </w:r>
     </w:p>
     <w:p>
@@ -1357,14 +1593,25 @@
           <w:rFonts w:asciiTheme="minorHAnsi" w:hAnsiTheme="minorHAnsi"/>
         </w:rPr>
       </w:pPr>
-      <w:r>
-        <w:rPr>
-          <w:rFonts w:ascii="Segoe UI" w:hAnsi="Segoe UI" w:cs="Segoe UI"/>
-          <w:color w:val="253340"/>
-          <w:sz w:val="19"/>
-          <w:szCs w:val="19"/>
-        </w:rPr>
-        <w:t xml:space="preserve">CalendarView integration. Provides a view of a calendar folder which allows you to look at instances/exceptions/singles by selecting a day on a calendar view control. It will display the info for each item in either a master calendar form or in an instance/exception form. </w:t>
+      <w:proofErr w:type="spellStart"/>
+      <w:r>
+        <w:rPr>
+          <w:rFonts w:ascii="Segoe UI" w:hAnsi="Segoe UI" w:cs="Segoe UI"/>
+          <w:color w:val="253340"/>
+          <w:sz w:val="19"/>
+          <w:szCs w:val="19"/>
+        </w:rPr>
+        <w:t>CalendarView</w:t>
+      </w:r>
+      <w:proofErr w:type="spellEnd"/>
+      <w:r>
+        <w:rPr>
+          <w:rFonts w:ascii="Segoe UI" w:hAnsi="Segoe UI" w:cs="Segoe UI"/>
+          <w:color w:val="253340"/>
+          <w:sz w:val="19"/>
+          <w:szCs w:val="19"/>
+        </w:rPr>
+        <w:t xml:space="preserve"> integration. Provides a view of a calendar folder which allows you to look at instances/exceptions/singles by selecting a day on a calendar view control. It will display the info for each item in either a master calendar form or in an instance/exception form. </w:t>
       </w:r>
     </w:p>
     <w:p>
@@ -1386,7 +1633,27 @@
           <w:sz w:val="19"/>
           <w:szCs w:val="19"/>
         </w:rPr>
-        <w:t>Added ContactsForm with basic functionality.</w:t>
+        <w:t xml:space="preserve">Added </w:t>
+      </w:r>
+      <w:proofErr w:type="spellStart"/>
+      <w:r>
+        <w:rPr>
+          <w:rFonts w:ascii="Segoe UI" w:hAnsi="Segoe UI" w:cs="Segoe UI"/>
+          <w:color w:val="253340"/>
+          <w:sz w:val="19"/>
+          <w:szCs w:val="19"/>
+        </w:rPr>
+        <w:t>ContactsForm</w:t>
+      </w:r>
+      <w:proofErr w:type="spellEnd"/>
+      <w:r>
+        <w:rPr>
+          <w:rFonts w:ascii="Segoe UI" w:hAnsi="Segoe UI" w:cs="Segoe UI"/>
+          <w:color w:val="253340"/>
+          <w:sz w:val="19"/>
+          <w:szCs w:val="19"/>
+        </w:rPr>
+        <w:t xml:space="preserve"> with basic functionality.</w:t>
       </w:r>
     </w:p>
     <w:p>
@@ -1401,14 +1668,25 @@
           <w:rFonts w:asciiTheme="minorHAnsi" w:hAnsiTheme="minorHAnsi"/>
         </w:rPr>
       </w:pPr>
-      <w:r>
-        <w:rPr>
-          <w:rFonts w:ascii="Segoe UI" w:hAnsi="Segoe UI" w:cs="Segoe UI"/>
-          <w:color w:val="253340"/>
-          <w:sz w:val="19"/>
-          <w:szCs w:val="19"/>
-        </w:rPr>
-        <w:t>InboxRules enumerations windows was added.</w:t>
+      <w:proofErr w:type="spellStart"/>
+      <w:r>
+        <w:rPr>
+          <w:rFonts w:ascii="Segoe UI" w:hAnsi="Segoe UI" w:cs="Segoe UI"/>
+          <w:color w:val="253340"/>
+          <w:sz w:val="19"/>
+          <w:szCs w:val="19"/>
+        </w:rPr>
+        <w:t>InboxRules</w:t>
+      </w:r>
+      <w:proofErr w:type="spellEnd"/>
+      <w:r>
+        <w:rPr>
+          <w:rFonts w:ascii="Segoe UI" w:hAnsi="Segoe UI" w:cs="Segoe UI"/>
+          <w:color w:val="253340"/>
+          <w:sz w:val="19"/>
+          <w:szCs w:val="19"/>
+        </w:rPr>
+        <w:t xml:space="preserve"> enumerations windows was added.</w:t>
       </w:r>
     </w:p>
     <w:p>
@@ -1471,8 +1749,39 @@
           <w:sz w:val="19"/>
           <w:szCs w:val="19"/>
         </w:rPr>
-        <w:t>Override ssl certificate verification is now defaulting to true</w:t>
-      </w:r>
+        <w:t xml:space="preserve">Override </w:t>
+      </w:r>
+      <w:proofErr w:type="spellStart"/>
+      <w:r>
+        <w:rPr>
+          <w:rFonts w:ascii="Segoe UI" w:hAnsi="Segoe UI" w:cs="Segoe UI"/>
+          <w:color w:val="253340"/>
+          <w:sz w:val="19"/>
+          <w:szCs w:val="19"/>
+        </w:rPr>
+        <w:t>ssl</w:t>
+      </w:r>
+      <w:proofErr w:type="spellEnd"/>
+      <w:r>
+        <w:rPr>
+          <w:rFonts w:ascii="Segoe UI" w:hAnsi="Segoe UI" w:cs="Segoe UI"/>
+          <w:color w:val="253340"/>
+          <w:sz w:val="19"/>
+          <w:szCs w:val="19"/>
+        </w:rPr>
+        <w:t xml:space="preserve"> certificate verification is now defaulting to </w:t>
+      </w:r>
+      <w:proofErr w:type="gramStart"/>
+      <w:r>
+        <w:rPr>
+          <w:rFonts w:ascii="Segoe UI" w:hAnsi="Segoe UI" w:cs="Segoe UI"/>
+          <w:color w:val="253340"/>
+          <w:sz w:val="19"/>
+          <w:szCs w:val="19"/>
+        </w:rPr>
+        <w:t>true</w:t>
+      </w:r>
+      <w:proofErr w:type="gramEnd"/>
     </w:p>
     <w:p>
       <w:pPr>
@@ -1611,7 +1920,27 @@
           <w:sz w:val="19"/>
           <w:szCs w:val="19"/>
         </w:rPr>
-        <w:t>Added ability to show changes for SyncFolderItems.</w:t>
+        <w:t xml:space="preserve">Added ability to show changes for </w:t>
+      </w:r>
+      <w:proofErr w:type="spellStart"/>
+      <w:r>
+        <w:rPr>
+          <w:rFonts w:ascii="Segoe UI" w:hAnsi="Segoe UI" w:cs="Segoe UI"/>
+          <w:color w:val="253340"/>
+          <w:sz w:val="19"/>
+          <w:szCs w:val="19"/>
+        </w:rPr>
+        <w:t>SyncFolderItems</w:t>
+      </w:r>
+      <w:proofErr w:type="spellEnd"/>
+      <w:r>
+        <w:rPr>
+          <w:rFonts w:ascii="Segoe UI" w:hAnsi="Segoe UI" w:cs="Segoe UI"/>
+          <w:color w:val="253340"/>
+          <w:sz w:val="19"/>
+          <w:szCs w:val="19"/>
+        </w:rPr>
+        <w:t>.</w:t>
       </w:r>
     </w:p>
     <w:p>
@@ -1633,7 +1962,27 @@
           <w:sz w:val="19"/>
           <w:szCs w:val="19"/>
         </w:rPr>
-        <w:t>Added the ability to load properties in Sync Folder Items- if you double click it lists some properties and shows errors if it runs into any. Added buttons also to properties on every item in the list in one sweep and also to do individual item loads of properties. Any errors are displayed in a text window. Extensive error catching was added. This should help with identifying issues with loading properties on items as they can point out which items are of issue while getting props. Note that the two new buttons may take a while for their code to execute.</w:t>
+        <w:t xml:space="preserve">Added the ability to load properties in Sync Folder Items- if you double click it lists some properties and shows errors if it runs into any. Added buttons also to properties on every item in the list in one sweep </w:t>
+      </w:r>
+      <w:proofErr w:type="gramStart"/>
+      <w:r>
+        <w:rPr>
+          <w:rFonts w:ascii="Segoe UI" w:hAnsi="Segoe UI" w:cs="Segoe UI"/>
+          <w:color w:val="253340"/>
+          <w:sz w:val="19"/>
+          <w:szCs w:val="19"/>
+        </w:rPr>
+        <w:t>and also</w:t>
+      </w:r>
+      <w:proofErr w:type="gramEnd"/>
+      <w:r>
+        <w:rPr>
+          <w:rFonts w:ascii="Segoe UI" w:hAnsi="Segoe UI" w:cs="Segoe UI"/>
+          <w:color w:val="253340"/>
+          <w:sz w:val="19"/>
+          <w:szCs w:val="19"/>
+        </w:rPr>
+        <w:t xml:space="preserve"> to do individual item loads of properties. Any errors are displayed in a text window. Extensive error catching was added. This should help with identifying issues with loading properties on items as they can point out which items are of issue while getting props. Note that the two new buttons may take a while for their code to execute.</w:t>
       </w:r>
     </w:p>
     <w:p>
@@ -1677,7 +2026,47 @@
           <w:sz w:val="19"/>
           <w:szCs w:val="19"/>
         </w:rPr>
-        <w:t>Connected Contacts form and adjusted layout to look better. Now you can right click on a contact and edit it. Minimal number of fields are displayed and some are not editable. Some properties such as phone numbers will take a bit of code to provide proper editing ability - this will need to be done at a later date.</w:t>
+        <w:t xml:space="preserve">Connected Contacts form and adjusted layout to look better. Now you can right click on a contact and edit it. Minimal number of fields are </w:t>
+      </w:r>
+      <w:proofErr w:type="gramStart"/>
+      <w:r>
+        <w:rPr>
+          <w:rFonts w:ascii="Segoe UI" w:hAnsi="Segoe UI" w:cs="Segoe UI"/>
+          <w:color w:val="253340"/>
+          <w:sz w:val="19"/>
+          <w:szCs w:val="19"/>
+        </w:rPr>
+        <w:t>displayed</w:t>
+      </w:r>
+      <w:proofErr w:type="gramEnd"/>
+      <w:r>
+        <w:rPr>
+          <w:rFonts w:ascii="Segoe UI" w:hAnsi="Segoe UI" w:cs="Segoe UI"/>
+          <w:color w:val="253340"/>
+          <w:sz w:val="19"/>
+          <w:szCs w:val="19"/>
+        </w:rPr>
+        <w:t xml:space="preserve"> and some are not editable. Some properties such as phone numbers will take a bit of code to provide proper editing ability - this will need to be done </w:t>
+      </w:r>
+      <w:proofErr w:type="gramStart"/>
+      <w:r>
+        <w:rPr>
+          <w:rFonts w:ascii="Segoe UI" w:hAnsi="Segoe UI" w:cs="Segoe UI"/>
+          <w:color w:val="253340"/>
+          <w:sz w:val="19"/>
+          <w:szCs w:val="19"/>
+        </w:rPr>
+        <w:t>at a later date</w:t>
+      </w:r>
+      <w:proofErr w:type="gramEnd"/>
+      <w:r>
+        <w:rPr>
+          <w:rFonts w:ascii="Segoe UI" w:hAnsi="Segoe UI" w:cs="Segoe UI"/>
+          <w:color w:val="253340"/>
+          <w:sz w:val="19"/>
+          <w:szCs w:val="19"/>
+        </w:rPr>
+        <w:t>.</w:t>
       </w:r>
     </w:p>
     <w:p>
@@ -1699,7 +2088,27 @@
           <w:sz w:val="19"/>
           <w:szCs w:val="19"/>
         </w:rPr>
-        <w:t>Added the Distribution List Expansion window on the Tools menu - it allows you to drill down through the distribution list hierarchy and see which mail addresses are under each DL. This is the last primary functionality piece EwsEditor has been needing.</w:t>
+        <w:t xml:space="preserve">Added the Distribution List Expansion window on the Tools menu - it allows you to drill down through the distribution list hierarchy and see which mail addresses are under each DL. This is the last primary functionality piece </w:t>
+      </w:r>
+      <w:proofErr w:type="spellStart"/>
+      <w:r>
+        <w:rPr>
+          <w:rFonts w:ascii="Segoe UI" w:hAnsi="Segoe UI" w:cs="Segoe UI"/>
+          <w:color w:val="253340"/>
+          <w:sz w:val="19"/>
+          <w:szCs w:val="19"/>
+        </w:rPr>
+        <w:t>EwsEditor</w:t>
+      </w:r>
+      <w:proofErr w:type="spellEnd"/>
+      <w:r>
+        <w:rPr>
+          <w:rFonts w:ascii="Segoe UI" w:hAnsi="Segoe UI" w:cs="Segoe UI"/>
+          <w:color w:val="253340"/>
+          <w:sz w:val="19"/>
+          <w:szCs w:val="19"/>
+        </w:rPr>
+        <w:t xml:space="preserve"> has been needing.</w:t>
       </w:r>
     </w:p>
     <w:p>
@@ -1851,7 +2260,27 @@
           <w:sz w:val="19"/>
           <w:szCs w:val="19"/>
         </w:rPr>
-        <w:t>Added task item edit screen. So, there is now a basic set of client like edit screens for Messages, Contacts, Appointments and Tasks. Additional features can be added to those windows as needed in the future.</w:t>
+        <w:t xml:space="preserve">Added task item edit screen. So, there is now a basic set of </w:t>
+      </w:r>
+      <w:proofErr w:type="gramStart"/>
+      <w:r>
+        <w:rPr>
+          <w:rFonts w:ascii="Segoe UI" w:hAnsi="Segoe UI" w:cs="Segoe UI"/>
+          <w:color w:val="253340"/>
+          <w:sz w:val="19"/>
+          <w:szCs w:val="19"/>
+        </w:rPr>
+        <w:t>client</w:t>
+      </w:r>
+      <w:proofErr w:type="gramEnd"/>
+      <w:r>
+        <w:rPr>
+          <w:rFonts w:ascii="Segoe UI" w:hAnsi="Segoe UI" w:cs="Segoe UI"/>
+          <w:color w:val="253340"/>
+          <w:sz w:val="19"/>
+          <w:szCs w:val="19"/>
+        </w:rPr>
+        <w:t xml:space="preserve"> like edit screens for Messages, Contacts, Appointments and Tasks. Additional features can be added to those windows as needed in the future.</w:t>
       </w:r>
     </w:p>
     <w:p>
@@ -1925,7 +2354,27 @@
           <w:sz w:val="19"/>
           <w:szCs w:val="19"/>
         </w:rPr>
-        <w:t xml:space="preserve">Default button for user's mail address added to service window </w:t>
+        <w:t xml:space="preserve">Default button for user's mail address added to service </w:t>
+      </w:r>
+      <w:proofErr w:type="gramStart"/>
+      <w:r>
+        <w:rPr>
+          <w:rFonts w:ascii="Segoe UI" w:hAnsi="Segoe UI" w:cs="Segoe UI"/>
+          <w:color w:val="253340"/>
+          <w:sz w:val="19"/>
+          <w:szCs w:val="19"/>
+        </w:rPr>
+        <w:t>window</w:t>
+      </w:r>
+      <w:proofErr w:type="gramEnd"/>
+      <w:r>
+        <w:rPr>
+          <w:rFonts w:ascii="Segoe UI" w:hAnsi="Segoe UI" w:cs="Segoe UI"/>
+          <w:color w:val="253340"/>
+          <w:sz w:val="19"/>
+          <w:szCs w:val="19"/>
+        </w:rPr>
+        <w:t xml:space="preserve"> </w:t>
       </w:r>
     </w:p>
     <w:p>
@@ -1947,8 +2396,19 @@
           <w:szCs w:val="19"/>
         </w:rPr>
         <w:br/>
-        <w:t>Added play on phone window</w:t>
-      </w:r>
+        <w:t xml:space="preserve">Added play on phone </w:t>
+      </w:r>
+      <w:proofErr w:type="gramStart"/>
+      <w:r>
+        <w:rPr>
+          <w:rFonts w:ascii="Segoe UI" w:hAnsi="Segoe UI" w:cs="Segoe UI"/>
+          <w:color w:val="253340"/>
+          <w:sz w:val="19"/>
+          <w:szCs w:val="19"/>
+        </w:rPr>
+        <w:t>window</w:t>
+      </w:r>
+      <w:proofErr w:type="gramEnd"/>
     </w:p>
     <w:p>
       <w:pPr>
@@ -2028,8 +2488,19 @@
           <w:szCs w:val="19"/>
         </w:rPr>
         <w:lastRenderedPageBreak/>
-        <w:t>Can now name folder and set folder class when creating a new folder</w:t>
-      </w:r>
+        <w:t xml:space="preserve">Can now name folder and set folder class when creating a new </w:t>
+      </w:r>
+      <w:proofErr w:type="gramStart"/>
+      <w:r>
+        <w:rPr>
+          <w:rFonts w:ascii="Segoe UI" w:hAnsi="Segoe UI" w:cs="Segoe UI"/>
+          <w:color w:val="253340"/>
+          <w:sz w:val="19"/>
+          <w:szCs w:val="19"/>
+        </w:rPr>
+        <w:t>folder</w:t>
+      </w:r>
+      <w:proofErr w:type="gramEnd"/>
     </w:p>
     <w:p>
       <w:pPr>
@@ -2216,7 +2687,29 @@
           <w:sz w:val="19"/>
           <w:szCs w:val="19"/>
         </w:rPr>
-        <w:t>Menu items under the Tools menu which require a service object are now all disabled unless there is an active service object (ie you signed in).</w:t>
+        <w:t>Menu items under the Tools menu which require a service object are now all disabled unless there is an active service object (</w:t>
+      </w:r>
+      <w:proofErr w:type="spellStart"/>
+      <w:proofErr w:type="gramStart"/>
+      <w:r>
+        <w:rPr>
+          <w:rFonts w:ascii="Segoe UI" w:hAnsi="Segoe UI" w:cs="Segoe UI"/>
+          <w:color w:val="253340"/>
+          <w:sz w:val="19"/>
+          <w:szCs w:val="19"/>
+        </w:rPr>
+        <w:t>ie</w:t>
+      </w:r>
+      <w:proofErr w:type="spellEnd"/>
+      <w:proofErr w:type="gramEnd"/>
+      <w:r>
+        <w:rPr>
+          <w:rFonts w:ascii="Segoe UI" w:hAnsi="Segoe UI" w:cs="Segoe UI"/>
+          <w:color w:val="253340"/>
+          <w:sz w:val="19"/>
+          <w:szCs w:val="19"/>
+        </w:rPr>
+        <w:t xml:space="preserve"> you signed in).</w:t>
       </w:r>
     </w:p>
     <w:p>
@@ -2241,7 +2734,87 @@
           <w:sz w:val="19"/>
           <w:szCs w:val="19"/>
         </w:rPr>
-        <w:t>Fixed address saving in Contacts form (minus the multiline adress issue which has to be worked-around by a raw post or by using modified proxy classes or by swapping out the lf for clrl).</w:t>
+        <w:t xml:space="preserve">Fixed address saving in </w:t>
+      </w:r>
+      <w:proofErr w:type="gramStart"/>
+      <w:r>
+        <w:rPr>
+          <w:rFonts w:ascii="Segoe UI" w:hAnsi="Segoe UI" w:cs="Segoe UI"/>
+          <w:color w:val="253340"/>
+          <w:sz w:val="19"/>
+          <w:szCs w:val="19"/>
+        </w:rPr>
+        <w:t>Contacts</w:t>
+      </w:r>
+      <w:proofErr w:type="gramEnd"/>
+      <w:r>
+        <w:rPr>
+          <w:rFonts w:ascii="Segoe UI" w:hAnsi="Segoe UI" w:cs="Segoe UI"/>
+          <w:color w:val="253340"/>
+          <w:sz w:val="19"/>
+          <w:szCs w:val="19"/>
+        </w:rPr>
+        <w:t xml:space="preserve"> form (minus the multiline </w:t>
+      </w:r>
+      <w:proofErr w:type="spellStart"/>
+      <w:r>
+        <w:rPr>
+          <w:rFonts w:ascii="Segoe UI" w:hAnsi="Segoe UI" w:cs="Segoe UI"/>
+          <w:color w:val="253340"/>
+          <w:sz w:val="19"/>
+          <w:szCs w:val="19"/>
+        </w:rPr>
+        <w:t>adress</w:t>
+      </w:r>
+      <w:proofErr w:type="spellEnd"/>
+      <w:r>
+        <w:rPr>
+          <w:rFonts w:ascii="Segoe UI" w:hAnsi="Segoe UI" w:cs="Segoe UI"/>
+          <w:color w:val="253340"/>
+          <w:sz w:val="19"/>
+          <w:szCs w:val="19"/>
+        </w:rPr>
+        <w:t xml:space="preserve"> issue which has to be worked-around by a raw post or by using modified proxy classes or by swapping out the </w:t>
+      </w:r>
+      <w:proofErr w:type="spellStart"/>
+      <w:r>
+        <w:rPr>
+          <w:rFonts w:ascii="Segoe UI" w:hAnsi="Segoe UI" w:cs="Segoe UI"/>
+          <w:color w:val="253340"/>
+          <w:sz w:val="19"/>
+          <w:szCs w:val="19"/>
+        </w:rPr>
+        <w:t>lf</w:t>
+      </w:r>
+      <w:proofErr w:type="spellEnd"/>
+      <w:r>
+        <w:rPr>
+          <w:rFonts w:ascii="Segoe UI" w:hAnsi="Segoe UI" w:cs="Segoe UI"/>
+          <w:color w:val="253340"/>
+          <w:sz w:val="19"/>
+          <w:szCs w:val="19"/>
+        </w:rPr>
+        <w:t xml:space="preserve"> for </w:t>
+      </w:r>
+      <w:proofErr w:type="spellStart"/>
+      <w:r>
+        <w:rPr>
+          <w:rFonts w:ascii="Segoe UI" w:hAnsi="Segoe UI" w:cs="Segoe UI"/>
+          <w:color w:val="253340"/>
+          <w:sz w:val="19"/>
+          <w:szCs w:val="19"/>
+        </w:rPr>
+        <w:t>clrl</w:t>
+      </w:r>
+      <w:proofErr w:type="spellEnd"/>
+      <w:r>
+        <w:rPr>
+          <w:rFonts w:ascii="Segoe UI" w:hAnsi="Segoe UI" w:cs="Segoe UI"/>
+          <w:color w:val="253340"/>
+          <w:sz w:val="19"/>
+          <w:szCs w:val="19"/>
+        </w:rPr>
+        <w:t>).</w:t>
       </w:r>
     </w:p>
     <w:p>
@@ -2266,7 +2839,27 @@
           <w:sz w:val="19"/>
           <w:szCs w:val="19"/>
         </w:rPr>
-        <w:t xml:space="preserve">Autodiscover viewer now breaks-down alternative mailbox information in autodiscover viewer. </w:t>
+        <w:t xml:space="preserve">Autodiscover viewer now breaks-down alternative mailbox information in </w:t>
+      </w:r>
+      <w:proofErr w:type="spellStart"/>
+      <w:r>
+        <w:rPr>
+          <w:rFonts w:ascii="Segoe UI" w:hAnsi="Segoe UI" w:cs="Segoe UI"/>
+          <w:color w:val="253340"/>
+          <w:sz w:val="19"/>
+          <w:szCs w:val="19"/>
+        </w:rPr>
+        <w:t>autodiscover</w:t>
+      </w:r>
+      <w:proofErr w:type="spellEnd"/>
+      <w:r>
+        <w:rPr>
+          <w:rFonts w:ascii="Segoe UI" w:hAnsi="Segoe UI" w:cs="Segoe UI"/>
+          <w:color w:val="253340"/>
+          <w:sz w:val="19"/>
+          <w:szCs w:val="19"/>
+        </w:rPr>
+        <w:t xml:space="preserve"> viewer. </w:t>
       </w:r>
       <w:r>
         <w:rPr>
@@ -2370,7 +2963,27 @@
           <w:sz w:val="19"/>
           <w:szCs w:val="19"/>
         </w:rPr>
-        <w:t>The EWS POST window had some minor fixes one and also many more EWS samples have been added - there are now well over 100.</w:t>
+        <w:t xml:space="preserve">The EWS POST window had some minor fixes one </w:t>
+      </w:r>
+      <w:proofErr w:type="gramStart"/>
+      <w:r>
+        <w:rPr>
+          <w:rFonts w:ascii="Segoe UI" w:hAnsi="Segoe UI" w:cs="Segoe UI"/>
+          <w:color w:val="253340"/>
+          <w:sz w:val="19"/>
+          <w:szCs w:val="19"/>
+        </w:rPr>
+        <w:t>and also</w:t>
+      </w:r>
+      <w:proofErr w:type="gramEnd"/>
+      <w:r>
+        <w:rPr>
+          <w:rFonts w:ascii="Segoe UI" w:hAnsi="Segoe UI" w:cs="Segoe UI"/>
+          <w:color w:val="253340"/>
+          <w:sz w:val="19"/>
+          <w:szCs w:val="19"/>
+        </w:rPr>
+        <w:t xml:space="preserve"> many more EWS samples have been added - there are now well over 100.</w:t>
       </w:r>
     </w:p>
     <w:p>
@@ -2394,7 +3007,27 @@
           <w:sz w:val="19"/>
           <w:szCs w:val="19"/>
         </w:rPr>
-        <w:t>A window which can send email using System.Net.Mail sends email to an SMTP port or to an SMTP p</w:t>
+        <w:t xml:space="preserve">A window which can send email using </w:t>
+      </w:r>
+      <w:proofErr w:type="spellStart"/>
+      <w:r>
+        <w:rPr>
+          <w:rFonts w:ascii="Segoe UI" w:hAnsi="Segoe UI" w:cs="Segoe UI"/>
+          <w:color w:val="253340"/>
+          <w:sz w:val="19"/>
+          <w:szCs w:val="19"/>
+        </w:rPr>
+        <w:t>System.Net.Mail</w:t>
+      </w:r>
+      <w:proofErr w:type="spellEnd"/>
+      <w:r>
+        <w:rPr>
+          <w:rFonts w:ascii="Segoe UI" w:hAnsi="Segoe UI" w:cs="Segoe UI"/>
+          <w:color w:val="253340"/>
+          <w:sz w:val="19"/>
+          <w:szCs w:val="19"/>
+        </w:rPr>
+        <w:t xml:space="preserve"> sends email to an SMTP port or to an SMTP p</w:t>
       </w:r>
       <w:r>
         <w:rPr>
@@ -2518,8 +3151,19 @@
           <w:sz w:val="19"/>
           <w:szCs w:val="19"/>
         </w:rPr>
-        <w:t>Added raw post sample for GetReminders</w:t>
-      </w:r>
+        <w:t xml:space="preserve">Added raw post sample for </w:t>
+      </w:r>
+      <w:proofErr w:type="spellStart"/>
+      <w:r>
+        <w:rPr>
+          <w:rFonts w:ascii="Segoe UI" w:hAnsi="Segoe UI" w:cs="Segoe UI"/>
+          <w:color w:val="253340"/>
+          <w:sz w:val="19"/>
+          <w:szCs w:val="19"/>
+        </w:rPr>
+        <w:t>GetReminders</w:t>
+      </w:r>
+      <w:proofErr w:type="spellEnd"/>
       <w:r>
         <w:rPr>
           <w:rFonts w:ascii="Segoe UI" w:hAnsi="Segoe UI" w:cs="Segoe UI"/>
@@ -2575,7 +3219,27 @@
           <w:sz w:val="19"/>
           <w:szCs w:val="19"/>
         </w:rPr>
-        <w:t>A timeout override was added to the Options window.- this will help in tests where the timeout needs to be increased.</w:t>
+        <w:t xml:space="preserve">A timeout override was added to the Options </w:t>
+      </w:r>
+      <w:proofErr w:type="gramStart"/>
+      <w:r>
+        <w:rPr>
+          <w:rFonts w:ascii="Segoe UI" w:hAnsi="Segoe UI" w:cs="Segoe UI"/>
+          <w:color w:val="253340"/>
+          <w:sz w:val="19"/>
+          <w:szCs w:val="19"/>
+        </w:rPr>
+        <w:t>window.-</w:t>
+      </w:r>
+      <w:proofErr w:type="gramEnd"/>
+      <w:r>
+        <w:rPr>
+          <w:rFonts w:ascii="Segoe UI" w:hAnsi="Segoe UI" w:cs="Segoe UI"/>
+          <w:color w:val="253340"/>
+          <w:sz w:val="19"/>
+          <w:szCs w:val="19"/>
+        </w:rPr>
+        <w:t xml:space="preserve"> this will help in tests where the timeout needs to be increased.</w:t>
       </w:r>
     </w:p>
     <w:p>
@@ -2599,7 +3263,27 @@
           <w:sz w:val="19"/>
           <w:szCs w:val="19"/>
         </w:rPr>
-        <w:t>Added code to set ReturnClientRequestId = true - this will help for providing info on 2013 cloud servers.</w:t>
+        <w:t xml:space="preserve">Added code to set </w:t>
+      </w:r>
+      <w:proofErr w:type="spellStart"/>
+      <w:r>
+        <w:rPr>
+          <w:rFonts w:ascii="Segoe UI" w:hAnsi="Segoe UI" w:cs="Segoe UI"/>
+          <w:color w:val="253340"/>
+          <w:sz w:val="19"/>
+          <w:szCs w:val="19"/>
+        </w:rPr>
+        <w:t>ReturnClientRequestId</w:t>
+      </w:r>
+      <w:proofErr w:type="spellEnd"/>
+      <w:r>
+        <w:rPr>
+          <w:rFonts w:ascii="Segoe UI" w:hAnsi="Segoe UI" w:cs="Segoe UI"/>
+          <w:color w:val="253340"/>
+          <w:sz w:val="19"/>
+          <w:szCs w:val="19"/>
+        </w:rPr>
+        <w:t xml:space="preserve"> = true - this will help for providing info on 2013 cloud servers.</w:t>
       </w:r>
     </w:p>
     <w:p>
@@ -2623,7 +3307,27 @@
           <w:sz w:val="19"/>
           <w:szCs w:val="19"/>
         </w:rPr>
-        <w:t>There is now a setting for enabling the PreAuthenticate in the Options window.</w:t>
+        <w:t xml:space="preserve">There is now a setting for enabling the </w:t>
+      </w:r>
+      <w:proofErr w:type="spellStart"/>
+      <w:r>
+        <w:rPr>
+          <w:rFonts w:ascii="Segoe UI" w:hAnsi="Segoe UI" w:cs="Segoe UI"/>
+          <w:color w:val="253340"/>
+          <w:sz w:val="19"/>
+          <w:szCs w:val="19"/>
+        </w:rPr>
+        <w:t>PreAuthenticate</w:t>
+      </w:r>
+      <w:proofErr w:type="spellEnd"/>
+      <w:r>
+        <w:rPr>
+          <w:rFonts w:ascii="Segoe UI" w:hAnsi="Segoe UI" w:cs="Segoe UI"/>
+          <w:color w:val="253340"/>
+          <w:sz w:val="19"/>
+          <w:szCs w:val="19"/>
+        </w:rPr>
+        <w:t xml:space="preserve"> in the Options window.</w:t>
       </w:r>
     </w:p>
     <w:p>
@@ -2761,7 +3465,27 @@
           <w:sz w:val="19"/>
           <w:szCs w:val="19"/>
         </w:rPr>
-        <w:t>Fixed bug which was displaying *.* for file types for window which displayed save as window from the EWS Post and other windows.</w:t>
+        <w:t xml:space="preserve">Fixed bug which was displaying </w:t>
+      </w:r>
+      <w:proofErr w:type="gramStart"/>
+      <w:r>
+        <w:rPr>
+          <w:rFonts w:ascii="Segoe UI" w:hAnsi="Segoe UI" w:cs="Segoe UI"/>
+          <w:color w:val="253340"/>
+          <w:sz w:val="19"/>
+          <w:szCs w:val="19"/>
+        </w:rPr>
+        <w:t>*.*</w:t>
+      </w:r>
+      <w:proofErr w:type="gramEnd"/>
+      <w:r>
+        <w:rPr>
+          <w:rFonts w:ascii="Segoe UI" w:hAnsi="Segoe UI" w:cs="Segoe UI"/>
+          <w:color w:val="253340"/>
+          <w:sz w:val="19"/>
+          <w:szCs w:val="19"/>
+        </w:rPr>
+        <w:t xml:space="preserve"> for file types for window which displayed save as window from the EWS Post and other windows.</w:t>
       </w:r>
     </w:p>
     <w:p>
@@ -2845,7 +3569,27 @@
           <w:sz w:val="19"/>
           <w:szCs w:val="19"/>
         </w:rPr>
-        <w:t xml:space="preserve">Added UserConfiguration form - it will show OWA configuration </w:t>
+        <w:t xml:space="preserve">Added </w:t>
+      </w:r>
+      <w:proofErr w:type="spellStart"/>
+      <w:r>
+        <w:rPr>
+          <w:rFonts w:ascii="Segoe UI" w:hAnsi="Segoe UI" w:cs="Segoe UI"/>
+          <w:color w:val="253340"/>
+          <w:sz w:val="19"/>
+          <w:szCs w:val="19"/>
+        </w:rPr>
+        <w:t>UserConfiguration</w:t>
+      </w:r>
+      <w:proofErr w:type="spellEnd"/>
+      <w:r>
+        <w:rPr>
+          <w:rFonts w:ascii="Segoe UI" w:hAnsi="Segoe UI" w:cs="Segoe UI"/>
+          <w:color w:val="253340"/>
+          <w:sz w:val="19"/>
+          <w:szCs w:val="19"/>
+        </w:rPr>
+        <w:t xml:space="preserve"> form - it will show OWA configuration </w:t>
       </w:r>
       <w:r>
         <w:rPr>
@@ -2896,7 +3640,27 @@
           <w:sz w:val="19"/>
           <w:szCs w:val="19"/>
         </w:rPr>
-        <w:t>Added a basic window for doing AWS and strait FindItem with restriction searches – access by right clicking on a folder you want to search on.</w:t>
+        <w:t xml:space="preserve">Added a basic window for doing AWS and strait </w:t>
+      </w:r>
+      <w:proofErr w:type="spellStart"/>
+      <w:r>
+        <w:rPr>
+          <w:rFonts w:ascii="Segoe UI" w:hAnsi="Segoe UI" w:cs="Segoe UI"/>
+          <w:color w:val="253340"/>
+          <w:sz w:val="19"/>
+          <w:szCs w:val="19"/>
+        </w:rPr>
+        <w:t>FindItem</w:t>
+      </w:r>
+      <w:proofErr w:type="spellEnd"/>
+      <w:r>
+        <w:rPr>
+          <w:rFonts w:ascii="Segoe UI" w:hAnsi="Segoe UI" w:cs="Segoe UI"/>
+          <w:color w:val="253340"/>
+          <w:sz w:val="19"/>
+          <w:szCs w:val="19"/>
+        </w:rPr>
+        <w:t xml:space="preserve"> with restriction searches – access by right clicking on a folder you want to search on.</w:t>
       </w:r>
     </w:p>
     <w:p>
@@ -2954,6 +3718,7 @@
         <w:lastRenderedPageBreak/>
         <w:t xml:space="preserve"> </w:t>
       </w:r>
+      <w:proofErr w:type="gramStart"/>
       <w:r>
         <w:rPr>
           <w:rFonts w:cs="Arial"/>
@@ -2988,8 +3753,9 @@
           <w:sz w:val="20"/>
           <w:szCs w:val="20"/>
         </w:rPr>
-        <w:t>– 3/11/2014</w:t>
-      </w:r>
+        <w:t>–</w:t>
+      </w:r>
+      <w:proofErr w:type="gramEnd"/>
       <w:r>
         <w:rPr>
           <w:rFonts w:cs="Arial"/>
@@ -2997,6 +3763,15 @@
           <w:sz w:val="20"/>
           <w:szCs w:val="20"/>
         </w:rPr>
+        <w:t xml:space="preserve"> 3/11/2014</w:t>
+      </w:r>
+      <w:r>
+        <w:rPr>
+          <w:rFonts w:cs="Arial"/>
+          <w:color w:val="auto"/>
+          <w:sz w:val="20"/>
+          <w:szCs w:val="20"/>
+        </w:rPr>
         <w:tab/>
         <w:t>- 8/11/2014.</w:t>
       </w:r>
@@ -3094,7 +3869,67 @@
           <w:sz w:val="19"/>
           <w:szCs w:val="19"/>
         </w:rPr>
-        <w:t>Split server timezone info off to separate menu item from the timezone info windows so that the timezone info window could be used without logging into a mailbox.</w:t>
+        <w:t xml:space="preserve">Split server </w:t>
+      </w:r>
+      <w:proofErr w:type="spellStart"/>
+      <w:r>
+        <w:rPr>
+          <w:rFonts w:ascii="Segoe UI" w:hAnsi="Segoe UI" w:cs="Segoe UI"/>
+          <w:color w:val="253340"/>
+          <w:sz w:val="19"/>
+          <w:szCs w:val="19"/>
+        </w:rPr>
+        <w:t>timezone</w:t>
+      </w:r>
+      <w:proofErr w:type="spellEnd"/>
+      <w:r>
+        <w:rPr>
+          <w:rFonts w:ascii="Segoe UI" w:hAnsi="Segoe UI" w:cs="Segoe UI"/>
+          <w:color w:val="253340"/>
+          <w:sz w:val="19"/>
+          <w:szCs w:val="19"/>
+        </w:rPr>
+        <w:t xml:space="preserve"> info off to separate menu item from the </w:t>
+      </w:r>
+      <w:proofErr w:type="spellStart"/>
+      <w:r>
+        <w:rPr>
+          <w:rFonts w:ascii="Segoe UI" w:hAnsi="Segoe UI" w:cs="Segoe UI"/>
+          <w:color w:val="253340"/>
+          <w:sz w:val="19"/>
+          <w:szCs w:val="19"/>
+        </w:rPr>
+        <w:t>timezone</w:t>
+      </w:r>
+      <w:proofErr w:type="spellEnd"/>
+      <w:r>
+        <w:rPr>
+          <w:rFonts w:ascii="Segoe UI" w:hAnsi="Segoe UI" w:cs="Segoe UI"/>
+          <w:color w:val="253340"/>
+          <w:sz w:val="19"/>
+          <w:szCs w:val="19"/>
+        </w:rPr>
+        <w:t xml:space="preserve"> info windows so that the </w:t>
+      </w:r>
+      <w:proofErr w:type="spellStart"/>
+      <w:r>
+        <w:rPr>
+          <w:rFonts w:ascii="Segoe UI" w:hAnsi="Segoe UI" w:cs="Segoe UI"/>
+          <w:color w:val="253340"/>
+          <w:sz w:val="19"/>
+          <w:szCs w:val="19"/>
+        </w:rPr>
+        <w:t>timezone</w:t>
+      </w:r>
+      <w:proofErr w:type="spellEnd"/>
+      <w:r>
+        <w:rPr>
+          <w:rFonts w:ascii="Segoe UI" w:hAnsi="Segoe UI" w:cs="Segoe UI"/>
+          <w:color w:val="253340"/>
+          <w:sz w:val="19"/>
+          <w:szCs w:val="19"/>
+        </w:rPr>
+        <w:t xml:space="preserve"> info window could be used without logging into a mailbox.</w:t>
       </w:r>
     </w:p>
     <w:p>
@@ -3118,7 +3953,27 @@
           <w:sz w:val="19"/>
           <w:szCs w:val="19"/>
         </w:rPr>
-        <w:t>Lots of updates to the TimeZone window.</w:t>
+        <w:t xml:space="preserve">Lots of updates to the </w:t>
+      </w:r>
+      <w:proofErr w:type="spellStart"/>
+      <w:r>
+        <w:rPr>
+          <w:rFonts w:ascii="Segoe UI" w:hAnsi="Segoe UI" w:cs="Segoe UI"/>
+          <w:color w:val="253340"/>
+          <w:sz w:val="19"/>
+          <w:szCs w:val="19"/>
+        </w:rPr>
+        <w:t>TimeZone</w:t>
+      </w:r>
+      <w:proofErr w:type="spellEnd"/>
+      <w:r>
+        <w:rPr>
+          <w:rFonts w:ascii="Segoe UI" w:hAnsi="Segoe UI" w:cs="Segoe UI"/>
+          <w:color w:val="253340"/>
+          <w:sz w:val="19"/>
+          <w:szCs w:val="19"/>
+        </w:rPr>
+        <w:t xml:space="preserve"> window.</w:t>
       </w:r>
     </w:p>
     <w:p>
@@ -3135,14 +3990,25 @@
           <w:szCs w:val="19"/>
         </w:rPr>
       </w:pPr>
-      <w:r>
-        <w:rPr>
-          <w:rFonts w:ascii="Segoe UI" w:hAnsi="Segoe UI" w:cs="Segoe UI"/>
-          <w:color w:val="253340"/>
-          <w:sz w:val="19"/>
-          <w:szCs w:val="19"/>
-        </w:rPr>
-        <w:t>UserAgent is now a pulldown instead of a text box in all windows.</w:t>
+      <w:proofErr w:type="spellStart"/>
+      <w:r>
+        <w:rPr>
+          <w:rFonts w:ascii="Segoe UI" w:hAnsi="Segoe UI" w:cs="Segoe UI"/>
+          <w:color w:val="253340"/>
+          <w:sz w:val="19"/>
+          <w:szCs w:val="19"/>
+        </w:rPr>
+        <w:t>UserAgent</w:t>
+      </w:r>
+      <w:proofErr w:type="spellEnd"/>
+      <w:r>
+        <w:rPr>
+          <w:rFonts w:ascii="Segoe UI" w:hAnsi="Segoe UI" w:cs="Segoe UI"/>
+          <w:color w:val="253340"/>
+          <w:sz w:val="19"/>
+          <w:szCs w:val="19"/>
+        </w:rPr>
+        <w:t xml:space="preserve"> is now a pulldown instead of a text box in all windows.</w:t>
       </w:r>
     </w:p>
     <w:p>
@@ -3166,7 +4032,47 @@
           <w:sz w:val="19"/>
           <w:szCs w:val="19"/>
         </w:rPr>
-        <w:t>Can now set proxy settings in Globals window.  This means you can point EWS Editor traffic to Fiddler on the same box in order to trace traffic.</w:t>
+        <w:t xml:space="preserve">Can now set proxy settings in </w:t>
+      </w:r>
+      <w:proofErr w:type="spellStart"/>
+      <w:r>
+        <w:rPr>
+          <w:rFonts w:ascii="Segoe UI" w:hAnsi="Segoe UI" w:cs="Segoe UI"/>
+          <w:color w:val="253340"/>
+          <w:sz w:val="19"/>
+          <w:szCs w:val="19"/>
+        </w:rPr>
+        <w:t>Globals</w:t>
+      </w:r>
+      <w:proofErr w:type="spellEnd"/>
+      <w:r>
+        <w:rPr>
+          <w:rFonts w:ascii="Segoe UI" w:hAnsi="Segoe UI" w:cs="Segoe UI"/>
+          <w:color w:val="253340"/>
+          <w:sz w:val="19"/>
+          <w:szCs w:val="19"/>
+        </w:rPr>
+        <w:t xml:space="preserve"> window.  This means you can point EWS Editor traffic to Fiddler on the same box </w:t>
+      </w:r>
+      <w:proofErr w:type="gramStart"/>
+      <w:r>
+        <w:rPr>
+          <w:rFonts w:ascii="Segoe UI" w:hAnsi="Segoe UI" w:cs="Segoe UI"/>
+          <w:color w:val="253340"/>
+          <w:sz w:val="19"/>
+          <w:szCs w:val="19"/>
+        </w:rPr>
+        <w:t>in order to</w:t>
+      </w:r>
+      <w:proofErr w:type="gramEnd"/>
+      <w:r>
+        <w:rPr>
+          <w:rFonts w:ascii="Segoe UI" w:hAnsi="Segoe UI" w:cs="Segoe UI"/>
+          <w:color w:val="253340"/>
+          <w:sz w:val="19"/>
+          <w:szCs w:val="19"/>
+        </w:rPr>
+        <w:t xml:space="preserve"> trace traffic.</w:t>
       </w:r>
     </w:p>
     <w:p>
@@ -3224,7 +4130,27 @@
           <w:szCs w:val="19"/>
         </w:rPr>
         <w:br/>
-        <w:t xml:space="preserve"> Added a MacOutlook user agent string to the Autodiscover Viewer window.</w:t>
+        <w:t xml:space="preserve"> Added a </w:t>
+      </w:r>
+      <w:proofErr w:type="spellStart"/>
+      <w:r>
+        <w:rPr>
+          <w:rFonts w:ascii="Segoe UI" w:hAnsi="Segoe UI" w:cs="Segoe UI"/>
+          <w:color w:val="253340"/>
+          <w:sz w:val="19"/>
+          <w:szCs w:val="19"/>
+        </w:rPr>
+        <w:t>MacOutlook</w:t>
+      </w:r>
+      <w:proofErr w:type="spellEnd"/>
+      <w:r>
+        <w:rPr>
+          <w:rFonts w:ascii="Segoe UI" w:hAnsi="Segoe UI" w:cs="Segoe UI"/>
+          <w:color w:val="253340"/>
+          <w:sz w:val="19"/>
+          <w:szCs w:val="19"/>
+        </w:rPr>
+        <w:t xml:space="preserve"> user agent string to the Autodiscover Viewer window.</w:t>
       </w:r>
     </w:p>
     <w:p>
@@ -3424,7 +4350,27 @@
           <w:sz w:val="19"/>
           <w:szCs w:val="19"/>
         </w:rPr>
-        <w:t>In the EWS Post window a note on what’s need for URL and authentication was added to the window and also the newly opened window defaults are set to the standard URL and auth type for 365 (Basic).</w:t>
+        <w:t xml:space="preserve">In the EWS Post window a note on what’s need for URL and authentication was added to the window </w:t>
+      </w:r>
+      <w:proofErr w:type="gramStart"/>
+      <w:r>
+        <w:rPr>
+          <w:rFonts w:ascii="Segoe UI" w:hAnsi="Segoe UI" w:cs="Segoe UI"/>
+          <w:color w:val="253340"/>
+          <w:sz w:val="19"/>
+          <w:szCs w:val="19"/>
+        </w:rPr>
+        <w:t>and also</w:t>
+      </w:r>
+      <w:proofErr w:type="gramEnd"/>
+      <w:r>
+        <w:rPr>
+          <w:rFonts w:ascii="Segoe UI" w:hAnsi="Segoe UI" w:cs="Segoe UI"/>
+          <w:color w:val="253340"/>
+          <w:sz w:val="19"/>
+          <w:szCs w:val="19"/>
+        </w:rPr>
+        <w:t xml:space="preserve"> the newly opened window defaults are set to the standard URL and auth type for 365 (Basic).</w:t>
       </w:r>
     </w:p>
     <w:p>
@@ -3517,8 +4463,19 @@
           <w:sz w:val="19"/>
           <w:szCs w:val="19"/>
         </w:rPr>
-        <w:t>Added handling of Mail App registrations under the Tools menu. Set DL expansion to do contact distribution lists</w:t>
-      </w:r>
+        <w:t xml:space="preserve">Added handling of Mail App registrations under the Tools menu. Set DL expansion to do contact distribution </w:t>
+      </w:r>
+      <w:proofErr w:type="gramStart"/>
+      <w:r>
+        <w:rPr>
+          <w:rFonts w:ascii="Segoe UI" w:hAnsi="Segoe UI" w:cs="Segoe UI"/>
+          <w:color w:val="253340"/>
+          <w:sz w:val="19"/>
+          <w:szCs w:val="19"/>
+        </w:rPr>
+        <w:t>lists</w:t>
+      </w:r>
+      <w:proofErr w:type="gramEnd"/>
     </w:p>
     <w:p>
       <w:pPr>
@@ -3541,8 +4498,39 @@
           <w:sz w:val="19"/>
           <w:szCs w:val="19"/>
         </w:rPr>
-        <w:t>In EWS POST window: basic proxy settings added, user agent contains a list of common UserAgent strings, some screen formatting changes</w:t>
-      </w:r>
+        <w:t xml:space="preserve">In EWS POST window: basic proxy settings added, user agent contains a list of common </w:t>
+      </w:r>
+      <w:proofErr w:type="spellStart"/>
+      <w:r>
+        <w:rPr>
+          <w:rFonts w:ascii="Segoe UI" w:hAnsi="Segoe UI" w:cs="Segoe UI"/>
+          <w:color w:val="253340"/>
+          <w:sz w:val="19"/>
+          <w:szCs w:val="19"/>
+        </w:rPr>
+        <w:t>UserAgent</w:t>
+      </w:r>
+      <w:proofErr w:type="spellEnd"/>
+      <w:r>
+        <w:rPr>
+          <w:rFonts w:ascii="Segoe UI" w:hAnsi="Segoe UI" w:cs="Segoe UI"/>
+          <w:color w:val="253340"/>
+          <w:sz w:val="19"/>
+          <w:szCs w:val="19"/>
+        </w:rPr>
+        <w:t xml:space="preserve"> strings, some screen formatting </w:t>
+      </w:r>
+      <w:proofErr w:type="gramStart"/>
+      <w:r>
+        <w:rPr>
+          <w:rFonts w:ascii="Segoe UI" w:hAnsi="Segoe UI" w:cs="Segoe UI"/>
+          <w:color w:val="253340"/>
+          <w:sz w:val="19"/>
+          <w:szCs w:val="19"/>
+        </w:rPr>
+        <w:t>changes</w:t>
+      </w:r>
+      <w:proofErr w:type="gramEnd"/>
     </w:p>
     <w:p>
       <w:pPr>
@@ -3565,8 +4553,19 @@
           <w:sz w:val="19"/>
           <w:szCs w:val="19"/>
         </w:rPr>
-        <w:t>Added additional info to AD user info window - UPN and more</w:t>
-      </w:r>
+        <w:t xml:space="preserve">Added additional info to AD user info window - UPN and </w:t>
+      </w:r>
+      <w:proofErr w:type="gramStart"/>
+      <w:r>
+        <w:rPr>
+          <w:rFonts w:ascii="Segoe UI" w:hAnsi="Segoe UI" w:cs="Segoe UI"/>
+          <w:color w:val="253340"/>
+          <w:sz w:val="19"/>
+          <w:szCs w:val="19"/>
+        </w:rPr>
+        <w:t>more</w:t>
+      </w:r>
+      <w:proofErr w:type="gramEnd"/>
     </w:p>
     <w:p>
       <w:pPr>
@@ -3718,7 +4717,27 @@
           <w:sz w:val="19"/>
           <w:szCs w:val="19"/>
         </w:rPr>
-        <w:t>Added processing for ServerBusyException where Auto</w:t>
+        <w:t xml:space="preserve">Added processing for </w:t>
+      </w:r>
+      <w:proofErr w:type="spellStart"/>
+      <w:r>
+        <w:rPr>
+          <w:rFonts w:ascii="Segoe UI" w:hAnsi="Segoe UI" w:cs="Segoe UI"/>
+          <w:color w:val="253340"/>
+          <w:sz w:val="19"/>
+          <w:szCs w:val="19"/>
+        </w:rPr>
+        <w:t>ServerBusyException</w:t>
+      </w:r>
+      <w:proofErr w:type="spellEnd"/>
+      <w:r>
+        <w:rPr>
+          <w:rFonts w:ascii="Segoe UI" w:hAnsi="Segoe UI" w:cs="Segoe UI"/>
+          <w:color w:val="253340"/>
+          <w:sz w:val="19"/>
+          <w:szCs w:val="19"/>
+        </w:rPr>
+        <w:t xml:space="preserve"> where Auto</w:t>
       </w:r>
       <w:r>
         <w:rPr>
@@ -3760,7 +4779,27 @@
           <w:sz w:val="19"/>
           <w:szCs w:val="19"/>
         </w:rPr>
-        <w:t>Turned on pretty rendering of xml tracing on service object - not available for autodiscover object yet (API limitation).</w:t>
+        <w:t xml:space="preserve">Turned on pretty rendering of xml tracing on service object - not available for </w:t>
+      </w:r>
+      <w:proofErr w:type="spellStart"/>
+      <w:r>
+        <w:rPr>
+          <w:rFonts w:ascii="Segoe UI" w:hAnsi="Segoe UI" w:cs="Segoe UI"/>
+          <w:color w:val="253340"/>
+          <w:sz w:val="19"/>
+          <w:szCs w:val="19"/>
+        </w:rPr>
+        <w:t>autodiscover</w:t>
+      </w:r>
+      <w:proofErr w:type="spellEnd"/>
+      <w:r>
+        <w:rPr>
+          <w:rFonts w:ascii="Segoe UI" w:hAnsi="Segoe UI" w:cs="Segoe UI"/>
+          <w:color w:val="253340"/>
+          <w:sz w:val="19"/>
+          <w:szCs w:val="19"/>
+        </w:rPr>
+        <w:t xml:space="preserve"> object yet (API limitation).</w:t>
       </w:r>
     </w:p>
     <w:p>
@@ -3784,7 +4823,27 @@
           <w:sz w:val="19"/>
           <w:szCs w:val="19"/>
         </w:rPr>
-        <w:t>Reviewed how sessions are saved and loaded - wrote-out a plan on changes for sessions so that it works well - there are a lot of changes needing to be done to straighten it out. Added code in EWSPost window to display request and response headers from the call.</w:t>
+        <w:t xml:space="preserve">Reviewed how sessions are saved and loaded - wrote-out a plan on changes for sessions so that it works well - there are a lot of changes needing to be done to straighten it out. Added code in </w:t>
+      </w:r>
+      <w:proofErr w:type="spellStart"/>
+      <w:r>
+        <w:rPr>
+          <w:rFonts w:ascii="Segoe UI" w:hAnsi="Segoe UI" w:cs="Segoe UI"/>
+          <w:color w:val="253340"/>
+          <w:sz w:val="19"/>
+          <w:szCs w:val="19"/>
+        </w:rPr>
+        <w:t>EWSPost</w:t>
+      </w:r>
+      <w:proofErr w:type="spellEnd"/>
+      <w:r>
+        <w:rPr>
+          <w:rFonts w:ascii="Segoe UI" w:hAnsi="Segoe UI" w:cs="Segoe UI"/>
+          <w:color w:val="253340"/>
+          <w:sz w:val="19"/>
+          <w:szCs w:val="19"/>
+        </w:rPr>
+        <w:t xml:space="preserve"> window to display request and response headers from the call.</w:t>
       </w:r>
     </w:p>
     <w:p>
@@ -4106,7 +5165,27 @@
           <w:sz w:val="19"/>
           <w:szCs w:val="19"/>
         </w:rPr>
-        <w:t>ptions to set timezone context.</w:t>
+        <w:t xml:space="preserve">ptions to set </w:t>
+      </w:r>
+      <w:proofErr w:type="spellStart"/>
+      <w:r>
+        <w:rPr>
+          <w:rFonts w:ascii="Segoe UI" w:hAnsi="Segoe UI" w:cs="Segoe UI"/>
+          <w:color w:val="253340"/>
+          <w:sz w:val="19"/>
+          <w:szCs w:val="19"/>
+        </w:rPr>
+        <w:t>timezone</w:t>
+      </w:r>
+      <w:proofErr w:type="spellEnd"/>
+      <w:r>
+        <w:rPr>
+          <w:rFonts w:ascii="Segoe UI" w:hAnsi="Segoe UI" w:cs="Segoe UI"/>
+          <w:color w:val="253340"/>
+          <w:sz w:val="19"/>
+          <w:szCs w:val="19"/>
+        </w:rPr>
+        <w:t xml:space="preserve"> context.</w:t>
       </w:r>
     </w:p>
     <w:p>
@@ -4130,7 +5209,27 @@
           <w:sz w:val="19"/>
           <w:szCs w:val="19"/>
         </w:rPr>
-        <w:t xml:space="preserve">Renamed Windows User Information Window to Run-time Information. This windows has been expanded to show more environmental </w:t>
+        <w:t xml:space="preserve">Renamed Windows User Information Window to Run-time Information. </w:t>
+      </w:r>
+      <w:proofErr w:type="gramStart"/>
+      <w:r>
+        <w:rPr>
+          <w:rFonts w:ascii="Segoe UI" w:hAnsi="Segoe UI" w:cs="Segoe UI"/>
+          <w:color w:val="253340"/>
+          <w:sz w:val="19"/>
+          <w:szCs w:val="19"/>
+        </w:rPr>
+        <w:t>This windows</w:t>
+      </w:r>
+      <w:proofErr w:type="gramEnd"/>
+      <w:r>
+        <w:rPr>
+          <w:rFonts w:ascii="Segoe UI" w:hAnsi="Segoe UI" w:cs="Segoe UI"/>
+          <w:color w:val="253340"/>
+          <w:sz w:val="19"/>
+          <w:szCs w:val="19"/>
+        </w:rPr>
+        <w:t xml:space="preserve"> has been expanded to show more environmental </w:t>
       </w:r>
       <w:r>
         <w:rPr>
@@ -4196,7 +5295,27 @@
           <w:sz w:val="19"/>
           <w:szCs w:val="19"/>
         </w:rPr>
-        <w:t>In Encode form: Fixed some issues with hex dump code, added conversions for base 64 to hex string, base 64 to space delimited hex string, hex dump and hex dump of content in a base64 encoded string. These additions will help situations when a user wants to decode and edit binary data - which EWS base64 encodes (requested many times prior). The data binary data can also be dumped easily for review due to the hex dump feature.</w:t>
+        <w:t xml:space="preserve">In Encode form: Fixed some issues with hex dump code, added conversions for base 64 to hex string, base 64 to space delimited hex string, hex </w:t>
+      </w:r>
+      <w:proofErr w:type="gramStart"/>
+      <w:r>
+        <w:rPr>
+          <w:rFonts w:ascii="Segoe UI" w:hAnsi="Segoe UI" w:cs="Segoe UI"/>
+          <w:color w:val="253340"/>
+          <w:sz w:val="19"/>
+          <w:szCs w:val="19"/>
+        </w:rPr>
+        <w:t>dump</w:t>
+      </w:r>
+      <w:proofErr w:type="gramEnd"/>
+      <w:r>
+        <w:rPr>
+          <w:rFonts w:ascii="Segoe UI" w:hAnsi="Segoe UI" w:cs="Segoe UI"/>
+          <w:color w:val="253340"/>
+          <w:sz w:val="19"/>
+          <w:szCs w:val="19"/>
+        </w:rPr>
+        <w:t xml:space="preserve"> and hex dump of content in a base64 encoded string. These additions will help situations when a user wants to decode and edit binary data - which EWS base64 encodes (requested many times prior). The data binary data can also be dumped easily for review due to the hex dump feature.</w:t>
       </w:r>
     </w:p>
     <w:p>
@@ -4388,7 +5507,67 @@
           <w:sz w:val="19"/>
           <w:szCs w:val="19"/>
         </w:rPr>
-        <w:t>In the TimeZone window the code which displays info for a timezone does not append a line break at the end of first line ("Timezone Information:") - so I added one.</w:t>
+        <w:t xml:space="preserve">In the </w:t>
+      </w:r>
+      <w:proofErr w:type="spellStart"/>
+      <w:r>
+        <w:rPr>
+          <w:rFonts w:ascii="Segoe UI" w:hAnsi="Segoe UI" w:cs="Segoe UI"/>
+          <w:color w:val="253340"/>
+          <w:sz w:val="19"/>
+          <w:szCs w:val="19"/>
+        </w:rPr>
+        <w:t>TimeZone</w:t>
+      </w:r>
+      <w:proofErr w:type="spellEnd"/>
+      <w:r>
+        <w:rPr>
+          <w:rFonts w:ascii="Segoe UI" w:hAnsi="Segoe UI" w:cs="Segoe UI"/>
+          <w:color w:val="253340"/>
+          <w:sz w:val="19"/>
+          <w:szCs w:val="19"/>
+        </w:rPr>
+        <w:t xml:space="preserve"> window the code which displays info for a </w:t>
+      </w:r>
+      <w:proofErr w:type="spellStart"/>
+      <w:r>
+        <w:rPr>
+          <w:rFonts w:ascii="Segoe UI" w:hAnsi="Segoe UI" w:cs="Segoe UI"/>
+          <w:color w:val="253340"/>
+          <w:sz w:val="19"/>
+          <w:szCs w:val="19"/>
+        </w:rPr>
+        <w:t>timezone</w:t>
+      </w:r>
+      <w:proofErr w:type="spellEnd"/>
+      <w:r>
+        <w:rPr>
+          <w:rFonts w:ascii="Segoe UI" w:hAnsi="Segoe UI" w:cs="Segoe UI"/>
+          <w:color w:val="253340"/>
+          <w:sz w:val="19"/>
+          <w:szCs w:val="19"/>
+        </w:rPr>
+        <w:t xml:space="preserve"> does not append a line break at the end of first line ("</w:t>
+      </w:r>
+      <w:proofErr w:type="spellStart"/>
+      <w:r>
+        <w:rPr>
+          <w:rFonts w:ascii="Segoe UI" w:hAnsi="Segoe UI" w:cs="Segoe UI"/>
+          <w:color w:val="253340"/>
+          <w:sz w:val="19"/>
+          <w:szCs w:val="19"/>
+        </w:rPr>
+        <w:t>Timezone</w:t>
+      </w:r>
+      <w:proofErr w:type="spellEnd"/>
+      <w:r>
+        <w:rPr>
+          <w:rFonts w:ascii="Segoe UI" w:hAnsi="Segoe UI" w:cs="Segoe UI"/>
+          <w:color w:val="253340"/>
+          <w:sz w:val="19"/>
+          <w:szCs w:val="19"/>
+        </w:rPr>
+        <w:t xml:space="preserve"> Information:") - so I added one.</w:t>
       </w:r>
     </w:p>
     <w:p>
@@ -4412,7 +5591,47 @@
           <w:sz w:val="19"/>
           <w:szCs w:val="19"/>
         </w:rPr>
-        <w:t>In the Timezone window I added a button to display a list of Timezone Information in a text window.</w:t>
+        <w:t xml:space="preserve">In the </w:t>
+      </w:r>
+      <w:proofErr w:type="spellStart"/>
+      <w:r>
+        <w:rPr>
+          <w:rFonts w:ascii="Segoe UI" w:hAnsi="Segoe UI" w:cs="Segoe UI"/>
+          <w:color w:val="253340"/>
+          <w:sz w:val="19"/>
+          <w:szCs w:val="19"/>
+        </w:rPr>
+        <w:t>Timezone</w:t>
+      </w:r>
+      <w:proofErr w:type="spellEnd"/>
+      <w:r>
+        <w:rPr>
+          <w:rFonts w:ascii="Segoe UI" w:hAnsi="Segoe UI" w:cs="Segoe UI"/>
+          <w:color w:val="253340"/>
+          <w:sz w:val="19"/>
+          <w:szCs w:val="19"/>
+        </w:rPr>
+        <w:t xml:space="preserve"> window I added a button to display a list of </w:t>
+      </w:r>
+      <w:proofErr w:type="spellStart"/>
+      <w:r>
+        <w:rPr>
+          <w:rFonts w:ascii="Segoe UI" w:hAnsi="Segoe UI" w:cs="Segoe UI"/>
+          <w:color w:val="253340"/>
+          <w:sz w:val="19"/>
+          <w:szCs w:val="19"/>
+        </w:rPr>
+        <w:t>Timezone</w:t>
+      </w:r>
+      <w:proofErr w:type="spellEnd"/>
+      <w:r>
+        <w:rPr>
+          <w:rFonts w:ascii="Segoe UI" w:hAnsi="Segoe UI" w:cs="Segoe UI"/>
+          <w:color w:val="253340"/>
+          <w:sz w:val="19"/>
+          <w:szCs w:val="19"/>
+        </w:rPr>
+        <w:t xml:space="preserve"> Information in a text window.</w:t>
       </w:r>
     </w:p>
     <w:p>
@@ -4484,7 +5703,27 @@
           <w:sz w:val="19"/>
           <w:szCs w:val="19"/>
         </w:rPr>
-        <w:t xml:space="preserve">In the AutodiscoverViewer window you can now specify a URL to the </w:t>
+        <w:t xml:space="preserve">In the </w:t>
+      </w:r>
+      <w:proofErr w:type="spellStart"/>
+      <w:r>
+        <w:rPr>
+          <w:rFonts w:ascii="Segoe UI" w:hAnsi="Segoe UI" w:cs="Segoe UI"/>
+          <w:color w:val="253340"/>
+          <w:sz w:val="19"/>
+          <w:szCs w:val="19"/>
+        </w:rPr>
+        <w:t>AutodiscoverViewer</w:t>
+      </w:r>
+      <w:proofErr w:type="spellEnd"/>
+      <w:r>
+        <w:rPr>
+          <w:rFonts w:ascii="Segoe UI" w:hAnsi="Segoe UI" w:cs="Segoe UI"/>
+          <w:color w:val="253340"/>
+          <w:sz w:val="19"/>
+          <w:szCs w:val="19"/>
+        </w:rPr>
+        <w:t xml:space="preserve"> window you can now specify a URL to the </w:t>
       </w:r>
       <w:r>
         <w:rPr>
@@ -4544,7 +5783,27 @@
           <w:sz w:val="19"/>
           <w:szCs w:val="19"/>
         </w:rPr>
-        <w:t xml:space="preserve"> should not allow free text entry - i changed the style. </w:t>
+        <w:t xml:space="preserve"> should not allow free text entry - </w:t>
+      </w:r>
+      <w:proofErr w:type="spellStart"/>
+      <w:r>
+        <w:rPr>
+          <w:rFonts w:ascii="Segoe UI" w:hAnsi="Segoe UI" w:cs="Segoe UI"/>
+          <w:color w:val="253340"/>
+          <w:sz w:val="19"/>
+          <w:szCs w:val="19"/>
+        </w:rPr>
+        <w:t>i</w:t>
+      </w:r>
+      <w:proofErr w:type="spellEnd"/>
+      <w:r>
+        <w:rPr>
+          <w:rFonts w:ascii="Segoe UI" w:hAnsi="Segoe UI" w:cs="Segoe UI"/>
+          <w:color w:val="253340"/>
+          <w:sz w:val="19"/>
+          <w:szCs w:val="19"/>
+        </w:rPr>
+        <w:t xml:space="preserve"> changed the style. </w:t>
       </w:r>
     </w:p>
     <w:p>
@@ -4618,7 +5877,23 @@
         </w:numPr>
       </w:pPr>
       <w:r>
-        <w:t>Added code for the service session to work with oAuth. Basic functionality has been added.  However, this feature is not fully implemented. Saving and loading a service object will not work with oAuth. The rook folder icon will not properly display.</w:t>
+        <w:t xml:space="preserve">Added code for the service session to work with </w:t>
+      </w:r>
+      <w:proofErr w:type="spellStart"/>
+      <w:r>
+        <w:t>oAuth</w:t>
+      </w:r>
+      <w:proofErr w:type="spellEnd"/>
+      <w:r>
+        <w:t xml:space="preserve">. Basic functionality has been added.  However, this feature is not fully implemented. Saving and loading a service object will not work with </w:t>
+      </w:r>
+      <w:proofErr w:type="spellStart"/>
+      <w:r>
+        <w:t>oAuth</w:t>
+      </w:r>
+      <w:proofErr w:type="spellEnd"/>
+      <w:r>
+        <w:t>. The rook folder icon will not properly display.</w:t>
       </w:r>
     </w:p>
     <w:p>
@@ -4638,7 +5913,43 @@
           <w:szCs w:val="21"/>
         </w:rPr>
         <w:br/>
-        <w:t>To build add this Nuget package Nuget Manager for Visual studio or use PowerShell:</w:t>
+        <w:t xml:space="preserve">To build add this </w:t>
+      </w:r>
+      <w:proofErr w:type="spellStart"/>
+      <w:r>
+        <w:rPr>
+          <w:rFonts w:asciiTheme="majorHAnsi" w:hAnsiTheme="majorHAnsi"/>
+          <w:sz w:val="21"/>
+          <w:szCs w:val="21"/>
+        </w:rPr>
+        <w:t>Nuget</w:t>
+      </w:r>
+      <w:proofErr w:type="spellEnd"/>
+      <w:r>
+        <w:rPr>
+          <w:rFonts w:asciiTheme="majorHAnsi" w:hAnsiTheme="majorHAnsi"/>
+          <w:sz w:val="21"/>
+          <w:szCs w:val="21"/>
+        </w:rPr>
+        <w:t xml:space="preserve"> package </w:t>
+      </w:r>
+      <w:proofErr w:type="spellStart"/>
+      <w:r>
+        <w:rPr>
+          <w:rFonts w:asciiTheme="majorHAnsi" w:hAnsiTheme="majorHAnsi"/>
+          <w:sz w:val="21"/>
+          <w:szCs w:val="21"/>
+        </w:rPr>
+        <w:t>Nuget</w:t>
+      </w:r>
+      <w:proofErr w:type="spellEnd"/>
+      <w:r>
+        <w:rPr>
+          <w:rFonts w:asciiTheme="majorHAnsi" w:hAnsiTheme="majorHAnsi"/>
+          <w:sz w:val="21"/>
+          <w:szCs w:val="21"/>
+        </w:rPr>
+        <w:t xml:space="preserve"> Manager for Visual studio or use PowerShell:</w:t>
       </w:r>
     </w:p>
     <w:p>
@@ -4755,7 +6066,15 @@
         </w:numPr>
       </w:pPr>
       <w:r>
-        <w:t>Now can open the items display in the calendar view window and I coded the same for EDiscovery window.</w:t>
+        <w:t xml:space="preserve">Now can open the items display in the calendar view window and I coded the same for </w:t>
+      </w:r>
+      <w:proofErr w:type="spellStart"/>
+      <w:r>
+        <w:t>EDiscovery</w:t>
+      </w:r>
+      <w:proofErr w:type="spellEnd"/>
+      <w:r>
+        <w:t xml:space="preserve"> window.</w:t>
       </w:r>
     </w:p>
     <w:p/>
@@ -4781,7 +6100,15 @@
         </w:numPr>
       </w:pPr>
       <w:r>
-        <w:t>Added testing windows which developers can use to add their own code. These are windows for Folder (right click on folder), Item (right click on item) and Service (Tools menu).</w:t>
+        <w:t>Added testing windows which developers can use to add their own code. These are windows for Folder (right click on folder), Item (right click on item) and Service (</w:t>
+      </w:r>
+      <w:proofErr w:type="gramStart"/>
+      <w:r>
+        <w:t>Tools</w:t>
+      </w:r>
+      <w:proofErr w:type="gramEnd"/>
+      <w:r>
+        <w:t xml:space="preserve"> menu).</w:t>
       </w:r>
     </w:p>
     <w:p>
@@ -4798,7 +6125,15 @@
         </w:numPr>
       </w:pPr>
       <w:r>
-        <w:t xml:space="preserve">Fixed issues with rendering on many pages due to pages being auto-resized - been something needed to fix - many people cannot use some windows do to this issue. </w:t>
+        <w:t xml:space="preserve">Fixed issues with rendering on many pages due to pages being auto-resized - been something needed to fix - many people cannot use some windows </w:t>
+      </w:r>
+      <w:proofErr w:type="gramStart"/>
+      <w:r>
+        <w:t>do</w:t>
+      </w:r>
+      <w:proofErr w:type="gramEnd"/>
+      <w:r>
+        <w:t xml:space="preserve"> to this issue. </w:t>
       </w:r>
     </w:p>
     <w:p/>
@@ -4867,7 +6202,15 @@
         </w:numPr>
       </w:pPr>
       <w:r>
-        <w:t>Added new window to allow a user to enter html/xml/text and get an IE rendering of it - this is helpful whenever a person wants to see what an HTL document looks like or be ble to review XML in a way which is far better than a plain text version. This window is under the "Other" menu.</w:t>
+        <w:t xml:space="preserve">Added new window to allow a user to enter html/xml/text and get an IE rendering of it - this is helpful whenever a person wants to see what an HTL document looks like or be </w:t>
+      </w:r>
+      <w:proofErr w:type="spellStart"/>
+      <w:r>
+        <w:t>ble</w:t>
+      </w:r>
+      <w:proofErr w:type="spellEnd"/>
+      <w:r>
+        <w:t xml:space="preserve"> to review XML in a way which is far better than a plain text version. This window is under the "Other" menu.</w:t>
       </w:r>
     </w:p>
     <w:p/>
@@ -4893,7 +6236,15 @@
         </w:numPr>
       </w:pPr>
       <w:r>
-        <w:t>Changed description text in FolderDialog to explain that delegate access will be done if SMTP for the mailbox being delegated is entered.</w:t>
+        <w:t xml:space="preserve">Changed description text in </w:t>
+      </w:r>
+      <w:proofErr w:type="spellStart"/>
+      <w:r>
+        <w:t>FolderDialog</w:t>
+      </w:r>
+      <w:proofErr w:type="spellEnd"/>
+      <w:r>
+        <w:t xml:space="preserve"> to explain that delegate access will be done if SMTP for the mailbox being delegated is entered.</w:t>
       </w:r>
     </w:p>
     <w:p/>
@@ -4906,7 +6257,15 @@
         </w:numPr>
       </w:pPr>
       <w:r>
-        <w:t>In eDiscovery window - Fixed a spelling issue. Lower search results clear when a new top level search is done.</w:t>
+        <w:t xml:space="preserve">In eDiscovery window - Fixed a spelling issue. Lower search results clear when a new </w:t>
+      </w:r>
+      <w:proofErr w:type="gramStart"/>
+      <w:r>
+        <w:t>top level</w:t>
+      </w:r>
+      <w:proofErr w:type="gramEnd"/>
+      <w:r>
+        <w:t xml:space="preserve"> search is done.</w:t>
       </w:r>
     </w:p>
     <w:p>
@@ -4974,7 +6333,15 @@
         </w:numPr>
       </w:pPr>
       <w:r>
-        <w:t>Fixed issue with a null value returned in a call in UserConfigForm.</w:t>
+        <w:t xml:space="preserve">Fixed issue with a null value returned in a call in </w:t>
+      </w:r>
+      <w:proofErr w:type="spellStart"/>
+      <w:r>
+        <w:t>UserConfigForm</w:t>
+      </w:r>
+      <w:proofErr w:type="spellEnd"/>
+      <w:r>
+        <w:t>.</w:t>
       </w:r>
     </w:p>
     <w:p>
@@ -4991,7 +6358,15 @@
         </w:numPr>
       </w:pPr>
       <w:r>
-        <w:t>Fixed issues with the calendar item windows around the start and end date/time/time zones</w:t>
+        <w:t xml:space="preserve">Fixed issues with the calendar item </w:t>
+      </w:r>
+      <w:proofErr w:type="gramStart"/>
+      <w:r>
+        <w:t>windows</w:t>
+      </w:r>
+      <w:proofErr w:type="gramEnd"/>
+      <w:r>
+        <w:t xml:space="preserve"> around the start and end date/time/time zones</w:t>
       </w:r>
     </w:p>
     <w:p/>
@@ -5005,7 +6380,15 @@
       </w:pPr>
       <w:r>
         <w:lastRenderedPageBreak/>
-        <w:t>Changed time zone lookup to also allow entry of a string rather than only from the drop down list.</w:t>
+        <w:t xml:space="preserve">Changed time zone lookup to also allow entry of a string rather than only from the </w:t>
+      </w:r>
+      <w:proofErr w:type="gramStart"/>
+      <w:r>
+        <w:t>drop down</w:t>
+      </w:r>
+      <w:proofErr w:type="gramEnd"/>
+      <w:r>
+        <w:t xml:space="preserve"> list.</w:t>
       </w:r>
     </w:p>
     <w:p>
@@ -5065,7 +6448,23 @@
         </w:numPr>
       </w:pPr>
       <w:r>
-        <w:t>Fixed an issue where the calendar windows were not handling the working elsewhere enumeration for fb satus. Fixed the display of the recurrence ID in calendar recurrence field to match the format its returned as in EWS responses - it needs to match for testing - i.e. full UTC as Exchange EWS returns.</w:t>
+        <w:t xml:space="preserve">Fixed an issue where the calendar windows were not handling the working elsewhere enumeration for fb </w:t>
+      </w:r>
+      <w:proofErr w:type="spellStart"/>
+      <w:r>
+        <w:t>satus</w:t>
+      </w:r>
+      <w:proofErr w:type="spellEnd"/>
+      <w:r>
+        <w:t xml:space="preserve">. Fixed the display of the recurrence ID in calendar recurrence field to match the format </w:t>
+      </w:r>
+      <w:proofErr w:type="gramStart"/>
+      <w:r>
+        <w:t>its</w:t>
+      </w:r>
+      <w:proofErr w:type="gramEnd"/>
+      <w:r>
+        <w:t xml:space="preserve"> returned as in EWS responses - it needs to match for testing - i.e. full UTC as Exchange EWS returns.</w:t>
       </w:r>
     </w:p>
     <w:p>
@@ -5082,7 +6481,31 @@
         </w:numPr>
       </w:pPr>
       <w:r>
-        <w:t>A feature was needed to set headers in the AutodiscoverViewer window in order to test headers which configure the POX AutoDiscover request. So, you can now set up to 3 headers on the service object in the AutoDiscoverViewer window.</w:t>
+        <w:t xml:space="preserve">A feature was needed to set headers in the </w:t>
+      </w:r>
+      <w:proofErr w:type="spellStart"/>
+      <w:r>
+        <w:t>AutodiscoverViewer</w:t>
+      </w:r>
+      <w:proofErr w:type="spellEnd"/>
+      <w:r>
+        <w:t xml:space="preserve"> window </w:t>
+      </w:r>
+      <w:proofErr w:type="gramStart"/>
+      <w:r>
+        <w:t>in order to</w:t>
+      </w:r>
+      <w:proofErr w:type="gramEnd"/>
+      <w:r>
+        <w:t xml:space="preserve"> test headers which configure the POX AutoDiscover request. So, you can now set up to 3 headers on the service object in the </w:t>
+      </w:r>
+      <w:proofErr w:type="spellStart"/>
+      <w:r>
+        <w:t>AutoDiscoverViewer</w:t>
+      </w:r>
+      <w:proofErr w:type="spellEnd"/>
+      <w:r>
+        <w:t xml:space="preserve"> window.</w:t>
       </w:r>
     </w:p>
     <w:p>
@@ -5099,7 +6522,15 @@
         </w:numPr>
       </w:pPr>
       <w:r>
-        <w:t xml:space="preserve">Reworked the error dialog some. Added display of error code and also in hex. Changed out controls displaying some content - now can copy out data and strings for the top error info wrap. Reworked the windows in formatting also. </w:t>
+        <w:t xml:space="preserve">Reworked the error dialog some. Added display of error code </w:t>
+      </w:r>
+      <w:proofErr w:type="gramStart"/>
+      <w:r>
+        <w:t>and also</w:t>
+      </w:r>
+      <w:proofErr w:type="gramEnd"/>
+      <w:r>
+        <w:t xml:space="preserve"> in hex. Changed out controls displaying some content - now can copy out data and strings for the top error info wrap. Reworked the windows in formatting also. </w:t>
       </w:r>
     </w:p>
     <w:p/>
@@ -5125,7 +6556,15 @@
         </w:numPr>
       </w:pPr>
       <w:r>
-        <w:t>Now ownersmtpaddress is returned in AutoDiscover Viewer for alternative mailboxes. Changed formatting for better readability.</w:t>
+        <w:t xml:space="preserve">Now </w:t>
+      </w:r>
+      <w:proofErr w:type="spellStart"/>
+      <w:r>
+        <w:t>ownersmtpaddress</w:t>
+      </w:r>
+      <w:proofErr w:type="spellEnd"/>
+      <w:r>
+        <w:t xml:space="preserve"> is returned in AutoDiscover Viewer for alternative mailboxes. Changed formatting for better readability.</w:t>
       </w:r>
     </w:p>
     <w:p/>
@@ -5138,7 +6577,15 @@
         </w:numPr>
       </w:pPr>
       <w:r>
-        <w:t>Added new create search folder example</w:t>
+        <w:t xml:space="preserve">Added </w:t>
+      </w:r>
+      <w:proofErr w:type="gramStart"/>
+      <w:r>
+        <w:t>new</w:t>
+      </w:r>
+      <w:proofErr w:type="gramEnd"/>
+      <w:r>
+        <w:t xml:space="preserve"> create search folder example</w:t>
       </w:r>
     </w:p>
     <w:p/>
@@ -5164,7 +6611,15 @@
         </w:numPr>
       </w:pPr>
       <w:r>
-        <w:t>New GetItems for a message with CRM properties</w:t>
+        <w:t xml:space="preserve">New </w:t>
+      </w:r>
+      <w:proofErr w:type="spellStart"/>
+      <w:r>
+        <w:t>GetItems</w:t>
+      </w:r>
+      <w:proofErr w:type="spellEnd"/>
+      <w:r>
+        <w:t xml:space="preserve"> for a message with CRM properties</w:t>
       </w:r>
     </w:p>
     <w:p/>
@@ -5177,8 +6632,15 @@
         </w:numPr>
       </w:pPr>
       <w:r>
-        <w:t>Added a new post sample for finditem</w:t>
-      </w:r>
+        <w:t xml:space="preserve">Added a new post sample for </w:t>
+      </w:r>
+      <w:proofErr w:type="spellStart"/>
+      <w:proofErr w:type="gramStart"/>
+      <w:r>
+        <w:t>finditem</w:t>
+      </w:r>
+      <w:proofErr w:type="spellEnd"/>
+      <w:proofErr w:type="gramEnd"/>
     </w:p>
     <w:p/>
     <w:p>
@@ -5190,7 +6652,23 @@
         </w:numPr>
       </w:pPr>
       <w:r>
-        <w:t>Finished mailtips, can now set x-anchormailbox when not using impersonation.</w:t>
+        <w:t xml:space="preserve">Finished </w:t>
+      </w:r>
+      <w:proofErr w:type="spellStart"/>
+      <w:r>
+        <w:t>mailtips</w:t>
+      </w:r>
+      <w:proofErr w:type="spellEnd"/>
+      <w:r>
+        <w:t>, can now set x-</w:t>
+      </w:r>
+      <w:proofErr w:type="spellStart"/>
+      <w:r>
+        <w:t>anchormailbox</w:t>
+      </w:r>
+      <w:proofErr w:type="spellEnd"/>
+      <w:r>
+        <w:t xml:space="preserve"> when not using impersonation.</w:t>
       </w:r>
     </w:p>
     <w:p/>
@@ -5216,7 +6694,15 @@
         </w:numPr>
       </w:pPr>
       <w:r>
-        <w:t>In Autiodiscover Viewer I made the window width narrower, resized a few fields and changed anchoring on some controls to help with some rendering issues.</w:t>
+        <w:t xml:space="preserve">In </w:t>
+      </w:r>
+      <w:proofErr w:type="spellStart"/>
+      <w:r>
+        <w:t>Autiodiscover</w:t>
+      </w:r>
+      <w:proofErr w:type="spellEnd"/>
+      <w:r>
+        <w:t xml:space="preserve"> Viewer I made the window width narrower, resized a few fields and changed anchoring on some controls to help with some rendering issues.</w:t>
       </w:r>
     </w:p>
     <w:p/>
@@ -5246,8 +6732,9 @@
           <w:sz w:val="19"/>
           <w:szCs w:val="19"/>
         </w:rPr>
-        <w:t xml:space="preserve">4/1/2016 –  </w:t>
-      </w:r>
+        <w:t xml:space="preserve">4/1/2016 </w:t>
+      </w:r>
+      <w:proofErr w:type="gramStart"/>
       <w:r>
         <w:rPr>
           <w:rFonts w:ascii="Segoe UI" w:hAnsi="Segoe UI" w:cs="Segoe UI"/>
@@ -5256,7 +6743,28 @@
           <w:sz w:val="19"/>
           <w:szCs w:val="19"/>
         </w:rPr>
-        <w:t>5/3/2016</w:t>
+        <w:t xml:space="preserve">–  </w:t>
+      </w:r>
+      <w:r>
+        <w:rPr>
+          <w:rFonts w:ascii="Segoe UI" w:hAnsi="Segoe UI" w:cs="Segoe UI"/>
+          <w:b/>
+          <w:color w:val="253340"/>
+          <w:sz w:val="19"/>
+          <w:szCs w:val="19"/>
+        </w:rPr>
+        <w:t>5</w:t>
+      </w:r>
+      <w:proofErr w:type="gramEnd"/>
+      <w:r>
+        <w:rPr>
+          <w:rFonts w:ascii="Segoe UI" w:hAnsi="Segoe UI" w:cs="Segoe UI"/>
+          <w:b/>
+          <w:color w:val="253340"/>
+          <w:sz w:val="19"/>
+          <w:szCs w:val="19"/>
+        </w:rPr>
+        <w:t>/3/2016</w:t>
       </w:r>
     </w:p>
     <w:p>
@@ -5331,7 +6839,15 @@
         </w:numPr>
       </w:pPr>
       <w:r>
-        <w:t>In the New Service and Global Options windows I added descriptive text.  However, I had to move some things and do some reformatting to get the screens to render properly.</w:t>
+        <w:t xml:space="preserve">In the New Service and Global </w:t>
+      </w:r>
+      <w:proofErr w:type="gramStart"/>
+      <w:r>
+        <w:t>Options windows</w:t>
+      </w:r>
+      <w:proofErr w:type="gramEnd"/>
+      <w:r>
+        <w:t xml:space="preserve"> I added descriptive text.  However, I had to move some things and do some reformatting to get the screens to render properly.</w:t>
       </w:r>
     </w:p>
     <w:p>
@@ -5406,7 +6922,29 @@
           <w:sz w:val="19"/>
           <w:szCs w:val="19"/>
         </w:rPr>
-        <w:t>5/4/2016–  6/29/2016</w:t>
+        <w:t>5/4/2016</w:t>
+      </w:r>
+      <w:proofErr w:type="gramStart"/>
+      <w:r>
+        <w:rPr>
+          <w:rFonts w:ascii="Segoe UI" w:hAnsi="Segoe UI" w:cs="Segoe UI"/>
+          <w:b/>
+          <w:color w:val="253340"/>
+          <w:sz w:val="19"/>
+          <w:szCs w:val="19"/>
+        </w:rPr>
+        <w:t>–  6</w:t>
+      </w:r>
+      <w:proofErr w:type="gramEnd"/>
+      <w:r>
+        <w:rPr>
+          <w:rFonts w:ascii="Segoe UI" w:hAnsi="Segoe UI" w:cs="Segoe UI"/>
+          <w:b/>
+          <w:color w:val="253340"/>
+          <w:sz w:val="19"/>
+          <w:szCs w:val="19"/>
+        </w:rPr>
+        <w:t>/29/2016</w:t>
       </w:r>
     </w:p>
     <w:p>
@@ -5418,7 +6956,15 @@
         </w:numPr>
       </w:pPr>
       <w:r>
-        <w:t xml:space="preserve">Added an editing window for messaged/calendar/task bodies - its launched by a button on those item types edit windows. It display the body in an IE control - which helps with reviewing bodies. It can also load and save body samples, which I had added to prior to the code base. </w:t>
+        <w:t xml:space="preserve">Added an editing window for messaged/calendar/task bodies - its launched by a button on those item types edit windows. It </w:t>
+      </w:r>
+      <w:proofErr w:type="gramStart"/>
+      <w:r>
+        <w:t>display</w:t>
+      </w:r>
+      <w:proofErr w:type="gramEnd"/>
+      <w:r>
+        <w:t xml:space="preserve"> the body in an IE control - which helps with reviewing bodies. It can also load and save body samples, which I had added to prior to the code base. </w:t>
       </w:r>
     </w:p>
     <w:p>
@@ -5442,7 +6988,15 @@
         </w:numPr>
       </w:pPr>
       <w:r>
-        <w:t>Merged features into the encoder window which were in EASTester. Fixed some issues with control character checking in the encoder window.</w:t>
+        <w:t xml:space="preserve">Merged features into the encoder window which were in </w:t>
+      </w:r>
+      <w:proofErr w:type="spellStart"/>
+      <w:r>
+        <w:t>EASTester</w:t>
+      </w:r>
+      <w:proofErr w:type="spellEnd"/>
+      <w:r>
+        <w:t>. Fixed some issues with control character checking in the encoder window.</w:t>
       </w:r>
     </w:p>
     <w:p>
@@ -5454,7 +7008,31 @@
         </w:numPr>
       </w:pPr>
       <w:r>
-        <w:t xml:space="preserve">Fixed AvailabilityForm - one of the controls kept breaking (corruption) - I fixed it. AvailabilityForm is way too big and needs to be smaller - so I reduce, removed the close button and moved the Get User </w:t>
+        <w:t xml:space="preserve">Fixed </w:t>
+      </w:r>
+      <w:proofErr w:type="spellStart"/>
+      <w:r>
+        <w:t>AvailabilityForm</w:t>
+      </w:r>
+      <w:proofErr w:type="spellEnd"/>
+      <w:r>
+        <w:t xml:space="preserve"> - one of the controls kept breaking (corruption) - I fixed it. </w:t>
+      </w:r>
+      <w:proofErr w:type="spellStart"/>
+      <w:r>
+        <w:t>AvailabilityForm</w:t>
+      </w:r>
+      <w:proofErr w:type="spellEnd"/>
+      <w:r>
+        <w:t xml:space="preserve"> is way too big and needs to be smaller - so I reduce, removed the close </w:t>
+      </w:r>
+      <w:proofErr w:type="gramStart"/>
+      <w:r>
+        <w:t>button</w:t>
+      </w:r>
+      <w:proofErr w:type="gramEnd"/>
+      <w:r>
+        <w:t xml:space="preserve"> and moved the Get User </w:t>
       </w:r>
       <w:r>
         <w:t>Availability</w:t>
@@ -5484,7 +7062,15 @@
         </w:numPr>
       </w:pPr>
       <w:r>
-        <w:t>I added a feature to the Conversions dialog to beautify XML - needed for code review and repros.</w:t>
+        <w:t xml:space="preserve">I added a feature to the Conversions dialog to beautify XML - needed for code review and </w:t>
+      </w:r>
+      <w:proofErr w:type="spellStart"/>
+      <w:r>
+        <w:t>repros</w:t>
+      </w:r>
+      <w:proofErr w:type="spellEnd"/>
+      <w:r>
+        <w:t>.</w:t>
       </w:r>
     </w:p>
     <w:p>
@@ -5549,8 +7135,13 @@
           <w:numId w:val="22"/>
         </w:numPr>
       </w:pPr>
-      <w:r>
-        <w:t xml:space="preserve">AutodiscoverViewer now under a new "discovery" window on the Tools menu. </w:t>
+      <w:proofErr w:type="spellStart"/>
+      <w:r>
+        <w:t>AutodiscoverViewer</w:t>
+      </w:r>
+      <w:proofErr w:type="spellEnd"/>
+      <w:r>
+        <w:t xml:space="preserve"> now under a new "discovery" window on the Tools menu. </w:t>
       </w:r>
     </w:p>
     <w:p>
@@ -5562,7 +7153,23 @@
         </w:numPr>
       </w:pPr>
       <w:r>
-        <w:t xml:space="preserve">Added new windows for GetDomain Settings and to display a list of SCP end-points. </w:t>
+        <w:t xml:space="preserve">Added new windows for </w:t>
+      </w:r>
+      <w:proofErr w:type="spellStart"/>
+      <w:r>
+        <w:t>GetDomain</w:t>
+      </w:r>
+      <w:proofErr w:type="spellEnd"/>
+      <w:r>
+        <w:t xml:space="preserve"> Settings and to display a list of </w:t>
+      </w:r>
+      <w:proofErr w:type="gramStart"/>
+      <w:r>
+        <w:t>SCP</w:t>
+      </w:r>
+      <w:proofErr w:type="gramEnd"/>
+      <w:r>
+        <w:t xml:space="preserve"> end-points. </w:t>
       </w:r>
     </w:p>
     <w:p>
@@ -5574,7 +7181,17 @@
         </w:numPr>
       </w:pPr>
       <w:r>
-        <w:t>Started putting groups of related forms into sub-folders in the visual studio project - its getting hard to find forms.</w:t>
+        <w:t xml:space="preserve">Started putting groups of related forms into sub-folders in the visual studio project - </w:t>
+      </w:r>
+      <w:proofErr w:type="spellStart"/>
+      <w:proofErr w:type="gramStart"/>
+      <w:r>
+        <w:t>its</w:t>
+      </w:r>
+      <w:proofErr w:type="spellEnd"/>
+      <w:proofErr w:type="gramEnd"/>
+      <w:r>
+        <w:t xml:space="preserve"> getting hard to find forms.</w:t>
       </w:r>
     </w:p>
     <w:p>
@@ -5586,7 +7203,15 @@
         </w:numPr>
       </w:pPr>
       <w:r>
-        <w:t>Fixes related to oath changes, mime entry changes, changes for defaults to user name and set x-anchor-mailbox.</w:t>
+        <w:t xml:space="preserve">Fixes related to oath changes, mime entry changes, changes for defaults to </w:t>
+      </w:r>
+      <w:proofErr w:type="gramStart"/>
+      <w:r>
+        <w:t>user name</w:t>
+      </w:r>
+      <w:proofErr w:type="gramEnd"/>
+      <w:r>
+        <w:t xml:space="preserve"> and set x-anchor-mailbox.</w:t>
       </w:r>
     </w:p>
     <w:p>
@@ -5658,7 +7283,15 @@
         </w:numPr>
       </w:pPr>
       <w:r>
-        <w:t>Streaming notifications - change size - its too big.</w:t>
+        <w:t xml:space="preserve">Streaming notifications - change size - </w:t>
+      </w:r>
+      <w:proofErr w:type="spellStart"/>
+      <w:r>
+        <w:t>its</w:t>
+      </w:r>
+      <w:proofErr w:type="spellEnd"/>
+      <w:r>
+        <w:t xml:space="preserve"> too big.</w:t>
       </w:r>
     </w:p>
     <w:p>
@@ -5681,8 +7314,13 @@
           <w:numId w:val="22"/>
         </w:numPr>
       </w:pPr>
-      <w:r>
-        <w:t>EDiscovery - Screen is too high for some machines.</w:t>
+      <w:proofErr w:type="spellStart"/>
+      <w:r>
+        <w:t>EDiscovery</w:t>
+      </w:r>
+      <w:proofErr w:type="spellEnd"/>
+      <w:r>
+        <w:t xml:space="preserve"> - Screen is too high for some machines.</w:t>
       </w:r>
     </w:p>
     <w:p>
@@ -5694,7 +7332,15 @@
         </w:numPr>
       </w:pPr>
       <w:r>
-        <w:t>Broad testing for changes done for oAuth fixes. I'm trying to make sure that I didn't miss anything.</w:t>
+        <w:t xml:space="preserve">Broad testing for changes done for </w:t>
+      </w:r>
+      <w:proofErr w:type="spellStart"/>
+      <w:r>
+        <w:t>oAuth</w:t>
+      </w:r>
+      <w:proofErr w:type="spellEnd"/>
+      <w:r>
+        <w:t xml:space="preserve"> fixes. I'm trying to make sure that I didn't miss anything.</w:t>
       </w:r>
     </w:p>
     <w:p>
@@ -5718,7 +7364,23 @@
         </w:numPr>
       </w:pPr>
       <w:r>
-        <w:t>I added some additional UserConfig settings to default in the UserConfig window.</w:t>
+        <w:t xml:space="preserve">I added some additional </w:t>
+      </w:r>
+      <w:proofErr w:type="spellStart"/>
+      <w:r>
+        <w:t>UserConfig</w:t>
+      </w:r>
+      <w:proofErr w:type="spellEnd"/>
+      <w:r>
+        <w:t xml:space="preserve"> settings to default in the </w:t>
+      </w:r>
+      <w:proofErr w:type="spellStart"/>
+      <w:r>
+        <w:t>UserConfig</w:t>
+      </w:r>
+      <w:proofErr w:type="spellEnd"/>
+      <w:r>
+        <w:t xml:space="preserve"> window.</w:t>
       </w:r>
     </w:p>
     <w:p>
@@ -5742,7 +7404,15 @@
         </w:numPr>
       </w:pPr>
       <w:r>
-        <w:t>Added MIME parser to Tools menu. It can also be launched by right clicking on an item.</w:t>
+        <w:t xml:space="preserve">Added MIME parser to </w:t>
+      </w:r>
+      <w:proofErr w:type="gramStart"/>
+      <w:r>
+        <w:t>Tools</w:t>
+      </w:r>
+      <w:proofErr w:type="gramEnd"/>
+      <w:r>
+        <w:t xml:space="preserve"> menu. It can also be launched by right clicking on an item.</w:t>
       </w:r>
     </w:p>
     <w:p>
@@ -5754,7 +7424,15 @@
         </w:numPr>
       </w:pPr>
       <w:r>
-        <w:t xml:space="preserve">In the Domain settings window I added a message saying it only works with Autodiscover. </w:t>
+        <w:t xml:space="preserve">In the Domain </w:t>
+      </w:r>
+      <w:proofErr w:type="gramStart"/>
+      <w:r>
+        <w:t>settings window</w:t>
+      </w:r>
+      <w:proofErr w:type="gramEnd"/>
+      <w:r>
+        <w:t xml:space="preserve"> I added a message saying it only works with Autodiscover. </w:t>
       </w:r>
     </w:p>
     <w:p>
@@ -5796,7 +7474,15 @@
         </w:numPr>
       </w:pPr>
       <w:r>
-        <w:t>In User Availability I widened the Hours column in the first listview.</w:t>
+        <w:t xml:space="preserve">In User Availability I widened the Hours column in the first </w:t>
+      </w:r>
+      <w:proofErr w:type="spellStart"/>
+      <w:r>
+        <w:t>listview</w:t>
+      </w:r>
+      <w:proofErr w:type="spellEnd"/>
+      <w:r>
+        <w:t>.</w:t>
       </w:r>
     </w:p>
     <w:p>
@@ -5808,8 +7494,21 @@
         </w:numPr>
       </w:pPr>
       <w:r>
-        <w:t>In the Mail Tips window the XML View was not rendering correctly. The button was also moving on resize. Both have been fixed</w:t>
-      </w:r>
+        <w:t xml:space="preserve">In the Mail Tips </w:t>
+      </w:r>
+      <w:proofErr w:type="gramStart"/>
+      <w:r>
+        <w:t>window</w:t>
+      </w:r>
+      <w:proofErr w:type="gramEnd"/>
+      <w:r>
+        <w:t xml:space="preserve"> the XML View was not rendering correctly. The button was also moving on resize. Both have been </w:t>
+      </w:r>
+      <w:proofErr w:type="gramStart"/>
+      <w:r>
+        <w:t>fixed</w:t>
+      </w:r>
+      <w:proofErr w:type="gramEnd"/>
     </w:p>
     <w:p>
       <w:pPr>
@@ -5961,8 +7660,17 @@
           <w:rFonts w:hint="eastAsia"/>
           <w:lang w:eastAsia="ja-JP"/>
         </w:rPr>
-        <w:t xml:space="preserve"> for oAuth</w:t>
-      </w:r>
+        <w:t xml:space="preserve"> for </w:t>
+      </w:r>
+      <w:proofErr w:type="spellStart"/>
+      <w:r>
+        <w:rPr>
+          <w:rFonts w:hint="eastAsia"/>
+          <w:lang w:eastAsia="ja-JP"/>
+        </w:rPr>
+        <w:t>oAuth</w:t>
+      </w:r>
+      <w:proofErr w:type="spellEnd"/>
       <w:r>
         <w:t>.</w:t>
       </w:r>
@@ -6211,7 +7919,79 @@
         <w:rPr>
           <w:rFonts w:eastAsia="Times New Roman"/>
         </w:rPr>
-        <w:t>A calendar search window was added (right click on a folder).  This window allows you to search for calendar items (IMP.Appointment,  IPM.Meeting, etc).  Searches can be done with AQS or by properties commonly used for searching calendar items (UID, Clean Object Id, Subject, To, CC, Class and body).  The results are shown in list view (grid).  You can see detailed properties on any item found. One of the major features of this window is that if you can select the items in the grid and export properties for them to a CSV or export them as a binary image.  The export feature allows you to import a CSV file of MAPI properties you can build yourself and use it to specify the properties you want exported.  There are many options for encoding the data being exported to CSV file.  The best usage for searching on the history of a folder is to search against the “Calendar Version Store” under the MsgFolderRoot folder; however, you could search against other folders.</w:t>
+        <w:t>A calendar search window was added (right click on a folder).  This window allows you to search for calendar items (</w:t>
+      </w:r>
+      <w:proofErr w:type="spellStart"/>
+      <w:r>
+        <w:rPr>
+          <w:rFonts w:eastAsia="Times New Roman"/>
+        </w:rPr>
+        <w:t>IMP.Appointment</w:t>
+      </w:r>
+      <w:proofErr w:type="spellEnd"/>
+      <w:proofErr w:type="gramStart"/>
+      <w:r>
+        <w:rPr>
+          <w:rFonts w:eastAsia="Times New Roman"/>
+        </w:rPr>
+        <w:t>,  </w:t>
+      </w:r>
+      <w:proofErr w:type="spellStart"/>
+      <w:r>
+        <w:rPr>
+          <w:rFonts w:eastAsia="Times New Roman"/>
+        </w:rPr>
+        <w:t>IPM.Meeting</w:t>
+      </w:r>
+      <w:proofErr w:type="spellEnd"/>
+      <w:proofErr w:type="gramEnd"/>
+      <w:r>
+        <w:rPr>
+          <w:rFonts w:eastAsia="Times New Roman"/>
+        </w:rPr>
+        <w:t xml:space="preserve">, </w:t>
+      </w:r>
+      <w:proofErr w:type="spellStart"/>
+      <w:r>
+        <w:rPr>
+          <w:rFonts w:eastAsia="Times New Roman"/>
+        </w:rPr>
+        <w:t>etc</w:t>
+      </w:r>
+      <w:proofErr w:type="spellEnd"/>
+      <w:r>
+        <w:rPr>
+          <w:rFonts w:eastAsia="Times New Roman"/>
+        </w:rPr>
+        <w:t xml:space="preserve">).  Searches can be done with AQS or by properties commonly used for searching calendar items (UID, Clean Object Id, Subject, To, CC, </w:t>
+      </w:r>
+      <w:proofErr w:type="gramStart"/>
+      <w:r>
+        <w:rPr>
+          <w:rFonts w:eastAsia="Times New Roman"/>
+        </w:rPr>
+        <w:t>Class</w:t>
+      </w:r>
+      <w:proofErr w:type="gramEnd"/>
+      <w:r>
+        <w:rPr>
+          <w:rFonts w:eastAsia="Times New Roman"/>
+        </w:rPr>
+        <w:t xml:space="preserve"> and body).  The results are shown in list view (grid).  You can see detailed properties on any item found. One of the major features of this window is that if you can select the items in the grid and export properties for them to a CSV or export them as a binary image.  The export feature allows you to import a CSV file of MAPI properties you can build yourself and use it to specify the properties you want exported.  There are many options for encoding the data being exported to CSV file.  The best usage for searching on the history of a folder is to search against the “Calendar Version Store” under the </w:t>
+      </w:r>
+      <w:proofErr w:type="spellStart"/>
+      <w:r>
+        <w:rPr>
+          <w:rFonts w:eastAsia="Times New Roman"/>
+        </w:rPr>
+        <w:t>MsgFolderRoot</w:t>
+      </w:r>
+      <w:proofErr w:type="spellEnd"/>
+      <w:r>
+        <w:rPr>
+          <w:rFonts w:eastAsia="Times New Roman"/>
+        </w:rPr>
+        <w:t xml:space="preserve"> folder; however, you could search against other folders.</w:t>
       </w:r>
     </w:p>
     <w:p>
@@ -6229,7 +8009,21 @@
         <w:rPr>
           <w:rFonts w:eastAsia="Times New Roman"/>
         </w:rPr>
-        <w:t>Created example csv import files for properties.  One is quite large with around 1,000 properties defined.  Read the text at the top of the CSV files to understand their usage.  These files are used by the calendar export and also for loading into EWSEditor by redefining the property view.</w:t>
+        <w:t xml:space="preserve">Created example csv import files for properties.  One is quite large with around 1,000 properties defined.  Read the text at the top of the CSV files to understand their usage.  These files are used by the calendar export </w:t>
+      </w:r>
+      <w:proofErr w:type="gramStart"/>
+      <w:r>
+        <w:rPr>
+          <w:rFonts w:eastAsia="Times New Roman"/>
+        </w:rPr>
+        <w:t>and also</w:t>
+      </w:r>
+      <w:proofErr w:type="gramEnd"/>
+      <w:r>
+        <w:rPr>
+          <w:rFonts w:eastAsia="Times New Roman"/>
+        </w:rPr>
+        <w:t xml:space="preserve"> for loading into EWSEditor by redefining the property view.</w:t>
       </w:r>
     </w:p>
     <w:p>
@@ -6247,7 +8041,35 @@
         <w:rPr>
           <w:rFonts w:eastAsia="Times New Roman"/>
         </w:rPr>
-        <w:t>Item Search window (right click on a folder):  With this window you can search on items using AQS or by using commonly searched properties properties.  An export window allows you to export properties of selected items or export them as a binary file.   Using this window you can copy and move many items at one time – note that though you can select many items to process at one time that it will perform each copy or move on an item level basis rather than doing a batch operation.</w:t>
+        <w:t xml:space="preserve">Item Search window (right click on a folder):  With this window you can search on items using AQS or by using commonly searched properties </w:t>
+      </w:r>
+      <w:proofErr w:type="spellStart"/>
+      <w:r>
+        <w:rPr>
+          <w:rFonts w:eastAsia="Times New Roman"/>
+        </w:rPr>
+        <w:t>properties</w:t>
+      </w:r>
+      <w:proofErr w:type="spellEnd"/>
+      <w:r>
+        <w:rPr>
+          <w:rFonts w:eastAsia="Times New Roman"/>
+        </w:rPr>
+        <w:t xml:space="preserve">.  An export window allows you to export properties of selected items or export them as a binary file.   Using this </w:t>
+      </w:r>
+      <w:proofErr w:type="gramStart"/>
+      <w:r>
+        <w:rPr>
+          <w:rFonts w:eastAsia="Times New Roman"/>
+        </w:rPr>
+        <w:t>window</w:t>
+      </w:r>
+      <w:proofErr w:type="gramEnd"/>
+      <w:r>
+        <w:rPr>
+          <w:rFonts w:eastAsia="Times New Roman"/>
+        </w:rPr>
+        <w:t xml:space="preserve"> you can copy and move many items at one time – note that though you can select many items to process at one time that it will perform each copy or move on an item level basis rather than doing a batch operation.</w:t>
       </w:r>
     </w:p>
     <w:p>
@@ -6319,7 +8141,21 @@
         <w:rPr>
           <w:rFonts w:eastAsia="Times New Roman"/>
         </w:rPr>
-        <w:t>Fixed issues with oAuth.    </w:t>
+        <w:t xml:space="preserve">Fixed issues with </w:t>
+      </w:r>
+      <w:proofErr w:type="spellStart"/>
+      <w:r>
+        <w:rPr>
+          <w:rFonts w:eastAsia="Times New Roman"/>
+        </w:rPr>
+        <w:t>oAuth</w:t>
+      </w:r>
+      <w:proofErr w:type="spellEnd"/>
+      <w:r>
+        <w:rPr>
+          <w:rFonts w:eastAsia="Times New Roman"/>
+        </w:rPr>
+        <w:t>.    </w:t>
       </w:r>
     </w:p>
     <w:p>
@@ -6344,7 +8180,21 @@
           <w:rFonts w:eastAsia="Times New Roman"/>
         </w:rPr>
         <w:lastRenderedPageBreak/>
-        <w:t>changes, you can run queries against Office Reporting Services the EWS POST window. Be sure to review the “Office365ReportingServices.xml” under the samples for the EWSPost window.</w:t>
+        <w:t xml:space="preserve">changes, you can run queries against Office Reporting Services the EWS POST window. Be sure to review the “Office365ReportingServices.xml” under the samples for the </w:t>
+      </w:r>
+      <w:proofErr w:type="spellStart"/>
+      <w:r>
+        <w:rPr>
+          <w:rFonts w:eastAsia="Times New Roman"/>
+        </w:rPr>
+        <w:t>EWSPost</w:t>
+      </w:r>
+      <w:proofErr w:type="spellEnd"/>
+      <w:r>
+        <w:rPr>
+          <w:rFonts w:eastAsia="Times New Roman"/>
+        </w:rPr>
+        <w:t xml:space="preserve"> window.</w:t>
       </w:r>
     </w:p>
     <w:p/>
@@ -6362,8 +8212,17 @@
           <w:b/>
           <w:bCs/>
         </w:rPr>
-        <w:t>1.19 Released – 3/16/2017 – 10/30/2017</w:t>
-      </w:r>
+        <w:t xml:space="preserve">1.19 Released – 3/16/2017 – </w:t>
+      </w:r>
+      <w:proofErr w:type="gramStart"/>
+      <w:r>
+        <w:rPr>
+          <w:b/>
+          <w:bCs/>
+        </w:rPr>
+        <w:t>10/30/2017</w:t>
+      </w:r>
+      <w:proofErr w:type="gramEnd"/>
     </w:p>
     <w:p>
       <w:pPr>
@@ -6396,7 +8255,27 @@
           <w:szCs w:val="20"/>
           <w:lang w:eastAsia="ja-JP"/>
         </w:rPr>
-        <w:t>Fixed issues with properties imports for named properties (it was upcassing names). Added CRM, UC and Lync named propertied to Known Properties csv.</w:t>
+        <w:t xml:space="preserve">Fixed issues with properties imports for named properties (it was </w:t>
+      </w:r>
+      <w:proofErr w:type="spellStart"/>
+      <w:r>
+        <w:rPr>
+          <w:rFonts w:eastAsia="Times New Roman" w:cs="Arial"/>
+          <w:color w:val="24292E"/>
+          <w:szCs w:val="20"/>
+          <w:lang w:eastAsia="ja-JP"/>
+        </w:rPr>
+        <w:t>upcassing</w:t>
+      </w:r>
+      <w:proofErr w:type="spellEnd"/>
+      <w:r>
+        <w:rPr>
+          <w:rFonts w:eastAsia="Times New Roman" w:cs="Arial"/>
+          <w:color w:val="24292E"/>
+          <w:szCs w:val="20"/>
+          <w:lang w:eastAsia="ja-JP"/>
+        </w:rPr>
+        <w:t xml:space="preserve"> names). Added CRM, UC and Lync named propertied to Known Properties csv.</w:t>
       </w:r>
       <w:r>
         <w:rPr>
@@ -6423,6 +8302,7 @@
           <w:lang w:eastAsia="ja-JP"/>
         </w:rPr>
       </w:pPr>
+      <w:proofErr w:type="spellStart"/>
       <w:r>
         <w:rPr>
           <w:rFonts w:eastAsia="Times New Roman" w:cs="Arial"/>
@@ -6430,7 +8310,17 @@
           <w:szCs w:val="20"/>
           <w:lang w:eastAsia="ja-JP"/>
         </w:rPr>
-        <w:t>Clientrequestid is set for each request.</w:t>
+        <w:t>Clientrequestid</w:t>
+      </w:r>
+      <w:proofErr w:type="spellEnd"/>
+      <w:r>
+        <w:rPr>
+          <w:rFonts w:eastAsia="Times New Roman" w:cs="Arial"/>
+          <w:color w:val="24292E"/>
+          <w:szCs w:val="20"/>
+          <w:lang w:eastAsia="ja-JP"/>
+        </w:rPr>
+        <w:t xml:space="preserve"> is set for each request.</w:t>
       </w:r>
       <w:r>
         <w:rPr>
@@ -6464,8 +8354,19 @@
           <w:szCs w:val="20"/>
           <w:lang w:eastAsia="ja-JP"/>
         </w:rPr>
-        <w:t>New properties file - RetentionProperties.Csv</w:t>
-      </w:r>
+        <w:t xml:space="preserve">New properties file - </w:t>
+      </w:r>
+      <w:proofErr w:type="spellStart"/>
+      <w:r>
+        <w:rPr>
+          <w:rFonts w:eastAsia="Times New Roman" w:cs="Arial"/>
+          <w:color w:val="24292E"/>
+          <w:szCs w:val="20"/>
+          <w:lang w:eastAsia="ja-JP"/>
+        </w:rPr>
+        <w:t>RetentionProperties.Csv</w:t>
+      </w:r>
+      <w:proofErr w:type="spellEnd"/>
       <w:r>
         <w:rPr>
           <w:rFonts w:eastAsia="Times New Roman" w:cs="Arial"/>
@@ -6532,7 +8433,27 @@
           <w:szCs w:val="20"/>
           <w:lang w:eastAsia="ja-JP"/>
         </w:rPr>
-        <w:t>Added RetentionProperties.Csv to properties imports files. Added descriptive headers to existing property CSV files.</w:t>
+        <w:t xml:space="preserve">Added </w:t>
+      </w:r>
+      <w:proofErr w:type="spellStart"/>
+      <w:r>
+        <w:rPr>
+          <w:rFonts w:eastAsia="Times New Roman" w:cs="Arial"/>
+          <w:color w:val="24292E"/>
+          <w:szCs w:val="20"/>
+          <w:lang w:eastAsia="ja-JP"/>
+        </w:rPr>
+        <w:t>RetentionProperties.Csv</w:t>
+      </w:r>
+      <w:proofErr w:type="spellEnd"/>
+      <w:r>
+        <w:rPr>
+          <w:rFonts w:eastAsia="Times New Roman" w:cs="Arial"/>
+          <w:color w:val="24292E"/>
+          <w:szCs w:val="20"/>
+          <w:lang w:eastAsia="ja-JP"/>
+        </w:rPr>
+        <w:t xml:space="preserve"> to properties imports files. Added descriptive headers to existing property CSV files.</w:t>
       </w:r>
       <w:r>
         <w:rPr>
@@ -6638,7 +8559,27 @@
           <w:szCs w:val="20"/>
           <w:lang w:eastAsia="ja-JP"/>
         </w:rPr>
-        <w:t xml:space="preserve">Fixed the trademark message in the splash screen - removed "Microsoft", which should never have been there as this is not a microsoft product. I added an </w:t>
+        <w:t xml:space="preserve">Fixed the trademark message in the splash screen - removed "Microsoft", which should never have been there as this is not a </w:t>
+      </w:r>
+      <w:proofErr w:type="spellStart"/>
+      <w:r>
+        <w:rPr>
+          <w:rFonts w:eastAsia="Times New Roman" w:cs="Arial"/>
+          <w:color w:val="24292E"/>
+          <w:szCs w:val="20"/>
+          <w:lang w:eastAsia="ja-JP"/>
+        </w:rPr>
+        <w:t>microsoft</w:t>
+      </w:r>
+      <w:proofErr w:type="spellEnd"/>
+      <w:r>
+        <w:rPr>
+          <w:rFonts w:eastAsia="Times New Roman" w:cs="Arial"/>
+          <w:color w:val="24292E"/>
+          <w:szCs w:val="20"/>
+          <w:lang w:eastAsia="ja-JP"/>
+        </w:rPr>
+        <w:t xml:space="preserve"> product. I added an </w:t>
       </w:r>
       <w:r>
         <w:rPr>
@@ -6710,7 +8651,27 @@
           <w:szCs w:val="20"/>
           <w:lang w:eastAsia="ja-JP"/>
         </w:rPr>
-        <w:t>x-anchormailbox was only ge</w:t>
+        <w:t>x-</w:t>
+      </w:r>
+      <w:proofErr w:type="spellStart"/>
+      <w:r>
+        <w:rPr>
+          <w:rFonts w:eastAsia="Times New Roman" w:cs="Arial"/>
+          <w:color w:val="24292E"/>
+          <w:szCs w:val="20"/>
+          <w:lang w:eastAsia="ja-JP"/>
+        </w:rPr>
+        <w:t>anchormailbox</w:t>
+      </w:r>
+      <w:proofErr w:type="spellEnd"/>
+      <w:r>
+        <w:rPr>
+          <w:rFonts w:eastAsia="Times New Roman" w:cs="Arial"/>
+          <w:color w:val="24292E"/>
+          <w:szCs w:val="20"/>
+          <w:lang w:eastAsia="ja-JP"/>
+        </w:rPr>
+        <w:t xml:space="preserve"> was only ge</w:t>
       </w:r>
       <w:r>
         <w:rPr>
@@ -6729,7 +8690,27 @@
           <w:szCs w:val="20"/>
           <w:lang w:eastAsia="ja-JP"/>
         </w:rPr>
-        <w:t>ting set when impersonating - i it should always be set if specified in logon window. Added header in logon window</w:t>
+        <w:t xml:space="preserve">ting set when impersonating - </w:t>
+      </w:r>
+      <w:proofErr w:type="spellStart"/>
+      <w:r>
+        <w:rPr>
+          <w:rFonts w:eastAsia="Times New Roman" w:cs="Arial"/>
+          <w:color w:val="24292E"/>
+          <w:szCs w:val="20"/>
+          <w:lang w:eastAsia="ja-JP"/>
+        </w:rPr>
+        <w:t>i</w:t>
+      </w:r>
+      <w:proofErr w:type="spellEnd"/>
+      <w:r>
+        <w:rPr>
+          <w:rFonts w:eastAsia="Times New Roman" w:cs="Arial"/>
+          <w:color w:val="24292E"/>
+          <w:szCs w:val="20"/>
+          <w:lang w:eastAsia="ja-JP"/>
+        </w:rPr>
+        <w:t xml:space="preserve"> it should always be set if specified in logon window. Added header in logon window</w:t>
       </w:r>
       <w:r>
         <w:rPr>
@@ -6748,7 +8729,27 @@
           <w:szCs w:val="20"/>
           <w:lang w:eastAsia="ja-JP"/>
         </w:rPr>
-        <w:t>for X-PublicFolderMailbox.</w:t>
+        <w:t>for X-</w:t>
+      </w:r>
+      <w:proofErr w:type="spellStart"/>
+      <w:r>
+        <w:rPr>
+          <w:rFonts w:eastAsia="Times New Roman" w:cs="Arial"/>
+          <w:color w:val="24292E"/>
+          <w:szCs w:val="20"/>
+          <w:lang w:eastAsia="ja-JP"/>
+        </w:rPr>
+        <w:t>PublicFolderMailbox</w:t>
+      </w:r>
+      <w:proofErr w:type="spellEnd"/>
+      <w:r>
+        <w:rPr>
+          <w:rFonts w:eastAsia="Times New Roman" w:cs="Arial"/>
+          <w:color w:val="24292E"/>
+          <w:szCs w:val="20"/>
+          <w:lang w:eastAsia="ja-JP"/>
+        </w:rPr>
+        <w:t>.</w:t>
       </w:r>
       <w:r>
         <w:rPr>
@@ -6782,7 +8783,87 @@
           <w:szCs w:val="20"/>
           <w:lang w:eastAsia="ja-JP"/>
         </w:rPr>
-        <w:t>I added code to set client-request-id for all .load, .bind, .save, .remove, .finditem and .findfolders. This should be set for every EWS call - I'll need to do a full sweep of code at a later time to be sure nothing is missed.</w:t>
+        <w:t xml:space="preserve">I added code to set client-request-id for </w:t>
+      </w:r>
+      <w:proofErr w:type="gramStart"/>
+      <w:r>
+        <w:rPr>
+          <w:rFonts w:eastAsia="Times New Roman" w:cs="Arial"/>
+          <w:color w:val="24292E"/>
+          <w:szCs w:val="20"/>
+          <w:lang w:eastAsia="ja-JP"/>
+        </w:rPr>
+        <w:t>all .load</w:t>
+      </w:r>
+      <w:proofErr w:type="gramEnd"/>
+      <w:r>
+        <w:rPr>
+          <w:rFonts w:eastAsia="Times New Roman" w:cs="Arial"/>
+          <w:color w:val="24292E"/>
+          <w:szCs w:val="20"/>
+          <w:lang w:eastAsia="ja-JP"/>
+        </w:rPr>
+        <w:t>, .bind, .save, .remove, .</w:t>
+      </w:r>
+      <w:proofErr w:type="spellStart"/>
+      <w:r>
+        <w:rPr>
+          <w:rFonts w:eastAsia="Times New Roman" w:cs="Arial"/>
+          <w:color w:val="24292E"/>
+          <w:szCs w:val="20"/>
+          <w:lang w:eastAsia="ja-JP"/>
+        </w:rPr>
+        <w:t>finditem</w:t>
+      </w:r>
+      <w:proofErr w:type="spellEnd"/>
+      <w:r>
+        <w:rPr>
+          <w:rFonts w:eastAsia="Times New Roman" w:cs="Arial"/>
+          <w:color w:val="24292E"/>
+          <w:szCs w:val="20"/>
+          <w:lang w:eastAsia="ja-JP"/>
+        </w:rPr>
+        <w:t xml:space="preserve"> and .</w:t>
+      </w:r>
+      <w:proofErr w:type="spellStart"/>
+      <w:r>
+        <w:rPr>
+          <w:rFonts w:eastAsia="Times New Roman" w:cs="Arial"/>
+          <w:color w:val="24292E"/>
+          <w:szCs w:val="20"/>
+          <w:lang w:eastAsia="ja-JP"/>
+        </w:rPr>
+        <w:t>findfolders</w:t>
+      </w:r>
+      <w:proofErr w:type="spellEnd"/>
+      <w:r>
+        <w:rPr>
+          <w:rFonts w:eastAsia="Times New Roman" w:cs="Arial"/>
+          <w:color w:val="24292E"/>
+          <w:szCs w:val="20"/>
+          <w:lang w:eastAsia="ja-JP"/>
+        </w:rPr>
+        <w:t xml:space="preserve">. This should be set for every EWS call - I'll need to do a full sweep of code </w:t>
+      </w:r>
+      <w:proofErr w:type="gramStart"/>
+      <w:r>
+        <w:rPr>
+          <w:rFonts w:eastAsia="Times New Roman" w:cs="Arial"/>
+          <w:color w:val="24292E"/>
+          <w:szCs w:val="20"/>
+          <w:lang w:eastAsia="ja-JP"/>
+        </w:rPr>
+        <w:t>at a later time</w:t>
+      </w:r>
+      <w:proofErr w:type="gramEnd"/>
+      <w:r>
+        <w:rPr>
+          <w:rFonts w:eastAsia="Times New Roman" w:cs="Arial"/>
+          <w:color w:val="24292E"/>
+          <w:szCs w:val="20"/>
+          <w:lang w:eastAsia="ja-JP"/>
+        </w:rPr>
+        <w:t xml:space="preserve"> to be sure nothing is missed.</w:t>
       </w:r>
       <w:r>
         <w:rPr>
@@ -6816,7 +8897,27 @@
           <w:szCs w:val="20"/>
           <w:lang w:eastAsia="ja-JP"/>
         </w:rPr>
-        <w:t>Fixed issues with properties imports for named properties (it was upcassing names). Added CRM, UC and Lync named propertied to Known Properties csv.</w:t>
+        <w:t xml:space="preserve">Fixed issues with properties imports for named properties (it was </w:t>
+      </w:r>
+      <w:proofErr w:type="spellStart"/>
+      <w:r>
+        <w:rPr>
+          <w:rFonts w:eastAsia="Times New Roman" w:cs="Arial"/>
+          <w:color w:val="24292E"/>
+          <w:szCs w:val="20"/>
+          <w:lang w:eastAsia="ja-JP"/>
+        </w:rPr>
+        <w:t>upcassing</w:t>
+      </w:r>
+      <w:proofErr w:type="spellEnd"/>
+      <w:r>
+        <w:rPr>
+          <w:rFonts w:eastAsia="Times New Roman" w:cs="Arial"/>
+          <w:color w:val="24292E"/>
+          <w:szCs w:val="20"/>
+          <w:lang w:eastAsia="ja-JP"/>
+        </w:rPr>
+        <w:t xml:space="preserve"> names). Added CRM, UC and Lync named propertied to Known Properties csv.</w:t>
       </w:r>
       <w:r>
         <w:rPr>
@@ -6843,6 +8944,7 @@
           <w:lang w:eastAsia="ja-JP"/>
         </w:rPr>
       </w:pPr>
+      <w:proofErr w:type="spellStart"/>
       <w:r>
         <w:rPr>
           <w:rFonts w:eastAsia="Times New Roman" w:cs="Arial"/>
@@ -6850,7 +8952,17 @@
           <w:szCs w:val="20"/>
           <w:lang w:eastAsia="ja-JP"/>
         </w:rPr>
-        <w:t>Clientrequestid is set for each request.</w:t>
+        <w:t>Clientrequestid</w:t>
+      </w:r>
+      <w:proofErr w:type="spellEnd"/>
+      <w:r>
+        <w:rPr>
+          <w:rFonts w:eastAsia="Times New Roman" w:cs="Arial"/>
+          <w:color w:val="24292E"/>
+          <w:szCs w:val="20"/>
+          <w:lang w:eastAsia="ja-JP"/>
+        </w:rPr>
+        <w:t xml:space="preserve"> is set for each request.</w:t>
       </w:r>
       <w:r>
         <w:rPr>
@@ -6884,8 +8996,19 @@
           <w:szCs w:val="20"/>
           <w:lang w:eastAsia="ja-JP"/>
         </w:rPr>
-        <w:t>New properties file - RetentionProperties.Csv</w:t>
-      </w:r>
+        <w:t xml:space="preserve">New properties file - </w:t>
+      </w:r>
+      <w:proofErr w:type="spellStart"/>
+      <w:r>
+        <w:rPr>
+          <w:rFonts w:eastAsia="Times New Roman" w:cs="Arial"/>
+          <w:color w:val="24292E"/>
+          <w:szCs w:val="20"/>
+          <w:lang w:eastAsia="ja-JP"/>
+        </w:rPr>
+        <w:t>RetentionProperties.Csv</w:t>
+      </w:r>
+      <w:proofErr w:type="spellEnd"/>
       <w:r>
         <w:rPr>
           <w:rFonts w:eastAsia="Times New Roman" w:cs="Arial"/>
@@ -6952,7 +9075,27 @@
           <w:szCs w:val="20"/>
           <w:lang w:eastAsia="ja-JP"/>
         </w:rPr>
-        <w:t>Added RetentionProperties.Csv to properties imports files. Added descriptive headers to existing property CSV files.</w:t>
+        <w:t xml:space="preserve">Added </w:t>
+      </w:r>
+      <w:proofErr w:type="spellStart"/>
+      <w:r>
+        <w:rPr>
+          <w:rFonts w:eastAsia="Times New Roman" w:cs="Arial"/>
+          <w:color w:val="24292E"/>
+          <w:szCs w:val="20"/>
+          <w:lang w:eastAsia="ja-JP"/>
+        </w:rPr>
+        <w:t>RetentionProperties.Csv</w:t>
+      </w:r>
+      <w:proofErr w:type="spellEnd"/>
+      <w:r>
+        <w:rPr>
+          <w:rFonts w:eastAsia="Times New Roman" w:cs="Arial"/>
+          <w:color w:val="24292E"/>
+          <w:szCs w:val="20"/>
+          <w:lang w:eastAsia="ja-JP"/>
+        </w:rPr>
+        <w:t xml:space="preserve"> to properties imports files. Added descriptive headers to existing property CSV files.</w:t>
       </w:r>
       <w:r>
         <w:rPr>
@@ -6986,7 +9129,27 @@
           <w:szCs w:val="20"/>
           <w:lang w:eastAsia="ja-JP"/>
         </w:rPr>
-        <w:t>Changed logging of request and response headers so that each header will display on a seperate line in the log viewer. It was a matter of changing \n to \r\n so that the control would display the text on sep</w:t>
+        <w:t xml:space="preserve">Changed logging of request and response headers so that each header will display on a </w:t>
+      </w:r>
+      <w:proofErr w:type="spellStart"/>
+      <w:r>
+        <w:rPr>
+          <w:rFonts w:eastAsia="Times New Roman" w:cs="Arial"/>
+          <w:color w:val="24292E"/>
+          <w:szCs w:val="20"/>
+          <w:lang w:eastAsia="ja-JP"/>
+        </w:rPr>
+        <w:t>seperate</w:t>
+      </w:r>
+      <w:proofErr w:type="spellEnd"/>
+      <w:r>
+        <w:rPr>
+          <w:rFonts w:eastAsia="Times New Roman" w:cs="Arial"/>
+          <w:color w:val="24292E"/>
+          <w:szCs w:val="20"/>
+          <w:lang w:eastAsia="ja-JP"/>
+        </w:rPr>
+        <w:t xml:space="preserve"> line in the log viewer. It was a matter of changing \n to \r\n so that the control would display the text on sep</w:t>
       </w:r>
       <w:r>
         <w:rPr>
@@ -7068,7 +9231,27 @@
           <w:lang w:eastAsia="ja-JP"/>
         </w:rPr>
         <w:lastRenderedPageBreak/>
-        <w:t>EWSEditor is and that its no an Microsoft product.</w:t>
+        <w:t xml:space="preserve">EWSEditor is and that its </w:t>
+      </w:r>
+      <w:proofErr w:type="gramStart"/>
+      <w:r>
+        <w:rPr>
+          <w:rFonts w:eastAsia="Times New Roman" w:cs="Arial"/>
+          <w:color w:val="24292E"/>
+          <w:szCs w:val="20"/>
+          <w:lang w:eastAsia="ja-JP"/>
+        </w:rPr>
+        <w:t>no</w:t>
+      </w:r>
+      <w:proofErr w:type="gramEnd"/>
+      <w:r>
+        <w:rPr>
+          <w:rFonts w:eastAsia="Times New Roman" w:cs="Arial"/>
+          <w:color w:val="24292E"/>
+          <w:szCs w:val="20"/>
+          <w:lang w:eastAsia="ja-JP"/>
+        </w:rPr>
+        <w:t xml:space="preserve"> an Microsoft product.</w:t>
       </w:r>
       <w:r>
         <w:rPr>
@@ -7102,7 +9285,27 @@
           <w:szCs w:val="20"/>
           <w:lang w:eastAsia="ja-JP"/>
         </w:rPr>
-        <w:t>x-anchormailbox was only ge</w:t>
+        <w:t>x-</w:t>
+      </w:r>
+      <w:proofErr w:type="spellStart"/>
+      <w:r>
+        <w:rPr>
+          <w:rFonts w:eastAsia="Times New Roman" w:cs="Arial"/>
+          <w:color w:val="24292E"/>
+          <w:szCs w:val="20"/>
+          <w:lang w:eastAsia="ja-JP"/>
+        </w:rPr>
+        <w:t>anchormailbox</w:t>
+      </w:r>
+      <w:proofErr w:type="spellEnd"/>
+      <w:r>
+        <w:rPr>
+          <w:rFonts w:eastAsia="Times New Roman" w:cs="Arial"/>
+          <w:color w:val="24292E"/>
+          <w:szCs w:val="20"/>
+          <w:lang w:eastAsia="ja-JP"/>
+        </w:rPr>
+        <w:t xml:space="preserve"> was only ge</w:t>
       </w:r>
       <w:r>
         <w:rPr>
@@ -7123,6 +9326,7 @@
         </w:rPr>
         <w:t xml:space="preserve">ting set when impersonating </w:t>
       </w:r>
+      <w:proofErr w:type="gramStart"/>
       <w:r>
         <w:rPr>
           <w:rFonts w:eastAsia="Times New Roman" w:cs="Arial"/>
@@ -7139,7 +9343,57 @@
           <w:szCs w:val="20"/>
           <w:lang w:eastAsia="ja-JP"/>
         </w:rPr>
-        <w:t xml:space="preserve"> it should always be set if specified in logon window. Added header in logon windowfor X-PublicFolderMailbox.</w:t>
+        <w:t xml:space="preserve"> it</w:t>
+      </w:r>
+      <w:proofErr w:type="gramEnd"/>
+      <w:r>
+        <w:rPr>
+          <w:rFonts w:eastAsia="Times New Roman" w:cs="Arial"/>
+          <w:color w:val="24292E"/>
+          <w:szCs w:val="20"/>
+          <w:lang w:eastAsia="ja-JP"/>
+        </w:rPr>
+        <w:t xml:space="preserve"> should always be set if specified in logon window. Added header in logon </w:t>
+      </w:r>
+      <w:proofErr w:type="spellStart"/>
+      <w:r>
+        <w:rPr>
+          <w:rFonts w:eastAsia="Times New Roman" w:cs="Arial"/>
+          <w:color w:val="24292E"/>
+          <w:szCs w:val="20"/>
+          <w:lang w:eastAsia="ja-JP"/>
+        </w:rPr>
+        <w:t>windowfor</w:t>
+      </w:r>
+      <w:proofErr w:type="spellEnd"/>
+      <w:r>
+        <w:rPr>
+          <w:rFonts w:eastAsia="Times New Roman" w:cs="Arial"/>
+          <w:color w:val="24292E"/>
+          <w:szCs w:val="20"/>
+          <w:lang w:eastAsia="ja-JP"/>
+        </w:rPr>
+        <w:t xml:space="preserve"> X-</w:t>
+      </w:r>
+      <w:proofErr w:type="spellStart"/>
+      <w:r>
+        <w:rPr>
+          <w:rFonts w:eastAsia="Times New Roman" w:cs="Arial"/>
+          <w:color w:val="24292E"/>
+          <w:szCs w:val="20"/>
+          <w:lang w:eastAsia="ja-JP"/>
+        </w:rPr>
+        <w:t>PublicFolderMailbox</w:t>
+      </w:r>
+      <w:proofErr w:type="spellEnd"/>
+      <w:r>
+        <w:rPr>
+          <w:rFonts w:eastAsia="Times New Roman" w:cs="Arial"/>
+          <w:color w:val="24292E"/>
+          <w:szCs w:val="20"/>
+          <w:lang w:eastAsia="ja-JP"/>
+        </w:rPr>
+        <w:t>.</w:t>
       </w:r>
       <w:r>
         <w:rPr>
@@ -7173,7 +9427,87 @@
           <w:szCs w:val="20"/>
           <w:lang w:eastAsia="ja-JP"/>
         </w:rPr>
-        <w:t>I added code to set client-request-id for all .load, .bind, .save, .remove, .finditem and .findfolders. This should be set for every EWS call - I'll need to do a full sweep of code at a later time to be sure nothing is missed.</w:t>
+        <w:t xml:space="preserve">I added code to set client-request-id for </w:t>
+      </w:r>
+      <w:proofErr w:type="gramStart"/>
+      <w:r>
+        <w:rPr>
+          <w:rFonts w:eastAsia="Times New Roman" w:cs="Arial"/>
+          <w:color w:val="24292E"/>
+          <w:szCs w:val="20"/>
+          <w:lang w:eastAsia="ja-JP"/>
+        </w:rPr>
+        <w:t>all .load</w:t>
+      </w:r>
+      <w:proofErr w:type="gramEnd"/>
+      <w:r>
+        <w:rPr>
+          <w:rFonts w:eastAsia="Times New Roman" w:cs="Arial"/>
+          <w:color w:val="24292E"/>
+          <w:szCs w:val="20"/>
+          <w:lang w:eastAsia="ja-JP"/>
+        </w:rPr>
+        <w:t>, .bind, .save, .remove, .</w:t>
+      </w:r>
+      <w:proofErr w:type="spellStart"/>
+      <w:r>
+        <w:rPr>
+          <w:rFonts w:eastAsia="Times New Roman" w:cs="Arial"/>
+          <w:color w:val="24292E"/>
+          <w:szCs w:val="20"/>
+          <w:lang w:eastAsia="ja-JP"/>
+        </w:rPr>
+        <w:t>finditem</w:t>
+      </w:r>
+      <w:proofErr w:type="spellEnd"/>
+      <w:r>
+        <w:rPr>
+          <w:rFonts w:eastAsia="Times New Roman" w:cs="Arial"/>
+          <w:color w:val="24292E"/>
+          <w:szCs w:val="20"/>
+          <w:lang w:eastAsia="ja-JP"/>
+        </w:rPr>
+        <w:t xml:space="preserve"> and .</w:t>
+      </w:r>
+      <w:proofErr w:type="spellStart"/>
+      <w:r>
+        <w:rPr>
+          <w:rFonts w:eastAsia="Times New Roman" w:cs="Arial"/>
+          <w:color w:val="24292E"/>
+          <w:szCs w:val="20"/>
+          <w:lang w:eastAsia="ja-JP"/>
+        </w:rPr>
+        <w:t>findfolders</w:t>
+      </w:r>
+      <w:proofErr w:type="spellEnd"/>
+      <w:r>
+        <w:rPr>
+          <w:rFonts w:eastAsia="Times New Roman" w:cs="Arial"/>
+          <w:color w:val="24292E"/>
+          <w:szCs w:val="20"/>
+          <w:lang w:eastAsia="ja-JP"/>
+        </w:rPr>
+        <w:t xml:space="preserve">. This should be set for every EWS call - I'll need to do a full sweep of code </w:t>
+      </w:r>
+      <w:proofErr w:type="gramStart"/>
+      <w:r>
+        <w:rPr>
+          <w:rFonts w:eastAsia="Times New Roman" w:cs="Arial"/>
+          <w:color w:val="24292E"/>
+          <w:szCs w:val="20"/>
+          <w:lang w:eastAsia="ja-JP"/>
+        </w:rPr>
+        <w:t>at a later time</w:t>
+      </w:r>
+      <w:proofErr w:type="gramEnd"/>
+      <w:r>
+        <w:rPr>
+          <w:rFonts w:eastAsia="Times New Roman" w:cs="Arial"/>
+          <w:color w:val="24292E"/>
+          <w:szCs w:val="20"/>
+          <w:lang w:eastAsia="ja-JP"/>
+        </w:rPr>
+        <w:t xml:space="preserve"> to be sure nothing is missed.</w:t>
       </w:r>
     </w:p>
     <w:p>
@@ -7455,6 +9789,7 @@
         </w:rPr>
         <w:t xml:space="preserve"> Released – 5/9/2018– </w:t>
       </w:r>
+      <w:proofErr w:type="gramStart"/>
       <w:r>
         <w:rPr>
           <w:b/>
@@ -7483,6 +9818,7 @@
         </w:rPr>
         <w:t>20</w:t>
       </w:r>
+      <w:proofErr w:type="gramEnd"/>
     </w:p>
     <w:p>
       <w:pPr>
@@ -7509,8 +9845,6 @@
         </w:rPr>
         <w:t xml:space="preserve">Updated NuGet packages. </w:t>
       </w:r>
-      <w:bookmarkStart w:id="0" w:name="_GoBack"/>
-      <w:bookmarkEnd w:id="0"/>
     </w:p>
     <w:p>
       <w:pPr>
@@ -7637,16 +9971,10 @@
           <w:szCs w:val="21"/>
           <w:lang w:eastAsia="ja-JP"/>
         </w:rPr>
-        <w:t>Fixed issues with the UserAgent header for ExportItems window.</w:t>
-      </w:r>
-    </w:p>
-    <w:p>
-      <w:pPr>
-        <w:numPr>
-          <w:ilvl w:val="0"/>
-          <w:numId w:val="25"/>
-        </w:numPr>
-        <w:spacing w:before="100" w:beforeAutospacing="1" w:after="100" w:afterAutospacing="1"/>
+        <w:t xml:space="preserve">Fixed issues with the </w:t>
+      </w:r>
+      <w:proofErr w:type="spellStart"/>
+      <w:r>
         <w:rPr>
           <w:rFonts w:ascii="&amp;quot" w:eastAsia="Times New Roman" w:hAnsi="&amp;quot" w:cs="Times New Roman"/>
           <w:color w:val="333333"/>
@@ -7654,7 +9982,9 @@
           <w:szCs w:val="21"/>
           <w:lang w:eastAsia="ja-JP"/>
         </w:rPr>
-      </w:pPr>
+        <w:t>UserAgent</w:t>
+      </w:r>
+      <w:proofErr w:type="spellEnd"/>
       <w:r>
         <w:rPr>
           <w:rFonts w:ascii="&amp;quot" w:eastAsia="Times New Roman" w:hAnsi="&amp;quot" w:cs="Times New Roman"/>
@@ -7663,16 +9993,10 @@
           <w:szCs w:val="21"/>
           <w:lang w:eastAsia="ja-JP"/>
         </w:rPr>
-        <w:t>Fixed issue with search folders – they don’t have a child count.</w:t>
-      </w:r>
-    </w:p>
-    <w:p>
-      <w:pPr>
-        <w:numPr>
-          <w:ilvl w:val="0"/>
-          <w:numId w:val="25"/>
-        </w:numPr>
-        <w:spacing w:before="100" w:beforeAutospacing="1" w:after="100" w:afterAutospacing="1"/>
+        <w:t xml:space="preserve"> header for </w:t>
+      </w:r>
+      <w:proofErr w:type="spellStart"/>
+      <w:r>
         <w:rPr>
           <w:rFonts w:ascii="&amp;quot" w:eastAsia="Times New Roman" w:hAnsi="&amp;quot" w:cs="Times New Roman"/>
           <w:color w:val="333333"/>
@@ -7680,7 +10004,9 @@
           <w:szCs w:val="21"/>
           <w:lang w:eastAsia="ja-JP"/>
         </w:rPr>
-      </w:pPr>
+        <w:t>ExportItems</w:t>
+      </w:r>
+      <w:proofErr w:type="spellEnd"/>
       <w:r>
         <w:rPr>
           <w:rFonts w:ascii="&amp;quot" w:eastAsia="Times New Roman" w:hAnsi="&amp;quot" w:cs="Times New Roman"/>
@@ -7689,7 +10015,7 @@
           <w:szCs w:val="21"/>
           <w:lang w:eastAsia="ja-JP"/>
         </w:rPr>
-        <w:t>Fixed issues with Export Items window, including the issue with the UserAgent header.</w:t>
+        <w:t xml:space="preserve"> window.</w:t>
       </w:r>
     </w:p>
     <w:p>
@@ -7715,7 +10041,7 @@
           <w:szCs w:val="21"/>
           <w:lang w:eastAsia="ja-JP"/>
         </w:rPr>
-        <w:t>Expand DLs window now has a selection to expand a Contact List by using it’s ID.</w:t>
+        <w:t>Fixed issue with search folders – they don’t have a child count.</w:t>
       </w:r>
     </w:p>
     <w:p>
@@ -7741,16 +10067,10 @@
           <w:szCs w:val="21"/>
           <w:lang w:eastAsia="ja-JP"/>
         </w:rPr>
-        <w:t>Added a load selection to Encoding form.</w:t>
-      </w:r>
-    </w:p>
-    <w:p>
-      <w:pPr>
-        <w:numPr>
-          <w:ilvl w:val="0"/>
-          <w:numId w:val="25"/>
-        </w:numPr>
-        <w:spacing w:before="100" w:beforeAutospacing="1" w:after="100" w:afterAutospacing="1"/>
+        <w:t xml:space="preserve">Fixed issues with Export Items window, including the issue with the </w:t>
+      </w:r>
+      <w:proofErr w:type="spellStart"/>
+      <w:r>
         <w:rPr>
           <w:rFonts w:ascii="&amp;quot" w:eastAsia="Times New Roman" w:hAnsi="&amp;quot" w:cs="Times New Roman"/>
           <w:color w:val="333333"/>
@@ -7758,7 +10078,9 @@
           <w:szCs w:val="21"/>
           <w:lang w:eastAsia="ja-JP"/>
         </w:rPr>
-      </w:pPr>
+        <w:t>UserAgent</w:t>
+      </w:r>
+      <w:proofErr w:type="spellEnd"/>
       <w:r>
         <w:rPr>
           <w:rFonts w:ascii="&amp;quot" w:eastAsia="Times New Roman" w:hAnsi="&amp;quot" w:cs="Times New Roman"/>
@@ -7767,17 +10089,16 @@
           <w:szCs w:val="21"/>
           <w:lang w:eastAsia="ja-JP"/>
         </w:rPr>
-        <w:t>Made changes to no longer get warnings when compiling.</w:t>
-      </w:r>
-    </w:p>
-    <w:p>
-      <w:pPr>
-        <w:pStyle w:val="ListParagraph"/>
+        <w:t xml:space="preserve"> header.</w:t>
+      </w:r>
+    </w:p>
+    <w:p>
+      <w:pPr>
         <w:numPr>
           <w:ilvl w:val="0"/>
           <w:numId w:val="25"/>
         </w:numPr>
-        <w:spacing w:after="120"/>
+        <w:spacing w:before="100" w:beforeAutospacing="1" w:after="100" w:afterAutospacing="1"/>
         <w:rPr>
           <w:rFonts w:ascii="&amp;quot" w:eastAsia="Times New Roman" w:hAnsi="&amp;quot" w:cs="Times New Roman"/>
           <w:color w:val="333333"/>
@@ -7794,8 +10115,9 @@
           <w:szCs w:val="21"/>
           <w:lang w:eastAsia="ja-JP"/>
         </w:rPr>
-        <w:t>A</w:t>
-      </w:r>
+        <w:t xml:space="preserve">Expand DLs window now has a selection to expand a Contact List by using </w:t>
+      </w:r>
+      <w:proofErr w:type="gramStart"/>
       <w:r>
         <w:rPr>
           <w:rFonts w:ascii="&amp;quot" w:eastAsia="Times New Roman" w:hAnsi="&amp;quot" w:cs="Times New Roman"/>
@@ -7804,17 +10126,10 @@
           <w:szCs w:val="21"/>
           <w:lang w:eastAsia="ja-JP"/>
         </w:rPr>
-        <w:t xml:space="preserve">dded samples for creating and updating search folders. </w:t>
-      </w:r>
-    </w:p>
-    <w:p>
-      <w:pPr>
-        <w:pStyle w:val="ListParagraph"/>
-        <w:numPr>
-          <w:ilvl w:val="0"/>
-          <w:numId w:val="25"/>
-        </w:numPr>
-        <w:spacing w:after="120"/>
+        <w:t>it’s</w:t>
+      </w:r>
+      <w:proofErr w:type="gramEnd"/>
+      <w:r>
         <w:rPr>
           <w:rFonts w:ascii="&amp;quot" w:eastAsia="Times New Roman" w:hAnsi="&amp;quot" w:cs="Times New Roman"/>
           <w:color w:val="333333"/>
@@ -7822,8 +10137,16 @@
           <w:szCs w:val="21"/>
           <w:lang w:eastAsia="ja-JP"/>
         </w:rPr>
-      </w:pPr>
-      <w:r>
+        <w:t xml:space="preserve"> ID.</w:t>
+      </w:r>
+    </w:p>
+    <w:p>
+      <w:pPr>
+        <w:numPr>
+          <w:ilvl w:val="0"/>
+          <w:numId w:val="25"/>
+        </w:numPr>
+        <w:spacing w:before="100" w:beforeAutospacing="1" w:after="100" w:afterAutospacing="1"/>
         <w:rPr>
           <w:rFonts w:ascii="&amp;quot" w:eastAsia="Times New Roman" w:hAnsi="&amp;quot" w:cs="Times New Roman"/>
           <w:color w:val="333333"/>
@@ -7831,17 +10154,8 @@
           <w:szCs w:val="21"/>
           <w:lang w:eastAsia="ja-JP"/>
         </w:rPr>
-        <w:t>Move Items now works.</w:t>
-      </w:r>
-    </w:p>
-    <w:p>
-      <w:pPr>
-        <w:pStyle w:val="ListParagraph"/>
-        <w:numPr>
-          <w:ilvl w:val="0"/>
-          <w:numId w:val="25"/>
-        </w:numPr>
-        <w:spacing w:after="120"/>
+      </w:pPr>
+      <w:r>
         <w:rPr>
           <w:rFonts w:ascii="&amp;quot" w:eastAsia="Times New Roman" w:hAnsi="&amp;quot" w:cs="Times New Roman"/>
           <w:color w:val="333333"/>
@@ -7849,8 +10163,16 @@
           <w:szCs w:val="21"/>
           <w:lang w:eastAsia="ja-JP"/>
         </w:rPr>
-      </w:pPr>
-      <w:r>
+        <w:t>Added a load selection to Encoding form.</w:t>
+      </w:r>
+    </w:p>
+    <w:p>
+      <w:pPr>
+        <w:numPr>
+          <w:ilvl w:val="0"/>
+          <w:numId w:val="25"/>
+        </w:numPr>
+        <w:spacing w:before="100" w:beforeAutospacing="1" w:after="100" w:afterAutospacing="1"/>
         <w:rPr>
           <w:rFonts w:ascii="&amp;quot" w:eastAsia="Times New Roman" w:hAnsi="&amp;quot" w:cs="Times New Roman"/>
           <w:color w:val="333333"/>
@@ -7858,17 +10180,8 @@
           <w:szCs w:val="21"/>
           <w:lang w:eastAsia="ja-JP"/>
         </w:rPr>
-        <w:t>In the Find Search Folders window there were typos - changed "shared" to "search".</w:t>
-      </w:r>
-    </w:p>
-    <w:p>
-      <w:pPr>
-        <w:pStyle w:val="ListParagraph"/>
-        <w:numPr>
-          <w:ilvl w:val="0"/>
-          <w:numId w:val="25"/>
-        </w:numPr>
-        <w:spacing w:after="120"/>
+      </w:pPr>
+      <w:r>
         <w:rPr>
           <w:rFonts w:ascii="&amp;quot" w:eastAsia="Times New Roman" w:hAnsi="&amp;quot" w:cs="Times New Roman"/>
           <w:color w:val="333333"/>
@@ -7876,8 +10189,17 @@
           <w:szCs w:val="21"/>
           <w:lang w:eastAsia="ja-JP"/>
         </w:rPr>
-      </w:pPr>
-      <w:r>
+        <w:t>Made changes to no longer get warnings when compiling.</w:t>
+      </w:r>
+    </w:p>
+    <w:p>
+      <w:pPr>
+        <w:pStyle w:val="ListParagraph"/>
+        <w:numPr>
+          <w:ilvl w:val="0"/>
+          <w:numId w:val="25"/>
+        </w:numPr>
+        <w:spacing w:after="120"/>
         <w:rPr>
           <w:rFonts w:ascii="&amp;quot" w:eastAsia="Times New Roman" w:hAnsi="&amp;quot" w:cs="Times New Roman"/>
           <w:color w:val="333333"/>
@@ -7885,8 +10207,307 @@
           <w:szCs w:val="21"/>
           <w:lang w:eastAsia="ja-JP"/>
         </w:rPr>
+      </w:pPr>
+      <w:r>
+        <w:rPr>
+          <w:rFonts w:ascii="&amp;quot" w:eastAsia="Times New Roman" w:hAnsi="&amp;quot" w:cs="Times New Roman"/>
+          <w:color w:val="333333"/>
+          <w:sz w:val="21"/>
+          <w:szCs w:val="21"/>
+          <w:lang w:eastAsia="ja-JP"/>
+        </w:rPr>
+        <w:t>A</w:t>
+      </w:r>
+      <w:r>
+        <w:rPr>
+          <w:rFonts w:ascii="&amp;quot" w:eastAsia="Times New Roman" w:hAnsi="&amp;quot" w:cs="Times New Roman"/>
+          <w:color w:val="333333"/>
+          <w:sz w:val="21"/>
+          <w:szCs w:val="21"/>
+          <w:lang w:eastAsia="ja-JP"/>
+        </w:rPr>
+        <w:t xml:space="preserve">dded samples for creating and updating search folders. </w:t>
+      </w:r>
+    </w:p>
+    <w:p>
+      <w:pPr>
+        <w:pStyle w:val="ListParagraph"/>
+        <w:numPr>
+          <w:ilvl w:val="0"/>
+          <w:numId w:val="25"/>
+        </w:numPr>
+        <w:spacing w:after="120"/>
+        <w:rPr>
+          <w:rFonts w:ascii="&amp;quot" w:eastAsia="Times New Roman" w:hAnsi="&amp;quot" w:cs="Times New Roman"/>
+          <w:color w:val="333333"/>
+          <w:sz w:val="21"/>
+          <w:szCs w:val="21"/>
+          <w:lang w:eastAsia="ja-JP"/>
+        </w:rPr>
+      </w:pPr>
+      <w:r>
+        <w:rPr>
+          <w:rFonts w:ascii="&amp;quot" w:eastAsia="Times New Roman" w:hAnsi="&amp;quot" w:cs="Times New Roman"/>
+          <w:color w:val="333333"/>
+          <w:sz w:val="21"/>
+          <w:szCs w:val="21"/>
+          <w:lang w:eastAsia="ja-JP"/>
+        </w:rPr>
+        <w:t>Move Items now works.</w:t>
+      </w:r>
+    </w:p>
+    <w:p>
+      <w:pPr>
+        <w:pStyle w:val="ListParagraph"/>
+        <w:numPr>
+          <w:ilvl w:val="0"/>
+          <w:numId w:val="25"/>
+        </w:numPr>
+        <w:spacing w:after="120"/>
+        <w:rPr>
+          <w:rFonts w:ascii="&amp;quot" w:eastAsia="Times New Roman" w:hAnsi="&amp;quot" w:cs="Times New Roman"/>
+          <w:color w:val="333333"/>
+          <w:sz w:val="21"/>
+          <w:szCs w:val="21"/>
+          <w:lang w:eastAsia="ja-JP"/>
+        </w:rPr>
+      </w:pPr>
+      <w:r>
+        <w:rPr>
+          <w:rFonts w:ascii="&amp;quot" w:eastAsia="Times New Roman" w:hAnsi="&amp;quot" w:cs="Times New Roman"/>
+          <w:color w:val="333333"/>
+          <w:sz w:val="21"/>
+          <w:szCs w:val="21"/>
+          <w:lang w:eastAsia="ja-JP"/>
+        </w:rPr>
+        <w:t>In the Find Search Folders window there were typos - changed "shared" to "search".</w:t>
+      </w:r>
+    </w:p>
+    <w:p>
+      <w:pPr>
+        <w:pStyle w:val="ListParagraph"/>
+        <w:numPr>
+          <w:ilvl w:val="0"/>
+          <w:numId w:val="25"/>
+        </w:numPr>
+        <w:spacing w:after="120"/>
+        <w:rPr>
+          <w:rFonts w:ascii="&amp;quot" w:eastAsia="Times New Roman" w:hAnsi="&amp;quot" w:cs="Times New Roman"/>
+          <w:color w:val="333333"/>
+          <w:sz w:val="21"/>
+          <w:szCs w:val="21"/>
+          <w:lang w:eastAsia="ja-JP"/>
+        </w:rPr>
+      </w:pPr>
+      <w:r>
+        <w:rPr>
+          <w:rFonts w:ascii="&amp;quot" w:eastAsia="Times New Roman" w:hAnsi="&amp;quot" w:cs="Times New Roman"/>
+          <w:color w:val="333333"/>
+          <w:sz w:val="21"/>
+          <w:szCs w:val="21"/>
+          <w:lang w:eastAsia="ja-JP"/>
+        </w:rPr>
         <w:t>Minor changes to the login screen were done for positioning of controls and colors of comments.</w:t>
       </w:r>
+    </w:p>
+    <w:p>
+      <w:pPr>
+        <w:pStyle w:val="PlainText"/>
+        <w:rPr>
+          <w:b/>
+          <w:bCs/>
+        </w:rPr>
+      </w:pPr>
+      <w:r>
+        <w:rPr>
+          <w:b/>
+          <w:bCs/>
+        </w:rPr>
+        <w:t>1.</w:t>
+      </w:r>
+      <w:r>
+        <w:rPr>
+          <w:b/>
+          <w:bCs/>
+        </w:rPr>
+        <w:t>2</w:t>
+      </w:r>
+      <w:r>
+        <w:rPr>
+          <w:b/>
+          <w:bCs/>
+        </w:rPr>
+        <w:t>2</w:t>
+      </w:r>
+      <w:r>
+        <w:rPr>
+          <w:b/>
+          <w:bCs/>
+        </w:rPr>
+        <w:t xml:space="preserve"> Released –</w:t>
+      </w:r>
+      <w:r>
+        <w:rPr>
+          <w:b/>
+          <w:bCs/>
+        </w:rPr>
+        <w:t>1/18/2020</w:t>
+      </w:r>
+      <w:r>
+        <w:rPr>
+          <w:b/>
+          <w:bCs/>
+        </w:rPr>
+        <w:t xml:space="preserve"> – x/x/</w:t>
+      </w:r>
+      <w:proofErr w:type="gramStart"/>
+      <w:r>
+        <w:rPr>
+          <w:b/>
+          <w:bCs/>
+        </w:rPr>
+        <w:t>2021</w:t>
+      </w:r>
+      <w:proofErr w:type="gramEnd"/>
+    </w:p>
+    <w:p>
+      <w:pPr>
+        <w:spacing w:after="120"/>
+        <w:rPr>
+          <w:rFonts w:ascii="&amp;quot" w:eastAsia="Times New Roman" w:hAnsi="&amp;quot" w:cs="Times New Roman"/>
+          <w:color w:val="333333"/>
+          <w:sz w:val="21"/>
+          <w:szCs w:val="21"/>
+          <w:lang w:eastAsia="ja-JP"/>
+        </w:rPr>
+      </w:pPr>
+      <w:r>
+        <w:rPr>
+          <w:rFonts w:ascii="&amp;quot" w:eastAsia="Times New Roman" w:hAnsi="&amp;quot" w:cs="Times New Roman"/>
+          <w:color w:val="333333"/>
+          <w:sz w:val="21"/>
+          <w:szCs w:val="21"/>
+          <w:lang w:eastAsia="ja-JP"/>
+        </w:rPr>
+        <w:tab/>
+      </w:r>
+    </w:p>
+    <w:p>
+      <w:pPr>
+        <w:pStyle w:val="ListParagraph"/>
+        <w:numPr>
+          <w:ilvl w:val="0"/>
+          <w:numId w:val="25"/>
+        </w:numPr>
+        <w:spacing w:after="120"/>
+        <w:rPr>
+          <w:rFonts w:ascii="&amp;quot" w:eastAsia="Times New Roman" w:hAnsi="&amp;quot" w:cs="Times New Roman"/>
+          <w:color w:val="333333"/>
+          <w:sz w:val="21"/>
+          <w:szCs w:val="21"/>
+          <w:lang w:eastAsia="ja-JP"/>
+        </w:rPr>
+      </w:pPr>
+      <w:r>
+        <w:rPr>
+          <w:rFonts w:ascii="&amp;quot" w:eastAsia="Times New Roman" w:hAnsi="&amp;quot" w:cs="Times New Roman"/>
+          <w:color w:val="333333"/>
+          <w:sz w:val="21"/>
+          <w:szCs w:val="21"/>
+          <w:lang w:eastAsia="ja-JP"/>
+        </w:rPr>
+        <w:t xml:space="preserve">Changed default EWS version to </w:t>
+      </w:r>
+      <w:proofErr w:type="gramStart"/>
+      <w:r>
+        <w:rPr>
+          <w:rFonts w:ascii="&amp;quot" w:eastAsia="Times New Roman" w:hAnsi="&amp;quot" w:cs="Times New Roman"/>
+          <w:color w:val="333333"/>
+          <w:sz w:val="21"/>
+          <w:szCs w:val="21"/>
+          <w:lang w:eastAsia="ja-JP"/>
+        </w:rPr>
+        <w:t>2016</w:t>
+      </w:r>
+      <w:proofErr w:type="gramEnd"/>
+    </w:p>
+    <w:p>
+      <w:pPr>
+        <w:pStyle w:val="ListParagraph"/>
+        <w:numPr>
+          <w:ilvl w:val="0"/>
+          <w:numId w:val="25"/>
+        </w:numPr>
+        <w:spacing w:after="120"/>
+        <w:rPr>
+          <w:rFonts w:ascii="&amp;quot" w:eastAsia="Times New Roman" w:hAnsi="&amp;quot" w:cs="Times New Roman"/>
+          <w:color w:val="333333"/>
+          <w:sz w:val="21"/>
+          <w:szCs w:val="21"/>
+          <w:lang w:eastAsia="ja-JP"/>
+        </w:rPr>
+      </w:pPr>
+      <w:r>
+        <w:rPr>
+          <w:rFonts w:ascii="&amp;quot" w:eastAsia="Times New Roman" w:hAnsi="&amp;quot" w:cs="Times New Roman"/>
+          <w:color w:val="333333"/>
+          <w:sz w:val="21"/>
+          <w:szCs w:val="21"/>
+          <w:lang w:eastAsia="ja-JP"/>
+        </w:rPr>
+        <w:t xml:space="preserve">Added code for OAuth 2.0 delegate and App </w:t>
+      </w:r>
+      <w:proofErr w:type="gramStart"/>
+      <w:r>
+        <w:rPr>
+          <w:rFonts w:ascii="&amp;quot" w:eastAsia="Times New Roman" w:hAnsi="&amp;quot" w:cs="Times New Roman"/>
+          <w:color w:val="333333"/>
+          <w:sz w:val="21"/>
+          <w:szCs w:val="21"/>
+          <w:lang w:eastAsia="ja-JP"/>
+        </w:rPr>
+        <w:t>permissions</w:t>
+      </w:r>
+      <w:proofErr w:type="gramEnd"/>
+    </w:p>
+    <w:p>
+      <w:pPr>
+        <w:pStyle w:val="ListParagraph"/>
+        <w:numPr>
+          <w:ilvl w:val="0"/>
+          <w:numId w:val="25"/>
+        </w:numPr>
+        <w:spacing w:after="120"/>
+        <w:rPr>
+          <w:rFonts w:ascii="&amp;quot" w:eastAsia="Times New Roman" w:hAnsi="&amp;quot" w:cs="Times New Roman"/>
+          <w:color w:val="333333"/>
+          <w:sz w:val="21"/>
+          <w:szCs w:val="21"/>
+          <w:lang w:eastAsia="ja-JP"/>
+        </w:rPr>
+      </w:pPr>
+      <w:r>
+        <w:rPr>
+          <w:rFonts w:ascii="&amp;quot" w:eastAsia="Times New Roman" w:hAnsi="&amp;quot" w:cs="Times New Roman"/>
+          <w:color w:val="333333"/>
+          <w:sz w:val="21"/>
+          <w:szCs w:val="21"/>
+          <w:lang w:eastAsia="ja-JP"/>
+        </w:rPr>
+        <w:t xml:space="preserve"> </w:t>
+      </w:r>
+    </w:p>
+    <w:p>
+      <w:pPr>
+        <w:spacing w:after="120"/>
+        <w:rPr>
+          <w:rFonts w:ascii="&amp;quot" w:eastAsia="Times New Roman" w:hAnsi="&amp;quot" w:cs="Times New Roman"/>
+          <w:color w:val="333333"/>
+          <w:sz w:val="21"/>
+          <w:szCs w:val="21"/>
+          <w:lang w:eastAsia="ja-JP"/>
+        </w:rPr>
+      </w:pPr>
     </w:p>
     <w:p>
       <w:pPr>
@@ -7912,7 +10533,7 @@
 </file>
 
 <file path=word/endnotes.xml><?xml version="1.0" encoding="utf-8"?>
-<w:endnotes xmlns:wpc="http://schemas.microsoft.com/office/word/2010/wordprocessingCanvas" xmlns:cx="http://schemas.microsoft.com/office/drawing/2014/chartex" xmlns:cx1="http://schemas.microsoft.com/office/drawing/2015/9/8/chartex" xmlns:cx2="http://schemas.microsoft.com/office/drawing/2015/10/21/chartex" xmlns:cx3="http://schemas.microsoft.com/office/drawing/2016/5/9/chartex" xmlns:cx4="http://schemas.microsoft.com/office/drawing/2016/5/10/chartex" xmlns:cx5="http://schemas.microsoft.com/office/drawing/2016/5/11/chartex" xmlns:cx6="http://schemas.microsoft.com/office/drawing/2016/5/12/chartex" xmlns:cx7="http://schemas.microsoft.com/office/drawing/2016/5/13/chartex" xmlns:cx8="http://schemas.microsoft.com/office/drawing/2016/5/14/chartex" xmlns:mc="http://schemas.openxmlformats.org/markup-compatibility/2006" xmlns:aink="http://schemas.microsoft.com/office/drawing/2016/ink" xmlns:am3d="http://schemas.microsoft.com/office/drawing/2017/model3d" xmlns:o="urn:schemas-microsoft-com:office:office" xmlns:r="http://schemas.openxmlformats.org/officeDocument/2006/relationships" xmlns:m="http://schemas.openxmlformats.org/officeDocument/2006/math" xmlns:v="urn:schemas-microsoft-com:vml" xmlns:wp14="http://schemas.microsoft.com/office/word/2010/wordprocessingDrawing" xmlns:wp="http://schemas.openxmlformats.org/drawingml/2006/wordprocessingDrawing" xmlns:w10="urn:schemas-microsoft-com:office:word" xmlns:w="http://schemas.openxmlformats.org/wordprocessingml/2006/main" xmlns:w14="http://schemas.microsoft.com/office/word/2010/wordml" xmlns:w15="http://schemas.microsoft.com/office/word/2012/wordml" xmlns:w16cex="http://schemas.microsoft.com/office/word/2018/wordml/cex" xmlns:w16cid="http://schemas.microsoft.com/office/word/2016/wordml/cid" xmlns:w16="http://schemas.microsoft.com/office/word/2018/wordml" xmlns:w16se="http://schemas.microsoft.com/office/word/2015/wordml/symex" xmlns:wpg="http://schemas.microsoft.com/office/word/2010/wordprocessingGroup" xmlns:wpi="http://schemas.microsoft.com/office/word/2010/wordprocessingInk" xmlns:wne="http://schemas.microsoft.com/office/word/2006/wordml" xmlns:wps="http://schemas.microsoft.com/office/word/2010/wordprocessingShape" mc:Ignorable="w14 w15 w16se w16cid w16 w16cex wp14">
+<w:endnotes xmlns:wpc="http://schemas.microsoft.com/office/word/2010/wordprocessingCanvas" xmlns:cx="http://schemas.microsoft.com/office/drawing/2014/chartex" xmlns:cx1="http://schemas.microsoft.com/office/drawing/2015/9/8/chartex" xmlns:cx2="http://schemas.microsoft.com/office/drawing/2015/10/21/chartex" xmlns:cx3="http://schemas.microsoft.com/office/drawing/2016/5/9/chartex" xmlns:cx4="http://schemas.microsoft.com/office/drawing/2016/5/10/chartex" xmlns:cx5="http://schemas.microsoft.com/office/drawing/2016/5/11/chartex" xmlns:cx6="http://schemas.microsoft.com/office/drawing/2016/5/12/chartex" xmlns:cx7="http://schemas.microsoft.com/office/drawing/2016/5/13/chartex" xmlns:cx8="http://schemas.microsoft.com/office/drawing/2016/5/14/chartex" xmlns:mc="http://schemas.openxmlformats.org/markup-compatibility/2006" xmlns:aink="http://schemas.microsoft.com/office/drawing/2016/ink" xmlns:am3d="http://schemas.microsoft.com/office/drawing/2017/model3d" xmlns:o="urn:schemas-microsoft-com:office:office" xmlns:r="http://schemas.openxmlformats.org/officeDocument/2006/relationships" xmlns:m="http://schemas.openxmlformats.org/officeDocument/2006/math" xmlns:v="urn:schemas-microsoft-com:vml" xmlns:wp14="http://schemas.microsoft.com/office/word/2010/wordprocessingDrawing" xmlns:wp="http://schemas.openxmlformats.org/drawingml/2006/wordprocessingDrawing" xmlns:w10="urn:schemas-microsoft-com:office:word" xmlns:w="http://schemas.openxmlformats.org/wordprocessingml/2006/main" xmlns:w14="http://schemas.microsoft.com/office/word/2010/wordml" xmlns:w15="http://schemas.microsoft.com/office/word/2012/wordml" xmlns:w16cex="http://schemas.microsoft.com/office/word/2018/wordml/cex" xmlns:w16cid="http://schemas.microsoft.com/office/word/2016/wordml/cid" xmlns:w16="http://schemas.microsoft.com/office/word/2018/wordml" xmlns:w16sdtdh="http://schemas.microsoft.com/office/word/2020/wordml/sdtdatahash" xmlns:w16se="http://schemas.microsoft.com/office/word/2015/wordml/symex" xmlns:wpg="http://schemas.microsoft.com/office/word/2010/wordprocessingGroup" xmlns:wpi="http://schemas.microsoft.com/office/word/2010/wordprocessingInk" xmlns:wne="http://schemas.microsoft.com/office/word/2006/wordml" xmlns:wps="http://schemas.microsoft.com/office/word/2010/wordprocessingShape" mc:Ignorable="w14 w15 w16se w16cid w16 w16cex w16sdtdh wp14">
   <w:endnote w:type="separator" w:id="-1">
     <w:p>
       <w:r>
@@ -7931,7 +10552,7 @@
 </file>
 
 <file path=word/footnotes.xml><?xml version="1.0" encoding="utf-8"?>
-<w:footnotes xmlns:wpc="http://schemas.microsoft.com/office/word/2010/wordprocessingCanvas" xmlns:cx="http://schemas.microsoft.com/office/drawing/2014/chartex" xmlns:cx1="http://schemas.microsoft.com/office/drawing/2015/9/8/chartex" xmlns:cx2="http://schemas.microsoft.com/office/drawing/2015/10/21/chartex" xmlns:cx3="http://schemas.microsoft.com/office/drawing/2016/5/9/chartex" xmlns:cx4="http://schemas.microsoft.com/office/drawing/2016/5/10/chartex" xmlns:cx5="http://schemas.microsoft.com/office/drawing/2016/5/11/chartex" xmlns:cx6="http://schemas.microsoft.com/office/drawing/2016/5/12/chartex" xmlns:cx7="http://schemas.microsoft.com/office/drawing/2016/5/13/chartex" xmlns:cx8="http://schemas.microsoft.com/office/drawing/2016/5/14/chartex" xmlns:mc="http://schemas.openxmlformats.org/markup-compatibility/2006" xmlns:aink="http://schemas.microsoft.com/office/drawing/2016/ink" xmlns:am3d="http://schemas.microsoft.com/office/drawing/2017/model3d" xmlns:o="urn:schemas-microsoft-com:office:office" xmlns:r="http://schemas.openxmlformats.org/officeDocument/2006/relationships" xmlns:m="http://schemas.openxmlformats.org/officeDocument/2006/math" xmlns:v="urn:schemas-microsoft-com:vml" xmlns:wp14="http://schemas.microsoft.com/office/word/2010/wordprocessingDrawing" xmlns:wp="http://schemas.openxmlformats.org/drawingml/2006/wordprocessingDrawing" xmlns:w10="urn:schemas-microsoft-com:office:word" xmlns:w="http://schemas.openxmlformats.org/wordprocessingml/2006/main" xmlns:w14="http://schemas.microsoft.com/office/word/2010/wordml" xmlns:w15="http://schemas.microsoft.com/office/word/2012/wordml" xmlns:w16cex="http://schemas.microsoft.com/office/word/2018/wordml/cex" xmlns:w16cid="http://schemas.microsoft.com/office/word/2016/wordml/cid" xmlns:w16="http://schemas.microsoft.com/office/word/2018/wordml" xmlns:w16se="http://schemas.microsoft.com/office/word/2015/wordml/symex" xmlns:wpg="http://schemas.microsoft.com/office/word/2010/wordprocessingGroup" xmlns:wpi="http://schemas.microsoft.com/office/word/2010/wordprocessingInk" xmlns:wne="http://schemas.microsoft.com/office/word/2006/wordml" xmlns:wps="http://schemas.microsoft.com/office/word/2010/wordprocessingShape" mc:Ignorable="w14 w15 w16se w16cid w16 w16cex wp14">
+<w:footnotes xmlns:wpc="http://schemas.microsoft.com/office/word/2010/wordprocessingCanvas" xmlns:cx="http://schemas.microsoft.com/office/drawing/2014/chartex" xmlns:cx1="http://schemas.microsoft.com/office/drawing/2015/9/8/chartex" xmlns:cx2="http://schemas.microsoft.com/office/drawing/2015/10/21/chartex" xmlns:cx3="http://schemas.microsoft.com/office/drawing/2016/5/9/chartex" xmlns:cx4="http://schemas.microsoft.com/office/drawing/2016/5/10/chartex" xmlns:cx5="http://schemas.microsoft.com/office/drawing/2016/5/11/chartex" xmlns:cx6="http://schemas.microsoft.com/office/drawing/2016/5/12/chartex" xmlns:cx7="http://schemas.microsoft.com/office/drawing/2016/5/13/chartex" xmlns:cx8="http://schemas.microsoft.com/office/drawing/2016/5/14/chartex" xmlns:mc="http://schemas.openxmlformats.org/markup-compatibility/2006" xmlns:aink="http://schemas.microsoft.com/office/drawing/2016/ink" xmlns:am3d="http://schemas.microsoft.com/office/drawing/2017/model3d" xmlns:o="urn:schemas-microsoft-com:office:office" xmlns:r="http://schemas.openxmlformats.org/officeDocument/2006/relationships" xmlns:m="http://schemas.openxmlformats.org/officeDocument/2006/math" xmlns:v="urn:schemas-microsoft-com:vml" xmlns:wp14="http://schemas.microsoft.com/office/word/2010/wordprocessingDrawing" xmlns:wp="http://schemas.openxmlformats.org/drawingml/2006/wordprocessingDrawing" xmlns:w10="urn:schemas-microsoft-com:office:word" xmlns:w="http://schemas.openxmlformats.org/wordprocessingml/2006/main" xmlns:w14="http://schemas.microsoft.com/office/word/2010/wordml" xmlns:w15="http://schemas.microsoft.com/office/word/2012/wordml" xmlns:w16cex="http://schemas.microsoft.com/office/word/2018/wordml/cex" xmlns:w16cid="http://schemas.microsoft.com/office/word/2016/wordml/cid" xmlns:w16="http://schemas.microsoft.com/office/word/2018/wordml" xmlns:w16sdtdh="http://schemas.microsoft.com/office/word/2020/wordml/sdtdatahash" xmlns:w16se="http://schemas.microsoft.com/office/word/2015/wordml/symex" xmlns:wpg="http://schemas.microsoft.com/office/word/2010/wordprocessingGroup" xmlns:wpi="http://schemas.microsoft.com/office/word/2010/wordprocessingInk" xmlns:wne="http://schemas.microsoft.com/office/word/2006/wordml" xmlns:wps="http://schemas.microsoft.com/office/word/2010/wordprocessingShape" mc:Ignorable="w14 w15 w16se w16cid w16 w16cex w16sdtdh wp14">
   <w:footnote w:type="separator" w:id="-1">
     <w:p>
       <w:r>
@@ -7950,7 +10571,7 @@
 </file>
 
 <file path=word/numbering.xml><?xml version="1.0" encoding="utf-8"?>
-<w:numbering xmlns:wpc="http://schemas.microsoft.com/office/word/2010/wordprocessingCanvas" xmlns:cx="http://schemas.microsoft.com/office/drawing/2014/chartex" xmlns:cx1="http://schemas.microsoft.com/office/drawing/2015/9/8/chartex" xmlns:cx2="http://schemas.microsoft.com/office/drawing/2015/10/21/chartex" xmlns:cx3="http://schemas.microsoft.com/office/drawing/2016/5/9/chartex" xmlns:cx4="http://schemas.microsoft.com/office/drawing/2016/5/10/chartex" xmlns:cx5="http://schemas.microsoft.com/office/drawing/2016/5/11/chartex" xmlns:cx6="http://schemas.microsoft.com/office/drawing/2016/5/12/chartex" xmlns:cx7="http://schemas.microsoft.com/office/drawing/2016/5/13/chartex" xmlns:cx8="http://schemas.microsoft.com/office/drawing/2016/5/14/chartex" xmlns:mc="http://schemas.openxmlformats.org/markup-compatibility/2006" xmlns:aink="http://schemas.microsoft.com/office/drawing/2016/ink" xmlns:am3d="http://schemas.microsoft.com/office/drawing/2017/model3d" xmlns:o="urn:schemas-microsoft-com:office:office" xmlns:r="http://schemas.openxmlformats.org/officeDocument/2006/relationships" xmlns:m="http://schemas.openxmlformats.org/officeDocument/2006/math" xmlns:v="urn:schemas-microsoft-com:vml" xmlns:wp14="http://schemas.microsoft.com/office/word/2010/wordprocessingDrawing" xmlns:wp="http://schemas.openxmlformats.org/drawingml/2006/wordprocessingDrawing" xmlns:w10="urn:schemas-microsoft-com:office:word" xmlns:w="http://schemas.openxmlformats.org/wordprocessingml/2006/main" xmlns:w14="http://schemas.microsoft.com/office/word/2010/wordml" xmlns:w15="http://schemas.microsoft.com/office/word/2012/wordml" xmlns:w16cex="http://schemas.microsoft.com/office/word/2018/wordml/cex" xmlns:w16cid="http://schemas.microsoft.com/office/word/2016/wordml/cid" xmlns:w16="http://schemas.microsoft.com/office/word/2018/wordml" xmlns:w16se="http://schemas.microsoft.com/office/word/2015/wordml/symex" xmlns:wpg="http://schemas.microsoft.com/office/word/2010/wordprocessingGroup" xmlns:wpi="http://schemas.microsoft.com/office/word/2010/wordprocessingInk" xmlns:wne="http://schemas.microsoft.com/office/word/2006/wordml" xmlns:wps="http://schemas.microsoft.com/office/word/2010/wordprocessingShape" mc:Ignorable="w14 w15 w16se w16cid w16 w16cex wp14">
+<w:numbering xmlns:wpc="http://schemas.microsoft.com/office/word/2010/wordprocessingCanvas" xmlns:cx="http://schemas.microsoft.com/office/drawing/2014/chartex" xmlns:cx1="http://schemas.microsoft.com/office/drawing/2015/9/8/chartex" xmlns:cx2="http://schemas.microsoft.com/office/drawing/2015/10/21/chartex" xmlns:cx3="http://schemas.microsoft.com/office/drawing/2016/5/9/chartex" xmlns:cx4="http://schemas.microsoft.com/office/drawing/2016/5/10/chartex" xmlns:cx5="http://schemas.microsoft.com/office/drawing/2016/5/11/chartex" xmlns:cx6="http://schemas.microsoft.com/office/drawing/2016/5/12/chartex" xmlns:cx7="http://schemas.microsoft.com/office/drawing/2016/5/13/chartex" xmlns:cx8="http://schemas.microsoft.com/office/drawing/2016/5/14/chartex" xmlns:mc="http://schemas.openxmlformats.org/markup-compatibility/2006" xmlns:aink="http://schemas.microsoft.com/office/drawing/2016/ink" xmlns:am3d="http://schemas.microsoft.com/office/drawing/2017/model3d" xmlns:o="urn:schemas-microsoft-com:office:office" xmlns:r="http://schemas.openxmlformats.org/officeDocument/2006/relationships" xmlns:m="http://schemas.openxmlformats.org/officeDocument/2006/math" xmlns:v="urn:schemas-microsoft-com:vml" xmlns:wp14="http://schemas.microsoft.com/office/word/2010/wordprocessingDrawing" xmlns:wp="http://schemas.openxmlformats.org/drawingml/2006/wordprocessingDrawing" xmlns:w10="urn:schemas-microsoft-com:office:word" xmlns:w="http://schemas.openxmlformats.org/wordprocessingml/2006/main" xmlns:w14="http://schemas.microsoft.com/office/word/2010/wordml" xmlns:w15="http://schemas.microsoft.com/office/word/2012/wordml" xmlns:w16cex="http://schemas.microsoft.com/office/word/2018/wordml/cex" xmlns:w16cid="http://schemas.microsoft.com/office/word/2016/wordml/cid" xmlns:w16="http://schemas.microsoft.com/office/word/2018/wordml" xmlns:w16sdtdh="http://schemas.microsoft.com/office/word/2020/wordml/sdtdatahash" xmlns:w16se="http://schemas.microsoft.com/office/word/2015/wordml/symex" xmlns:wpg="http://schemas.microsoft.com/office/word/2010/wordprocessingGroup" xmlns:wpi="http://schemas.microsoft.com/office/word/2010/wordprocessingInk" xmlns:wne="http://schemas.microsoft.com/office/word/2006/wordml" xmlns:wps="http://schemas.microsoft.com/office/word/2010/wordprocessingShape" mc:Ignorable="w14 w15 w16se w16cid w16 w16cex w16sdtdh wp14">
   <w:abstractNum w:abstractNumId="0" w15:restartNumberingAfterBreak="0">
     <w:nsid w:val="07FD2868"/>
     <w:multiLevelType w:val="hybridMultilevel"/>
@@ -10104,7 +12725,7 @@
 </file>
 
 <file path=word/styles.xml><?xml version="1.0" encoding="utf-8"?>
-<w:styles xmlns:mc="http://schemas.openxmlformats.org/markup-compatibility/2006" xmlns:r="http://schemas.openxmlformats.org/officeDocument/2006/relationships" xmlns:w="http://schemas.openxmlformats.org/wordprocessingml/2006/main" xmlns:w14="http://schemas.microsoft.com/office/word/2010/wordml" xmlns:w15="http://schemas.microsoft.com/office/word/2012/wordml" xmlns:w16cex="http://schemas.microsoft.com/office/word/2018/wordml/cex" xmlns:w16cid="http://schemas.microsoft.com/office/word/2016/wordml/cid" xmlns:w16="http://schemas.microsoft.com/office/word/2018/wordml" xmlns:w16se="http://schemas.microsoft.com/office/word/2015/wordml/symex" mc:Ignorable="w14 w15 w16se w16cid w16 w16cex">
+<w:styles xmlns:mc="http://schemas.openxmlformats.org/markup-compatibility/2006" xmlns:r="http://schemas.openxmlformats.org/officeDocument/2006/relationships" xmlns:w="http://schemas.openxmlformats.org/wordprocessingml/2006/main" xmlns:w14="http://schemas.microsoft.com/office/word/2010/wordml" xmlns:w15="http://schemas.microsoft.com/office/word/2012/wordml" xmlns:w16cex="http://schemas.microsoft.com/office/word/2018/wordml/cex" xmlns:w16cid="http://schemas.microsoft.com/office/word/2016/wordml/cid" xmlns:w16="http://schemas.microsoft.com/office/word/2018/wordml" xmlns:w16sdtdh="http://schemas.microsoft.com/office/word/2020/wordml/sdtdatahash" xmlns:w16se="http://schemas.microsoft.com/office/word/2015/wordml/symex" mc:Ignorable="w14 w15 w16se w16cid w16 w16cex w16sdtdh">
   <w:docDefaults>
     <w:rPrDefault>
       <w:rPr>
@@ -11230,4 +13851,10 @@
   <a:objectDefaults/>
   <a:extraClrSchemeLst/>
 </a:theme>
+</file>
+
+<file path=docMetadata/LabelInfo.xml><?xml version="1.0" encoding="utf-8"?>
+<clbl:labelList xmlns:clbl="http://schemas.microsoft.com/office/2020/mipLabelMetadata">
+  <clbl:label id="{f42aa342-8706-4288-bd11-ebb85995028c}" enabled="1" method="Privileged" siteId="{72f988bf-86f1-41af-91ab-2d7cd011db47}" removed="0"/>
+</clbl:labelList>
 </file>
</xml_diff>